<commit_message>
Added some hox qpcr data, fixed weather data, added to doc.
</commit_message>
<xml_diff>
--- a/introR.docx
+++ b/introR.docx
@@ -1891,15 +1891,18 @@
       </w:r>
       <w:proofErr w:type="gramEnd"/>
       <w:r>
-        <w:t>6</w:t>
-      </w:r>
-      <w:bookmarkStart w:id="0" w:name="_GoBack"/>
-      <w:r>
-        <w:t xml:space="preserve">, </w:t>
-      </w:r>
-      <w:bookmarkEnd w:id="0"/>
+        <w:t xml:space="preserve">6, </w:t>
+      </w:r>
       <w:r>
         <w:t>5,"hi")</w:t>
+      </w:r>
+    </w:p>
+    <w:p>
+      <w:pPr>
+        <w:pStyle w:val="Ranswer2"/>
+      </w:pPr>
+      <w:r>
+        <w:t>[1] "6"  "5"  "hi"</w:t>
       </w:r>
     </w:p>
     <w:p>
@@ -2873,6 +2876,119 @@
         <w:t>Each record contains the same number of fields</w:t>
       </w:r>
     </w:p>
+    <w:p>
+      <w:pPr>
+        <w:pStyle w:val="indent"/>
+      </w:pPr>
+    </w:p>
+    <w:p>
+      <w:pPr>
+        <w:pStyle w:val="indent"/>
+      </w:pPr>
+      <w:r>
+        <w:t>At some point as you're learning R, you will likely run into problems reading in a data file. Try the following to troubleshoot:</w:t>
+      </w:r>
+    </w:p>
+    <w:p>
+      <w:pPr>
+        <w:pStyle w:val="indent"/>
+        <w:numPr>
+          <w:ilvl w:val="0"/>
+          <w:numId w:val="7"/>
+        </w:numPr>
+      </w:pPr>
+      <w:proofErr w:type="spellStart"/>
+      <w:r>
+        <w:t>sep</w:t>
+      </w:r>
+      <w:proofErr w:type="spellEnd"/>
+      <w:r>
+        <w:t>='\t'</w:t>
+      </w:r>
+    </w:p>
+    <w:p>
+      <w:pPr>
+        <w:pStyle w:val="indent"/>
+        <w:numPr>
+          <w:ilvl w:val="0"/>
+          <w:numId w:val="7"/>
+        </w:numPr>
+      </w:pPr>
+      <w:r>
+        <w:t>quote=''</w:t>
+      </w:r>
+    </w:p>
+    <w:p>
+      <w:pPr>
+        <w:pStyle w:val="indent"/>
+        <w:numPr>
+          <w:ilvl w:val="0"/>
+          <w:numId w:val="7"/>
+        </w:numPr>
+      </w:pPr>
+      <w:proofErr w:type="spellStart"/>
+      <w:r>
+        <w:t>comment.char</w:t>
+      </w:r>
+      <w:proofErr w:type="spellEnd"/>
+      <w:r>
+        <w:t>=''</w:t>
+      </w:r>
+    </w:p>
+    <w:p>
+      <w:pPr>
+        <w:pStyle w:val="indent"/>
+        <w:numPr>
+          <w:ilvl w:val="0"/>
+          <w:numId w:val="7"/>
+        </w:numPr>
+      </w:pPr>
+      <w:proofErr w:type="spellStart"/>
+      <w:r>
+        <w:t>strip.white</w:t>
+      </w:r>
+      <w:proofErr w:type="spellEnd"/>
+      <w:r>
+        <w:t>=T</w:t>
+      </w:r>
+    </w:p>
+    <w:p>
+      <w:pPr>
+        <w:pStyle w:val="indent"/>
+        <w:numPr>
+          <w:ilvl w:val="0"/>
+          <w:numId w:val="7"/>
+        </w:numPr>
+      </w:pPr>
+      <w:proofErr w:type="gramStart"/>
+      <w:r>
+        <w:t>open</w:t>
+      </w:r>
+      <w:proofErr w:type="gramEnd"/>
+      <w:r>
+        <w:t xml:space="preserve"> in Excel or a text editor, look for weird characters or spacing problems, extra tabs, etc.</w:t>
+      </w:r>
+    </w:p>
+    <w:p>
+      <w:pPr>
+        <w:pStyle w:val="indent"/>
+        <w:numPr>
+          <w:ilvl w:val="0"/>
+          <w:numId w:val="7"/>
+        </w:numPr>
+      </w:pPr>
+      <w:r>
+        <w:t xml:space="preserve">try reading in the first few lines with </w:t>
+      </w:r>
+      <w:proofErr w:type="spellStart"/>
+      <w:r>
+        <w:t>nlines</w:t>
+      </w:r>
+      <w:proofErr w:type="spellEnd"/>
+      <w:r>
+        <w:t>=5 or skipping the first line with skip=1</w:t>
+      </w:r>
+    </w:p>
     <w:p/>
     <w:p>
       <w:pPr>
@@ -2888,7 +3004,13 @@
         <w:pStyle w:val="indent"/>
       </w:pPr>
       <w:r>
-        <w:t xml:space="preserve">A Data frame is a collection of columns. Each column can be a different type of data, numbers, </w:t>
+        <w:t xml:space="preserve">A Data frame is a </w:t>
+      </w:r>
+      <w:r>
+        <w:t xml:space="preserve">rectangular </w:t>
+      </w:r>
+      <w:r>
+        <w:t xml:space="preserve">collection of columns. Each column can be a different type of data, numbers, </w:t>
       </w:r>
       <w:proofErr w:type="gramStart"/>
       <w:r>
@@ -3033,6 +3155,7 @@
       <w:proofErr w:type="spellStart"/>
       <w:proofErr w:type="gramStart"/>
       <w:r>
+        <w:lastRenderedPageBreak/>
         <w:t>df</w:t>
       </w:r>
       <w:proofErr w:type="spellEnd"/>
@@ -3041,7 +3164,10 @@
       </w:r>
       <w:proofErr w:type="gramEnd"/>
       <w:r>
-        <w:t>1,7]</w:t>
+        <w:t>2</w:t>
+      </w:r>
+      <w:r>
+        <w:t>,7]</w:t>
       </w:r>
     </w:p>
     <w:p/>
@@ -3105,13 +3231,37 @@
       <w:pPr>
         <w:pStyle w:val="Rcode"/>
       </w:pPr>
-    </w:p>
-    <w:p>
-      <w:pPr>
-        <w:pStyle w:val="indent"/>
-      </w:pPr>
-      <w:r>
-        <w:t>You can also access columns by name, two different ways:</w:t>
+      <w:proofErr w:type="spellStart"/>
+      <w:proofErr w:type="gramStart"/>
+      <w:r>
+        <w:t>df</w:t>
+      </w:r>
+      <w:proofErr w:type="spellEnd"/>
+      <w:r>
+        <w:t>[</w:t>
+      </w:r>
+      <w:proofErr w:type="gramEnd"/>
+      <w:r>
+        <w:t>1:3,1:4]</w:t>
+      </w:r>
+    </w:p>
+    <w:p>
+      <w:pPr>
+        <w:pStyle w:val="Rcode"/>
+      </w:pPr>
+    </w:p>
+    <w:p>
+      <w:pPr>
+        <w:pStyle w:val="indent"/>
+      </w:pPr>
+      <w:r>
+        <w:t>You can also access columns by name, two different</w:t>
+      </w:r>
+      <w:r>
+        <w:t xml:space="preserve"> equivalent</w:t>
+      </w:r>
+      <w:r>
+        <w:t xml:space="preserve"> ways:</w:t>
       </w:r>
     </w:p>
     <w:p>
@@ -3155,27 +3305,144 @@
     <w:p>
       <w:pPr>
         <w:pStyle w:val="Rcode"/>
-        <w:ind w:left="0" w:firstLine="0"/>
+      </w:pPr>
+    </w:p>
+    <w:p>
+      <w:pPr>
+        <w:pStyle w:val="indent"/>
+      </w:pPr>
+      <w:r>
+        <w:t>If you wanted to access a specific gene's row by gene name, you could do the following:</w:t>
+      </w:r>
+    </w:p>
+    <w:p>
+      <w:pPr>
+        <w:pStyle w:val="indent"/>
+      </w:pPr>
+    </w:p>
+    <w:p>
+      <w:pPr>
+        <w:pStyle w:val="Rcode"/>
+      </w:pPr>
+      <w:proofErr w:type="spellStart"/>
+      <w:proofErr w:type="gramStart"/>
+      <w:r>
+        <w:t>df</w:t>
+      </w:r>
+      <w:proofErr w:type="spellEnd"/>
+      <w:r>
+        <w:t>[</w:t>
+      </w:r>
+      <w:proofErr w:type="spellStart"/>
+      <w:proofErr w:type="gramEnd"/>
+      <w:r>
+        <w:t>df</w:t>
+      </w:r>
+      <w:proofErr w:type="spellEnd"/>
+      <w:r>
+        <w:t>[,4]=="YIL162W",]</w:t>
+      </w:r>
+    </w:p>
+    <w:p>
+      <w:pPr>
+        <w:pStyle w:val="Rcode"/>
+      </w:pPr>
+    </w:p>
+    <w:p>
+      <w:pPr>
+        <w:pStyle w:val="indent"/>
+      </w:pPr>
+      <w:r>
+        <w:t xml:space="preserve">The inner part </w:t>
+      </w:r>
+      <w:proofErr w:type="spellStart"/>
+      <w:r>
+        <w:t>df</w:t>
+      </w:r>
+      <w:proofErr w:type="spellEnd"/>
+      <w:r>
+        <w:t>[,4]=="YIL162W"</w:t>
+      </w:r>
+      <w:r>
+        <w:t xml:space="preserve"> is actually something we call an index vector, which has a logical value of TRUE/FALSE for every element in the column telling whether or not it is equal to "YIL162W". Then we are applying that index vector to every row in the data frame, only pulling out rows for which it is TRUE.</w:t>
+      </w:r>
+    </w:p>
+    <w:p>
+      <w:pPr>
+        <w:pStyle w:val="indent"/>
+      </w:pPr>
+    </w:p>
+    <w:p>
+      <w:pPr>
+        <w:pStyle w:val="indent"/>
+      </w:pPr>
+      <w:r>
+        <w:t>You could do something similar to find all overlapping genes:</w:t>
+      </w:r>
+    </w:p>
+    <w:p>
+      <w:pPr>
+        <w:pStyle w:val="indent"/>
+      </w:pPr>
+    </w:p>
+    <w:p>
+      <w:pPr>
+        <w:pStyle w:val="Rcode"/>
+      </w:pPr>
+      <w:proofErr w:type="spellStart"/>
+      <w:proofErr w:type="gramStart"/>
+      <w:r>
+        <w:t>df</w:t>
+      </w:r>
+      <w:proofErr w:type="spellEnd"/>
+      <w:r>
+        <w:t>[</w:t>
+      </w:r>
+      <w:proofErr w:type="spellStart"/>
+      <w:proofErr w:type="gramEnd"/>
+      <w:r>
+        <w:t>df$left_gene_relationship</w:t>
+      </w:r>
+      <w:proofErr w:type="spellEnd"/>
+      <w:r>
+        <w:t xml:space="preserve"> == "overlapping",]</w:t>
+      </w:r>
+    </w:p>
+    <w:p>
+      <w:pPr>
+        <w:pStyle w:val="Rcode"/>
+      </w:pPr>
+    </w:p>
+    <w:p>
+      <w:pPr>
+        <w:pStyle w:val="indent"/>
+      </w:pPr>
+      <w:r>
+        <w:t>Or all genes without a close neighbor</w:t>
+      </w:r>
+    </w:p>
+    <w:p>
+      <w:pPr>
+        <w:pStyle w:val="Rcode"/>
       </w:pPr>
       <w:r>
         <w:rPr>
           <w:i/>
           <w:noProof/>
         </w:rPr>
-        <w:lastRenderedPageBreak/>
         <mc:AlternateContent>
           <mc:Choice Requires="wps">
             <w:drawing>
-              <wp:anchor distT="182880" distB="182880" distL="114300" distR="114300" simplePos="0" relativeHeight="251665408" behindDoc="0" locked="0" layoutInCell="1" allowOverlap="1" wp14:anchorId="03A7ABDA" wp14:editId="52787607">
+              <wp:anchor distT="182880" distB="182880" distL="114300" distR="114300" simplePos="0" relativeHeight="251665408" behindDoc="0" locked="0" layoutInCell="1" allowOverlap="1" wp14:anchorId="6B0747A7" wp14:editId="1154C775">
                 <wp:simplePos x="0" y="0"/>
                 <wp:positionH relativeFrom="column">
-                  <wp:posOffset>238760</wp:posOffset>
+                  <wp:posOffset>302260</wp:posOffset>
                 </wp:positionH>
                 <wp:positionV relativeFrom="paragraph">
-                  <wp:posOffset>135890</wp:posOffset>
+                  <wp:posOffset>586740</wp:posOffset>
                 </wp:positionV>
                 <wp:extent cx="5453380" cy="1403985"/>
-                <wp:effectExtent l="0" t="0" r="13970" b="18415"/>
+                <wp:effectExtent l="0" t="0" r="13970" b="16510"/>
                 <wp:wrapTopAndBottom/>
                 <wp:docPr id="7" name="Text Box 2"/>
                 <wp:cNvGraphicFramePr>
@@ -3235,6 +3502,40 @@
                               <w:t xml:space="preserve"> column from the data frame into a new variable called "genes".</w:t>
                             </w:r>
                           </w:p>
+                          <w:p>
+                            <w:pPr>
+                              <w:rPr>
+                                <w:i/>
+                              </w:rPr>
+                            </w:pPr>
+                          </w:p>
+                          <w:p>
+                            <w:pPr>
+                              <w:rPr>
+                                <w:i/>
+                              </w:rPr>
+                            </w:pPr>
+                            <w:r>
+                              <w:rPr>
+                                <w:i/>
+                              </w:rPr>
+                              <w:t xml:space="preserve">Find the genes with a </w:t>
+                            </w:r>
+                            <w:proofErr w:type="spellStart"/>
+                            <w:r>
+                              <w:rPr>
+                                <w:i/>
+                              </w:rPr>
+                              <w:t>left_gene_dist</w:t>
+                            </w:r>
+                            <w:proofErr w:type="spellEnd"/>
+                            <w:r>
+                              <w:rPr>
+                                <w:i/>
+                              </w:rPr>
+                              <w:t xml:space="preserve"> less than 0.</w:t>
+                            </w:r>
+                          </w:p>
                         </w:txbxContent>
                       </wps:txbx>
                       <wps:bodyPr rot="0" vert="horz" wrap="square" lIns="91440" tIns="45720" rIns="91440" bIns="45720" anchor="t" anchorCtr="0">
@@ -3254,7 +3555,7 @@
           </mc:Choice>
           <mc:Fallback>
             <w:pict>
-              <v:shape id="_x0000_s1031" type="#_x0000_t202" style="position:absolute;margin-left:18.8pt;margin-top:10.7pt;width:429.4pt;height:110.55pt;z-index:251665408;visibility:visible;mso-wrap-style:square;mso-width-percent:0;mso-height-percent:200;mso-wrap-distance-left:9pt;mso-wrap-distance-top:14.4pt;mso-wrap-distance-right:9pt;mso-wrap-distance-bottom:14.4pt;mso-position-horizontal:absolute;mso-position-horizontal-relative:text;mso-position-vertical:absolute;mso-position-vertical-relative:text;mso-width-percent:0;mso-height-percent:200;mso-width-relative:margin;mso-height-relative:margin;v-text-anchor:top" o:gfxdata="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" filled="f" strokecolor="#4e6128 [1606]">
+              <v:shape id="_x0000_s1031" type="#_x0000_t202" style="position:absolute;left:0;text-align:left;margin-left:23.8pt;margin-top:46.2pt;width:429.4pt;height:110.55pt;z-index:251665408;visibility:visible;mso-wrap-style:square;mso-width-percent:0;mso-height-percent:200;mso-wrap-distance-left:9pt;mso-wrap-distance-top:14.4pt;mso-wrap-distance-right:9pt;mso-wrap-distance-bottom:14.4pt;mso-position-horizontal:absolute;mso-position-horizontal-relative:text;mso-position-vertical:absolute;mso-position-vertical-relative:text;mso-width-percent:0;mso-height-percent:200;mso-width-relative:margin;mso-height-relative:margin;v-text-anchor:top" o:gfxdata="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" filled="f" strokecolor="#4e6128 [1606]">
                 <v:textbox style="mso-fit-shape-to-text:t">
                   <w:txbxContent>
                     <w:p>
@@ -3283,6 +3584,40 @@
                         <w:t xml:space="preserve"> column from the data frame into a new variable called "genes".</w:t>
                       </w:r>
                     </w:p>
+                    <w:p>
+                      <w:pPr>
+                        <w:rPr>
+                          <w:i/>
+                        </w:rPr>
+                      </w:pPr>
+                    </w:p>
+                    <w:p>
+                      <w:pPr>
+                        <w:rPr>
+                          <w:i/>
+                        </w:rPr>
+                      </w:pPr>
+                      <w:r>
+                        <w:rPr>
+                          <w:i/>
+                        </w:rPr>
+                        <w:t xml:space="preserve">Find the genes with a </w:t>
+                      </w:r>
+                      <w:proofErr w:type="spellStart"/>
+                      <w:r>
+                        <w:rPr>
+                          <w:i/>
+                        </w:rPr>
+                        <w:t>left_gene_dist</w:t>
+                      </w:r>
+                      <w:proofErr w:type="spellEnd"/>
+                      <w:r>
+                        <w:rPr>
+                          <w:i/>
+                        </w:rPr>
+                        <w:t xml:space="preserve"> less than 0.</w:t>
+                      </w:r>
+                    </w:p>
                   </w:txbxContent>
                 </v:textbox>
                 <w10:wrap type="topAndBottom"/>
@@ -3294,6 +3629,49 @@
     </w:p>
     <w:p>
       <w:pPr>
+        <w:pStyle w:val="Rcode"/>
+      </w:pPr>
+      <w:proofErr w:type="spellStart"/>
+      <w:proofErr w:type="gramStart"/>
+      <w:r>
+        <w:t>df</w:t>
+      </w:r>
+      <w:proofErr w:type="spellEnd"/>
+      <w:r>
+        <w:t>[</w:t>
+      </w:r>
+      <w:proofErr w:type="spellStart"/>
+      <w:proofErr w:type="gramEnd"/>
+      <w:r>
+        <w:t>df$left_gene_dist</w:t>
+      </w:r>
+      <w:proofErr w:type="spellEnd"/>
+      <w:r>
+        <w:t xml:space="preserve"> &gt; 5000 &amp; </w:t>
+      </w:r>
+      <w:proofErr w:type="spellStart"/>
+      <w:r>
+        <w:t>df$right_gene_dist</w:t>
+      </w:r>
+      <w:proofErr w:type="spellEnd"/>
+      <w:r>
+        <w:t xml:space="preserve"> &gt; 5000,]</w:t>
+      </w:r>
+    </w:p>
+    <w:p>
+      <w:pPr>
+        <w:pStyle w:val="Rcode"/>
+        <w:ind w:left="0" w:firstLine="0"/>
+      </w:pPr>
+    </w:p>
+    <w:p>
+      <w:pPr>
+        <w:pStyle w:val="Rcode"/>
+        <w:ind w:left="0" w:firstLine="0"/>
+      </w:pPr>
+    </w:p>
+    <w:p>
+      <w:pPr>
         <w:pStyle w:val="Boldheader"/>
       </w:pPr>
       <w:r>
@@ -3310,14 +3688,7 @@
         <w:pStyle w:val="indent"/>
       </w:pPr>
       <w:r>
-        <w:t>Now might be a good time to menti</w:t>
-      </w:r>
-      <w:r>
-        <w:t xml:space="preserve">on factors. Factors are </w:t>
-      </w:r>
-      <w:proofErr w:type="gramStart"/>
-      <w:r>
-        <w:t xml:space="preserve">a </w:t>
+        <w:t xml:space="preserve">Factors are a </w:t>
       </w:r>
       <w:r>
         <w:t>feature of R</w:t>
@@ -3326,11 +3697,19 @@
         <w:t xml:space="preserve"> used for categorical data</w:t>
       </w:r>
       <w:r>
-        <w:t>, but will probably confuse</w:t>
-      </w:r>
-      <w:proofErr w:type="gramEnd"/>
-      <w:r>
-        <w:t xml:space="preserve"> you at first. When reading in a file with </w:t>
+        <w:t xml:space="preserve">, but </w:t>
+      </w:r>
+      <w:r>
+        <w:t>might</w:t>
+      </w:r>
+      <w:r>
+        <w:t xml:space="preserve"> </w:t>
+      </w:r>
+      <w:r>
+        <w:t>trip you up</w:t>
+      </w:r>
+      <w:r>
+        <w:t xml:space="preserve"> at first. When reading in a file with </w:t>
       </w:r>
       <w:proofErr w:type="spellStart"/>
       <w:r>
@@ -3338,19 +3717,17 @@
       </w:r>
       <w:proofErr w:type="spellEnd"/>
       <w:r>
-        <w:t xml:space="preserve">, string data will automatically be converted to a factor unless you specify as.is=T (or </w:t>
-      </w:r>
-      <w:proofErr w:type="spellStart"/>
-      <w:r>
-        <w:t>stringsAsFactors</w:t>
-      </w:r>
-      <w:proofErr w:type="spellEnd"/>
-      <w:r>
-        <w:t>=F)</w:t>
+        <w:t>, string data will automatically be converted to a factor unless you specify as.is=</w:t>
+      </w:r>
+      <w:r>
+        <w:t>T</w:t>
       </w:r>
       <w:r>
         <w:t>.</w:t>
       </w:r>
+      <w:r>
+        <w:t xml:space="preserve"> </w:t>
+      </w:r>
     </w:p>
     <w:p>
       <w:pPr>
@@ -3394,7 +3771,13 @@
         <w:pStyle w:val="Boldheader"/>
       </w:pPr>
       <w:r>
-        <w:t>Scatter plot</w:t>
+        <w:t>More on s</w:t>
+      </w:r>
+      <w:r>
+        <w:t>catter plot</w:t>
+      </w:r>
+      <w:r>
+        <w:t>s</w:t>
       </w:r>
     </w:p>
     <w:p>
@@ -3407,37 +3790,212 @@
         <w:pStyle w:val="indent"/>
       </w:pPr>
       <w:r>
-        <w:t xml:space="preserve">Read in a data set from MyPyramid.gov listing </w:t>
-      </w:r>
-      <w:r>
-        <w:t xml:space="preserve">some </w:t>
-      </w:r>
-      <w:r>
-        <w:t>nutritional information for some common foods.</w:t>
-      </w:r>
-    </w:p>
-    <w:p>
-      <w:pPr>
-        <w:pStyle w:val="Rcode"/>
-      </w:pPr>
-    </w:p>
-    <w:p>
-      <w:pPr>
-        <w:pStyle w:val="Rcode"/>
-      </w:pPr>
-      <w:proofErr w:type="gramStart"/>
-      <w:r>
-        <w:t>food</w:t>
-      </w:r>
-      <w:proofErr w:type="gramEnd"/>
-      <w:r>
-        <w:t>&lt;-read.table("</w:t>
-      </w:r>
-      <w:r>
-        <w:t>H:/</w:t>
-      </w:r>
-      <w:r>
-        <w:t>introR/data/food/food.txt",header=T,sep='\t',as.is=T,quote="")</w:t>
+        <w:t xml:space="preserve">Read in a data set listing </w:t>
+      </w:r>
+      <w:r>
+        <w:t>temperature measurements across the US from 1851 until 200</w:t>
+      </w:r>
+      <w:r>
+        <w:t>9</w:t>
+      </w:r>
+      <w:r>
+        <w:t>.</w:t>
+      </w:r>
+    </w:p>
+    <w:p>
+      <w:pPr>
+        <w:pStyle w:val="Rcode"/>
+      </w:pPr>
+    </w:p>
+    <w:p>
+      <w:pPr>
+        <w:pStyle w:val="Rcode"/>
+      </w:pPr>
+      <w:proofErr w:type="gramStart"/>
+      <w:r>
+        <w:t>weather</w:t>
+      </w:r>
+      <w:proofErr w:type="gramEnd"/>
+      <w:r>
+        <w:t>&lt;-read.csv("H:/introR/data/weather/</w:t>
+      </w:r>
+      <w:r>
+        <w:t>us_</w:t>
+      </w:r>
+      <w:r>
+        <w:t>weather.csv",as.is=T,strip.white=T)</w:t>
+      </w:r>
+    </w:p>
+    <w:p>
+      <w:pPr>
+        <w:pStyle w:val="Rcode"/>
+      </w:pPr>
+    </w:p>
+    <w:p>
+      <w:pPr>
+        <w:pStyle w:val="Rcode"/>
+      </w:pPr>
+      <w:r>
+        <w:t>Make a version with all the temperatures in Fahrenheit</w:t>
+      </w:r>
+    </w:p>
+    <w:p>
+      <w:pPr>
+        <w:pStyle w:val="Rcode"/>
+      </w:pPr>
+    </w:p>
+    <w:p>
+      <w:pPr>
+        <w:pStyle w:val="Rcode"/>
+      </w:pPr>
+      <w:proofErr w:type="spellStart"/>
+      <w:proofErr w:type="gramStart"/>
+      <w:r>
+        <w:t>fweather</w:t>
+      </w:r>
+      <w:proofErr w:type="spellEnd"/>
+      <w:proofErr w:type="gramEnd"/>
+      <w:r>
+        <w:t>&lt;-weather</w:t>
+      </w:r>
+    </w:p>
+    <w:p>
+      <w:pPr>
+        <w:pStyle w:val="Rcode"/>
+      </w:pPr>
+      <w:proofErr w:type="spellStart"/>
+      <w:proofErr w:type="gramStart"/>
+      <w:r>
+        <w:t>fweather</w:t>
+      </w:r>
+      <w:proofErr w:type="spellEnd"/>
+      <w:r>
+        <w:t>[</w:t>
+      </w:r>
+      <w:proofErr w:type="gramEnd"/>
+      <w:r>
+        <w:t>,7:18]&lt;-weather[,7:18]*9/5 + 32</w:t>
+      </w:r>
+    </w:p>
+    <w:p>
+      <w:pPr>
+        <w:pStyle w:val="Rcode"/>
+      </w:pPr>
+    </w:p>
+    <w:p>
+      <w:pPr>
+        <w:pStyle w:val="indent"/>
+      </w:pPr>
+      <w:r>
+        <w:t xml:space="preserve">read.csv is another function to read in a file specifically for comma-separated-values, you could also use </w:t>
+      </w:r>
+      <w:proofErr w:type="spellStart"/>
+      <w:r>
+        <w:t>read.table</w:t>
+      </w:r>
+      <w:proofErr w:type="spellEnd"/>
+      <w:r>
+        <w:t xml:space="preserve"> here with </w:t>
+      </w:r>
+      <w:proofErr w:type="spellStart"/>
+      <w:proofErr w:type="gramStart"/>
+      <w:r>
+        <w:t>sep</w:t>
+      </w:r>
+      <w:proofErr w:type="spellEnd"/>
+      <w:proofErr w:type="gramEnd"/>
+      <w:r>
+        <w:t>=','.</w:t>
+      </w:r>
+    </w:p>
+    <w:p>
+      <w:pPr>
+        <w:pStyle w:val="indent"/>
+      </w:pPr>
+    </w:p>
+    <w:p>
+      <w:pPr>
+        <w:pStyle w:val="indent"/>
+      </w:pPr>
+      <w:r>
+        <w:t>Select only the weather for Des Moines, Iowa for a moment.</w:t>
+      </w:r>
+    </w:p>
+    <w:p>
+      <w:pPr>
+        <w:pStyle w:val="indent"/>
+      </w:pPr>
+    </w:p>
+    <w:p>
+      <w:pPr>
+        <w:pStyle w:val="Rcode"/>
+      </w:pPr>
+      <w:proofErr w:type="gramStart"/>
+      <w:r>
+        <w:t>iv</w:t>
+      </w:r>
+      <w:proofErr w:type="gramEnd"/>
+      <w:r>
+        <w:t>&lt;-</w:t>
+      </w:r>
+      <w:proofErr w:type="spellStart"/>
+      <w:r>
+        <w:t>f</w:t>
+      </w:r>
+      <w:r>
+        <w:t>weather</w:t>
+      </w:r>
+      <w:proofErr w:type="spellEnd"/>
+      <w:r>
+        <w:t>[,1]=="DES MOINES"</w:t>
+      </w:r>
+    </w:p>
+    <w:p>
+      <w:pPr>
+        <w:pStyle w:val="Rcode"/>
+      </w:pPr>
+      <w:proofErr w:type="spellStart"/>
+      <w:proofErr w:type="gramStart"/>
+      <w:r>
+        <w:lastRenderedPageBreak/>
+        <w:t>dm</w:t>
+      </w:r>
+      <w:proofErr w:type="spellEnd"/>
+      <w:proofErr w:type="gramEnd"/>
+      <w:r>
+        <w:t>&lt;-</w:t>
+      </w:r>
+      <w:proofErr w:type="spellStart"/>
+      <w:r>
+        <w:t>fweather</w:t>
+      </w:r>
+      <w:proofErr w:type="spellEnd"/>
+      <w:r>
+        <w:t>[iv,]</w:t>
+      </w:r>
+    </w:p>
+    <w:p>
+      <w:pPr>
+        <w:pStyle w:val="Rcode"/>
+      </w:pPr>
+      <w:proofErr w:type="spellStart"/>
+      <w:proofErr w:type="gramStart"/>
+      <w:r>
+        <w:t>dm</w:t>
+      </w:r>
+      <w:proofErr w:type="spellEnd"/>
+      <w:r>
+        <w:t>[</w:t>
+      </w:r>
+      <w:proofErr w:type="gramEnd"/>
+      <w:r>
+        <w:t>,"</w:t>
+      </w:r>
+      <w:r>
+        <w:t>Oct</w:t>
+      </w:r>
+      <w:r>
+        <w:t>"]</w:t>
       </w:r>
     </w:p>
     <w:p>
@@ -3456,157 +4014,43 @@
       <w:proofErr w:type="spellStart"/>
       <w:proofErr w:type="gramEnd"/>
       <w:r>
-        <w:t>food$Calories,food$Saturated_Fats</w:t>
-      </w:r>
-      <w:proofErr w:type="spellEnd"/>
-      <w:r>
-        <w:t>)</w:t>
-      </w:r>
-    </w:p>
-    <w:p>
-      <w:pPr>
-        <w:pStyle w:val="Rcode"/>
-      </w:pPr>
-    </w:p>
-    <w:p>
-      <w:pPr>
-        <w:pStyle w:val="Boldheader"/>
-      </w:pPr>
-      <w:r>
-        <w:t>Linear Regression</w:t>
-      </w:r>
-    </w:p>
-    <w:p>
-      <w:pPr>
-        <w:pStyle w:val="Boldheader"/>
-      </w:pPr>
-    </w:p>
-    <w:p>
-      <w:pPr>
-        <w:pStyle w:val="indent"/>
-      </w:pPr>
-      <w:r>
-        <w:t>What is the relationship between two variables?</w:t>
-      </w:r>
-    </w:p>
-    <w:p>
-      <w:pPr>
-        <w:pStyle w:val="Boldheader"/>
-      </w:pPr>
-    </w:p>
-    <w:p>
-      <w:pPr>
-        <w:pStyle w:val="Rcode"/>
-      </w:pPr>
-      <w:proofErr w:type="gramStart"/>
-      <w:r>
-        <w:t>lm(</w:t>
-      </w:r>
-      <w:proofErr w:type="spellStart"/>
-      <w:proofErr w:type="gramEnd"/>
-      <w:r>
-        <w:t>food$Saturated_Fats~food$Calories</w:t>
-      </w:r>
-      <w:proofErr w:type="spellEnd"/>
-      <w:r>
-        <w:t>)</w:t>
-      </w:r>
-    </w:p>
-    <w:p>
-      <w:pPr>
-        <w:pStyle w:val="Ranswer2"/>
-      </w:pPr>
-    </w:p>
-    <w:p>
-      <w:pPr>
-        <w:pStyle w:val="Ranswer2"/>
-      </w:pPr>
-      <w:r>
-        <w:t>Call:</w:t>
-      </w:r>
-    </w:p>
-    <w:p>
-      <w:pPr>
-        <w:pStyle w:val="Ranswer2"/>
-      </w:pPr>
-      <w:proofErr w:type="gramStart"/>
-      <w:r>
-        <w:t>lm(</w:t>
-      </w:r>
-      <w:proofErr w:type="gramEnd"/>
-      <w:r>
-        <w:t xml:space="preserve">formula = </w:t>
-      </w:r>
-      <w:proofErr w:type="spellStart"/>
-      <w:r>
-        <w:t>food$Saturated_Fats</w:t>
-      </w:r>
-      <w:proofErr w:type="spellEnd"/>
-      <w:r>
-        <w:t xml:space="preserve"> ~ </w:t>
-      </w:r>
-      <w:proofErr w:type="spellStart"/>
-      <w:r>
-        <w:t>food$Calories</w:t>
-      </w:r>
-      <w:proofErr w:type="spellEnd"/>
-      <w:r>
-        <w:t>)</w:t>
-      </w:r>
-    </w:p>
-    <w:p>
-      <w:pPr>
-        <w:pStyle w:val="Ranswer2"/>
-      </w:pPr>
-    </w:p>
-    <w:p>
-      <w:pPr>
-        <w:pStyle w:val="Ranswer2"/>
-      </w:pPr>
-      <w:r>
-        <w:t>Coefficients:</w:t>
-      </w:r>
-    </w:p>
-    <w:p>
-      <w:pPr>
-        <w:pStyle w:val="Ranswer2"/>
-      </w:pPr>
-      <w:r>
-        <w:t xml:space="preserve">  (Intercept)  </w:t>
-      </w:r>
-      <w:proofErr w:type="spellStart"/>
-      <w:r>
-        <w:t>food$Calories</w:t>
-      </w:r>
-      <w:proofErr w:type="spellEnd"/>
-      <w:r>
-        <w:t xml:space="preserve">  </w:t>
-      </w:r>
-    </w:p>
-    <w:p>
-      <w:pPr>
-        <w:pStyle w:val="Ranswer2"/>
-      </w:pPr>
-      <w:r>
-        <w:t xml:space="preserve">     -0.64745        0.01802  </w:t>
-      </w:r>
-    </w:p>
-    <w:p>
-      <w:pPr>
-        <w:pStyle w:val="Boldheader"/>
-      </w:pPr>
-    </w:p>
-    <w:p>
-      <w:pPr>
-        <w:pStyle w:val="Boldheader"/>
-      </w:pPr>
-      <w:r>
-        <w:t>Plot the regression line on the scatter plot.</w:t>
-      </w:r>
-    </w:p>
-    <w:p>
-      <w:pPr>
-        <w:pStyle w:val="Boldheader"/>
+        <w:t>dm</w:t>
+      </w:r>
+      <w:proofErr w:type="spellEnd"/>
+      <w:r>
+        <w:t>[</w:t>
+      </w:r>
+      <w:r>
+        <w:t>,"Period"</w:t>
+      </w:r>
+      <w:r>
+        <w:t>],</w:t>
+      </w:r>
+      <w:proofErr w:type="spellStart"/>
+      <w:r>
+        <w:t>dm</w:t>
+      </w:r>
+      <w:proofErr w:type="spellEnd"/>
+      <w:r>
+        <w:t>[,"Oct"])</w:t>
+      </w:r>
+    </w:p>
+    <w:p>
+      <w:pPr>
+        <w:pStyle w:val="Rcode"/>
+      </w:pPr>
+    </w:p>
+    <w:p>
+      <w:pPr>
+        <w:pStyle w:val="indent"/>
+      </w:pPr>
+      <w:r>
+        <w:t>Add a title, label axes.</w:t>
+      </w:r>
+    </w:p>
+    <w:p>
+      <w:pPr>
+        <w:pStyle w:val="indent"/>
       </w:pPr>
     </w:p>
     <w:p>
@@ -3620,37 +4064,27 @@
       <w:proofErr w:type="spellStart"/>
       <w:proofErr w:type="gramEnd"/>
       <w:r>
-        <w:t>food$Calories,food$Saturated_Fats</w:t>
-      </w:r>
-      <w:proofErr w:type="spellEnd"/>
-      <w:r>
-        <w:t>)</w:t>
-      </w:r>
-    </w:p>
-    <w:p>
-      <w:pPr>
-        <w:pStyle w:val="Rcode"/>
-      </w:pPr>
-      <w:proofErr w:type="spellStart"/>
-      <w:proofErr w:type="gramStart"/>
-      <w:r>
-        <w:t>abline</w:t>
-      </w:r>
-      <w:proofErr w:type="spellEnd"/>
-      <w:r>
-        <w:t>(</w:t>
-      </w:r>
-      <w:proofErr w:type="gramEnd"/>
-      <w:r>
-        <w:t>lm(</w:t>
-      </w:r>
-      <w:proofErr w:type="spellStart"/>
-      <w:r>
-        <w:t>food$Saturated_Fats~food$Calories</w:t>
-      </w:r>
-      <w:proofErr w:type="spellEnd"/>
-      <w:r>
-        <w:t>),col='blue')</w:t>
+        <w:t>dm</w:t>
+      </w:r>
+      <w:proofErr w:type="spellEnd"/>
+      <w:r>
+        <w:t>[,"Period"],</w:t>
+      </w:r>
+      <w:proofErr w:type="spellStart"/>
+      <w:r>
+        <w:t>dm</w:t>
+      </w:r>
+      <w:proofErr w:type="spellEnd"/>
+      <w:r>
+        <w:t>[,"Oct"],main="October temperatures, Des Moines, 1878-2009",xlab="Year",</w:t>
+      </w:r>
+      <w:proofErr w:type="spellStart"/>
+      <w:r>
+        <w:t>ylab</w:t>
+      </w:r>
+      <w:proofErr w:type="spellEnd"/>
+      <w:r>
+        <w:t>="Temp (degrees F)")</w:t>
       </w:r>
     </w:p>
     <w:p>
@@ -3667,10 +4101,10 @@
           <w:noProof/>
         </w:rPr>
         <w:drawing>
-          <wp:inline distT="0" distB="0" distL="0" distR="0" wp14:anchorId="439FF1BF" wp14:editId="6A0A0E2A">
-            <wp:extent cx="3145971" cy="3145971"/>
+          <wp:inline distT="0" distB="0" distL="0" distR="0" wp14:anchorId="6AF829A7" wp14:editId="6675A1F7">
+            <wp:extent cx="2764465" cy="2764465"/>
             <wp:effectExtent l="0" t="0" r="0" b="0"/>
-            <wp:docPr id="5" name="Picture 5"/>
+            <wp:docPr id="17" name="Picture 17"/>
             <wp:cNvGraphicFramePr>
               <a:graphicFrameLocks xmlns:a="http://schemas.openxmlformats.org/drawingml/2006/main" noChangeAspect="1"/>
             </wp:cNvGraphicFramePr>
@@ -3690,7 +4124,7 @@
                   <pic:spPr>
                     <a:xfrm>
                       <a:off x="0" y="0"/>
-                      <a:ext cx="3145971" cy="3145971"/>
+                      <a:ext cx="2764465" cy="2764465"/>
                     </a:xfrm>
                     <a:prstGeom prst="rect">
                       <a:avLst/>
@@ -3710,268 +4144,171 @@
     </w:p>
     <w:p>
       <w:pPr>
-        <w:pStyle w:val="Rcode"/>
-      </w:pPr>
-      <w:r>
+        <w:pStyle w:val="Boldheader"/>
+      </w:pPr>
+      <w:r>
+        <w:t>Histogram</w:t>
+      </w:r>
+    </w:p>
+    <w:p>
+      <w:pPr>
+        <w:pStyle w:val="Rcode"/>
+      </w:pPr>
+    </w:p>
+    <w:p>
+      <w:pPr>
+        <w:pStyle w:val="indent"/>
+      </w:pPr>
+      <w:r>
+        <w:t>Make a histogram of the October mean temperatures in Des Moines.</w:t>
+      </w:r>
+    </w:p>
+    <w:p>
+      <w:pPr>
+        <w:pStyle w:val="Rcode"/>
+      </w:pPr>
+    </w:p>
+    <w:p>
+      <w:pPr>
+        <w:pStyle w:val="Rcode"/>
+      </w:pPr>
+      <w:proofErr w:type="spellStart"/>
+      <w:proofErr w:type="gramStart"/>
+      <w:r>
+        <w:t>hist</w:t>
+      </w:r>
+      <w:proofErr w:type="spellEnd"/>
+      <w:r>
+        <w:t>(</w:t>
+      </w:r>
+      <w:proofErr w:type="spellStart"/>
+      <w:proofErr w:type="gramEnd"/>
+      <w:r>
+        <w:t>dm</w:t>
+      </w:r>
+      <w:proofErr w:type="spellEnd"/>
+      <w:r>
+        <w:t>[,"Oct"])</w:t>
+      </w:r>
+    </w:p>
+    <w:p>
+      <w:pPr>
+        <w:pStyle w:val="Rcode"/>
+      </w:pPr>
+    </w:p>
+    <w:p>
+      <w:pPr>
+        <w:pStyle w:val="indent"/>
+      </w:pPr>
+      <w:r>
+        <w:t>Make the histogram have more bins</w:t>
+      </w:r>
+    </w:p>
+    <w:p>
+      <w:pPr>
+        <w:pStyle w:val="Rcode"/>
+      </w:pPr>
+    </w:p>
+    <w:p>
+      <w:pPr>
+        <w:pStyle w:val="Rcode"/>
+      </w:pPr>
+      <w:proofErr w:type="spellStart"/>
+      <w:proofErr w:type="gramStart"/>
+      <w:r>
+        <w:t>hist</w:t>
+      </w:r>
+      <w:proofErr w:type="spellEnd"/>
+      <w:r>
+        <w:t>(</w:t>
+      </w:r>
+      <w:proofErr w:type="spellStart"/>
+      <w:proofErr w:type="gramEnd"/>
+      <w:r>
+        <w:t>dm</w:t>
+      </w:r>
+      <w:proofErr w:type="spellEnd"/>
+      <w:r>
+        <w:t>[,"Oct"],breaks=20)</w:t>
+      </w:r>
+    </w:p>
+    <w:p>
+      <w:pPr>
+        <w:pStyle w:val="Rcode"/>
+      </w:pPr>
+    </w:p>
+    <w:p>
+      <w:pPr>
+        <w:pStyle w:val="indent"/>
+      </w:pPr>
+      <w:r>
+        <w:t>Make the histogram a different color and give it a better title and labels</w:t>
+      </w:r>
+    </w:p>
+    <w:p>
+      <w:pPr>
+        <w:pStyle w:val="Rcode"/>
+      </w:pPr>
+      <w:proofErr w:type="spellStart"/>
+      <w:proofErr w:type="gramStart"/>
+      <w:r>
+        <w:t>hist</w:t>
+      </w:r>
+      <w:proofErr w:type="spellEnd"/>
+      <w:r>
+        <w:t>(</w:t>
+      </w:r>
+      <w:proofErr w:type="spellStart"/>
+      <w:proofErr w:type="gramEnd"/>
+      <w:r>
+        <w:t>dm</w:t>
+      </w:r>
+      <w:proofErr w:type="spellEnd"/>
+      <w:r>
+        <w:t>[,"Oct"],breaks=20,col='</w:t>
+      </w:r>
+      <w:proofErr w:type="spellStart"/>
+      <w:r>
+        <w:t>blue',main</w:t>
+      </w:r>
+      <w:proofErr w:type="spellEnd"/>
+      <w:r>
+        <w:t>="October Temperatures, Des Moines, 18</w:t>
+      </w:r>
+      <w:r>
+        <w:t>78</w:t>
+      </w:r>
+      <w:r>
+        <w:t>-2009",xlab="Temp (degrees F)",</w:t>
+      </w:r>
+      <w:proofErr w:type="spellStart"/>
+      <w:r>
+        <w:t>ylab</w:t>
+      </w:r>
+      <w:proofErr w:type="spellEnd"/>
+      <w:r>
+        <w:t>="Frequency")</w:t>
+      </w:r>
+    </w:p>
+    <w:p>
+      <w:pPr>
+        <w:pStyle w:val="Rcode"/>
+      </w:pPr>
+    </w:p>
+    <w:p>
+      <w:pPr>
+        <w:pStyle w:val="Rcode"/>
+      </w:pPr>
+      <w:r>
+        <w:rPr>
+          <w:noProof/>
+        </w:rPr>
         <w:lastRenderedPageBreak/>
-        <w:t>#</w:t>
-      </w:r>
-      <w:proofErr w:type="spellStart"/>
-      <w:r>
-        <w:t>calc</w:t>
-      </w:r>
-      <w:proofErr w:type="spellEnd"/>
-      <w:r>
-        <w:t xml:space="preserve"> the correlation and put it on the plot too</w:t>
-      </w:r>
-    </w:p>
-    <w:p>
-      <w:pPr>
-        <w:pStyle w:val="Rcode"/>
-      </w:pPr>
-      <w:proofErr w:type="gramStart"/>
-      <w:r>
-        <w:t>correlation</w:t>
-      </w:r>
-      <w:proofErr w:type="gramEnd"/>
-      <w:r>
-        <w:t xml:space="preserve">&lt;- </w:t>
-      </w:r>
-      <w:proofErr w:type="spellStart"/>
-      <w:r>
-        <w:t>cor</w:t>
-      </w:r>
-      <w:proofErr w:type="spellEnd"/>
-      <w:r>
-        <w:t>(</w:t>
-      </w:r>
-      <w:proofErr w:type="spellStart"/>
-      <w:r>
-        <w:t>food$Saturated_Fats,food$Calories</w:t>
-      </w:r>
-      <w:proofErr w:type="spellEnd"/>
-      <w:r>
-        <w:t>)</w:t>
-      </w:r>
-    </w:p>
-    <w:p>
-      <w:pPr>
-        <w:pStyle w:val="Rcode"/>
-      </w:pPr>
-      <w:proofErr w:type="gramStart"/>
-      <w:r>
-        <w:t>text(</w:t>
-      </w:r>
-      <w:proofErr w:type="gramEnd"/>
-      <w:r>
-        <w:t>1200,5,</w:t>
-      </w:r>
-      <w:r>
-        <w:t>paste("</w:t>
-      </w:r>
-      <w:proofErr w:type="spellStart"/>
-      <w:r>
-        <w:t>cor</w:t>
-      </w:r>
-      <w:proofErr w:type="spellEnd"/>
-      <w:r>
-        <w:t xml:space="preserve"> =",</w:t>
-      </w:r>
-      <w:r>
-        <w:t>round(correlation,3))</w:t>
-      </w:r>
-      <w:r>
-        <w:t>)</w:t>
-      </w:r>
-    </w:p>
-    <w:p>
-      <w:pPr>
-        <w:pStyle w:val="Rcode"/>
-      </w:pPr>
-    </w:p>
-    <w:p>
-      <w:pPr>
-        <w:pStyle w:val="indent"/>
-      </w:pPr>
-      <w:r>
-        <w:t>Highlight some points of interest on the plot</w:t>
-      </w:r>
-    </w:p>
-    <w:p>
-      <w:pPr>
-        <w:pStyle w:val="Rcode"/>
-      </w:pPr>
-    </w:p>
-    <w:p>
-      <w:pPr>
-        <w:pStyle w:val="Rcode"/>
-      </w:pPr>
-      <w:proofErr w:type="gramStart"/>
-      <w:r>
-        <w:t>iv</w:t>
-      </w:r>
-      <w:proofErr w:type="gramEnd"/>
-      <w:r>
-        <w:t>&lt;-</w:t>
-      </w:r>
-      <w:proofErr w:type="spellStart"/>
-      <w:r>
-        <w:t>food$Calories</w:t>
-      </w:r>
-      <w:proofErr w:type="spellEnd"/>
-      <w:r>
-        <w:t xml:space="preserve"> &gt; 800</w:t>
-      </w:r>
-    </w:p>
-    <w:p>
-      <w:pPr>
-        <w:pStyle w:val="Rcode"/>
-      </w:pPr>
-    </w:p>
-    <w:p>
-      <w:pPr>
-        <w:pStyle w:val="indent"/>
-      </w:pPr>
-      <w:proofErr w:type="gramStart"/>
-      <w:r>
-        <w:rPr>
-          <w:rStyle w:val="indentChar"/>
-        </w:rPr>
-        <w:t>iv</w:t>
-      </w:r>
-      <w:proofErr w:type="gramEnd"/>
-      <w:r>
-        <w:rPr>
-          <w:rStyle w:val="indentChar"/>
-        </w:rPr>
-        <w:t xml:space="preserve"> is what we call an index vector, a way of selecting some</w:t>
-      </w:r>
-      <w:r>
-        <w:rPr>
-          <w:rStyle w:val="indentChar"/>
-        </w:rPr>
-        <w:t xml:space="preserve"> part of your data in R. If you type </w:t>
-      </w:r>
-      <w:proofErr w:type="gramStart"/>
-      <w:r>
-        <w:rPr>
-          <w:rStyle w:val="indentChar"/>
-          <w:i/>
-        </w:rPr>
-        <w:t>iv</w:t>
-      </w:r>
-      <w:proofErr w:type="gramEnd"/>
-      <w:r>
-        <w:rPr>
-          <w:rStyle w:val="indentChar"/>
-        </w:rPr>
-        <w:t xml:space="preserve">, you see a lot of TRUE and FALSE values. </w:t>
-      </w:r>
-      <w:proofErr w:type="gramStart"/>
-      <w:r>
-        <w:rPr>
-          <w:rStyle w:val="indentChar"/>
-        </w:rPr>
-        <w:t>iv</w:t>
-      </w:r>
-      <w:proofErr w:type="gramEnd"/>
-      <w:r>
-        <w:rPr>
-          <w:rStyle w:val="indentChar"/>
-        </w:rPr>
-        <w:t xml:space="preserve"> is </w:t>
-      </w:r>
-      <w:r>
-        <w:rPr>
-          <w:rStyle w:val="indentChar"/>
-        </w:rPr>
-        <w:t xml:space="preserve">the same length as </w:t>
-      </w:r>
-      <w:proofErr w:type="spellStart"/>
-      <w:r>
-        <w:rPr>
-          <w:rStyle w:val="indentChar"/>
-        </w:rPr>
-        <w:t>food$Calories</w:t>
-      </w:r>
-      <w:proofErr w:type="spellEnd"/>
-      <w:r>
-        <w:rPr>
-          <w:rStyle w:val="indentChar"/>
-        </w:rPr>
-        <w:t xml:space="preserve">, </w:t>
-      </w:r>
-      <w:r>
-        <w:rPr>
-          <w:rStyle w:val="indentChar"/>
-        </w:rPr>
-        <w:t>with</w:t>
-      </w:r>
-      <w:r>
-        <w:rPr>
-          <w:rStyle w:val="indentChar"/>
-        </w:rPr>
-        <w:t xml:space="preserve"> a TRUE or FALSE for each element</w:t>
-      </w:r>
-      <w:r>
-        <w:rPr>
-          <w:rStyle w:val="indentChar"/>
-        </w:rPr>
-        <w:t xml:space="preserve"> depending on whether or not it is &gt; 800</w:t>
-      </w:r>
-      <w:r>
-        <w:t>.</w:t>
-      </w:r>
-    </w:p>
-    <w:p>
-      <w:pPr>
-        <w:pStyle w:val="Rcode"/>
-      </w:pPr>
-    </w:p>
-    <w:p>
-      <w:pPr>
-        <w:pStyle w:val="Rcode"/>
-      </w:pPr>
-      <w:proofErr w:type="gramStart"/>
-      <w:r>
-        <w:t>points(</w:t>
-      </w:r>
-      <w:proofErr w:type="spellStart"/>
-      <w:proofErr w:type="gramEnd"/>
-      <w:r>
-        <w:t>food$Calories</w:t>
-      </w:r>
-      <w:proofErr w:type="spellEnd"/>
-      <w:r>
-        <w:t>[iv],</w:t>
-      </w:r>
-      <w:proofErr w:type="spellStart"/>
-      <w:r>
-        <w:t>food$Saturated_Fats</w:t>
-      </w:r>
-      <w:proofErr w:type="spellEnd"/>
-      <w:r>
-        <w:t>[iv],col='red')</w:t>
-      </w:r>
-    </w:p>
-    <w:p>
-      <w:pPr>
-        <w:pStyle w:val="Rcode"/>
-      </w:pPr>
-    </w:p>
-    <w:p>
-      <w:pPr>
-        <w:pStyle w:val="Rcode"/>
-      </w:pPr>
-      <w:r>
-        <w:rPr>
-          <w:noProof/>
-        </w:rPr>
         <w:drawing>
-          <wp:inline distT="0" distB="0" distL="0" distR="0" wp14:anchorId="1ECE6309" wp14:editId="6EBA1AD2">
-            <wp:extent cx="3548743" cy="3548743"/>
+          <wp:inline distT="0" distB="0" distL="0" distR="0" wp14:anchorId="2B5E1466" wp14:editId="0BB3F7CB">
+            <wp:extent cx="3200400" cy="3200400"/>
             <wp:effectExtent l="0" t="0" r="0" b="0"/>
-            <wp:docPr id="4" name="Picture 4"/>
+            <wp:docPr id="14" name="Picture 14"/>
             <wp:cNvGraphicFramePr>
               <a:graphicFrameLocks xmlns:a="http://schemas.openxmlformats.org/drawingml/2006/main" noChangeAspect="1"/>
             </wp:cNvGraphicFramePr>
@@ -3991,7 +4328,7 @@
                   <pic:spPr>
                     <a:xfrm>
                       <a:off x="0" y="0"/>
-                      <a:ext cx="3548743" cy="3548743"/>
+                      <a:ext cx="3200400" cy="3200400"/>
                     </a:xfrm>
                     <a:prstGeom prst="rect">
                       <a:avLst/>
@@ -4006,6 +4343,983 @@
     </w:p>
     <w:p>
       <w:pPr>
+        <w:pStyle w:val="Boldheader"/>
+        <w:keepNext/>
+        <w:keepLines/>
+      </w:pPr>
+      <w:r>
+        <w:t>Linear Regression</w:t>
+      </w:r>
+    </w:p>
+    <w:p>
+      <w:pPr>
+        <w:pStyle w:val="Boldheader"/>
+        <w:keepNext/>
+        <w:keepLines/>
+      </w:pPr>
+    </w:p>
+    <w:p>
+      <w:pPr>
+        <w:pStyle w:val="indent"/>
+        <w:keepNext/>
+        <w:keepLines/>
+      </w:pPr>
+      <w:r>
+        <w:t xml:space="preserve">Linear regression is a way to model the relationship between two (or more) variables using a linear function. Slope and intercept of the function are estimated from the data. </w:t>
+      </w:r>
+      <w:r>
+        <w:t xml:space="preserve">(Note - you have to set up the formula like </w:t>
+      </w:r>
+      <w:proofErr w:type="spellStart"/>
+      <w:r>
+        <w:t>y~x</w:t>
+      </w:r>
+      <w:proofErr w:type="spellEnd"/>
+      <w:r>
+        <w:t>)</w:t>
+      </w:r>
+    </w:p>
+    <w:p>
+      <w:pPr>
+        <w:pStyle w:val="Boldheader"/>
+        <w:keepNext/>
+        <w:keepLines/>
+      </w:pPr>
+    </w:p>
+    <w:p>
+      <w:pPr>
+        <w:pStyle w:val="Rcode"/>
+        <w:keepNext/>
+        <w:keepLines/>
+      </w:pPr>
+      <w:proofErr w:type="gramStart"/>
+      <w:r>
+        <w:t>lm(</w:t>
+      </w:r>
+      <w:proofErr w:type="spellStart"/>
+      <w:proofErr w:type="gramEnd"/>
+      <w:r>
+        <w:t>dm$Oct~dm$Period</w:t>
+      </w:r>
+      <w:proofErr w:type="spellEnd"/>
+      <w:r>
+        <w:t>)</w:t>
+      </w:r>
+    </w:p>
+    <w:p>
+      <w:pPr>
+        <w:pStyle w:val="Ranswer2"/>
+        <w:keepNext/>
+        <w:keepLines/>
+        <w:ind w:left="0"/>
+      </w:pPr>
+    </w:p>
+    <w:p>
+      <w:pPr>
+        <w:pStyle w:val="Ranswer2"/>
+        <w:keepNext/>
+        <w:keepLines/>
+      </w:pPr>
+      <w:r>
+        <w:t>Call:</w:t>
+      </w:r>
+    </w:p>
+    <w:p>
+      <w:pPr>
+        <w:pStyle w:val="Ranswer2"/>
+        <w:keepNext/>
+        <w:keepLines/>
+      </w:pPr>
+      <w:proofErr w:type="gramStart"/>
+      <w:r>
+        <w:t>lm(</w:t>
+      </w:r>
+      <w:proofErr w:type="gramEnd"/>
+      <w:r>
+        <w:t xml:space="preserve">formula = </w:t>
+      </w:r>
+      <w:proofErr w:type="spellStart"/>
+      <w:r>
+        <w:t>dm$Oct</w:t>
+      </w:r>
+      <w:proofErr w:type="spellEnd"/>
+      <w:r>
+        <w:t xml:space="preserve"> ~ </w:t>
+      </w:r>
+      <w:proofErr w:type="spellStart"/>
+      <w:r>
+        <w:t>dm$Period</w:t>
+      </w:r>
+      <w:proofErr w:type="spellEnd"/>
+      <w:r>
+        <w:t>)</w:t>
+      </w:r>
+    </w:p>
+    <w:p>
+      <w:pPr>
+        <w:pStyle w:val="Ranswer2"/>
+        <w:keepNext/>
+        <w:keepLines/>
+      </w:pPr>
+    </w:p>
+    <w:p>
+      <w:pPr>
+        <w:pStyle w:val="Ranswer2"/>
+        <w:keepNext/>
+        <w:keepLines/>
+      </w:pPr>
+      <w:r>
+        <w:t>Coefficients:</w:t>
+      </w:r>
+    </w:p>
+    <w:p>
+      <w:pPr>
+        <w:pStyle w:val="Ranswer2"/>
+        <w:keepNext/>
+        <w:keepLines/>
+      </w:pPr>
+      <w:r>
+        <w:t xml:space="preserve">(Intercept)    </w:t>
+      </w:r>
+      <w:proofErr w:type="spellStart"/>
+      <w:r>
+        <w:t>dm$Period</w:t>
+      </w:r>
+      <w:proofErr w:type="spellEnd"/>
+      <w:r>
+        <w:t xml:space="preserve">  </w:t>
+      </w:r>
+    </w:p>
+    <w:p>
+      <w:pPr>
+        <w:pStyle w:val="Ranswer2"/>
+        <w:keepNext/>
+        <w:keepLines/>
+      </w:pPr>
+      <w:r>
+        <w:t xml:space="preserve">  57.571448    -0.001862  </w:t>
+      </w:r>
+    </w:p>
+    <w:p>
+      <w:pPr>
+        <w:pStyle w:val="Ranswer2"/>
+        <w:keepNext/>
+        <w:keepLines/>
+      </w:pPr>
+    </w:p>
+    <w:p>
+      <w:pPr>
+        <w:pStyle w:val="indent"/>
+      </w:pPr>
+      <w:r>
+        <w:t>You could also store that in a variable if you want</w:t>
+      </w:r>
+    </w:p>
+    <w:p>
+      <w:pPr>
+        <w:pStyle w:val="Ranswer2"/>
+        <w:keepNext/>
+        <w:keepLines/>
+      </w:pPr>
+    </w:p>
+    <w:p>
+      <w:pPr>
+        <w:pStyle w:val="Rcode"/>
+        <w:keepNext/>
+        <w:keepLines/>
+      </w:pPr>
+      <w:proofErr w:type="gramStart"/>
+      <w:r>
+        <w:t>model</w:t>
+      </w:r>
+      <w:proofErr w:type="gramEnd"/>
+      <w:r>
+        <w:t>&lt;-</w:t>
+      </w:r>
+      <w:r>
+        <w:t xml:space="preserve"> </w:t>
+      </w:r>
+      <w:r>
+        <w:t>lm(</w:t>
+      </w:r>
+      <w:proofErr w:type="spellStart"/>
+      <w:r>
+        <w:t>dm$Oct~dm$Period</w:t>
+      </w:r>
+      <w:proofErr w:type="spellEnd"/>
+      <w:r>
+        <w:t>)</w:t>
+      </w:r>
+    </w:p>
+    <w:p>
+      <w:pPr>
+        <w:pStyle w:val="Rcode"/>
+        <w:keepNext/>
+        <w:keepLines/>
+      </w:pPr>
+    </w:p>
+    <w:p>
+      <w:pPr>
+        <w:pStyle w:val="indent"/>
+      </w:pPr>
+      <w:r>
+        <w:t>What is that thing</w:t>
+      </w:r>
+      <w:r>
+        <w:t xml:space="preserve"> "model"</w:t>
+      </w:r>
+      <w:r>
+        <w:t>?</w:t>
+      </w:r>
+      <w:r>
+        <w:t xml:space="preserve"> What does the function "lm" return? </w:t>
+      </w:r>
+      <w:proofErr w:type="gramStart"/>
+      <w:r>
+        <w:t>An object.</w:t>
+      </w:r>
+      <w:proofErr w:type="gramEnd"/>
+    </w:p>
+    <w:p>
+      <w:pPr>
+        <w:pStyle w:val="indent"/>
+      </w:pPr>
+    </w:p>
+    <w:p>
+      <w:pPr>
+        <w:pStyle w:val="Rcode"/>
+        <w:keepNext/>
+        <w:keepLines/>
+      </w:pPr>
+      <w:proofErr w:type="gramStart"/>
+      <w:r>
+        <w:t>class(</w:t>
+      </w:r>
+      <w:proofErr w:type="gramEnd"/>
+      <w:r>
+        <w:t>model)</w:t>
+      </w:r>
+    </w:p>
+    <w:p>
+      <w:pPr>
+        <w:pStyle w:val="Ranswer2"/>
+      </w:pPr>
+      <w:r>
+        <w:t>[1] "</w:t>
+      </w:r>
+      <w:proofErr w:type="gramStart"/>
+      <w:r>
+        <w:t>lm</w:t>
+      </w:r>
+      <w:proofErr w:type="gramEnd"/>
+      <w:r>
+        <w:t>"</w:t>
+      </w:r>
+    </w:p>
+    <w:p>
+      <w:pPr>
+        <w:pStyle w:val="Ranswer2"/>
+      </w:pPr>
+    </w:p>
+    <w:p>
+      <w:pPr>
+        <w:pStyle w:val="indent"/>
+      </w:pPr>
+      <w:r>
+        <w:t>What is in it?</w:t>
+      </w:r>
+      <w:r>
+        <w:t xml:space="preserve"> </w:t>
+      </w:r>
+      <w:proofErr w:type="spellStart"/>
+      <w:proofErr w:type="gramStart"/>
+      <w:r>
+        <w:t>str</w:t>
+      </w:r>
+      <w:proofErr w:type="spellEnd"/>
+      <w:proofErr w:type="gramEnd"/>
+      <w:r>
+        <w:t xml:space="preserve"> is a nice way to examine a mysterious object in R, we'll see more of those later.</w:t>
+      </w:r>
+    </w:p>
+    <w:p>
+      <w:pPr>
+        <w:pStyle w:val="Ranswer2"/>
+      </w:pPr>
+    </w:p>
+    <w:p>
+      <w:pPr>
+        <w:pStyle w:val="Rcode"/>
+      </w:pPr>
+      <w:proofErr w:type="spellStart"/>
+      <w:proofErr w:type="gramStart"/>
+      <w:r>
+        <w:t>str</w:t>
+      </w:r>
+      <w:proofErr w:type="spellEnd"/>
+      <w:r>
+        <w:t>(</w:t>
+      </w:r>
+      <w:proofErr w:type="gramEnd"/>
+      <w:r>
+        <w:t>model)</w:t>
+      </w:r>
+    </w:p>
+    <w:p>
+      <w:pPr>
+        <w:pStyle w:val="Boldheader"/>
+      </w:pPr>
+    </w:p>
+    <w:p>
+      <w:pPr>
+        <w:pStyle w:val="Boldheader"/>
+      </w:pPr>
+      <w:r>
+        <w:t>Plot the regression line on the scatter plot.</w:t>
+      </w:r>
+    </w:p>
+    <w:p>
+      <w:pPr>
+        <w:pStyle w:val="Boldheader"/>
+      </w:pPr>
+    </w:p>
+    <w:p>
+      <w:pPr>
+        <w:pStyle w:val="Rcode"/>
+      </w:pPr>
+      <w:proofErr w:type="gramStart"/>
+      <w:r>
+        <w:t>plot(</w:t>
+      </w:r>
+      <w:proofErr w:type="spellStart"/>
+      <w:proofErr w:type="gramEnd"/>
+      <w:r>
+        <w:t>dm$Period,dm$Oct</w:t>
+      </w:r>
+      <w:proofErr w:type="spellEnd"/>
+      <w:r>
+        <w:t>)</w:t>
+      </w:r>
+    </w:p>
+    <w:p>
+      <w:pPr>
+        <w:pStyle w:val="Rcode"/>
+      </w:pPr>
+      <w:proofErr w:type="spellStart"/>
+      <w:proofErr w:type="gramStart"/>
+      <w:r>
+        <w:t>abline</w:t>
+      </w:r>
+      <w:proofErr w:type="spellEnd"/>
+      <w:r>
+        <w:t>(</w:t>
+      </w:r>
+      <w:proofErr w:type="gramEnd"/>
+      <w:r>
+        <w:t>lm(</w:t>
+      </w:r>
+      <w:proofErr w:type="spellStart"/>
+      <w:r>
+        <w:t>dm</w:t>
+      </w:r>
+      <w:r>
+        <w:t>$Oct~dm$Period</w:t>
+      </w:r>
+      <w:proofErr w:type="spellEnd"/>
+      <w:r>
+        <w:t>),col='blue')</w:t>
+      </w:r>
+    </w:p>
+    <w:p>
+      <w:pPr>
+        <w:pStyle w:val="Rcode"/>
+      </w:pPr>
+    </w:p>
+    <w:p>
+      <w:pPr>
+        <w:pStyle w:val="indent"/>
+      </w:pPr>
+      <w:r>
+        <w:t>Not much increase in temperatures for Des Moines in October over the period.</w:t>
+      </w:r>
+    </w:p>
+    <w:p>
+      <w:pPr>
+        <w:pStyle w:val="Rcode"/>
+      </w:pPr>
+      <w:r>
+        <w:rPr>
+          <w:noProof/>
+        </w:rPr>
+        <w:lastRenderedPageBreak/>
+        <w:drawing>
+          <wp:inline distT="0" distB="0" distL="0" distR="0" wp14:anchorId="6FCDA0BE" wp14:editId="18C616C9">
+            <wp:extent cx="3253563" cy="3253563"/>
+            <wp:effectExtent l="0" t="0" r="4445" b="4445"/>
+            <wp:docPr id="15" name="Picture 15"/>
+            <wp:cNvGraphicFramePr>
+              <a:graphicFrameLocks xmlns:a="http://schemas.openxmlformats.org/drawingml/2006/main" noChangeAspect="1"/>
+            </wp:cNvGraphicFramePr>
+            <a:graphic xmlns:a="http://schemas.openxmlformats.org/drawingml/2006/main">
+              <a:graphicData uri="http://schemas.openxmlformats.org/drawingml/2006/picture">
+                <pic:pic xmlns:pic="http://schemas.openxmlformats.org/drawingml/2006/picture">
+                  <pic:nvPicPr>
+                    <pic:cNvPr id="0" name=""/>
+                    <pic:cNvPicPr/>
+                  </pic:nvPicPr>
+                  <pic:blipFill>
+                    <a:blip r:embed="rId16"/>
+                    <a:stretch>
+                      <a:fillRect/>
+                    </a:stretch>
+                  </pic:blipFill>
+                  <pic:spPr>
+                    <a:xfrm>
+                      <a:off x="0" y="0"/>
+                      <a:ext cx="3253563" cy="3253563"/>
+                    </a:xfrm>
+                    <a:prstGeom prst="rect">
+                      <a:avLst/>
+                    </a:prstGeom>
+                  </pic:spPr>
+                </pic:pic>
+              </a:graphicData>
+            </a:graphic>
+          </wp:inline>
+        </w:drawing>
+      </w:r>
+    </w:p>
+    <w:p>
+      <w:pPr>
+        <w:pStyle w:val="Rcode"/>
+      </w:pPr>
+    </w:p>
+    <w:p>
+      <w:pPr>
+        <w:pStyle w:val="indent"/>
+      </w:pPr>
+      <w:r>
+        <w:t>Let's add a new column to our data frame with the mean monthly temperatures for each year.</w:t>
+      </w:r>
+    </w:p>
+    <w:p>
+      <w:pPr>
+        <w:pStyle w:val="Rcode"/>
+      </w:pPr>
+    </w:p>
+    <w:p>
+      <w:pPr>
+        <w:pStyle w:val="Rcode"/>
+      </w:pPr>
+      <w:proofErr w:type="gramStart"/>
+      <w:r>
+        <w:t>head(</w:t>
+      </w:r>
+      <w:proofErr w:type="spellStart"/>
+      <w:proofErr w:type="gramEnd"/>
+      <w:r>
+        <w:t>dm</w:t>
+      </w:r>
+      <w:proofErr w:type="spellEnd"/>
+      <w:r>
+        <w:t>)</w:t>
+      </w:r>
+    </w:p>
+    <w:p>
+      <w:pPr>
+        <w:pStyle w:val="Rcode"/>
+      </w:pPr>
+      <w:proofErr w:type="spellStart"/>
+      <w:proofErr w:type="gramStart"/>
+      <w:r>
+        <w:t>dm$</w:t>
+      </w:r>
+      <w:proofErr w:type="gramEnd"/>
+      <w:r>
+        <w:t>mn</w:t>
+      </w:r>
+      <w:proofErr w:type="spellEnd"/>
+      <w:r>
+        <w:t>&lt;-</w:t>
+      </w:r>
+      <w:proofErr w:type="spellStart"/>
+      <w:r>
+        <w:t>rowMeans</w:t>
+      </w:r>
+      <w:proofErr w:type="spellEnd"/>
+      <w:r>
+        <w:t>(</w:t>
+      </w:r>
+      <w:proofErr w:type="spellStart"/>
+      <w:r>
+        <w:t>dm</w:t>
+      </w:r>
+      <w:proofErr w:type="spellEnd"/>
+      <w:r>
+        <w:t>[,7:18],na.rm=T)</w:t>
+      </w:r>
+    </w:p>
+    <w:p>
+      <w:pPr>
+        <w:pStyle w:val="Rcode"/>
+      </w:pPr>
+    </w:p>
+    <w:p>
+      <w:pPr>
+        <w:pStyle w:val="indent"/>
+      </w:pPr>
+      <w:r>
+        <w:t>If we look at the means of all the monthly temperatures, there is an increase.</w:t>
+      </w:r>
+    </w:p>
+    <w:p>
+      <w:pPr>
+        <w:pStyle w:val="Rcode"/>
+      </w:pPr>
+    </w:p>
+    <w:p>
+      <w:pPr>
+        <w:pStyle w:val="Rcode"/>
+      </w:pPr>
+      <w:proofErr w:type="gramStart"/>
+      <w:r>
+        <w:t>plot(</w:t>
+      </w:r>
+      <w:proofErr w:type="spellStart"/>
+      <w:proofErr w:type="gramEnd"/>
+      <w:r>
+        <w:t>dm$Period</w:t>
+      </w:r>
+      <w:proofErr w:type="spellEnd"/>
+      <w:r>
+        <w:t>,</w:t>
+      </w:r>
+      <w:r>
+        <w:t xml:space="preserve"> </w:t>
+      </w:r>
+      <w:proofErr w:type="spellStart"/>
+      <w:r>
+        <w:t>dm$mn</w:t>
+      </w:r>
+      <w:proofErr w:type="spellEnd"/>
+      <w:r>
+        <w:t>, main="Increasing mean temperatures in Des  Moines, 1878-2009",xlab="Year",</w:t>
+      </w:r>
+      <w:proofErr w:type="spellStart"/>
+      <w:r>
+        <w:t>ylab</w:t>
+      </w:r>
+      <w:proofErr w:type="spellEnd"/>
+      <w:r>
+        <w:t>="Temperature (degrees F)"</w:t>
+      </w:r>
+      <w:r>
+        <w:t>)</w:t>
+      </w:r>
+    </w:p>
+    <w:p>
+      <w:pPr>
+        <w:pStyle w:val="Rcode"/>
+      </w:pPr>
+      <w:proofErr w:type="spellStart"/>
+      <w:proofErr w:type="gramStart"/>
+      <w:r>
+        <w:t>abline</w:t>
+      </w:r>
+      <w:proofErr w:type="spellEnd"/>
+      <w:r>
+        <w:t>(</w:t>
+      </w:r>
+      <w:proofErr w:type="gramEnd"/>
+      <w:r>
+        <w:t>lm(</w:t>
+      </w:r>
+      <w:proofErr w:type="spellStart"/>
+      <w:r>
+        <w:t>dm$mn</w:t>
+      </w:r>
+      <w:r>
+        <w:t>~dm$Period</w:t>
+      </w:r>
+      <w:proofErr w:type="spellEnd"/>
+      <w:r>
+        <w:t>)</w:t>
+      </w:r>
+      <w:r>
+        <w:t>,col='blue')</w:t>
+      </w:r>
+    </w:p>
+    <w:p>
+      <w:pPr>
+        <w:pStyle w:val="Rcode"/>
+      </w:pPr>
+    </w:p>
+    <w:p>
+      <w:pPr>
+        <w:pStyle w:val="Rcode"/>
+      </w:pPr>
+      <w:r>
+        <w:rPr>
+          <w:noProof/>
+        </w:rPr>
+        <w:drawing>
+          <wp:inline distT="0" distB="0" distL="0" distR="0" wp14:anchorId="2C4B7E91" wp14:editId="6743490E">
+            <wp:extent cx="3476846" cy="3476846"/>
+            <wp:effectExtent l="0" t="0" r="9525" b="9525"/>
+            <wp:docPr id="18" name="Picture 18"/>
+            <wp:cNvGraphicFramePr>
+              <a:graphicFrameLocks xmlns:a="http://schemas.openxmlformats.org/drawingml/2006/main" noChangeAspect="1"/>
+            </wp:cNvGraphicFramePr>
+            <a:graphic xmlns:a="http://schemas.openxmlformats.org/drawingml/2006/main">
+              <a:graphicData uri="http://schemas.openxmlformats.org/drawingml/2006/picture">
+                <pic:pic xmlns:pic="http://schemas.openxmlformats.org/drawingml/2006/picture">
+                  <pic:nvPicPr>
+                    <pic:cNvPr id="0" name=""/>
+                    <pic:cNvPicPr/>
+                  </pic:nvPicPr>
+                  <pic:blipFill>
+                    <a:blip r:embed="rId17"/>
+                    <a:stretch>
+                      <a:fillRect/>
+                    </a:stretch>
+                  </pic:blipFill>
+                  <pic:spPr>
+                    <a:xfrm>
+                      <a:off x="0" y="0"/>
+                      <a:ext cx="3476847" cy="3476847"/>
+                    </a:xfrm>
+                    <a:prstGeom prst="rect">
+                      <a:avLst/>
+                    </a:prstGeom>
+                  </pic:spPr>
+                </pic:pic>
+              </a:graphicData>
+            </a:graphic>
+          </wp:inline>
+        </w:drawing>
+      </w:r>
+    </w:p>
+    <w:p>
+      <w:pPr>
+        <w:pStyle w:val="Rcode"/>
+        <w:ind w:left="0" w:firstLine="0"/>
+      </w:pPr>
+    </w:p>
+    <w:p>
+      <w:pPr>
+        <w:pStyle w:val="Boldheader"/>
+        <w:keepNext/>
+        <w:keepLines/>
+      </w:pPr>
+      <w:r>
+        <w:lastRenderedPageBreak/>
+        <w:t>Highlighting points on a scatter plot</w:t>
+      </w:r>
+    </w:p>
+    <w:p>
+      <w:pPr>
+        <w:pStyle w:val="Boldheader"/>
+        <w:keepNext/>
+        <w:keepLines/>
+      </w:pPr>
+    </w:p>
+    <w:p>
+      <w:pPr>
+        <w:pStyle w:val="indent"/>
+        <w:keepNext/>
+        <w:keepLines/>
+      </w:pPr>
+      <w:r>
+        <w:t xml:space="preserve">Highlight some </w:t>
+      </w:r>
+      <w:r>
+        <w:t>outliers</w:t>
+      </w:r>
+      <w:r>
+        <w:t xml:space="preserve"> on the plot</w:t>
+      </w:r>
+      <w:r>
+        <w:t xml:space="preserve"> (based on residual, which is their distance from the regression line).</w:t>
+      </w:r>
+    </w:p>
+    <w:p>
+      <w:pPr>
+        <w:pStyle w:val="Rcode"/>
+        <w:keepNext/>
+        <w:keepLines/>
+      </w:pPr>
+    </w:p>
+    <w:p>
+      <w:pPr>
+        <w:pStyle w:val="Rcode"/>
+        <w:keepNext/>
+        <w:keepLines/>
+      </w:pPr>
+      <w:proofErr w:type="spellStart"/>
+      <w:proofErr w:type="gramStart"/>
+      <w:r>
+        <w:t>meanmodel</w:t>
+      </w:r>
+      <w:proofErr w:type="spellEnd"/>
+      <w:proofErr w:type="gramEnd"/>
+      <w:r>
+        <w:t>&lt;-lm(</w:t>
+      </w:r>
+      <w:proofErr w:type="spellStart"/>
+      <w:r>
+        <w:t>dm$mn~dm$Period</w:t>
+      </w:r>
+      <w:proofErr w:type="spellEnd"/>
+      <w:r>
+        <w:t>)</w:t>
+      </w:r>
+    </w:p>
+    <w:p>
+      <w:pPr>
+        <w:pStyle w:val="Rcode"/>
+        <w:keepNext/>
+        <w:keepLines/>
+      </w:pPr>
+      <w:proofErr w:type="gramStart"/>
+      <w:r>
+        <w:t>iv</w:t>
+      </w:r>
+      <w:proofErr w:type="gramEnd"/>
+      <w:r>
+        <w:t>&lt;-</w:t>
+      </w:r>
+      <w:r>
+        <w:t>abs(</w:t>
+      </w:r>
+      <w:proofErr w:type="spellStart"/>
+      <w:r>
+        <w:t>meanmodel$resid</w:t>
+      </w:r>
+      <w:proofErr w:type="spellEnd"/>
+      <w:r>
+        <w:t>)&gt; 2</w:t>
+      </w:r>
+    </w:p>
+    <w:p>
+      <w:pPr>
+        <w:pStyle w:val="Rcode"/>
+        <w:keepNext/>
+        <w:keepLines/>
+      </w:pPr>
+    </w:p>
+    <w:p>
+      <w:pPr>
+        <w:pStyle w:val="indent"/>
+        <w:keepNext/>
+        <w:keepLines/>
+      </w:pPr>
+      <w:proofErr w:type="gramStart"/>
+      <w:r>
+        <w:rPr>
+          <w:rStyle w:val="indentChar"/>
+        </w:rPr>
+        <w:t>iv</w:t>
+      </w:r>
+      <w:proofErr w:type="gramEnd"/>
+      <w:r>
+        <w:rPr>
+          <w:rStyle w:val="indentChar"/>
+        </w:rPr>
+        <w:t xml:space="preserve"> is what we call an index vector, a way of selecting some</w:t>
+      </w:r>
+      <w:r>
+        <w:rPr>
+          <w:rStyle w:val="indentChar"/>
+        </w:rPr>
+        <w:t xml:space="preserve"> part of your data in R. If you type </w:t>
+      </w:r>
+      <w:proofErr w:type="gramStart"/>
+      <w:r>
+        <w:rPr>
+          <w:rStyle w:val="indentChar"/>
+          <w:i/>
+        </w:rPr>
+        <w:t>iv</w:t>
+      </w:r>
+      <w:proofErr w:type="gramEnd"/>
+      <w:r>
+        <w:rPr>
+          <w:rStyle w:val="indentChar"/>
+        </w:rPr>
+        <w:t xml:space="preserve">, you see a lot of TRUE and FALSE values. </w:t>
+      </w:r>
+      <w:proofErr w:type="gramStart"/>
+      <w:r>
+        <w:rPr>
+          <w:rStyle w:val="indentChar"/>
+        </w:rPr>
+        <w:t>iv</w:t>
+      </w:r>
+      <w:proofErr w:type="gramEnd"/>
+      <w:r>
+        <w:rPr>
+          <w:rStyle w:val="indentChar"/>
+        </w:rPr>
+        <w:t xml:space="preserve"> is </w:t>
+      </w:r>
+      <w:r>
+        <w:rPr>
+          <w:rStyle w:val="indentChar"/>
+        </w:rPr>
+        <w:t xml:space="preserve">the same length as </w:t>
+      </w:r>
+      <w:r>
+        <w:rPr>
+          <w:rStyle w:val="indentChar"/>
+        </w:rPr>
+        <w:t>weather</w:t>
+      </w:r>
+      <w:r>
+        <w:rPr>
+          <w:rStyle w:val="indentChar"/>
+        </w:rPr>
+        <w:t xml:space="preserve">, </w:t>
+      </w:r>
+      <w:r>
+        <w:rPr>
+          <w:rStyle w:val="indentChar"/>
+        </w:rPr>
+        <w:t>with</w:t>
+      </w:r>
+      <w:r>
+        <w:rPr>
+          <w:rStyle w:val="indentChar"/>
+        </w:rPr>
+        <w:t xml:space="preserve"> a TRUE or FALSE for each element</w:t>
+      </w:r>
+      <w:r>
+        <w:rPr>
+          <w:rStyle w:val="indentChar"/>
+        </w:rPr>
+        <w:t xml:space="preserve"> depending on whether or not its </w:t>
+      </w:r>
+      <w:r>
+        <w:rPr>
+          <w:rStyle w:val="indentChar"/>
+        </w:rPr>
+        <w:t xml:space="preserve">residual </w:t>
+      </w:r>
+      <w:r>
+        <w:rPr>
+          <w:rStyle w:val="indentChar"/>
+        </w:rPr>
+        <w:t xml:space="preserve">&gt; </w:t>
+      </w:r>
+      <w:r>
+        <w:rPr>
+          <w:rStyle w:val="indentChar"/>
+        </w:rPr>
+        <w:t>3</w:t>
+      </w:r>
+      <w:r>
+        <w:t>.</w:t>
+      </w:r>
+    </w:p>
+    <w:p>
+      <w:pPr>
+        <w:pStyle w:val="Rcode"/>
+      </w:pPr>
+    </w:p>
+    <w:p>
+      <w:pPr>
+        <w:pStyle w:val="Rcode"/>
+      </w:pPr>
+      <w:proofErr w:type="gramStart"/>
+      <w:r>
+        <w:t>points(</w:t>
+      </w:r>
+      <w:proofErr w:type="spellStart"/>
+      <w:proofErr w:type="gramEnd"/>
+      <w:r>
+        <w:t>dm</w:t>
+      </w:r>
+      <w:proofErr w:type="spellEnd"/>
+      <w:r>
+        <w:t>[</w:t>
+      </w:r>
+      <w:proofErr w:type="spellStart"/>
+      <w:r>
+        <w:t>iv</w:t>
+      </w:r>
+      <w:r>
+        <w:t>,"Period</w:t>
+      </w:r>
+      <w:proofErr w:type="spellEnd"/>
+      <w:r>
+        <w:t>"</w:t>
+      </w:r>
+      <w:r>
+        <w:t>],</w:t>
+      </w:r>
+      <w:proofErr w:type="spellStart"/>
+      <w:r>
+        <w:t>dm$mn</w:t>
+      </w:r>
+      <w:proofErr w:type="spellEnd"/>
+      <w:r>
+        <w:t xml:space="preserve">[iv], </w:t>
+      </w:r>
+      <w:r>
+        <w:t>col='red')</w:t>
+      </w:r>
+    </w:p>
+    <w:p>
+      <w:pPr>
+        <w:pStyle w:val="Rcode"/>
+      </w:pPr>
+    </w:p>
+    <w:p>
+      <w:pPr>
+        <w:pStyle w:val="Rcode"/>
+      </w:pPr>
+      <w:r>
+        <w:rPr>
+          <w:noProof/>
+        </w:rPr>
+        <w:drawing>
+          <wp:inline distT="0" distB="0" distL="0" distR="0" wp14:anchorId="16DA28E2" wp14:editId="3FCC38C3">
+            <wp:extent cx="3498112" cy="3498112"/>
+            <wp:effectExtent l="0" t="0" r="7620" b="7620"/>
+            <wp:docPr id="19" name="Picture 19"/>
+            <wp:cNvGraphicFramePr>
+              <a:graphicFrameLocks xmlns:a="http://schemas.openxmlformats.org/drawingml/2006/main" noChangeAspect="1"/>
+            </wp:cNvGraphicFramePr>
+            <a:graphic xmlns:a="http://schemas.openxmlformats.org/drawingml/2006/main">
+              <a:graphicData uri="http://schemas.openxmlformats.org/drawingml/2006/picture">
+                <pic:pic xmlns:pic="http://schemas.openxmlformats.org/drawingml/2006/picture">
+                  <pic:nvPicPr>
+                    <pic:cNvPr id="0" name=""/>
+                    <pic:cNvPicPr/>
+                  </pic:nvPicPr>
+                  <pic:blipFill>
+                    <a:blip r:embed="rId18"/>
+                    <a:stretch>
+                      <a:fillRect/>
+                    </a:stretch>
+                  </pic:blipFill>
+                  <pic:spPr>
+                    <a:xfrm>
+                      <a:off x="0" y="0"/>
+                      <a:ext cx="3498112" cy="3498112"/>
+                    </a:xfrm>
+                    <a:prstGeom prst="rect">
+                      <a:avLst/>
+                    </a:prstGeom>
+                  </pic:spPr>
+                </pic:pic>
+              </a:graphicData>
+            </a:graphic>
+          </wp:inline>
+        </w:drawing>
+      </w:r>
+    </w:p>
+    <w:p>
+      <w:pPr>
         <w:pStyle w:val="indent"/>
       </w:pPr>
       <w:r>
@@ -4022,9 +5336,14 @@
       <w:pPr>
         <w:pStyle w:val="Rcode"/>
       </w:pPr>
-      <w:proofErr w:type="gramStart"/>
-      <w:r>
-        <w:t>food[</w:t>
+      <w:proofErr w:type="spellStart"/>
+      <w:proofErr w:type="gramStart"/>
+      <w:r>
+        <w:t>dm</w:t>
+      </w:r>
+      <w:proofErr w:type="spellEnd"/>
+      <w:r>
+        <w:t>[</w:t>
       </w:r>
       <w:proofErr w:type="gramEnd"/>
       <w:r>
@@ -4038,7 +5357,7 @@
     </w:p>
     <w:p>
       <w:pPr>
-        <w:pStyle w:val="Rcode"/>
+        <w:pStyle w:val="Boldheader"/>
       </w:pPr>
       <w:r>
         <w:rPr>
@@ -4048,7 +5367,7 @@
         <mc:AlternateContent>
           <mc:Choice Requires="wps">
             <w:drawing>
-              <wp:anchor distT="182880" distB="182880" distL="114300" distR="114300" simplePos="0" relativeHeight="251669504" behindDoc="0" locked="0" layoutInCell="1" allowOverlap="1" wp14:anchorId="74A3E039" wp14:editId="4DDDE72A">
+              <wp:anchor distT="182880" distB="182880" distL="114300" distR="114300" simplePos="0" relativeHeight="251669504" behindDoc="0" locked="0" layoutInCell="1" allowOverlap="1" wp14:anchorId="335592A0" wp14:editId="74E6D844">
                 <wp:simplePos x="0" y="0"/>
                 <wp:positionH relativeFrom="column">
                   <wp:posOffset>325755</wp:posOffset>
@@ -4244,7 +5563,7 @@
           </mc:Choice>
           <mc:Fallback>
             <w:pict>
-              <v:shape id="_x0000_s1032" type="#_x0000_t202" style="position:absolute;left:0;text-align:left;margin-left:25.65pt;margin-top:6.55pt;width:429.4pt;height:110.55pt;z-index:251669504;visibility:visible;mso-wrap-style:square;mso-width-percent:0;mso-height-percent:200;mso-wrap-distance-left:9pt;mso-wrap-distance-top:14.4pt;mso-wrap-distance-right:9pt;mso-wrap-distance-bottom:14.4pt;mso-position-horizontal:absolute;mso-position-horizontal-relative:text;mso-position-vertical:absolute;mso-position-vertical-relative:text;mso-width-percent:0;mso-height-percent:200;mso-width-relative:margin;mso-height-relative:margin;v-text-anchor:top" o:gfxdata="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" filled="f" strokecolor="#4e6128 [1606]">
+              <v:shape id="_x0000_s1032" type="#_x0000_t202" style="position:absolute;margin-left:25.65pt;margin-top:6.55pt;width:429.4pt;height:110.55pt;z-index:251669504;visibility:visible;mso-wrap-style:square;mso-width-percent:0;mso-height-percent:200;mso-wrap-distance-left:9pt;mso-wrap-distance-top:14.4pt;mso-wrap-distance-right:9pt;mso-wrap-distance-bottom:14.4pt;mso-position-horizontal:absolute;mso-position-horizontal-relative:text;mso-position-vertical:absolute;mso-position-vertical-relative:text;mso-width-percent:0;mso-height-percent:200;mso-width-relative:margin;mso-height-relative:margin;v-text-anchor:top" o:gfxdata="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" filled="f" strokecolor="#4e6128 [1606]">
                 <v:textbox style="mso-fit-shape-to-text:t">
                   <w:txbxContent>
                     <w:p>
@@ -4389,6 +5708,703 @@
           </mc:Fallback>
         </mc:AlternateContent>
       </w:r>
+      <w:r>
+        <w:t xml:space="preserve">Create a </w:t>
+      </w:r>
+      <w:proofErr w:type="spellStart"/>
+      <w:r>
+        <w:t>barplot</w:t>
+      </w:r>
+      <w:proofErr w:type="spellEnd"/>
+    </w:p>
+    <w:p>
+      <w:pPr>
+        <w:pStyle w:val="Rcode"/>
+      </w:pPr>
+    </w:p>
+    <w:p>
+      <w:pPr>
+        <w:pStyle w:val="indent"/>
+      </w:pPr>
+      <w:r>
+        <w:t xml:space="preserve">Read in some </w:t>
+      </w:r>
+      <w:proofErr w:type="spellStart"/>
+      <w:r>
+        <w:t>hox</w:t>
+      </w:r>
+      <w:proofErr w:type="spellEnd"/>
+      <w:r>
+        <w:t xml:space="preserve"> gene </w:t>
+      </w:r>
+      <w:proofErr w:type="spellStart"/>
+      <w:r>
+        <w:t>qPCR</w:t>
+      </w:r>
+      <w:proofErr w:type="spellEnd"/>
+      <w:r>
+        <w:t xml:space="preserve"> data</w:t>
+      </w:r>
+      <w:r>
+        <w:t xml:space="preserve"> (RA induction in mouse ES cells).</w:t>
+      </w:r>
+    </w:p>
+    <w:p>
+      <w:pPr>
+        <w:pStyle w:val="indent"/>
+      </w:pPr>
+    </w:p>
+    <w:p>
+      <w:pPr>
+        <w:pStyle w:val="Rcode"/>
+      </w:pPr>
+      <w:proofErr w:type="gramStart"/>
+      <w:r>
+        <w:t>hox</w:t>
+      </w:r>
+      <w:proofErr w:type="gramEnd"/>
+      <w:r>
+        <w:t>&lt;-read.table("H:/introR/data/hox/hox_qpcr.txt",sep='\t',header=T)</w:t>
+      </w:r>
+    </w:p>
+    <w:p>
+      <w:pPr>
+        <w:pStyle w:val="Rcode"/>
+      </w:pPr>
+    </w:p>
+    <w:p>
+      <w:pPr>
+        <w:pStyle w:val="indent"/>
+      </w:pPr>
+      <w:r>
+        <w:lastRenderedPageBreak/>
+        <w:t>Change the column names (sorry, kind of messy)</w:t>
+      </w:r>
+    </w:p>
+    <w:p>
+      <w:pPr>
+        <w:pStyle w:val="Rcode"/>
+      </w:pPr>
+    </w:p>
+    <w:p>
+      <w:pPr>
+        <w:pStyle w:val="Rcode"/>
+      </w:pPr>
+      <w:proofErr w:type="spellStart"/>
+      <w:proofErr w:type="gramStart"/>
+      <w:r>
+        <w:t>colnames</w:t>
+      </w:r>
+      <w:proofErr w:type="spellEnd"/>
+      <w:r>
+        <w:t>(</w:t>
+      </w:r>
+      <w:proofErr w:type="spellStart"/>
+      <w:proofErr w:type="gramEnd"/>
+      <w:r>
+        <w:t>hox</w:t>
+      </w:r>
+      <w:proofErr w:type="spellEnd"/>
+      <w:r>
+        <w:t>)&lt;-</w:t>
+      </w:r>
+      <w:r>
+        <w:t xml:space="preserve"> </w:t>
+      </w:r>
+      <w:proofErr w:type="spellStart"/>
+      <w:r>
+        <w:t>gsub</w:t>
+      </w:r>
+      <w:proofErr w:type="spellEnd"/>
+      <w:r>
+        <w:t>("X","t",</w:t>
+      </w:r>
+      <w:proofErr w:type="spellStart"/>
+      <w:r>
+        <w:t>colnames</w:t>
+      </w:r>
+      <w:proofErr w:type="spellEnd"/>
+      <w:r>
+        <w:t>(</w:t>
+      </w:r>
+      <w:proofErr w:type="spellStart"/>
+      <w:r>
+        <w:t>hox</w:t>
+      </w:r>
+      <w:proofErr w:type="spellEnd"/>
+      <w:r>
+        <w:t>))</w:t>
+      </w:r>
+    </w:p>
+    <w:p>
+      <w:pPr>
+        <w:pStyle w:val="Rcode"/>
+      </w:pPr>
+      <w:proofErr w:type="spellStart"/>
+      <w:proofErr w:type="gramStart"/>
+      <w:r>
+        <w:t>colnames</w:t>
+      </w:r>
+      <w:proofErr w:type="spellEnd"/>
+      <w:r>
+        <w:t>(</w:t>
+      </w:r>
+      <w:proofErr w:type="spellStart"/>
+      <w:proofErr w:type="gramEnd"/>
+      <w:r>
+        <w:t>hox</w:t>
+      </w:r>
+      <w:proofErr w:type="spellEnd"/>
+      <w:r>
+        <w:t>)&lt;-</w:t>
+      </w:r>
+      <w:proofErr w:type="spellStart"/>
+      <w:r>
+        <w:t>tolower</w:t>
+      </w:r>
+      <w:proofErr w:type="spellEnd"/>
+      <w:r>
+        <w:t>(</w:t>
+      </w:r>
+      <w:proofErr w:type="spellStart"/>
+      <w:r>
+        <w:t>colnames</w:t>
+      </w:r>
+      <w:proofErr w:type="spellEnd"/>
+      <w:r>
+        <w:t>(</w:t>
+      </w:r>
+      <w:proofErr w:type="spellStart"/>
+      <w:r>
+        <w:t>hox</w:t>
+      </w:r>
+      <w:proofErr w:type="spellEnd"/>
+      <w:r>
+        <w:t>))</w:t>
+      </w:r>
+    </w:p>
+    <w:p>
+      <w:pPr>
+        <w:pStyle w:val="Rcode"/>
+      </w:pPr>
+    </w:p>
+    <w:p>
+      <w:pPr>
+        <w:pStyle w:val="indent"/>
+      </w:pPr>
+      <w:r>
+        <w:t xml:space="preserve">Try making a </w:t>
+      </w:r>
+      <w:proofErr w:type="spellStart"/>
+      <w:r>
+        <w:t>barplot</w:t>
+      </w:r>
+      <w:proofErr w:type="spellEnd"/>
+      <w:r>
+        <w:t xml:space="preserve"> of one gene.</w:t>
+      </w:r>
+      <w:r>
+        <w:t xml:space="preserve"> First, let's just pull out the data.</w:t>
+      </w:r>
+    </w:p>
+    <w:p>
+      <w:pPr>
+        <w:pStyle w:val="Rcode"/>
+      </w:pPr>
+    </w:p>
+    <w:p>
+      <w:pPr>
+        <w:pStyle w:val="Rcode"/>
+      </w:pPr>
+      <w:r>
+        <w:t xml:space="preserve">hoxb1&lt;- </w:t>
+      </w:r>
+      <w:proofErr w:type="spellStart"/>
+      <w:proofErr w:type="gramStart"/>
+      <w:r>
+        <w:t>hox</w:t>
+      </w:r>
+      <w:proofErr w:type="spellEnd"/>
+      <w:r>
+        <w:t>[</w:t>
+      </w:r>
+      <w:proofErr w:type="spellStart"/>
+      <w:proofErr w:type="gramEnd"/>
+      <w:r>
+        <w:t>hox$gene</w:t>
+      </w:r>
+      <w:proofErr w:type="spellEnd"/>
+      <w:r>
+        <w:t>=="Hoxb1",2:42]</w:t>
+      </w:r>
+    </w:p>
+    <w:p>
+      <w:pPr>
+        <w:pStyle w:val="Rcode"/>
+      </w:pPr>
+    </w:p>
+    <w:p>
+      <w:pPr>
+        <w:pStyle w:val="indent"/>
+      </w:pPr>
+      <w:r>
+        <w:t xml:space="preserve">For a </w:t>
+      </w:r>
+      <w:proofErr w:type="spellStart"/>
+      <w:r>
+        <w:t>barplot</w:t>
+      </w:r>
+      <w:proofErr w:type="spellEnd"/>
+      <w:r>
+        <w:t xml:space="preserve">, R expects a matrix or a vector. A matrix is like a </w:t>
+      </w:r>
+      <w:proofErr w:type="spellStart"/>
+      <w:r>
+        <w:t>data.frame</w:t>
+      </w:r>
+      <w:proofErr w:type="spellEnd"/>
+      <w:r>
+        <w:t>, but all the columns are the same type - numbers or strings.</w:t>
+      </w:r>
+      <w:bookmarkStart w:id="0" w:name="_GoBack"/>
+      <w:bookmarkEnd w:id="0"/>
+    </w:p>
+    <w:p>
+      <w:pPr>
+        <w:pStyle w:val="indent"/>
+      </w:pPr>
+    </w:p>
+    <w:p>
+      <w:pPr>
+        <w:pStyle w:val="indent"/>
+        <w:rPr>
+          <w:i/>
+        </w:rPr>
+      </w:pPr>
+      <w:r>
+        <w:rPr>
+          <w:rFonts w:ascii="Times New Roman" w:eastAsia="Times New Roman" w:hAnsi="Times New Roman" w:cs="Times New Roman"/>
+          <w:i/>
+          <w:sz w:val="24"/>
+          <w:szCs w:val="24"/>
+        </w:rPr>
+        <w:t>If </w:t>
+      </w:r>
+      <w:r>
+        <w:rPr>
+          <w:rFonts w:ascii="Courier New" w:eastAsia="Times New Roman" w:hAnsi="Courier New" w:cs="Courier New"/>
+          <w:i/>
+          <w:sz w:val="20"/>
+          <w:szCs w:val="20"/>
+        </w:rPr>
+        <w:t>height</w:t>
+      </w:r>
+      <w:r>
+        <w:rPr>
+          <w:rFonts w:ascii="Times New Roman" w:eastAsia="Times New Roman" w:hAnsi="Times New Roman" w:cs="Times New Roman"/>
+          <w:i/>
+          <w:sz w:val="24"/>
+          <w:szCs w:val="24"/>
+        </w:rPr>
+        <w:t> is a vector, the plot consists of a sequence of rectangular bars with heights given by the values in the vector. If </w:t>
+      </w:r>
+      <w:r>
+        <w:rPr>
+          <w:rFonts w:ascii="Courier New" w:eastAsia="Times New Roman" w:hAnsi="Courier New" w:cs="Courier New"/>
+          <w:i/>
+          <w:sz w:val="20"/>
+          <w:szCs w:val="20"/>
+        </w:rPr>
+        <w:t>height</w:t>
+      </w:r>
+      <w:r>
+        <w:rPr>
+          <w:rFonts w:ascii="Times New Roman" w:eastAsia="Times New Roman" w:hAnsi="Times New Roman" w:cs="Times New Roman"/>
+          <w:i/>
+          <w:sz w:val="24"/>
+          <w:szCs w:val="24"/>
+        </w:rPr>
+        <w:t> is a matrix and </w:t>
+      </w:r>
+      <w:r>
+        <w:rPr>
+          <w:rFonts w:ascii="Courier New" w:eastAsia="Times New Roman" w:hAnsi="Courier New" w:cs="Courier New"/>
+          <w:i/>
+          <w:sz w:val="20"/>
+          <w:szCs w:val="20"/>
+        </w:rPr>
+        <w:t>beside</w:t>
+      </w:r>
+      <w:r>
+        <w:rPr>
+          <w:rFonts w:ascii="Times New Roman" w:eastAsia="Times New Roman" w:hAnsi="Times New Roman" w:cs="Times New Roman"/>
+          <w:i/>
+          <w:sz w:val="24"/>
+          <w:szCs w:val="24"/>
+        </w:rPr>
+        <w:t> is </w:t>
+      </w:r>
+      <w:r>
+        <w:rPr>
+          <w:rFonts w:ascii="Courier New" w:eastAsia="Times New Roman" w:hAnsi="Courier New" w:cs="Courier New"/>
+          <w:i/>
+          <w:sz w:val="20"/>
+          <w:szCs w:val="20"/>
+        </w:rPr>
+        <w:t>FALSE</w:t>
+      </w:r>
+      <w:r>
+        <w:rPr>
+          <w:rFonts w:ascii="Times New Roman" w:eastAsia="Times New Roman" w:hAnsi="Times New Roman" w:cs="Times New Roman"/>
+          <w:i/>
+          <w:sz w:val="24"/>
+          <w:szCs w:val="24"/>
+        </w:rPr>
+        <w:t xml:space="preserve"> then each bar of the plot corresponds to a column of </w:t>
+      </w:r>
+      <w:r>
+        <w:rPr>
+          <w:rFonts w:ascii="Courier New" w:eastAsia="Times New Roman" w:hAnsi="Courier New" w:cs="Courier New"/>
+          <w:i/>
+          <w:sz w:val="20"/>
+          <w:szCs w:val="20"/>
+        </w:rPr>
+        <w:t>height</w:t>
+      </w:r>
+      <w:r>
+        <w:rPr>
+          <w:rFonts w:ascii="Times New Roman" w:eastAsia="Times New Roman" w:hAnsi="Times New Roman" w:cs="Times New Roman"/>
+          <w:i/>
+          <w:sz w:val="24"/>
+          <w:szCs w:val="24"/>
+        </w:rPr>
+        <w:t>, with the values in the column giving the heights of stacked sub-bars making up the bar. If </w:t>
+      </w:r>
+      <w:r>
+        <w:rPr>
+          <w:rFonts w:ascii="Courier New" w:eastAsia="Times New Roman" w:hAnsi="Courier New" w:cs="Courier New"/>
+          <w:i/>
+          <w:sz w:val="20"/>
+          <w:szCs w:val="20"/>
+        </w:rPr>
+        <w:t>height</w:t>
+      </w:r>
+      <w:r>
+        <w:rPr>
+          <w:rFonts w:ascii="Times New Roman" w:eastAsia="Times New Roman" w:hAnsi="Times New Roman" w:cs="Times New Roman"/>
+          <w:i/>
+          <w:sz w:val="24"/>
+          <w:szCs w:val="24"/>
+        </w:rPr>
+        <w:t> is a matrix and </w:t>
+      </w:r>
+      <w:r>
+        <w:rPr>
+          <w:rFonts w:ascii="Courier New" w:eastAsia="Times New Roman" w:hAnsi="Courier New" w:cs="Courier New"/>
+          <w:i/>
+          <w:sz w:val="20"/>
+          <w:szCs w:val="20"/>
+        </w:rPr>
+        <w:t>beside</w:t>
+      </w:r>
+      <w:r>
+        <w:rPr>
+          <w:rFonts w:ascii="Times New Roman" w:eastAsia="Times New Roman" w:hAnsi="Times New Roman" w:cs="Times New Roman"/>
+          <w:i/>
+          <w:sz w:val="24"/>
+          <w:szCs w:val="24"/>
+        </w:rPr>
+        <w:t> is </w:t>
+      </w:r>
+      <w:r>
+        <w:rPr>
+          <w:rFonts w:ascii="Courier New" w:eastAsia="Times New Roman" w:hAnsi="Courier New" w:cs="Courier New"/>
+          <w:i/>
+          <w:sz w:val="20"/>
+          <w:szCs w:val="20"/>
+        </w:rPr>
+        <w:t>TRUE</w:t>
+      </w:r>
+      <w:r>
+        <w:rPr>
+          <w:rFonts w:ascii="Times New Roman" w:eastAsia="Times New Roman" w:hAnsi="Times New Roman" w:cs="Times New Roman"/>
+          <w:i/>
+          <w:sz w:val="24"/>
+          <w:szCs w:val="24"/>
+        </w:rPr>
+        <w:t>, then the values in each column are juxtaposed rather than stacked.</w:t>
+      </w:r>
+    </w:p>
+    <w:p>
+      <w:pPr>
+        <w:pStyle w:val="Rcode"/>
+      </w:pPr>
+    </w:p>
+    <w:p>
+      <w:pPr>
+        <w:pStyle w:val="Rcode"/>
+      </w:pPr>
+      <w:proofErr w:type="spellStart"/>
+      <w:proofErr w:type="gramStart"/>
+      <w:r>
+        <w:t>barplot</w:t>
+      </w:r>
+      <w:proofErr w:type="spellEnd"/>
+      <w:r>
+        <w:t>(</w:t>
+      </w:r>
+      <w:proofErr w:type="spellStart"/>
+      <w:proofErr w:type="gramEnd"/>
+      <w:r>
+        <w:t>as.matrix</w:t>
+      </w:r>
+      <w:proofErr w:type="spellEnd"/>
+      <w:r>
+        <w:t>(</w:t>
+      </w:r>
+      <w:proofErr w:type="spellStart"/>
+      <w:r>
+        <w:t>hox</w:t>
+      </w:r>
+      <w:proofErr w:type="spellEnd"/>
+      <w:r>
+        <w:t>[</w:t>
+      </w:r>
+      <w:proofErr w:type="spellStart"/>
+      <w:r>
+        <w:t>hox$gene</w:t>
+      </w:r>
+      <w:proofErr w:type="spellEnd"/>
+      <w:r>
+        <w:t>=="Hoxb1",2:42]))</w:t>
+      </w:r>
+    </w:p>
+    <w:p>
+      <w:pPr>
+        <w:pStyle w:val="Rcode"/>
+      </w:pPr>
+    </w:p>
+    <w:p>
+      <w:pPr>
+        <w:pStyle w:val="Rcode"/>
+      </w:pPr>
+      <w:r>
+        <w:rPr>
+          <w:noProof/>
+        </w:rPr>
+        <w:drawing>
+          <wp:inline distT="0" distB="0" distL="0" distR="0" wp14:anchorId="3EE2AF0F" wp14:editId="7B610E91">
+            <wp:extent cx="2902688" cy="2965163"/>
+            <wp:effectExtent l="0" t="0" r="0" b="6985"/>
+            <wp:docPr id="21" name="Picture 21"/>
+            <wp:cNvGraphicFramePr>
+              <a:graphicFrameLocks xmlns:a="http://schemas.openxmlformats.org/drawingml/2006/main" noChangeAspect="1"/>
+            </wp:cNvGraphicFramePr>
+            <a:graphic xmlns:a="http://schemas.openxmlformats.org/drawingml/2006/main">
+              <a:graphicData uri="http://schemas.openxmlformats.org/drawingml/2006/picture">
+                <pic:pic xmlns:pic="http://schemas.openxmlformats.org/drawingml/2006/picture">
+                  <pic:nvPicPr>
+                    <pic:cNvPr id="0" name=""/>
+                    <pic:cNvPicPr/>
+                  </pic:nvPicPr>
+                  <pic:blipFill>
+                    <a:blip r:embed="rId19"/>
+                    <a:stretch>
+                      <a:fillRect/>
+                    </a:stretch>
+                  </pic:blipFill>
+                  <pic:spPr>
+                    <a:xfrm>
+                      <a:off x="0" y="0"/>
+                      <a:ext cx="2903918" cy="2966419"/>
+                    </a:xfrm>
+                    <a:prstGeom prst="rect">
+                      <a:avLst/>
+                    </a:prstGeom>
+                  </pic:spPr>
+                </pic:pic>
+              </a:graphicData>
+            </a:graphic>
+          </wp:inline>
+        </w:drawing>
+      </w:r>
+    </w:p>
+    <w:p>
+      <w:pPr>
+        <w:pStyle w:val="indent"/>
+      </w:pPr>
+      <w:proofErr w:type="gramStart"/>
+      <w:r>
+        <w:t>Sort of.</w:t>
+      </w:r>
+      <w:proofErr w:type="gramEnd"/>
+      <w:r>
+        <w:t xml:space="preserve"> But let's fix a few things. Let's make prettier colors, for one thing.</w:t>
+      </w:r>
+    </w:p>
+    <w:p>
+      <w:pPr>
+        <w:pStyle w:val="indent"/>
+      </w:pPr>
+    </w:p>
+    <w:p>
+      <w:pPr>
+        <w:pStyle w:val="Rcode"/>
+      </w:pPr>
+      <w:proofErr w:type="gramStart"/>
+      <w:r>
+        <w:t>cols</w:t>
+      </w:r>
+      <w:proofErr w:type="gramEnd"/>
+      <w:r>
+        <w:t>&lt;-rainbow(13)</w:t>
+      </w:r>
+    </w:p>
+    <w:p>
+      <w:pPr>
+        <w:pStyle w:val="Rcode"/>
+      </w:pPr>
+      <w:proofErr w:type="gramStart"/>
+      <w:r>
+        <w:t>cols</w:t>
+      </w:r>
+      <w:proofErr w:type="gramEnd"/>
+      <w:r>
+        <w:t>&lt;-rep(rainbow(13),each=3)</w:t>
+      </w:r>
+    </w:p>
+    <w:p>
+      <w:pPr>
+        <w:pStyle w:val="Rcode"/>
+      </w:pPr>
+    </w:p>
+    <w:p>
+      <w:pPr>
+        <w:pStyle w:val="indent"/>
+      </w:pPr>
+      <w:proofErr w:type="spellStart"/>
+      <w:r>
+        <w:t>Barplot</w:t>
+      </w:r>
+      <w:proofErr w:type="spellEnd"/>
+      <w:r>
+        <w:t xml:space="preserve"> with colors, make labels horizontal, add axis labels and a title.</w:t>
+      </w:r>
+    </w:p>
+    <w:p>
+      <w:pPr>
+        <w:pStyle w:val="indent"/>
+        <w:ind w:left="0"/>
+      </w:pPr>
+    </w:p>
+    <w:p>
+      <w:pPr>
+        <w:pStyle w:val="Rcode"/>
+      </w:pPr>
+      <w:r>
+        <w:t>barplot(</w:t>
+      </w:r>
+      <w:r>
+        <w:t>as.vector(</w:t>
+      </w:r>
+      <w:r>
+        <w:t>t(hox[hox$gene=="Hoxb1",2:42])</w:t>
+      </w:r>
+      <w:r>
+        <w:t>)</w:t>
+      </w:r>
+      <w:r>
+        <w:t>,col=cols</w:t>
+      </w:r>
+      <w:r>
+        <w:t>,las=2,names.arg=colnames(hox)[2:42],ylab="RQ",xlab="timepoint",main="Hoxb1 expression after RA induction",</w:t>
+      </w:r>
+      <w:proofErr w:type="spellStart"/>
+      <w:r>
+        <w:t>cex.names</w:t>
+      </w:r>
+      <w:proofErr w:type="spellEnd"/>
+      <w:r>
+        <w:t>=.8</w:t>
+      </w:r>
+      <w:r>
+        <w:t>)</w:t>
+      </w:r>
+    </w:p>
+    <w:p>
+      <w:pPr>
+        <w:pStyle w:val="indent"/>
+      </w:pPr>
+    </w:p>
+    <w:p>
+      <w:pPr>
+        <w:pStyle w:val="indent"/>
+      </w:pPr>
+      <w:r>
+        <w:rPr>
+          <w:noProof/>
+        </w:rPr>
+        <w:lastRenderedPageBreak/>
+        <w:drawing>
+          <wp:inline distT="0" distB="0" distL="0" distR="0" wp14:anchorId="372D7730" wp14:editId="1527BF25">
+            <wp:extent cx="3615070" cy="3615070"/>
+            <wp:effectExtent l="0" t="0" r="4445" b="4445"/>
+            <wp:docPr id="22" name="Picture 22"/>
+            <wp:cNvGraphicFramePr>
+              <a:graphicFrameLocks xmlns:a="http://schemas.openxmlformats.org/drawingml/2006/main" noChangeAspect="1"/>
+            </wp:cNvGraphicFramePr>
+            <a:graphic xmlns:a="http://schemas.openxmlformats.org/drawingml/2006/main">
+              <a:graphicData uri="http://schemas.openxmlformats.org/drawingml/2006/picture">
+                <pic:pic xmlns:pic="http://schemas.openxmlformats.org/drawingml/2006/picture">
+                  <pic:nvPicPr>
+                    <pic:cNvPr id="0" name=""/>
+                    <pic:cNvPicPr/>
+                  </pic:nvPicPr>
+                  <pic:blipFill>
+                    <a:blip r:embed="rId20"/>
+                    <a:stretch>
+                      <a:fillRect/>
+                    </a:stretch>
+                  </pic:blipFill>
+                  <pic:spPr>
+                    <a:xfrm>
+                      <a:off x="0" y="0"/>
+                      <a:ext cx="3615070" cy="3615070"/>
+                    </a:xfrm>
+                    <a:prstGeom prst="rect">
+                      <a:avLst/>
+                    </a:prstGeom>
+                  </pic:spPr>
+                </pic:pic>
+              </a:graphicData>
+            </a:graphic>
+          </wp:inline>
+        </w:drawing>
+      </w:r>
+    </w:p>
+    <w:p>
+      <w:pPr>
+        <w:pStyle w:val="indent"/>
+      </w:pPr>
+    </w:p>
+    <w:p>
+      <w:pPr>
+        <w:pStyle w:val="indent"/>
+      </w:pPr>
+      <w:r>
+        <w:t xml:space="preserve">I did a few tricky things in there. </w:t>
+      </w:r>
+      <w:proofErr w:type="gramStart"/>
+      <w:r>
+        <w:t>t(</w:t>
+      </w:r>
+      <w:proofErr w:type="gramEnd"/>
+      <w:r>
+        <w:t>) is a function to transpose a data frame.</w:t>
+      </w:r>
+      <w:r>
+        <w:t xml:space="preserve"> </w:t>
+      </w:r>
     </w:p>
     <w:sectPr>
       <w:pgSz w:w="12240" w:h="15840"/>
@@ -4403,6 +6419,119 @@
 <file path=word/numbering.xml><?xml version="1.0" encoding="utf-8"?>
 <w:numbering xmlns:wpc="http://schemas.microsoft.com/office/word/2010/wordprocessingCanvas" xmlns:mc="http://schemas.openxmlformats.org/markup-compatibility/2006" xmlns:o="urn:schemas-microsoft-com:office:office" xmlns:r="http://schemas.openxmlformats.org/officeDocument/2006/relationships" xmlns:m="http://schemas.openxmlformats.org/officeDocument/2006/math" xmlns:v="urn:schemas-microsoft-com:vml" xmlns:wp14="http://schemas.microsoft.com/office/word/2010/wordprocessingDrawing" xmlns:wp="http://schemas.openxmlformats.org/drawingml/2006/wordprocessingDrawing" xmlns:w10="urn:schemas-microsoft-com:office:word" xmlns:w="http://schemas.openxmlformats.org/wordprocessingml/2006/main" xmlns:w14="http://schemas.microsoft.com/office/word/2010/wordml" xmlns:wpg="http://schemas.microsoft.com/office/word/2010/wordprocessingGroup" xmlns:wpi="http://schemas.microsoft.com/office/word/2010/wordprocessingInk" xmlns:wne="http://schemas.microsoft.com/office/word/2006/wordml" xmlns:wps="http://schemas.microsoft.com/office/word/2010/wordprocessingShape" mc:Ignorable="w14 wp14">
   <w:abstractNum w:abstractNumId="0">
+    <w:nsid w:val="05B35BD7"/>
+    <w:multiLevelType w:val="hybridMultilevel"/>
+    <w:tmpl w:val="3FE0C3C4"/>
+    <w:lvl w:ilvl="0" w:tplc="04090001">
+      <w:start w:val="1"/>
+      <w:numFmt w:val="bullet"/>
+      <w:lvlText w:val=""/>
+      <w:lvlJc w:val="left"/>
+      <w:pPr>
+        <w:ind w:left="1008" w:hanging="360"/>
+      </w:pPr>
+      <w:rPr>
+        <w:rFonts w:ascii="Symbol" w:hAnsi="Symbol" w:hint="default"/>
+      </w:rPr>
+    </w:lvl>
+    <w:lvl w:ilvl="1" w:tplc="04090003" w:tentative="1">
+      <w:start w:val="1"/>
+      <w:numFmt w:val="bullet"/>
+      <w:lvlText w:val="o"/>
+      <w:lvlJc w:val="left"/>
+      <w:pPr>
+        <w:ind w:left="1728" w:hanging="360"/>
+      </w:pPr>
+      <w:rPr>
+        <w:rFonts w:ascii="Courier New" w:hAnsi="Courier New" w:cs="Courier New" w:hint="default"/>
+      </w:rPr>
+    </w:lvl>
+    <w:lvl w:ilvl="2" w:tplc="04090005" w:tentative="1">
+      <w:start w:val="1"/>
+      <w:numFmt w:val="bullet"/>
+      <w:lvlText w:val=""/>
+      <w:lvlJc w:val="left"/>
+      <w:pPr>
+        <w:ind w:left="2448" w:hanging="360"/>
+      </w:pPr>
+      <w:rPr>
+        <w:rFonts w:ascii="Wingdings" w:hAnsi="Wingdings" w:hint="default"/>
+      </w:rPr>
+    </w:lvl>
+    <w:lvl w:ilvl="3" w:tplc="04090001" w:tentative="1">
+      <w:start w:val="1"/>
+      <w:numFmt w:val="bullet"/>
+      <w:lvlText w:val=""/>
+      <w:lvlJc w:val="left"/>
+      <w:pPr>
+        <w:ind w:left="3168" w:hanging="360"/>
+      </w:pPr>
+      <w:rPr>
+        <w:rFonts w:ascii="Symbol" w:hAnsi="Symbol" w:hint="default"/>
+      </w:rPr>
+    </w:lvl>
+    <w:lvl w:ilvl="4" w:tplc="04090003" w:tentative="1">
+      <w:start w:val="1"/>
+      <w:numFmt w:val="bullet"/>
+      <w:lvlText w:val="o"/>
+      <w:lvlJc w:val="left"/>
+      <w:pPr>
+        <w:ind w:left="3888" w:hanging="360"/>
+      </w:pPr>
+      <w:rPr>
+        <w:rFonts w:ascii="Courier New" w:hAnsi="Courier New" w:cs="Courier New" w:hint="default"/>
+      </w:rPr>
+    </w:lvl>
+    <w:lvl w:ilvl="5" w:tplc="04090005" w:tentative="1">
+      <w:start w:val="1"/>
+      <w:numFmt w:val="bullet"/>
+      <w:lvlText w:val=""/>
+      <w:lvlJc w:val="left"/>
+      <w:pPr>
+        <w:ind w:left="4608" w:hanging="360"/>
+      </w:pPr>
+      <w:rPr>
+        <w:rFonts w:ascii="Wingdings" w:hAnsi="Wingdings" w:hint="default"/>
+      </w:rPr>
+    </w:lvl>
+    <w:lvl w:ilvl="6" w:tplc="04090001" w:tentative="1">
+      <w:start w:val="1"/>
+      <w:numFmt w:val="bullet"/>
+      <w:lvlText w:val=""/>
+      <w:lvlJc w:val="left"/>
+      <w:pPr>
+        <w:ind w:left="5328" w:hanging="360"/>
+      </w:pPr>
+      <w:rPr>
+        <w:rFonts w:ascii="Symbol" w:hAnsi="Symbol" w:hint="default"/>
+      </w:rPr>
+    </w:lvl>
+    <w:lvl w:ilvl="7" w:tplc="04090003" w:tentative="1">
+      <w:start w:val="1"/>
+      <w:numFmt w:val="bullet"/>
+      <w:lvlText w:val="o"/>
+      <w:lvlJc w:val="left"/>
+      <w:pPr>
+        <w:ind w:left="6048" w:hanging="360"/>
+      </w:pPr>
+      <w:rPr>
+        <w:rFonts w:ascii="Courier New" w:hAnsi="Courier New" w:cs="Courier New" w:hint="default"/>
+      </w:rPr>
+    </w:lvl>
+    <w:lvl w:ilvl="8" w:tplc="04090005" w:tentative="1">
+      <w:start w:val="1"/>
+      <w:numFmt w:val="bullet"/>
+      <w:lvlText w:val=""/>
+      <w:lvlJc w:val="left"/>
+      <w:pPr>
+        <w:ind w:left="6768" w:hanging="360"/>
+      </w:pPr>
+      <w:rPr>
+        <w:rFonts w:ascii="Wingdings" w:hAnsi="Wingdings" w:hint="default"/>
+      </w:rPr>
+    </w:lvl>
+  </w:abstractNum>
+  <w:abstractNum w:abstractNumId="1">
     <w:nsid w:val="12B851B2"/>
     <w:multiLevelType w:val="hybridMultilevel"/>
     <w:tmpl w:val="A3347278"/>
@@ -4514,7 +6643,7 @@
       </w:rPr>
     </w:lvl>
   </w:abstractNum>
-  <w:abstractNum w:abstractNumId="1">
+  <w:abstractNum w:abstractNumId="2">
     <w:nsid w:val="3144325C"/>
     <w:multiLevelType w:val="hybridMultilevel"/>
     <w:tmpl w:val="6D861F4E"/>
@@ -4627,7 +6756,7 @@
       </w:rPr>
     </w:lvl>
   </w:abstractNum>
-  <w:abstractNum w:abstractNumId="2">
+  <w:abstractNum w:abstractNumId="3">
     <w:nsid w:val="337D0D03"/>
     <w:multiLevelType w:val="hybridMultilevel"/>
     <w:tmpl w:val="C684637C"/>
@@ -4739,7 +6868,7 @@
       </w:rPr>
     </w:lvl>
   </w:abstractNum>
-  <w:abstractNum w:abstractNumId="3">
+  <w:abstractNum w:abstractNumId="4">
     <w:nsid w:val="4D2132A5"/>
     <w:multiLevelType w:val="hybridMultilevel"/>
     <w:tmpl w:val="5B4CC556"/>
@@ -4828,7 +6957,7 @@
       </w:pPr>
     </w:lvl>
   </w:abstractNum>
-  <w:abstractNum w:abstractNumId="4">
+  <w:abstractNum w:abstractNumId="5">
     <w:nsid w:val="6E382187"/>
     <w:multiLevelType w:val="hybridMultilevel"/>
     <w:tmpl w:val="D4541606"/>
@@ -4941,7 +7070,7 @@
       </w:rPr>
     </w:lvl>
   </w:abstractNum>
-  <w:abstractNum w:abstractNumId="5">
+  <w:abstractNum w:abstractNumId="6">
     <w:nsid w:val="7BD03402"/>
     <w:multiLevelType w:val="hybridMultilevel"/>
     <w:tmpl w:val="EE98E310"/>
@@ -5028,22 +7157,25 @@
     </w:lvl>
   </w:abstractNum>
   <w:num w:numId="1">
-    <w:abstractNumId w:val="0"/>
+    <w:abstractNumId w:val="1"/>
   </w:num>
   <w:num w:numId="2">
+    <w:abstractNumId w:val="3"/>
+  </w:num>
+  <w:num w:numId="3">
     <w:abstractNumId w:val="2"/>
   </w:num>
-  <w:num w:numId="3">
-    <w:abstractNumId w:val="1"/>
+  <w:num w:numId="4">
+    <w:abstractNumId w:val="5"/>
   </w:num>
-  <w:num w:numId="4">
+  <w:num w:numId="5">
+    <w:abstractNumId w:val="6"/>
+  </w:num>
+  <w:num w:numId="6">
     <w:abstractNumId w:val="4"/>
   </w:num>
-  <w:num w:numId="5">
-    <w:abstractNumId w:val="5"/>
-  </w:num>
-  <w:num w:numId="6">
-    <w:abstractNumId w:val="3"/>
+  <w:num w:numId="7">
+    <w:abstractNumId w:val="0"/>
   </w:num>
 </w:numbering>
 </file>
@@ -5446,6 +7578,39 @@
       <w:szCs w:val="20"/>
     </w:rPr>
   </w:style>
+  <w:style w:type="character" w:styleId="HTMLCode">
+    <w:name w:val="HTML Code"/>
+    <w:basedOn w:val="DefaultParagraphFont"/>
+    <w:uiPriority w:val="99"/>
+    <w:semiHidden/>
+    <w:unhideWhenUsed/>
+    <w:rsid w:val="00D05F56"/>
+    <w:rPr>
+      <w:rFonts w:ascii="Courier New" w:eastAsia="Times New Roman" w:hAnsi="Courier New" w:cs="Courier New"/>
+      <w:sz w:val="20"/>
+      <w:szCs w:val="20"/>
+    </w:rPr>
+  </w:style>
+  <w:style w:type="paragraph" w:styleId="NormalWeb">
+    <w:name w:val="Normal (Web)"/>
+    <w:basedOn w:val="Normal"/>
+    <w:uiPriority w:val="99"/>
+    <w:unhideWhenUsed/>
+    <w:rsid w:val="00D05F56"/>
+    <w:pPr>
+      <w:spacing w:before="100" w:beforeAutospacing="1" w:after="100" w:afterAutospacing="1"/>
+    </w:pPr>
+    <w:rPr>
+      <w:rFonts w:ascii="Times New Roman" w:eastAsia="Times New Roman" w:hAnsi="Times New Roman" w:cs="Times New Roman"/>
+      <w:sz w:val="24"/>
+      <w:szCs w:val="24"/>
+    </w:rPr>
+  </w:style>
+  <w:style w:type="character" w:customStyle="1" w:styleId="apple-converted-space">
+    <w:name w:val="apple-converted-space"/>
+    <w:basedOn w:val="DefaultParagraphFont"/>
+    <w:rsid w:val="00D05F56"/>
+  </w:style>
 </w:styles>
 </file>
 
@@ -5847,6 +8012,39 @@
       <w:szCs w:val="20"/>
     </w:rPr>
   </w:style>
+  <w:style w:type="character" w:styleId="HTMLCode">
+    <w:name w:val="HTML Code"/>
+    <w:basedOn w:val="DefaultParagraphFont"/>
+    <w:uiPriority w:val="99"/>
+    <w:semiHidden/>
+    <w:unhideWhenUsed/>
+    <w:rsid w:val="00D05F56"/>
+    <w:rPr>
+      <w:rFonts w:ascii="Courier New" w:eastAsia="Times New Roman" w:hAnsi="Courier New" w:cs="Courier New"/>
+      <w:sz w:val="20"/>
+      <w:szCs w:val="20"/>
+    </w:rPr>
+  </w:style>
+  <w:style w:type="paragraph" w:styleId="NormalWeb">
+    <w:name w:val="Normal (Web)"/>
+    <w:basedOn w:val="Normal"/>
+    <w:uiPriority w:val="99"/>
+    <w:unhideWhenUsed/>
+    <w:rsid w:val="00D05F56"/>
+    <w:pPr>
+      <w:spacing w:before="100" w:beforeAutospacing="1" w:after="100" w:afterAutospacing="1"/>
+    </w:pPr>
+    <w:rPr>
+      <w:rFonts w:ascii="Times New Roman" w:eastAsia="Times New Roman" w:hAnsi="Times New Roman" w:cs="Times New Roman"/>
+      <w:sz w:val="24"/>
+      <w:szCs w:val="24"/>
+    </w:rPr>
+  </w:style>
+  <w:style w:type="character" w:customStyle="1" w:styleId="apple-converted-space">
+    <w:name w:val="apple-converted-space"/>
+    <w:basedOn w:val="DefaultParagraphFont"/>
+    <w:rsid w:val="00D05F56"/>
+  </w:style>
 </w:styles>
 </file>
 

</xml_diff>

<commit_message>
a few more changes to the word doc prior to class 3.
</commit_message>
<xml_diff>
--- a/introR.docx
+++ b/introR.docx
@@ -2021,7 +2021,19 @@
           <w:rPr>
             <w:rStyle w:val="Hyperlink"/>
           </w:rPr>
-          <w:t>http://www.r-project.org</w:t>
+          <w:t>http://www.r-proj</w:t>
+        </w:r>
+        <w:r>
+          <w:rPr>
+            <w:rStyle w:val="Hyperlink"/>
+          </w:rPr>
+          <w:t>e</w:t>
+        </w:r>
+        <w:r>
+          <w:rPr>
+            <w:rStyle w:val="Hyperlink"/>
+          </w:rPr>
+          <w:t>ct.org</w:t>
         </w:r>
       </w:hyperlink>
     </w:p>
@@ -2035,7 +2047,13 @@
         <w:pStyle w:val="Indent0"/>
       </w:pPr>
       <w:r>
-        <w:t>Select a mirror site near you</w:t>
+        <w:t xml:space="preserve">Select a mirror site </w:t>
+      </w:r>
+      <w:r>
+        <w:t xml:space="preserve">somewhat </w:t>
+      </w:r>
+      <w:r>
+        <w:t>near you</w:t>
       </w:r>
       <w:r>
         <w:t>, select W</w:t>
@@ -2044,7 +2062,13 @@
         <w:t>indows</w:t>
       </w:r>
       <w:r>
-        <w:t xml:space="preserve"> / Mac</w:t>
+        <w:t xml:space="preserve"> </w:t>
+      </w:r>
+      <w:r>
+        <w:t>or</w:t>
+      </w:r>
+      <w:r>
+        <w:t xml:space="preserve"> Mac</w:t>
       </w:r>
       <w:r>
         <w:t>, d</w:t>
@@ -2073,6 +2097,9 @@
       </w:pPr>
       <w:r>
         <w:t>Optional: Download, install, and run Rstudio</w:t>
+      </w:r>
+      <w:r>
+        <w:t xml:space="preserve"> (Desktop, not Server).</w:t>
       </w:r>
     </w:p>
     <w:p>
@@ -2084,7 +2111,19 @@
           <w:rPr>
             <w:rStyle w:val="Hyperlink"/>
           </w:rPr>
-          <w:t>http://rstudio.org/download/desktop</w:t>
+          <w:t>http://rstudio.org/</w:t>
+        </w:r>
+        <w:r>
+          <w:rPr>
+            <w:rStyle w:val="Hyperlink"/>
+          </w:rPr>
+          <w:t>d</w:t>
+        </w:r>
+        <w:r>
+          <w:rPr>
+            <w:rStyle w:val="Hyperlink"/>
+          </w:rPr>
+          <w:t>ownload/desktop</w:t>
         </w:r>
       </w:hyperlink>
     </w:p>
@@ -2413,6 +2452,9 @@
       <w:r>
         <w:t xml:space="preserve"> integrated development environment.</w:t>
       </w:r>
+      <w:r>
+        <w:t xml:space="preserve"> It is a layer on top of R with some nice features that will help you interact with R.</w:t>
+      </w:r>
     </w:p>
     <w:p>
       <w:pPr>
@@ -2485,7 +2527,7 @@
                               <w:rPr>
                                 <w:color w:val="FF0000"/>
                               </w:rPr>
-                              <w:t>Plots or help shows up here.</w:t>
+                              <w:t>Plots or help will show up here.</w:t>
                             </w:r>
                           </w:p>
                         </w:txbxContent>
@@ -2507,6 +2549,10 @@
           </mc:Choice>
           <mc:Fallback>
             <w:pict>
+              <v:shapetype id="_x0000_t202" coordsize="21600,21600" o:spt="202" path="m,l,21600r21600,l21600,xe">
+                <v:stroke joinstyle="miter"/>
+                <v:path gradientshapeok="t" o:connecttype="rect"/>
+              </v:shapetype>
               <v:shape id="_x0000_s1027" type="#_x0000_t202" style="position:absolute;margin-left:336.2pt;margin-top:152.8pt;width:134.8pt;height:22.65pt;z-index:251695104;visibility:visible;mso-wrap-style:square;mso-width-percent:0;mso-height-percent:0;mso-wrap-distance-left:9pt;mso-wrap-distance-top:0;mso-wrap-distance-right:9pt;mso-wrap-distance-bottom:0;mso-position-horizontal:absolute;mso-position-horizontal-relative:text;mso-position-vertical:absolute;mso-position-vertical-relative:text;mso-width-percent:0;mso-height-percent:0;mso-width-relative:page;mso-height-relative:page;v-text-anchor:top" o:gfxdata="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" strokecolor="#c0504d" strokeweight="2pt">
                 <v:textbox style="mso-fit-shape-to-text:t">
                   <w:txbxContent>
@@ -2520,7 +2566,7 @@
                         <w:rPr>
                           <w:color w:val="FF0000"/>
                         </w:rPr>
-                        <w:t>Plots or help shows up here.</w:t>
+                        <w:t>Plots or help will show up here.</w:t>
                       </w:r>
                     </w:p>
                   </w:txbxContent>
@@ -2590,7 +2636,7 @@
                               <w:rPr>
                                 <w:color w:val="FF0000"/>
                               </w:rPr>
-                              <w:t xml:space="preserve">This is the console, where stuff is executed. </w:t>
+                              <w:t xml:space="preserve">This is the R console, where stuff is executed. </w:t>
                             </w:r>
                             <w:proofErr w:type="gramStart"/>
                             <w:r>
@@ -2633,7 +2679,7 @@
                         <w:rPr>
                           <w:color w:val="FF0000"/>
                         </w:rPr>
-                        <w:t xml:space="preserve">This is the console, where stuff is executed. </w:t>
+                        <w:t xml:space="preserve">This is the R console, where stuff is executed. </w:t>
                       </w:r>
                       <w:proofErr w:type="gramStart"/>
                       <w:r>
@@ -2790,7 +2836,7 @@
                               <w:rPr>
                                 <w:color w:val="FF0000"/>
                               </w:rPr>
-                              <w:t>Data shows up here as you create it.</w:t>
+                              <w:t>Data will show up here as it is created. You can double click on items here to view data.</w:t>
                             </w:r>
                           </w:p>
                         </w:txbxContent>
@@ -2825,7 +2871,7 @@
                         <w:rPr>
                           <w:color w:val="FF0000"/>
                         </w:rPr>
-                        <w:t>Data shows up here as you create it.</w:t>
+                        <w:t>Data will show up here as it is created. You can double click on items here to view data.</w:t>
                       </w:r>
                     </w:p>
                   </w:txbxContent>
@@ -2902,7 +2948,7 @@
                               <w:rPr>
                                 <w:color w:val="FF0000"/>
                               </w:rPr>
-                              <w:t>Ctrl-Enter to send a line or selection to the console.</w:t>
+                              <w:t>Ctrl-Enter to send a line to R.</w:t>
                             </w:r>
                             <w:proofErr w:type="gramEnd"/>
                           </w:p>
@@ -2945,7 +2991,7 @@
                         <w:rPr>
                           <w:color w:val="FF0000"/>
                         </w:rPr>
-                        <w:t>Ctrl-Enter to send a line or selection to the console.</w:t>
+                        <w:t>Ctrl-Enter to send a line to R.</w:t>
                       </w:r>
                       <w:proofErr w:type="gramEnd"/>
                     </w:p>
@@ -7077,447 +7123,6 @@
     </w:p>
     <w:p>
       <w:pPr>
-        <w:pStyle w:val="indent"/>
-      </w:pPr>
-    </w:p>
-    <w:p>
-      <w:pPr>
-        <w:pStyle w:val="indent"/>
-        <w:keepNext/>
-        <w:keepLines/>
-      </w:pPr>
-      <w:r>
-        <w:t xml:space="preserve">If your data doesn't look like that, </w:t>
-      </w:r>
-      <w:r>
-        <w:t>options include</w:t>
-      </w:r>
-    </w:p>
-    <w:p>
-      <w:pPr>
-        <w:pStyle w:val="indent"/>
-        <w:keepNext/>
-        <w:keepLines/>
-        <w:numPr>
-          <w:ilvl w:val="0"/>
-          <w:numId w:val="9"/>
-        </w:numPr>
-      </w:pPr>
-      <w:r>
-        <w:t>Edit it manually in Excel / Text editor if it's a text format and needs a minor change</w:t>
-      </w:r>
-    </w:p>
-    <w:p>
-      <w:pPr>
-        <w:pStyle w:val="indent"/>
-        <w:keepNext/>
-        <w:keepLines/>
-        <w:numPr>
-          <w:ilvl w:val="0"/>
-          <w:numId w:val="9"/>
-        </w:numPr>
-      </w:pPr>
-      <w:r>
-        <w:t xml:space="preserve">Edit it with </w:t>
-      </w:r>
-      <w:r>
-        <w:t xml:space="preserve">a </w:t>
-      </w:r>
-      <w:proofErr w:type="spellStart"/>
-      <w:r>
-        <w:t>perl</w:t>
-      </w:r>
-      <w:proofErr w:type="spellEnd"/>
-      <w:r>
-        <w:t xml:space="preserve"> / python / ruby</w:t>
-      </w:r>
-      <w:r>
-        <w:t xml:space="preserve"> script or </w:t>
-      </w:r>
-      <w:r>
-        <w:t xml:space="preserve">a </w:t>
-      </w:r>
-      <w:proofErr w:type="spellStart"/>
-      <w:r>
-        <w:t>linux</w:t>
-      </w:r>
-      <w:proofErr w:type="spellEnd"/>
-      <w:r>
-        <w:t xml:space="preserve"> </w:t>
-      </w:r>
-      <w:r>
-        <w:t xml:space="preserve">command line tool like </w:t>
-      </w:r>
-      <w:proofErr w:type="spellStart"/>
-      <w:r>
-        <w:t>sed</w:t>
-      </w:r>
-      <w:proofErr w:type="spellEnd"/>
-      <w:r>
-        <w:t xml:space="preserve"> or </w:t>
-      </w:r>
-      <w:proofErr w:type="spellStart"/>
-      <w:r>
-        <w:t>awk</w:t>
-      </w:r>
-      <w:proofErr w:type="spellEnd"/>
-    </w:p>
-    <w:p>
-      <w:pPr>
-        <w:pStyle w:val="indent"/>
-        <w:keepNext/>
-        <w:keepLines/>
-        <w:numPr>
-          <w:ilvl w:val="0"/>
-          <w:numId w:val="9"/>
-        </w:numPr>
-      </w:pPr>
-      <w:r>
-        <w:t xml:space="preserve">Google refine? </w:t>
-      </w:r>
-      <w:hyperlink r:id="rId25" w:history="1">
-        <w:r>
-          <w:rPr>
-            <w:rStyle w:val="Hyperlink"/>
-          </w:rPr>
-          <w:t>http://code.google.com/p/google-refine/</w:t>
-        </w:r>
-      </w:hyperlink>
-    </w:p>
-    <w:p>
-      <w:pPr>
-        <w:pStyle w:val="indent"/>
-        <w:keepNext/>
-        <w:keepLines/>
-        <w:numPr>
-          <w:ilvl w:val="0"/>
-          <w:numId w:val="9"/>
-        </w:numPr>
-      </w:pPr>
-      <w:r>
-        <w:t xml:space="preserve">Use a specialized R package </w:t>
-      </w:r>
-      <w:r>
-        <w:t xml:space="preserve">if it's </w:t>
-      </w:r>
-      <w:r>
-        <w:t>a special file type</w:t>
-      </w:r>
-      <w:r>
-        <w:t xml:space="preserve"> (</w:t>
-      </w:r>
-      <w:proofErr w:type="spellStart"/>
-      <w:r>
-        <w:t>Rsamtools</w:t>
-      </w:r>
-      <w:proofErr w:type="spellEnd"/>
-      <w:r>
-        <w:t xml:space="preserve"> for </w:t>
-      </w:r>
-      <w:r>
-        <w:t xml:space="preserve">BAM, </w:t>
-      </w:r>
-      <w:proofErr w:type="spellStart"/>
-      <w:r>
-        <w:t>affy</w:t>
-      </w:r>
-      <w:proofErr w:type="spellEnd"/>
-      <w:r>
-        <w:t xml:space="preserve"> for </w:t>
-      </w:r>
-      <w:r>
-        <w:t>CEL,</w:t>
-      </w:r>
-      <w:r>
-        <w:t xml:space="preserve"> XML for XML</w:t>
-      </w:r>
-      <w:r>
-        <w:t>)</w:t>
-      </w:r>
-    </w:p>
-    <w:p>
-      <w:pPr>
-        <w:pStyle w:val="indent"/>
-      </w:pPr>
-    </w:p>
-    <w:p>
-      <w:pPr>
-        <w:pStyle w:val="indent"/>
-      </w:pPr>
-      <w:r>
-        <w:t xml:space="preserve">At some point as you're learning R, you will run into problems reading in a data file. Try </w:t>
-      </w:r>
-      <w:r>
-        <w:t xml:space="preserve">adding </w:t>
-      </w:r>
-      <w:r>
-        <w:t xml:space="preserve">the following </w:t>
-      </w:r>
-      <w:r>
-        <w:t>arguments</w:t>
-      </w:r>
-      <w:r>
-        <w:t xml:space="preserve"> to your </w:t>
-      </w:r>
-      <w:proofErr w:type="spellStart"/>
-      <w:proofErr w:type="gramStart"/>
-      <w:r>
-        <w:rPr>
-          <w:i/>
-        </w:rPr>
-        <w:t>read.table</w:t>
-      </w:r>
-      <w:proofErr w:type="spellEnd"/>
-      <w:r>
-        <w:rPr>
-          <w:i/>
-        </w:rPr>
-        <w:t>(</w:t>
-      </w:r>
-      <w:proofErr w:type="gramEnd"/>
-      <w:r>
-        <w:rPr>
-          <w:i/>
-        </w:rPr>
-        <w:t>)</w:t>
-      </w:r>
-      <w:r>
-        <w:t xml:space="preserve"> function.</w:t>
-      </w:r>
-    </w:p>
-    <w:p>
-      <w:pPr>
-        <w:pStyle w:val="indent"/>
-        <w:numPr>
-          <w:ilvl w:val="0"/>
-          <w:numId w:val="7"/>
-        </w:numPr>
-        <w:rPr>
-          <w:i/>
-        </w:rPr>
-      </w:pPr>
-      <w:proofErr w:type="spellStart"/>
-      <w:r>
-        <w:t>sep</w:t>
-      </w:r>
-      <w:proofErr w:type="spellEnd"/>
-      <w:r>
-        <w:t>=</w:t>
-      </w:r>
-      <w:r>
-        <w:t>"</w:t>
-      </w:r>
-      <w:r>
-        <w:t>\t</w:t>
-      </w:r>
-      <w:r>
-        <w:t>"</w:t>
-      </w:r>
-      <w:r>
-        <w:t xml:space="preserve"> </w:t>
-      </w:r>
-      <w:r>
-        <w:rPr>
-          <w:i/>
-          <w:color w:val="595959" w:themeColor="text1" w:themeTint="A6"/>
-        </w:rPr>
-        <w:t>(separation character is a tab)</w:t>
-      </w:r>
-    </w:p>
-    <w:p>
-      <w:pPr>
-        <w:pStyle w:val="indent"/>
-        <w:numPr>
-          <w:ilvl w:val="0"/>
-          <w:numId w:val="7"/>
-        </w:numPr>
-        <w:rPr>
-          <w:color w:val="595959" w:themeColor="text1" w:themeTint="A6"/>
-        </w:rPr>
-      </w:pPr>
-      <w:r>
-        <w:t>quote=""</w:t>
-      </w:r>
-      <w:r>
-        <w:t xml:space="preserve"> </w:t>
-      </w:r>
-      <w:r>
-        <w:rPr>
-          <w:i/>
-          <w:color w:val="595959" w:themeColor="text1" w:themeTint="A6"/>
-        </w:rPr>
-        <w:t>(ignore quotes)</w:t>
-      </w:r>
-    </w:p>
-    <w:p>
-      <w:pPr>
-        <w:pStyle w:val="indent"/>
-        <w:numPr>
-          <w:ilvl w:val="0"/>
-          <w:numId w:val="7"/>
-        </w:numPr>
-      </w:pPr>
-      <w:proofErr w:type="spellStart"/>
-      <w:r>
-        <w:t>comment.char</w:t>
-      </w:r>
-      <w:proofErr w:type="spellEnd"/>
-      <w:r>
-        <w:t>='""</w:t>
-      </w:r>
-      <w:r>
-        <w:rPr>
-          <w:i/>
-        </w:rPr>
-        <w:t xml:space="preserve"> </w:t>
-      </w:r>
-      <w:r>
-        <w:rPr>
-          <w:i/>
-          <w:color w:val="595959" w:themeColor="text1" w:themeTint="A6"/>
-        </w:rPr>
-        <w:t>(ignore comment character "#")</w:t>
-      </w:r>
-    </w:p>
-    <w:p>
-      <w:pPr>
-        <w:pStyle w:val="indent"/>
-        <w:numPr>
-          <w:ilvl w:val="0"/>
-          <w:numId w:val="7"/>
-        </w:numPr>
-      </w:pPr>
-      <w:proofErr w:type="spellStart"/>
-      <w:r>
-        <w:t>strip.white</w:t>
-      </w:r>
-      <w:proofErr w:type="spellEnd"/>
-      <w:r>
-        <w:t>=T</w:t>
-      </w:r>
-      <w:r>
-        <w:t xml:space="preserve"> </w:t>
-      </w:r>
-      <w:r>
-        <w:rPr>
-          <w:i/>
-          <w:color w:val="595959" w:themeColor="text1" w:themeTint="A6"/>
-        </w:rPr>
-        <w:t>(strip extra white space)</w:t>
-      </w:r>
-    </w:p>
-    <w:p>
-      <w:pPr>
-        <w:pStyle w:val="indent"/>
-        <w:numPr>
-          <w:ilvl w:val="0"/>
-          <w:numId w:val="7"/>
-        </w:numPr>
-      </w:pPr>
-      <w:r>
-        <w:t xml:space="preserve">try reading in the first few lines with </w:t>
-      </w:r>
-      <w:proofErr w:type="spellStart"/>
-      <w:r>
-        <w:t>nlines</w:t>
-      </w:r>
-      <w:proofErr w:type="spellEnd"/>
-      <w:r>
-        <w:t>=5 or skipping the first line with skip=1</w:t>
-      </w:r>
-    </w:p>
-    <w:p>
-      <w:pPr>
-        <w:pStyle w:val="indent"/>
-        <w:ind w:left="1008"/>
-      </w:pPr>
-    </w:p>
-    <w:p>
-      <w:pPr>
-        <w:pStyle w:val="Indent0"/>
-      </w:pPr>
-      <w:r>
-        <w:t>Other options outside of R</w:t>
-      </w:r>
-    </w:p>
-    <w:p>
-      <w:pPr>
-        <w:pStyle w:val="indent"/>
-        <w:numPr>
-          <w:ilvl w:val="0"/>
-          <w:numId w:val="7"/>
-        </w:numPr>
-      </w:pPr>
-      <w:proofErr w:type="gramStart"/>
-      <w:r>
-        <w:t>open</w:t>
-      </w:r>
-      <w:proofErr w:type="gramEnd"/>
-      <w:r>
-        <w:t xml:space="preserve"> in Excel or a text editor, look for weird characters or spacing problems, extra tabs, etc.</w:t>
-      </w:r>
-    </w:p>
-    <w:p>
-      <w:pPr>
-        <w:pStyle w:val="indent"/>
-        <w:numPr>
-          <w:ilvl w:val="0"/>
-          <w:numId w:val="7"/>
-        </w:numPr>
-      </w:pPr>
-      <w:r>
-        <w:t>Google the error</w:t>
-      </w:r>
-      <w:r>
-        <w:t xml:space="preserve"> (in quotes) </w:t>
-      </w:r>
-      <w:r>
-        <w:t xml:space="preserve">along </w:t>
-      </w:r>
-      <w:r>
-        <w:t xml:space="preserve">with </w:t>
-      </w:r>
-      <w:r>
-        <w:t xml:space="preserve">the words </w:t>
-      </w:r>
-      <w:proofErr w:type="spellStart"/>
-      <w:r>
-        <w:t>cran</w:t>
-      </w:r>
-      <w:proofErr w:type="spellEnd"/>
-      <w:r>
-        <w:t xml:space="preserve"> or R</w:t>
-      </w:r>
-    </w:p>
-    <w:p>
-      <w:pPr>
-        <w:pStyle w:val="indent"/>
-        <w:numPr>
-          <w:ilvl w:val="0"/>
-          <w:numId w:val="7"/>
-        </w:numPr>
-      </w:pPr>
-      <w:r>
-        <w:t xml:space="preserve">If it </w:t>
-      </w:r>
-      <w:r>
-        <w:t>gives you an error</w:t>
-      </w:r>
-      <w:r>
-        <w:t xml:space="preserve"> on a specific line, look at that line in the file</w:t>
-      </w:r>
-      <w:r>
-        <w:t xml:space="preserve"> using excel or a text editor </w:t>
-      </w:r>
-      <w:r>
-        <w:t>that has</w:t>
-      </w:r>
-      <w:r>
-        <w:t xml:space="preserve"> line numbering</w:t>
-      </w:r>
-    </w:p>
-    <w:p>
-      <w:pPr>
         <w:pStyle w:val="Heading2"/>
       </w:pPr>
       <w:bookmarkStart w:id="50" w:name="_Toc307301347"/>
@@ -7738,7 +7343,6 @@
       </w:pPr>
       <w:proofErr w:type="gramStart"/>
       <w:r>
-        <w:lastRenderedPageBreak/>
         <w:t>as</w:t>
       </w:r>
       <w:proofErr w:type="gramEnd"/>
@@ -8056,6 +7660,7 @@
         <w:keepLines/>
       </w:pPr>
       <w:r>
+        <w:lastRenderedPageBreak/>
         <w:t>If you wanted to access a specific gene's row by gene name, you could do the following:</w:t>
       </w:r>
     </w:p>
@@ -8692,7 +8297,6 @@
       </w:pPr>
       <w:bookmarkStart w:id="54" w:name="_Toc308171344"/>
       <w:r>
-        <w:lastRenderedPageBreak/>
         <w:t>6</w:t>
       </w:r>
       <w:r>
@@ -8918,6 +8522,7 @@
         <w:pStyle w:val="Indent0"/>
       </w:pPr>
       <w:r>
+        <w:lastRenderedPageBreak/>
         <w:t xml:space="preserve">Then, modify columns 7 through 18 (the temperature data) by converting each number to Fahrenheit </w:t>
       </w:r>
       <w:r>
@@ -9304,9 +8909,164 @@
         </w:rPr>
         <w:drawing>
           <wp:inline distT="0" distB="0" distL="0" distR="0" wp14:anchorId="09DAF346" wp14:editId="14538237">
-            <wp:extent cx="2913321" cy="2913321"/>
-            <wp:effectExtent l="0" t="0" r="1905" b="1905"/>
+            <wp:extent cx="2339163" cy="2339163"/>
+            <wp:effectExtent l="0" t="0" r="4445" b="4445"/>
             <wp:docPr id="12" name="Picture 12"/>
+            <wp:cNvGraphicFramePr>
+              <a:graphicFrameLocks xmlns:a="http://schemas.openxmlformats.org/drawingml/2006/main" noChangeAspect="1"/>
+            </wp:cNvGraphicFramePr>
+            <a:graphic xmlns:a="http://schemas.openxmlformats.org/drawingml/2006/main">
+              <a:graphicData uri="http://schemas.openxmlformats.org/drawingml/2006/picture">
+                <pic:pic xmlns:pic="http://schemas.openxmlformats.org/drawingml/2006/picture">
+                  <pic:nvPicPr>
+                    <pic:cNvPr id="0" name=""/>
+                    <pic:cNvPicPr/>
+                  </pic:nvPicPr>
+                  <pic:blipFill>
+                    <a:blip r:embed="rId25"/>
+                    <a:stretch>
+                      <a:fillRect/>
+                    </a:stretch>
+                  </pic:blipFill>
+                  <pic:spPr>
+                    <a:xfrm>
+                      <a:off x="0" y="0"/>
+                      <a:ext cx="2339163" cy="2339163"/>
+                    </a:xfrm>
+                    <a:prstGeom prst="rect">
+                      <a:avLst/>
+                    </a:prstGeom>
+                  </pic:spPr>
+                </pic:pic>
+              </a:graphicData>
+            </a:graphic>
+          </wp:inline>
+        </w:drawing>
+      </w:r>
+      <w:bookmarkStart w:id="59" w:name="_GoBack"/>
+      <w:bookmarkEnd w:id="59"/>
+    </w:p>
+    <w:p>
+      <w:pPr>
+        <w:pStyle w:val="Rcode0"/>
+      </w:pPr>
+    </w:p>
+    <w:p>
+      <w:pPr>
+        <w:pStyle w:val="indent"/>
+      </w:pPr>
+      <w:r>
+        <w:t xml:space="preserve">Change the plotting character </w:t>
+      </w:r>
+      <w:r>
+        <w:t xml:space="preserve">(the points on the plot) </w:t>
+      </w:r>
+      <w:r>
+        <w:t xml:space="preserve">with the </w:t>
+      </w:r>
+      <w:proofErr w:type="spellStart"/>
+      <w:r>
+        <w:rPr>
+          <w:i/>
+          <w:color w:val="7030A0"/>
+        </w:rPr>
+        <w:t>pch</w:t>
+      </w:r>
+      <w:proofErr w:type="spellEnd"/>
+      <w:r>
+        <w:rPr>
+          <w:color w:val="7030A0"/>
+        </w:rPr>
+        <w:t xml:space="preserve"> </w:t>
+      </w:r>
+      <w:r>
+        <w:t>argument</w:t>
+      </w:r>
+      <w:r>
+        <w:t xml:space="preserve"> - default is the little circle above, we're going to change it to a dot.</w:t>
+      </w:r>
+    </w:p>
+    <w:p>
+      <w:pPr>
+        <w:pStyle w:val="Rcode0"/>
+      </w:pPr>
+    </w:p>
+    <w:p>
+      <w:pPr>
+        <w:pStyle w:val="Rcode0"/>
+      </w:pPr>
+      <w:r>
+        <w:t>plot(</w:t>
+      </w:r>
+      <w:proofErr w:type="spellStart"/>
+      <w:r>
+        <w:t>boston</w:t>
+      </w:r>
+      <w:proofErr w:type="spellEnd"/>
+      <w:r>
+        <w:t>[,"Period"],</w:t>
+      </w:r>
+      <w:proofErr w:type="spellStart"/>
+      <w:r>
+        <w:t>boston</w:t>
+      </w:r>
+      <w:proofErr w:type="spellEnd"/>
+      <w:r>
+        <w:t xml:space="preserve">[,"Oct"],main="October temperatures, </w:t>
+      </w:r>
+      <w:r>
+        <w:t>Boston</w:t>
+      </w:r>
+      <w:r>
+        <w:t>, 187</w:t>
+      </w:r>
+      <w:r>
+        <w:t>1</w:t>
+      </w:r>
+      <w:r>
+        <w:t>-200</w:t>
+      </w:r>
+      <w:r>
+        <w:t>8</w:t>
+      </w:r>
+      <w:r>
+        <w:t>",xlab="Year",</w:t>
+      </w:r>
+      <w:proofErr w:type="spellStart"/>
+      <w:r>
+        <w:t>ylab</w:t>
+      </w:r>
+      <w:proofErr w:type="spellEnd"/>
+      <w:r>
+        <w:t>="Temp (degrees F)",</w:t>
+      </w:r>
+      <w:proofErr w:type="spellStart"/>
+      <w:r>
+        <w:t>pch</w:t>
+      </w:r>
+      <w:proofErr w:type="spellEnd"/>
+      <w:r>
+        <w:t>=20)</w:t>
+      </w:r>
+    </w:p>
+    <w:p>
+      <w:pPr>
+        <w:pStyle w:val="Rcode0"/>
+      </w:pPr>
+    </w:p>
+    <w:p>
+      <w:pPr>
+        <w:pStyle w:val="Rcode0"/>
+      </w:pPr>
+      <w:r>
+        <w:rPr>
+          <w:noProof/>
+        </w:rPr>
+        <w:drawing>
+          <wp:inline distT="0" distB="0" distL="0" distR="0" wp14:anchorId="208BCF83" wp14:editId="7C1E2226">
+            <wp:extent cx="2339163" cy="2339163"/>
+            <wp:effectExtent l="0" t="0" r="4445" b="4445"/>
+            <wp:docPr id="13" name="Picture 13"/>
             <wp:cNvGraphicFramePr>
               <a:graphicFrameLocks xmlns:a="http://schemas.openxmlformats.org/drawingml/2006/main" noChangeAspect="1"/>
             </wp:cNvGraphicFramePr>
@@ -9326,7 +9086,7 @@
                   <pic:spPr>
                     <a:xfrm>
                       <a:off x="0" y="0"/>
-                      <a:ext cx="2913321" cy="2913321"/>
+                      <a:ext cx="2339163" cy="2339163"/>
                     </a:xfrm>
                     <a:prstGeom prst="rect">
                       <a:avLst/>
@@ -9341,182 +9101,32 @@
     </w:p>
     <w:p>
       <w:pPr>
-        <w:pStyle w:val="Rcode0"/>
-      </w:pPr>
-    </w:p>
-    <w:p>
-      <w:pPr>
         <w:pStyle w:val="indent"/>
       </w:pPr>
       <w:r>
-        <w:t xml:space="preserve">Change the plotting character </w:t>
-      </w:r>
-      <w:r>
-        <w:t xml:space="preserve">(the points on the plot) </w:t>
-      </w:r>
-      <w:r>
-        <w:t xml:space="preserve">with the </w:t>
-      </w:r>
-      <w:proofErr w:type="spellStart"/>
-      <w:r>
-        <w:rPr>
-          <w:i/>
-          <w:color w:val="7030A0"/>
-        </w:rPr>
-        <w:t>pch</w:t>
-      </w:r>
-      <w:proofErr w:type="spellEnd"/>
-      <w:r>
-        <w:rPr>
-          <w:color w:val="7030A0"/>
-        </w:rPr>
-        <w:t xml:space="preserve"> </w:t>
-      </w:r>
-      <w:r>
-        <w:t>argument</w:t>
-      </w:r>
-    </w:p>
-    <w:p>
-      <w:pPr>
-        <w:pStyle w:val="Rcode0"/>
-      </w:pPr>
-    </w:p>
-    <w:p>
-      <w:pPr>
-        <w:pStyle w:val="Rcode0"/>
-      </w:pPr>
-      <w:r>
+        <w:t xml:space="preserve">Here are some </w:t>
+      </w:r>
+      <w:r>
+        <w:t xml:space="preserve">other </w:t>
+      </w:r>
+      <w:r>
+        <w:t>options for plotting character, or you can use letters or symbols like "." or "A".</w:t>
+      </w:r>
+    </w:p>
+    <w:p>
+      <w:pPr>
+        <w:pStyle w:val="Rcode0"/>
+      </w:pPr>
+    </w:p>
+    <w:p>
+      <w:pPr>
+        <w:pStyle w:val="Rcode0"/>
+      </w:pPr>
+      <w:r>
+        <w:rPr>
+          <w:noProof/>
+        </w:rPr>
         <w:lastRenderedPageBreak/>
-        <w:t>plot(</w:t>
-      </w:r>
-      <w:proofErr w:type="spellStart"/>
-      <w:r>
-        <w:t>boston</w:t>
-      </w:r>
-      <w:proofErr w:type="spellEnd"/>
-      <w:r>
-        <w:t>[,"Period"],</w:t>
-      </w:r>
-      <w:proofErr w:type="spellStart"/>
-      <w:r>
-        <w:t>boston</w:t>
-      </w:r>
-      <w:proofErr w:type="spellEnd"/>
-      <w:r>
-        <w:t xml:space="preserve">[,"Oct"],main="October temperatures, </w:t>
-      </w:r>
-      <w:r>
-        <w:t>Boston</w:t>
-      </w:r>
-      <w:r>
-        <w:t>, 187</w:t>
-      </w:r>
-      <w:r>
-        <w:t>1</w:t>
-      </w:r>
-      <w:r>
-        <w:t>-200</w:t>
-      </w:r>
-      <w:r>
-        <w:t>8</w:t>
-      </w:r>
-      <w:r>
-        <w:t>",xlab="Year",</w:t>
-      </w:r>
-      <w:proofErr w:type="spellStart"/>
-      <w:r>
-        <w:t>ylab</w:t>
-      </w:r>
-      <w:proofErr w:type="spellEnd"/>
-      <w:r>
-        <w:t>="Temp (degrees F)",</w:t>
-      </w:r>
-      <w:proofErr w:type="spellStart"/>
-      <w:r>
-        <w:t>pch</w:t>
-      </w:r>
-      <w:proofErr w:type="spellEnd"/>
-      <w:r>
-        <w:t>=20)</w:t>
-      </w:r>
-    </w:p>
-    <w:p>
-      <w:pPr>
-        <w:pStyle w:val="Rcode0"/>
-      </w:pPr>
-    </w:p>
-    <w:p>
-      <w:pPr>
-        <w:pStyle w:val="Rcode0"/>
-      </w:pPr>
-      <w:r>
-        <w:rPr>
-          <w:noProof/>
-        </w:rPr>
-        <w:drawing>
-          <wp:inline distT="0" distB="0" distL="0" distR="0" wp14:anchorId="208BCF83" wp14:editId="7C1E2226">
-            <wp:extent cx="2966484" cy="2966484"/>
-            <wp:effectExtent l="0" t="0" r="5715" b="5715"/>
-            <wp:docPr id="13" name="Picture 13"/>
-            <wp:cNvGraphicFramePr>
-              <a:graphicFrameLocks xmlns:a="http://schemas.openxmlformats.org/drawingml/2006/main" noChangeAspect="1"/>
-            </wp:cNvGraphicFramePr>
-            <a:graphic xmlns:a="http://schemas.openxmlformats.org/drawingml/2006/main">
-              <a:graphicData uri="http://schemas.openxmlformats.org/drawingml/2006/picture">
-                <pic:pic xmlns:pic="http://schemas.openxmlformats.org/drawingml/2006/picture">
-                  <pic:nvPicPr>
-                    <pic:cNvPr id="0" name=""/>
-                    <pic:cNvPicPr/>
-                  </pic:nvPicPr>
-                  <pic:blipFill>
-                    <a:blip r:embed="rId27"/>
-                    <a:stretch>
-                      <a:fillRect/>
-                    </a:stretch>
-                  </pic:blipFill>
-                  <pic:spPr>
-                    <a:xfrm>
-                      <a:off x="0" y="0"/>
-                      <a:ext cx="2966484" cy="2966484"/>
-                    </a:xfrm>
-                    <a:prstGeom prst="rect">
-                      <a:avLst/>
-                    </a:prstGeom>
-                  </pic:spPr>
-                </pic:pic>
-              </a:graphicData>
-            </a:graphic>
-          </wp:inline>
-        </w:drawing>
-      </w:r>
-    </w:p>
-    <w:p>
-      <w:pPr>
-        <w:pStyle w:val="indent"/>
-      </w:pPr>
-      <w:r>
-        <w:t xml:space="preserve">Here are some </w:t>
-      </w:r>
-      <w:r>
-        <w:t xml:space="preserve">other </w:t>
-      </w:r>
-      <w:r>
-        <w:t>options for plotting character, or you can use letters or symbols like "." or "A".</w:t>
-      </w:r>
-    </w:p>
-    <w:p>
-      <w:pPr>
-        <w:pStyle w:val="Rcode0"/>
-      </w:pPr>
-    </w:p>
-    <w:p>
-      <w:pPr>
-        <w:pStyle w:val="Rcode0"/>
-      </w:pPr>
-      <w:r>
-        <w:rPr>
-          <w:noProof/>
-        </w:rPr>
         <mc:AlternateContent>
           <mc:Choice Requires="wps">
             <w:drawing>
@@ -9680,7 +9290,7 @@
                     </pic:cNvPicPr>
                   </pic:nvPicPr>
                   <pic:blipFill>
-                    <a:blip r:embed="rId28">
+                    <a:blip r:embed="rId27">
                       <a:extLst>
                         <a:ext uri="{28A0092B-C50C-407E-A947-70E740481C1C}">
                           <a14:useLocalDpi xmlns:a14="http://schemas.microsoft.com/office/drawing/2010/main" val="0"/>
@@ -9716,17 +9326,17 @@
       <w:pPr>
         <w:pStyle w:val="Heading2"/>
       </w:pPr>
-      <w:bookmarkStart w:id="59" w:name="_Toc307301352"/>
-      <w:bookmarkStart w:id="60" w:name="_Toc307305614"/>
-      <w:bookmarkStart w:id="61" w:name="_Toc308008712"/>
-      <w:bookmarkStart w:id="62" w:name="_Toc308171346"/>
+      <w:bookmarkStart w:id="60" w:name="_Toc307301352"/>
+      <w:bookmarkStart w:id="61" w:name="_Toc307305614"/>
+      <w:bookmarkStart w:id="62" w:name="_Toc308008712"/>
+      <w:bookmarkStart w:id="63" w:name="_Toc308171346"/>
       <w:r>
         <w:t>Line plot</w:t>
       </w:r>
-      <w:bookmarkEnd w:id="59"/>
       <w:bookmarkEnd w:id="60"/>
       <w:bookmarkEnd w:id="61"/>
       <w:bookmarkEnd w:id="62"/>
+      <w:bookmarkEnd w:id="63"/>
     </w:p>
     <w:p/>
     <w:p>
@@ -9902,12 +9512,420 @@
         <w:rPr>
           <w:noProof/>
         </w:rPr>
-        <w:lastRenderedPageBreak/>
         <w:drawing>
           <wp:inline distT="0" distB="0" distL="0" distR="0" wp14:anchorId="78B8ACA1" wp14:editId="6C81D983">
             <wp:extent cx="2137144" cy="2137144"/>
             <wp:effectExtent l="0" t="0" r="0" b="0"/>
             <wp:docPr id="18" name="Picture 18"/>
+            <wp:cNvGraphicFramePr>
+              <a:graphicFrameLocks xmlns:a="http://schemas.openxmlformats.org/drawingml/2006/main" noChangeAspect="1"/>
+            </wp:cNvGraphicFramePr>
+            <a:graphic xmlns:a="http://schemas.openxmlformats.org/drawingml/2006/main">
+              <a:graphicData uri="http://schemas.openxmlformats.org/drawingml/2006/picture">
+                <pic:pic xmlns:pic="http://schemas.openxmlformats.org/drawingml/2006/picture">
+                  <pic:nvPicPr>
+                    <pic:cNvPr id="0" name=""/>
+                    <pic:cNvPicPr/>
+                  </pic:nvPicPr>
+                  <pic:blipFill>
+                    <a:blip r:embed="rId28"/>
+                    <a:stretch>
+                      <a:fillRect/>
+                    </a:stretch>
+                  </pic:blipFill>
+                  <pic:spPr>
+                    <a:xfrm>
+                      <a:off x="0" y="0"/>
+                      <a:ext cx="2137144" cy="2137144"/>
+                    </a:xfrm>
+                    <a:prstGeom prst="rect">
+                      <a:avLst/>
+                    </a:prstGeom>
+                  </pic:spPr>
+                </pic:pic>
+              </a:graphicData>
+            </a:graphic>
+          </wp:inline>
+        </w:drawing>
+      </w:r>
+    </w:p>
+    <w:p>
+      <w:pPr>
+        <w:pStyle w:val="Rcode0"/>
+        <w:rPr>
+          <w:noProof/>
+        </w:rPr>
+      </w:pPr>
+    </w:p>
+    <w:p>
+      <w:pPr>
+        <w:pStyle w:val="Indent0"/>
+      </w:pPr>
+      <w:r>
+        <w:t xml:space="preserve">Let's smooth out the line a bit and add a few more lines in different colors. To add lines to an already open plot, use </w:t>
+      </w:r>
+      <w:r>
+        <w:rPr>
+          <w:i/>
+        </w:rPr>
+        <w:t>lines().</w:t>
+      </w:r>
+      <w:r>
+        <w:rPr>
+          <w:i/>
+        </w:rPr>
+        <w:t xml:space="preserve"> lowess() </w:t>
+      </w:r>
+      <w:r>
+        <w:t>is used to smooth the lines</w:t>
+      </w:r>
+      <w:r>
+        <w:rPr>
+          <w:i/>
+        </w:rPr>
+        <w:t>.</w:t>
+      </w:r>
+    </w:p>
+    <w:p>
+      <w:pPr>
+        <w:pStyle w:val="Rcode0"/>
+        <w:rPr>
+          <w:noProof/>
+        </w:rPr>
+      </w:pPr>
+    </w:p>
+    <w:p>
+      <w:pPr>
+        <w:pStyle w:val="Rcode0"/>
+      </w:pPr>
+      <w:r>
+        <w:t>plot(lowess(</w:t>
+      </w:r>
+      <w:r>
+        <w:t>boston</w:t>
+      </w:r>
+      <w:r>
+        <w:t>[,"Period"],</w:t>
+      </w:r>
+      <w:r>
+        <w:t>boston</w:t>
+      </w:r>
+      <w:r>
+        <w:t>[,"Oct"],f=.1),main="</w:t>
+      </w:r>
+      <w:r>
+        <w:t xml:space="preserve">Temperatures, </w:t>
+      </w:r>
+      <w:r>
+        <w:t>Boston</w:t>
+      </w:r>
+      <w:r>
+        <w:t xml:space="preserve">, </w:t>
+      </w:r>
+      <w:r>
+        <w:t>1871</w:t>
+      </w:r>
+      <w:r>
+        <w:t>-200</w:t>
+      </w:r>
+      <w:r>
+        <w:t>8</w:t>
+      </w:r>
+      <w:r>
+        <w:t>",xlab="Year",</w:t>
+      </w:r>
+      <w:proofErr w:type="spellStart"/>
+      <w:r>
+        <w:t>ylab</w:t>
+      </w:r>
+      <w:proofErr w:type="spellEnd"/>
+      <w:r>
+        <w:t>="Temp (degrees F)",type=</w:t>
+      </w:r>
+      <w:r>
+        <w:t>"</w:t>
+      </w:r>
+      <w:r>
+        <w:t>l</w:t>
+      </w:r>
+      <w:r>
+        <w:t>"</w:t>
+      </w:r>
+      <w:r>
+        <w:t>,</w:t>
+      </w:r>
+      <w:proofErr w:type="spellStart"/>
+      <w:r>
+        <w:t>ylim</w:t>
+      </w:r>
+      <w:proofErr w:type="spellEnd"/>
+      <w:r>
+        <w:t>=c(10,70)</w:t>
+      </w:r>
+      <w:r>
+        <w:t>)</w:t>
+      </w:r>
+    </w:p>
+    <w:p>
+      <w:pPr>
+        <w:pStyle w:val="Rcode0"/>
+      </w:pPr>
+    </w:p>
+    <w:p>
+      <w:pPr>
+        <w:pStyle w:val="Rcode0"/>
+      </w:pPr>
+      <w:r>
+        <w:t>lines(</w:t>
+      </w:r>
+      <w:proofErr w:type="spellStart"/>
+      <w:r>
+        <w:t>lowess</w:t>
+      </w:r>
+      <w:proofErr w:type="spellEnd"/>
+      <w:r>
+        <w:t>(</w:t>
+      </w:r>
+      <w:proofErr w:type="spellStart"/>
+      <w:r>
+        <w:t>boston</w:t>
+      </w:r>
+      <w:proofErr w:type="spellEnd"/>
+      <w:r>
+        <w:t>[,"Period"]</w:t>
+      </w:r>
+      <w:r>
+        <w:t>,</w:t>
+      </w:r>
+      <w:proofErr w:type="spellStart"/>
+      <w:r>
+        <w:t>boston</w:t>
+      </w:r>
+      <w:proofErr w:type="spellEnd"/>
+      <w:r>
+        <w:t>[,"Nov"]</w:t>
+      </w:r>
+      <w:r>
+        <w:t>,f=.1),col=</w:t>
+      </w:r>
+      <w:r>
+        <w:t>"</w:t>
+      </w:r>
+      <w:r>
+        <w:t>blue</w:t>
+      </w:r>
+      <w:r>
+        <w:t>"</w:t>
+      </w:r>
+      <w:r>
+        <w:t>)</w:t>
+      </w:r>
+    </w:p>
+    <w:p>
+      <w:pPr>
+        <w:pStyle w:val="Rcode0"/>
+      </w:pPr>
+      <w:r>
+        <w:t>lines(</w:t>
+      </w:r>
+      <w:proofErr w:type="spellStart"/>
+      <w:r>
+        <w:t>lowess</w:t>
+      </w:r>
+      <w:proofErr w:type="spellEnd"/>
+      <w:r>
+        <w:t>(</w:t>
+      </w:r>
+      <w:proofErr w:type="spellStart"/>
+      <w:r>
+        <w:t>boston</w:t>
+      </w:r>
+      <w:proofErr w:type="spellEnd"/>
+      <w:r>
+        <w:t>[,"Period"]</w:t>
+      </w:r>
+      <w:r>
+        <w:t>,</w:t>
+      </w:r>
+      <w:proofErr w:type="spellStart"/>
+      <w:r>
+        <w:t>boston</w:t>
+      </w:r>
+      <w:proofErr w:type="spellEnd"/>
+      <w:r>
+        <w:t>[,"Dec"]</w:t>
+      </w:r>
+      <w:r>
+        <w:t>,f=.1),col=</w:t>
+      </w:r>
+      <w:r>
+        <w:t>"</w:t>
+      </w:r>
+      <w:r>
+        <w:t>red</w:t>
+      </w:r>
+      <w:r>
+        <w:t>"</w:t>
+      </w:r>
+      <w:r>
+        <w:t>)</w:t>
+      </w:r>
+    </w:p>
+    <w:p>
+      <w:pPr>
+        <w:pStyle w:val="Rcode0"/>
+      </w:pPr>
+      <w:r>
+        <w:t>lines(lowess(</w:t>
+      </w:r>
+      <w:r>
+        <w:t>boston</w:t>
+      </w:r>
+      <w:r>
+        <w:t>[,"Period"]</w:t>
+      </w:r>
+      <w:r>
+        <w:t>,</w:t>
+      </w:r>
+      <w:r>
+        <w:t>boston</w:t>
+      </w:r>
+      <w:r>
+        <w:t>[,"Jan"]</w:t>
+      </w:r>
+      <w:r>
+        <w:t>,f=.1),col=</w:t>
+      </w:r>
+      <w:r>
+        <w:t>"</w:t>
+      </w:r>
+      <w:r>
+        <w:t>purple</w:t>
+      </w:r>
+      <w:r>
+        <w:t>"</w:t>
+      </w:r>
+      <w:r>
+        <w:t>)</w:t>
+      </w:r>
+    </w:p>
+    <w:p>
+      <w:pPr>
+        <w:pStyle w:val="Rcode0"/>
+      </w:pPr>
+      <w:r>
+        <w:t>lines(</w:t>
+      </w:r>
+      <w:proofErr w:type="spellStart"/>
+      <w:r>
+        <w:t>lowess</w:t>
+      </w:r>
+      <w:proofErr w:type="spellEnd"/>
+      <w:r>
+        <w:t>(</w:t>
+      </w:r>
+      <w:proofErr w:type="spellStart"/>
+      <w:r>
+        <w:t>boston</w:t>
+      </w:r>
+      <w:proofErr w:type="spellEnd"/>
+      <w:r>
+        <w:t>[,"Period"],</w:t>
+      </w:r>
+      <w:proofErr w:type="spellStart"/>
+      <w:r>
+        <w:t>boston</w:t>
+      </w:r>
+      <w:proofErr w:type="spellEnd"/>
+      <w:r>
+        <w:t>[,"Feb"],f=.1),col="green")</w:t>
+      </w:r>
+    </w:p>
+    <w:p>
+      <w:pPr>
+        <w:pStyle w:val="Rcode0"/>
+      </w:pPr>
+    </w:p>
+    <w:p>
+      <w:pPr>
+        <w:pStyle w:val="BoldHeader0"/>
+      </w:pPr>
+      <w:bookmarkStart w:id="64" w:name="_Toc307301353"/>
+      <w:bookmarkStart w:id="65" w:name="_Toc307305615"/>
+      <w:bookmarkStart w:id="66" w:name="_Toc308008713"/>
+      <w:bookmarkStart w:id="67" w:name="_Toc308171347"/>
+      <w:r>
+        <w:t>Legend</w:t>
+      </w:r>
+      <w:bookmarkEnd w:id="64"/>
+      <w:bookmarkEnd w:id="65"/>
+      <w:bookmarkEnd w:id="66"/>
+      <w:bookmarkEnd w:id="67"/>
+    </w:p>
+    <w:p>
+      <w:pPr>
+        <w:pStyle w:val="Indent0"/>
+        <w:rPr>
+          <w:rFonts w:eastAsia="Times New Roman" w:cs="Calibri"/>
+          <w:b/>
+          <w:bCs/>
+          <w:noProof w:val="0"/>
+          <w:szCs w:val="26"/>
+        </w:rPr>
+      </w:pPr>
+    </w:p>
+    <w:p>
+      <w:pPr>
+        <w:pStyle w:val="Indent0"/>
+        <w:rPr>
+          <w:i/>
+        </w:rPr>
+      </w:pPr>
+      <w:r>
+        <w:t xml:space="preserve">You can add a legend to a plot with </w:t>
+      </w:r>
+      <w:r>
+        <w:rPr>
+          <w:i/>
+        </w:rPr>
+        <w:t>legend()</w:t>
+      </w:r>
+    </w:p>
+    <w:p>
+      <w:pPr>
+        <w:pStyle w:val="Indent0"/>
+      </w:pPr>
+    </w:p>
+    <w:p>
+      <w:pPr>
+        <w:pStyle w:val="Rcode0"/>
+      </w:pPr>
+      <w:r>
+        <w:t>legend("topright",legend=c("Oct","Nov","Dec","Jan"),col=c("black","blue","red","purple"</w:t>
+      </w:r>
+      <w:r>
+        <w:t>,"green"</w:t>
+      </w:r>
+      <w:r>
+        <w:t>),lty=1)</w:t>
+      </w:r>
+    </w:p>
+    <w:p>
+      <w:pPr>
+        <w:pStyle w:val="Rcode0"/>
+      </w:pPr>
+    </w:p>
+    <w:p>
+      <w:pPr>
+        <w:pStyle w:val="Indent0"/>
+      </w:pPr>
+      <w:r>
+        <w:lastRenderedPageBreak/>
+        <w:drawing>
+          <wp:inline distT="0" distB="0" distL="0" distR="0" wp14:anchorId="7ED2AF17" wp14:editId="0EDFE522">
+            <wp:extent cx="2381694" cy="2381694"/>
+            <wp:effectExtent l="0" t="0" r="0" b="0"/>
+            <wp:docPr id="20" name="Picture 20"/>
             <wp:cNvGraphicFramePr>
               <a:graphicFrameLocks xmlns:a="http://schemas.openxmlformats.org/drawingml/2006/main" noChangeAspect="1"/>
             </wp:cNvGraphicFramePr>
@@ -9927,7 +9945,7 @@
                   <pic:spPr>
                     <a:xfrm>
                       <a:off x="0" y="0"/>
-                      <a:ext cx="2137144" cy="2137144"/>
+                      <a:ext cx="2381695" cy="2381695"/>
                     </a:xfrm>
                     <a:prstGeom prst="rect">
                       <a:avLst/>
@@ -9942,421 +9960,12 @@
     </w:p>
     <w:p>
       <w:pPr>
-        <w:pStyle w:val="Rcode0"/>
+        <w:pStyle w:val="BoldHeader0"/>
+      </w:pPr>
+      <w:r>
         <w:rPr>
           <w:noProof/>
         </w:rPr>
-      </w:pPr>
-    </w:p>
-    <w:p>
-      <w:pPr>
-        <w:pStyle w:val="Indent0"/>
-      </w:pPr>
-      <w:r>
-        <w:t xml:space="preserve">Let's smooth out the line a bit and add a few more lines in different colors. To add lines to an already open plot, use </w:t>
-      </w:r>
-      <w:r>
-        <w:rPr>
-          <w:i/>
-        </w:rPr>
-        <w:t>lines().</w:t>
-      </w:r>
-      <w:r>
-        <w:rPr>
-          <w:i/>
-        </w:rPr>
-        <w:t xml:space="preserve"> lowess() </w:t>
-      </w:r>
-      <w:r>
-        <w:t>is used to smooth the lines</w:t>
-      </w:r>
-      <w:r>
-        <w:rPr>
-          <w:i/>
-        </w:rPr>
-        <w:t>.</w:t>
-      </w:r>
-    </w:p>
-    <w:p>
-      <w:pPr>
-        <w:pStyle w:val="Rcode0"/>
-        <w:rPr>
-          <w:noProof/>
-        </w:rPr>
-      </w:pPr>
-    </w:p>
-    <w:p>
-      <w:pPr>
-        <w:pStyle w:val="Rcode0"/>
-      </w:pPr>
-      <w:r>
-        <w:t>plot(lowess(</w:t>
-      </w:r>
-      <w:r>
-        <w:t>boston</w:t>
-      </w:r>
-      <w:r>
-        <w:t>[,"Period"],</w:t>
-      </w:r>
-      <w:r>
-        <w:t>boston</w:t>
-      </w:r>
-      <w:r>
-        <w:t>[,"Oct"],f=.1),main="</w:t>
-      </w:r>
-      <w:r>
-        <w:t xml:space="preserve">Temperatures, </w:t>
-      </w:r>
-      <w:r>
-        <w:t>Boston</w:t>
-      </w:r>
-      <w:r>
-        <w:t xml:space="preserve">, </w:t>
-      </w:r>
-      <w:r>
-        <w:t>1871</w:t>
-      </w:r>
-      <w:r>
-        <w:t>-200</w:t>
-      </w:r>
-      <w:r>
-        <w:t>8</w:t>
-      </w:r>
-      <w:r>
-        <w:t>",xlab="Year",</w:t>
-      </w:r>
-      <w:proofErr w:type="spellStart"/>
-      <w:r>
-        <w:t>ylab</w:t>
-      </w:r>
-      <w:proofErr w:type="spellEnd"/>
-      <w:r>
-        <w:t>="Temp (degrees F)",type=</w:t>
-      </w:r>
-      <w:r>
-        <w:t>"</w:t>
-      </w:r>
-      <w:r>
-        <w:t>l</w:t>
-      </w:r>
-      <w:r>
-        <w:t>"</w:t>
-      </w:r>
-      <w:r>
-        <w:t>,</w:t>
-      </w:r>
-      <w:proofErr w:type="spellStart"/>
-      <w:r>
-        <w:t>ylim</w:t>
-      </w:r>
-      <w:proofErr w:type="spellEnd"/>
-      <w:r>
-        <w:t>=c(10,70)</w:t>
-      </w:r>
-      <w:r>
-        <w:t>)</w:t>
-      </w:r>
-    </w:p>
-    <w:p>
-      <w:pPr>
-        <w:pStyle w:val="Rcode0"/>
-      </w:pPr>
-    </w:p>
-    <w:p>
-      <w:pPr>
-        <w:pStyle w:val="Rcode0"/>
-      </w:pPr>
-      <w:r>
-        <w:t>lines(</w:t>
-      </w:r>
-      <w:proofErr w:type="spellStart"/>
-      <w:r>
-        <w:t>lowess</w:t>
-      </w:r>
-      <w:proofErr w:type="spellEnd"/>
-      <w:r>
-        <w:t>(</w:t>
-      </w:r>
-      <w:proofErr w:type="spellStart"/>
-      <w:r>
-        <w:t>boston</w:t>
-      </w:r>
-      <w:proofErr w:type="spellEnd"/>
-      <w:r>
-        <w:t>[,"Period"]</w:t>
-      </w:r>
-      <w:r>
-        <w:t>,</w:t>
-      </w:r>
-      <w:proofErr w:type="spellStart"/>
-      <w:r>
-        <w:t>boston</w:t>
-      </w:r>
-      <w:proofErr w:type="spellEnd"/>
-      <w:r>
-        <w:t>[,"Nov"]</w:t>
-      </w:r>
-      <w:r>
-        <w:t>,f=.1),col=</w:t>
-      </w:r>
-      <w:r>
-        <w:t>"</w:t>
-      </w:r>
-      <w:r>
-        <w:t>blue</w:t>
-      </w:r>
-      <w:r>
-        <w:t>"</w:t>
-      </w:r>
-      <w:r>
-        <w:t>)</w:t>
-      </w:r>
-    </w:p>
-    <w:p>
-      <w:pPr>
-        <w:pStyle w:val="Rcode0"/>
-      </w:pPr>
-      <w:r>
-        <w:t>lines(</w:t>
-      </w:r>
-      <w:proofErr w:type="spellStart"/>
-      <w:r>
-        <w:t>lowess</w:t>
-      </w:r>
-      <w:proofErr w:type="spellEnd"/>
-      <w:r>
-        <w:t>(</w:t>
-      </w:r>
-      <w:proofErr w:type="spellStart"/>
-      <w:r>
-        <w:t>boston</w:t>
-      </w:r>
-      <w:proofErr w:type="spellEnd"/>
-      <w:r>
-        <w:t>[,"Period"]</w:t>
-      </w:r>
-      <w:r>
-        <w:t>,</w:t>
-      </w:r>
-      <w:proofErr w:type="spellStart"/>
-      <w:r>
-        <w:t>boston</w:t>
-      </w:r>
-      <w:proofErr w:type="spellEnd"/>
-      <w:r>
-        <w:t>[,"Dec"]</w:t>
-      </w:r>
-      <w:r>
-        <w:t>,f=.1),col=</w:t>
-      </w:r>
-      <w:r>
-        <w:t>"</w:t>
-      </w:r>
-      <w:r>
-        <w:t>red</w:t>
-      </w:r>
-      <w:r>
-        <w:t>"</w:t>
-      </w:r>
-      <w:r>
-        <w:t>)</w:t>
-      </w:r>
-    </w:p>
-    <w:p>
-      <w:pPr>
-        <w:pStyle w:val="Rcode0"/>
-      </w:pPr>
-      <w:r>
-        <w:t>lines(lowess(</w:t>
-      </w:r>
-      <w:r>
-        <w:t>boston</w:t>
-      </w:r>
-      <w:r>
-        <w:t>[,"Period"]</w:t>
-      </w:r>
-      <w:r>
-        <w:t>,</w:t>
-      </w:r>
-      <w:r>
-        <w:t>boston</w:t>
-      </w:r>
-      <w:r>
-        <w:t>[,"Jan"]</w:t>
-      </w:r>
-      <w:r>
-        <w:t>,f=.1),col=</w:t>
-      </w:r>
-      <w:r>
-        <w:t>"</w:t>
-      </w:r>
-      <w:r>
-        <w:t>purple</w:t>
-      </w:r>
-      <w:r>
-        <w:t>"</w:t>
-      </w:r>
-      <w:r>
-        <w:t>)</w:t>
-      </w:r>
-    </w:p>
-    <w:p>
-      <w:pPr>
-        <w:pStyle w:val="Rcode0"/>
-      </w:pPr>
-      <w:r>
-        <w:t>lines(</w:t>
-      </w:r>
-      <w:proofErr w:type="spellStart"/>
-      <w:r>
-        <w:t>lowess</w:t>
-      </w:r>
-      <w:proofErr w:type="spellEnd"/>
-      <w:r>
-        <w:t>(</w:t>
-      </w:r>
-      <w:proofErr w:type="spellStart"/>
-      <w:r>
-        <w:t>boston</w:t>
-      </w:r>
-      <w:proofErr w:type="spellEnd"/>
-      <w:r>
-        <w:t>[,"Period"],</w:t>
-      </w:r>
-      <w:proofErr w:type="spellStart"/>
-      <w:r>
-        <w:t>boston</w:t>
-      </w:r>
-      <w:proofErr w:type="spellEnd"/>
-      <w:r>
-        <w:t>[,"Feb"],f=.1),col="green")</w:t>
-      </w:r>
-    </w:p>
-    <w:p>
-      <w:pPr>
-        <w:pStyle w:val="Rcode0"/>
-      </w:pPr>
-    </w:p>
-    <w:p>
-      <w:pPr>
-        <w:pStyle w:val="BoldHeader0"/>
-      </w:pPr>
-      <w:bookmarkStart w:id="63" w:name="_Toc307301353"/>
-      <w:bookmarkStart w:id="64" w:name="_Toc307305615"/>
-      <w:bookmarkStart w:id="65" w:name="_Toc308008713"/>
-      <w:bookmarkStart w:id="66" w:name="_Toc308171347"/>
-      <w:r>
-        <w:t>Legend</w:t>
-      </w:r>
-      <w:bookmarkEnd w:id="63"/>
-      <w:bookmarkEnd w:id="64"/>
-      <w:bookmarkEnd w:id="65"/>
-      <w:bookmarkEnd w:id="66"/>
-    </w:p>
-    <w:p>
-      <w:pPr>
-        <w:pStyle w:val="Indent0"/>
-        <w:rPr>
-          <w:rFonts w:eastAsia="Times New Roman" w:cs="Calibri"/>
-          <w:b/>
-          <w:bCs/>
-          <w:noProof w:val="0"/>
-          <w:szCs w:val="26"/>
-        </w:rPr>
-      </w:pPr>
-    </w:p>
-    <w:p>
-      <w:pPr>
-        <w:pStyle w:val="Indent0"/>
-        <w:rPr>
-          <w:i/>
-        </w:rPr>
-      </w:pPr>
-      <w:r>
-        <w:t xml:space="preserve">You can add a legend to a plot with </w:t>
-      </w:r>
-      <w:r>
-        <w:rPr>
-          <w:i/>
-        </w:rPr>
-        <w:t>legend()</w:t>
-      </w:r>
-    </w:p>
-    <w:p>
-      <w:pPr>
-        <w:pStyle w:val="Indent0"/>
-      </w:pPr>
-    </w:p>
-    <w:p>
-      <w:pPr>
-        <w:pStyle w:val="Rcode0"/>
-      </w:pPr>
-      <w:r>
-        <w:t>legend("topright",legend=c("Oct","Nov","Dec","Jan"),col=c("black","blue","red","purple"</w:t>
-      </w:r>
-      <w:r>
-        <w:t>,"green"</w:t>
-      </w:r>
-      <w:r>
-        <w:t>),lty=1)</w:t>
-      </w:r>
-    </w:p>
-    <w:p>
-      <w:pPr>
-        <w:pStyle w:val="Rcode0"/>
-      </w:pPr>
-    </w:p>
-    <w:p>
-      <w:pPr>
-        <w:pStyle w:val="Indent0"/>
-      </w:pPr>
-      <w:r>
-        <w:drawing>
-          <wp:inline distT="0" distB="0" distL="0" distR="0" wp14:anchorId="7ED2AF17" wp14:editId="0EDFE522">
-            <wp:extent cx="3030280" cy="3030280"/>
-            <wp:effectExtent l="0" t="0" r="0" b="0"/>
-            <wp:docPr id="20" name="Picture 20"/>
-            <wp:cNvGraphicFramePr>
-              <a:graphicFrameLocks xmlns:a="http://schemas.openxmlformats.org/drawingml/2006/main" noChangeAspect="1"/>
-            </wp:cNvGraphicFramePr>
-            <a:graphic xmlns:a="http://schemas.openxmlformats.org/drawingml/2006/main">
-              <a:graphicData uri="http://schemas.openxmlformats.org/drawingml/2006/picture">
-                <pic:pic xmlns:pic="http://schemas.openxmlformats.org/drawingml/2006/picture">
-                  <pic:nvPicPr>
-                    <pic:cNvPr id="0" name=""/>
-                    <pic:cNvPicPr/>
-                  </pic:nvPicPr>
-                  <pic:blipFill>
-                    <a:blip r:embed="rId30"/>
-                    <a:stretch>
-                      <a:fillRect/>
-                    </a:stretch>
-                  </pic:blipFill>
-                  <pic:spPr>
-                    <a:xfrm>
-                      <a:off x="0" y="0"/>
-                      <a:ext cx="3030280" cy="3030280"/>
-                    </a:xfrm>
-                    <a:prstGeom prst="rect">
-                      <a:avLst/>
-                    </a:prstGeom>
-                  </pic:spPr>
-                </pic:pic>
-              </a:graphicData>
-            </a:graphic>
-          </wp:inline>
-        </w:drawing>
-      </w:r>
-    </w:p>
-    <w:p>
-      <w:pPr>
-        <w:pStyle w:val="BoldHeader0"/>
-      </w:pPr>
-      <w:r>
-        <w:rPr>
-          <w:noProof/>
-        </w:rPr>
-        <w:lastRenderedPageBreak/>
         <mc:AlternateContent>
           <mc:Choice Requires="wps">
             <w:drawing>
@@ -10590,22 +10199,17 @@
           </mc:Fallback>
         </mc:AlternateContent>
       </w:r>
-      <w:bookmarkStart w:id="67" w:name="_Toc307301354"/>
-      <w:bookmarkStart w:id="68" w:name="_Toc307305616"/>
-      <w:bookmarkStart w:id="69" w:name="_Toc308008714"/>
-      <w:bookmarkStart w:id="70" w:name="_Toc308171348"/>
-      <w:r>
-        <w:t>Hist</w:t>
-      </w:r>
-      <w:bookmarkStart w:id="71" w:name="_GoBack"/>
-      <w:bookmarkEnd w:id="71"/>
-      <w:r>
-        <w:t>ogram</w:t>
-      </w:r>
-      <w:bookmarkEnd w:id="67"/>
+      <w:bookmarkStart w:id="68" w:name="_Toc307301354"/>
+      <w:bookmarkStart w:id="69" w:name="_Toc307305616"/>
+      <w:bookmarkStart w:id="70" w:name="_Toc308008714"/>
+      <w:bookmarkStart w:id="71" w:name="_Toc308171348"/>
+      <w:r>
+        <w:t>Histogram</w:t>
+      </w:r>
       <w:bookmarkEnd w:id="68"/>
       <w:bookmarkEnd w:id="69"/>
       <w:bookmarkEnd w:id="70"/>
+      <w:bookmarkEnd w:id="71"/>
     </w:p>
     <w:p>
       <w:pPr>
@@ -10935,7 +10539,7 @@
                     <pic:cNvPicPr/>
                   </pic:nvPicPr>
                   <pic:blipFill>
-                    <a:blip r:embed="rId31"/>
+                    <a:blip r:embed="rId30"/>
                     <a:stretch>
                       <a:fillRect/>
                     </a:stretch>
@@ -10965,6 +10569,7 @@
       <w:bookmarkStart w:id="74" w:name="_Toc308008715"/>
       <w:bookmarkStart w:id="75" w:name="_Toc308171349"/>
       <w:r>
+        <w:lastRenderedPageBreak/>
         <w:t xml:space="preserve">Create a </w:t>
       </w:r>
       <w:proofErr w:type="spellStart"/>
@@ -11504,19 +11109,11 @@
       <w:r>
         <w:t xml:space="preserve">This is because hoxb1 is a data frame, and </w:t>
       </w:r>
-      <w:proofErr w:type="spellStart"/>
       <w:r>
         <w:rPr>
           <w:i/>
         </w:rPr>
-        <w:t>barplot</w:t>
-      </w:r>
-      <w:proofErr w:type="spellEnd"/>
-      <w:r>
-        <w:rPr>
-          <w:i/>
-        </w:rPr>
-        <w:t>()</w:t>
+        <w:t>barplot()</w:t>
       </w:r>
       <w:r>
         <w:t xml:space="preserve"> requires a vector or a matrix</w:t>
@@ -11630,7 +11227,7 @@
                     </pic:cNvPicPr>
                   </pic:nvPicPr>
                   <pic:blipFill>
-                    <a:blip r:embed="rId32">
+                    <a:blip r:embed="rId31">
                       <a:extLst>
                         <a:ext uri="{28A0092B-C50C-407E-A947-70E740481C1C}">
                           <a14:useLocalDpi xmlns:a14="http://schemas.microsoft.com/office/drawing/2010/main" val="0"/>
@@ -12082,11 +11679,7 @@
       <w:proofErr w:type="spellEnd"/>
       <w:proofErr w:type="gramEnd"/>
       <w:r>
-        <w:t xml:space="preserve"> stands for character expansion, </w:t>
-      </w:r>
-      <w:r>
-        <w:lastRenderedPageBreak/>
-        <w:t xml:space="preserve">and .8 will shrink the characters to 80% of their original size. For more information on plotting parameters, look </w:t>
+        <w:t xml:space="preserve"> stands for character expansion, and .8 will shrink the characters to 80% of their original size. For more information on plotting parameters, look </w:t>
       </w:r>
       <w:proofErr w:type="gramStart"/>
       <w:r>
@@ -12145,13 +11738,13 @@
               <wp:anchor distT="182880" distB="182880" distL="114300" distR="114300" simplePos="0" relativeHeight="251661312" behindDoc="0" locked="0" layoutInCell="1" allowOverlap="1" wp14:anchorId="61BC213F" wp14:editId="095455BE">
                 <wp:simplePos x="0" y="0"/>
                 <wp:positionH relativeFrom="column">
-                  <wp:posOffset>635635</wp:posOffset>
+                  <wp:posOffset>361315</wp:posOffset>
                 </wp:positionH>
                 <wp:positionV relativeFrom="paragraph">
-                  <wp:posOffset>2158365</wp:posOffset>
+                  <wp:posOffset>2159635</wp:posOffset>
                 </wp:positionV>
-                <wp:extent cx="5453380" cy="271780"/>
-                <wp:effectExtent l="0" t="0" r="13970" b="15875"/>
+                <wp:extent cx="5729605" cy="271780"/>
+                <wp:effectExtent l="0" t="0" r="23495" b="15875"/>
                 <wp:wrapTopAndBottom/>
                 <wp:docPr id="46" name="Text Box 12"/>
                 <wp:cNvGraphicFramePr>
@@ -12166,7 +11759,7 @@
                       <wps:spPr bwMode="auto">
                         <a:xfrm>
                           <a:off x="0" y="0"/>
-                          <a:ext cx="5453380" cy="271780"/>
+                          <a:ext cx="5729605" cy="271780"/>
                         </a:xfrm>
                         <a:prstGeom prst="rect">
                           <a:avLst/>
@@ -12252,7 +11845,7 @@
           </mc:Choice>
           <mc:Fallback>
             <w:pict>
-              <v:shape id="Text Box 12" o:spid="_x0000_s1040" type="#_x0000_t202" style="position:absolute;left:0;text-align:left;margin-left:50.05pt;margin-top:169.95pt;width:429.4pt;height:21.4pt;z-index:251661312;visibility:visible;mso-wrap-style:square;mso-width-percent:0;mso-height-percent:0;mso-wrap-distance-left:9pt;mso-wrap-distance-top:14.4pt;mso-wrap-distance-right:9pt;mso-wrap-distance-bottom:14.4pt;mso-position-horizontal:absolute;mso-position-horizontal-relative:text;mso-position-vertical:absolute;mso-position-vertical-relative:text;mso-width-percent:0;mso-height-percent:0;mso-width-relative:page;mso-height-relative:page;v-text-anchor:top" o:gfxdata="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" filled="f" strokecolor="#4e6128">
+              <v:shape id="Text Box 12" o:spid="_x0000_s1040" type="#_x0000_t202" style="position:absolute;left:0;text-align:left;margin-left:28.45pt;margin-top:170.05pt;width:451.15pt;height:21.4pt;z-index:251661312;visibility:visible;mso-wrap-style:square;mso-width-percent:0;mso-height-percent:0;mso-wrap-distance-left:9pt;mso-wrap-distance-top:14.4pt;mso-wrap-distance-right:9pt;mso-wrap-distance-bottom:14.4pt;mso-position-horizontal:absolute;mso-position-horizontal-relative:text;mso-position-vertical:absolute;mso-position-vertical-relative:text;mso-width-percent:0;mso-height-percent:0;mso-width-relative:page;mso-height-relative:page;v-text-anchor:top" o:gfxdata="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" filled="f" strokecolor="#4e6128">
                 <v:textbox style="mso-fit-shape-to-text:t">
                   <w:txbxContent>
                     <w:p>
@@ -12324,7 +11917,7 @@
                     <pic:cNvPicPr/>
                   </pic:nvPicPr>
                   <pic:blipFill>
-                    <a:blip r:embed="rId33"/>
+                    <a:blip r:embed="rId32"/>
                     <a:stretch>
                       <a:fillRect/>
                     </a:stretch>
@@ -12391,54 +11984,38 @@
         <w:t>R</w:t>
       </w:r>
       <w:r>
-        <w:t xml:space="preserve">emember our data frame of </w:t>
-      </w:r>
-      <w:proofErr w:type="spellStart"/>
+        <w:t>emember our data frame of hox genes?</w:t>
+      </w:r>
+    </w:p>
+    <w:p/>
+    <w:p>
+      <w:pPr>
+        <w:pStyle w:val="Rcode0"/>
+      </w:pPr>
+      <w:proofErr w:type="gramStart"/>
+      <w:r>
+        <w:t>head(</w:t>
+      </w:r>
+      <w:proofErr w:type="spellStart"/>
+      <w:proofErr w:type="gramEnd"/>
       <w:r>
         <w:t>hox</w:t>
       </w:r>
       <w:proofErr w:type="spellEnd"/>
       <w:r>
-        <w:t xml:space="preserve"> genes?</w:t>
+        <w:t>)</w:t>
       </w:r>
     </w:p>
     <w:p/>
     <w:p>
       <w:pPr>
-        <w:pStyle w:val="Rcode0"/>
-      </w:pPr>
-      <w:proofErr w:type="gramStart"/>
-      <w:r>
-        <w:t>head(</w:t>
-      </w:r>
-      <w:proofErr w:type="spellStart"/>
-      <w:proofErr w:type="gramEnd"/>
-      <w:r>
-        <w:t>hox</w:t>
-      </w:r>
-      <w:proofErr w:type="spellEnd"/>
-      <w:r>
-        <w:t>)</w:t>
-      </w:r>
-    </w:p>
-    <w:p/>
-    <w:p>
-      <w:pPr>
         <w:pStyle w:val="Indent0"/>
       </w:pPr>
       <w:r>
         <w:t>If we wanted to plot the first 10 genes, we could do the following</w:t>
       </w:r>
       <w:r>
-        <w:t xml:space="preserve">. This will go through the numbers from 1 to 10, and make a </w:t>
-      </w:r>
-      <w:proofErr w:type="spellStart"/>
-      <w:r>
-        <w:t>barplot</w:t>
-      </w:r>
-      <w:proofErr w:type="spellEnd"/>
-      <w:r>
-        <w:t xml:space="preserve"> each time (for each row from row 1 to row 10).</w:t>
+        <w:t>. This will go through the numbers from 1 to 10, and make a barplot each time (for each row from row 1 to row 10).</w:t>
       </w:r>
     </w:p>
     <w:p/>
@@ -12596,6 +12173,7 @@
         <w:pStyle w:val="Indent0"/>
       </w:pPr>
       <w:r>
+        <w:lastRenderedPageBreak/>
         <w:t>One non-plotting example</w:t>
       </w:r>
       <w:r>
@@ -12616,6 +12194,25 @@
       <w:r>
         <w:t xml:space="preserve"> is a function to output something to the console.</w:t>
       </w:r>
+      <w:r>
+        <w:t xml:space="preserve"> We give it arguments of all the text and values we want to output, as well as </w:t>
+      </w:r>
+      <w:r>
+        <w:rPr>
+          <w:i/>
+          <w:color w:val="7030A0"/>
+        </w:rPr>
+        <w:t>sep=""</w:t>
+      </w:r>
+      <w:r>
+        <w:rPr>
+          <w:color w:val="7030A0"/>
+        </w:rPr>
+        <w:t xml:space="preserve"> </w:t>
+      </w:r>
+      <w:r>
+        <w:t>to say we want no spaces or anything between the elements.</w:t>
+      </w:r>
     </w:p>
     <w:p>
       <w:pPr>
@@ -12728,7 +12325,7 @@
       <w:r>
         <w:t xml:space="preserve">(). </w:t>
       </w:r>
-      <w:hyperlink r:id="rId34" w:history="1">
+      <w:hyperlink r:id="rId33" w:history="1">
         <w:r>
           <w:rPr>
             <w:rStyle w:val="Hyperlink"/>
@@ -12752,55 +12349,22 @@
         <w:pStyle w:val="Rcode0"/>
       </w:pPr>
       <w:r>
-        <w:t>cat(</w:t>
-      </w:r>
-      <w:proofErr w:type="spellStart"/>
-      <w:r>
-        <w:t>unlist</w:t>
-      </w:r>
-      <w:proofErr w:type="spellEnd"/>
-      <w:r>
-        <w:t>(</w:t>
-      </w:r>
-      <w:proofErr w:type="spellStart"/>
-      <w:r>
-        <w:t>lapply</w:t>
-      </w:r>
-      <w:proofErr w:type="spellEnd"/>
-      <w:r>
-        <w:t>(c(3,9,4,7),function(x) {paste("the square of ",x," is ",x^2,".\n",</w:t>
-      </w:r>
-      <w:proofErr w:type="spellStart"/>
-      <w:r>
-        <w:t>sep</w:t>
-      </w:r>
-      <w:proofErr w:type="spellEnd"/>
-      <w:r>
-        <w:t>=</w:t>
-      </w:r>
-      <w:r>
-        <w:t>""</w:t>
-      </w:r>
-      <w:r>
-        <w:t>)})))</w:t>
-      </w:r>
-      <w:r>
         <w:rPr>
           <w:noProof/>
         </w:rPr>
         <mc:AlternateContent>
           <mc:Choice Requires="wps">
             <w:drawing>
-              <wp:anchor distT="182880" distB="182880" distL="114300" distR="114300" simplePos="0" relativeHeight="251662336" behindDoc="0" locked="0" layoutInCell="1" allowOverlap="1" wp14:anchorId="1BE88827" wp14:editId="42BC058D">
+              <wp:anchor distT="182880" distB="182880" distL="114300" distR="114300" simplePos="0" relativeHeight="251662336" behindDoc="0" locked="0" layoutInCell="1" allowOverlap="1" wp14:anchorId="07A86769" wp14:editId="6293E243">
                 <wp:simplePos x="0" y="0"/>
                 <wp:positionH relativeFrom="column">
-                  <wp:posOffset>798830</wp:posOffset>
+                  <wp:posOffset>457200</wp:posOffset>
                 </wp:positionH>
                 <wp:positionV relativeFrom="paragraph">
-                  <wp:posOffset>363855</wp:posOffset>
+                  <wp:posOffset>358775</wp:posOffset>
                 </wp:positionV>
-                <wp:extent cx="5453380" cy="271780"/>
-                <wp:effectExtent l="8255" t="11430" r="5715" b="12065"/>
+                <wp:extent cx="5793105" cy="271780"/>
+                <wp:effectExtent l="0" t="0" r="17145" b="14605"/>
                 <wp:wrapTopAndBottom/>
                 <wp:docPr id="45" name="Text Box 13"/>
                 <wp:cNvGraphicFramePr>
@@ -12815,7 +12379,7 @@
                       <wps:spPr bwMode="auto">
                         <a:xfrm>
                           <a:off x="0" y="0"/>
-                          <a:ext cx="5453380" cy="271780"/>
+                          <a:ext cx="5793105" cy="271780"/>
                         </a:xfrm>
                         <a:prstGeom prst="rect">
                           <a:avLst/>
@@ -12881,7 +12445,7 @@
           </mc:Choice>
           <mc:Fallback>
             <w:pict>
-              <v:shape id="Text Box 13" o:spid="_x0000_s1041" type="#_x0000_t202" style="position:absolute;left:0;text-align:left;margin-left:62.9pt;margin-top:28.65pt;width:429.4pt;height:21.4pt;z-index:251662336;visibility:visible;mso-wrap-style:square;mso-width-percent:0;mso-height-percent:0;mso-wrap-distance-left:9pt;mso-wrap-distance-top:14.4pt;mso-wrap-distance-right:9pt;mso-wrap-distance-bottom:14.4pt;mso-position-horizontal:absolute;mso-position-horizontal-relative:text;mso-position-vertical:absolute;mso-position-vertical-relative:text;mso-width-percent:0;mso-height-percent:0;mso-width-relative:page;mso-height-relative:page;v-text-anchor:top" o:gfxdata="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" filled="f" strokecolor="#4e6128">
+              <v:shape id="Text Box 13" o:spid="_x0000_s1041" type="#_x0000_t202" style="position:absolute;left:0;text-align:left;margin-left:36pt;margin-top:28.25pt;width:456.15pt;height:21.4pt;z-index:251662336;visibility:visible;mso-wrap-style:square;mso-width-percent:0;mso-height-percent:0;mso-wrap-distance-left:9pt;mso-wrap-distance-top:14.4pt;mso-wrap-distance-right:9pt;mso-wrap-distance-bottom:14.4pt;mso-position-horizontal:absolute;mso-position-horizontal-relative:text;mso-position-vertical:absolute;mso-position-vertical-relative:text;mso-width-percent:0;mso-height-percent:0;mso-width-relative:page;mso-height-relative:page;v-text-anchor:top" o:gfxdata="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" filled="f" strokecolor="#4e6128">
                 <v:textbox style="mso-fit-shape-to-text:t">
                   <w:txbxContent>
                     <w:p>
@@ -12913,6 +12477,39 @@
           </mc:Fallback>
         </mc:AlternateContent>
       </w:r>
+      <w:r>
+        <w:t>cat(</w:t>
+      </w:r>
+      <w:proofErr w:type="spellStart"/>
+      <w:r>
+        <w:t>unlist</w:t>
+      </w:r>
+      <w:proofErr w:type="spellEnd"/>
+      <w:r>
+        <w:t>(</w:t>
+      </w:r>
+      <w:proofErr w:type="spellStart"/>
+      <w:r>
+        <w:t>lapply</w:t>
+      </w:r>
+      <w:proofErr w:type="spellEnd"/>
+      <w:r>
+        <w:t>(c(3,9,4,7),function(x) {paste("the square of ",x," is ",x^2,".\n",</w:t>
+      </w:r>
+      <w:proofErr w:type="spellStart"/>
+      <w:r>
+        <w:t>sep</w:t>
+      </w:r>
+      <w:proofErr w:type="spellEnd"/>
+      <w:r>
+        <w:t>=</w:t>
+      </w:r>
+      <w:r>
+        <w:t>""</w:t>
+      </w:r>
+      <w:r>
+        <w:t>)})))</w:t>
+      </w:r>
     </w:p>
     <w:p>
       <w:pPr>
@@ -12920,7 +12517,6 @@
       </w:pPr>
       <w:bookmarkStart w:id="81" w:name="_Toc308171352"/>
       <w:r>
-        <w:lastRenderedPageBreak/>
         <w:t>8</w:t>
       </w:r>
       <w:r>
@@ -13171,13 +12767,13 @@
               <wp:anchor distT="182880" distB="182880" distL="114300" distR="114300" simplePos="0" relativeHeight="251663360" behindDoc="0" locked="0" layoutInCell="1" allowOverlap="1" wp14:anchorId="422DD3B4" wp14:editId="731F864A">
                 <wp:simplePos x="0" y="0"/>
                 <wp:positionH relativeFrom="column">
-                  <wp:posOffset>748665</wp:posOffset>
+                  <wp:posOffset>457200</wp:posOffset>
                 </wp:positionH>
                 <wp:positionV relativeFrom="paragraph">
-                  <wp:posOffset>1847850</wp:posOffset>
+                  <wp:posOffset>1846580</wp:posOffset>
                 </wp:positionV>
-                <wp:extent cx="5453380" cy="271780"/>
-                <wp:effectExtent l="0" t="0" r="13970" b="14605"/>
+                <wp:extent cx="5911215" cy="271780"/>
+                <wp:effectExtent l="0" t="0" r="13335" b="14605"/>
                 <wp:wrapTopAndBottom/>
                 <wp:docPr id="44" name="Text Box 14"/>
                 <wp:cNvGraphicFramePr>
@@ -13192,7 +12788,7 @@
                       <wps:spPr bwMode="auto">
                         <a:xfrm>
                           <a:off x="0" y="0"/>
-                          <a:ext cx="5453380" cy="271780"/>
+                          <a:ext cx="5911215" cy="271780"/>
                         </a:xfrm>
                         <a:prstGeom prst="rect">
                           <a:avLst/>
@@ -13250,7 +12846,7 @@
           </mc:Choice>
           <mc:Fallback>
             <w:pict>
-              <v:shape id="Text Box 14" o:spid="_x0000_s1042" type="#_x0000_t202" style="position:absolute;margin-left:58.95pt;margin-top:145.5pt;width:429.4pt;height:21.4pt;z-index:251663360;visibility:visible;mso-wrap-style:square;mso-width-percent:0;mso-height-percent:0;mso-wrap-distance-left:9pt;mso-wrap-distance-top:14.4pt;mso-wrap-distance-right:9pt;mso-wrap-distance-bottom:14.4pt;mso-position-horizontal:absolute;mso-position-horizontal-relative:text;mso-position-vertical:absolute;mso-position-vertical-relative:text;mso-width-percent:0;mso-height-percent:0;mso-width-relative:page;mso-height-relative:page;v-text-anchor:top" o:gfxdata="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" filled="f" strokecolor="#4e6128">
+              <v:shape id="Text Box 14" o:spid="_x0000_s1042" type="#_x0000_t202" style="position:absolute;margin-left:36pt;margin-top:145.4pt;width:465.45pt;height:21.4pt;z-index:251663360;visibility:visible;mso-wrap-style:square;mso-width-percent:0;mso-height-percent:0;mso-wrap-distance-left:9pt;mso-wrap-distance-top:14.4pt;mso-wrap-distance-right:9pt;mso-wrap-distance-bottom:14.4pt;mso-position-horizontal:absolute;mso-position-horizontal-relative:text;mso-position-vertical:absolute;mso-position-vertical-relative:text;mso-width-percent:0;mso-height-percent:0;mso-width-relative:page;mso-height-relative:page;v-text-anchor:top" o:gfxdata="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" filled="f" strokecolor="#4e6128">
                 <v:textbox style="mso-fit-shape-to-text:t">
                   <w:txbxContent>
                     <w:p>
@@ -13279,7 +12875,7 @@
           <w:noProof/>
         </w:rPr>
         <w:drawing>
-          <wp:inline distT="0" distB="0" distL="0" distR="0" wp14:anchorId="1B6FC649" wp14:editId="2A16ACAC">
+          <wp:inline distT="0" distB="0" distL="0" distR="0" wp14:anchorId="2E1B325B" wp14:editId="64678841">
             <wp:extent cx="1690577" cy="1631757"/>
             <wp:effectExtent l="0" t="0" r="5080" b="6985"/>
             <wp:docPr id="11" name="Picture 24"/>
@@ -13296,7 +12892,7 @@
                     </pic:cNvPicPr>
                   </pic:nvPicPr>
                   <pic:blipFill>
-                    <a:blip r:embed="rId35">
+                    <a:blip r:embed="rId34">
                       <a:extLst>
                         <a:ext uri="{28A0092B-C50C-407E-A947-70E740481C1C}">
                           <a14:useLocalDpi xmlns:a14="http://schemas.microsoft.com/office/drawing/2010/main" val="0"/>
@@ -13311,7 +12907,7 @@
                   <pic:spPr bwMode="auto">
                     <a:xfrm>
                       <a:off x="0" y="0"/>
-                      <a:ext cx="1691663" cy="1632805"/>
+                      <a:ext cx="1690577" cy="1631757"/>
                     </a:xfrm>
                     <a:prstGeom prst="rect">
                       <a:avLst/>
@@ -13452,6 +13048,7 @@
               <w:rPr>
                 <w:noProof/>
               </w:rPr>
+              <w:lastRenderedPageBreak/>
               <w:drawing>
                 <wp:inline distT="0" distB="0" distL="0" distR="0" wp14:anchorId="4F5211D2" wp14:editId="1A829815">
                   <wp:extent cx="956930" cy="1552729"/>
@@ -13470,7 +13067,7 @@
                           </pic:cNvPicPr>
                         </pic:nvPicPr>
                         <pic:blipFill>
-                          <a:blip r:embed="rId36">
+                          <a:blip r:embed="rId35">
                             <a:extLst>
                               <a:ext uri="{28A0092B-C50C-407E-A947-70E740481C1C}">
                                 <a14:useLocalDpi xmlns:a14="http://schemas.microsoft.com/office/drawing/2010/main" val="0"/>
@@ -13530,7 +13127,7 @@
                           </pic:cNvPicPr>
                         </pic:nvPicPr>
                         <pic:blipFill>
-                          <a:blip r:embed="rId37">
+                          <a:blip r:embed="rId36">
                             <a:extLst>
                               <a:ext uri="{28A0092B-C50C-407E-A947-70E740481C1C}">
                                 <a14:useLocalDpi xmlns:a14="http://schemas.microsoft.com/office/drawing/2010/main" val="0"/>
@@ -13582,271 +13179,217 @@
       <w:r>
         <w:t xml:space="preserve"> with </w:t>
       </w:r>
-      <w:proofErr w:type="spellStart"/>
       <w:r>
         <w:rPr>
           <w:i/>
         </w:rPr>
+        <w:t>pdf()</w:t>
+      </w:r>
+      <w:r>
+        <w:rPr>
+          <w:i/>
+        </w:rPr>
+        <w:t xml:space="preserve"> and dev.off()</w:t>
+      </w:r>
+      <w:r>
+        <w:t xml:space="preserve">. </w:t>
+      </w:r>
+      <w:r>
+        <w:rPr>
+          <w:i/>
+        </w:rPr>
+        <w:t>pdf()</w:t>
+      </w:r>
+      <w:r>
+        <w:t xml:space="preserve"> will open the pdf and start writing plots to it, and any plot you generate will be a new page in the pdf until you call </w:t>
+      </w:r>
+      <w:r>
+        <w:rPr>
+          <w:i/>
+        </w:rPr>
+        <w:t>dev.off()</w:t>
+      </w:r>
+      <w:r>
+        <w:rPr>
+          <w:i/>
+        </w:rPr>
+        <w:t>.</w:t>
+      </w:r>
+    </w:p>
+    <w:p/>
+    <w:p>
+      <w:pPr>
+        <w:pStyle w:val="Rcode0"/>
+      </w:pPr>
+      <w:proofErr w:type="spellStart"/>
+      <w:proofErr w:type="gramStart"/>
+      <w:r>
         <w:t>pdf</w:t>
       </w:r>
       <w:proofErr w:type="spellEnd"/>
       <w:r>
-        <w:rPr>
-          <w:i/>
-        </w:rPr>
-        <w:t>()</w:t>
-      </w:r>
-      <w:r>
-        <w:rPr>
-          <w:i/>
-        </w:rPr>
-        <w:t xml:space="preserve"> and </w:t>
-      </w:r>
-      <w:proofErr w:type="spellStart"/>
-      <w:r>
-        <w:rPr>
-          <w:i/>
-        </w:rPr>
+        <w:t>(</w:t>
+      </w:r>
+      <w:proofErr w:type="gramEnd"/>
+      <w:r>
+        <w:t>"myplots.pdf")</w:t>
+      </w:r>
+    </w:p>
+    <w:p>
+      <w:pPr>
+        <w:pStyle w:val="Rcode0"/>
+      </w:pPr>
+    </w:p>
+    <w:p>
+      <w:pPr>
+        <w:pStyle w:val="Rcode0"/>
+      </w:pPr>
+      <w:r>
+        <w:t xml:space="preserve">#any plot you make here gets added to the </w:t>
+      </w:r>
+      <w:proofErr w:type="spellStart"/>
+      <w:r>
+        <w:t>pdf</w:t>
+      </w:r>
+      <w:proofErr w:type="spellEnd"/>
+      <w:r>
+        <w:t xml:space="preserve"> until the </w:t>
+      </w:r>
+      <w:proofErr w:type="spellStart"/>
+      <w:proofErr w:type="gramStart"/>
+      <w:r>
         <w:t>dev.off</w:t>
       </w:r>
       <w:proofErr w:type="spellEnd"/>
       <w:r>
-        <w:rPr>
-          <w:i/>
-        </w:rPr>
-        <w:t>()</w:t>
-      </w:r>
-      <w:r>
-        <w:t xml:space="preserve">. </w:t>
-      </w:r>
-      <w:proofErr w:type="spellStart"/>
-      <w:r>
-        <w:rPr>
-          <w:i/>
-        </w:rPr>
-        <w:t>pdf</w:t>
-      </w:r>
-      <w:proofErr w:type="spellEnd"/>
-      <w:r>
-        <w:rPr>
-          <w:i/>
-        </w:rPr>
-        <w:t>()</w:t>
-      </w:r>
-      <w:r>
-        <w:t xml:space="preserve"> will open the </w:t>
-      </w:r>
-      <w:proofErr w:type="spellStart"/>
-      <w:r>
-        <w:t>pdf</w:t>
-      </w:r>
-      <w:proofErr w:type="spellEnd"/>
-      <w:r>
-        <w:t xml:space="preserve"> and start writing plots to it, and any plot you generate will be a new page in the </w:t>
-      </w:r>
-      <w:proofErr w:type="spellStart"/>
-      <w:r>
-        <w:t>pdf</w:t>
-      </w:r>
-      <w:proofErr w:type="spellEnd"/>
-      <w:r>
-        <w:t xml:space="preserve"> until you call </w:t>
-      </w:r>
-      <w:proofErr w:type="spellStart"/>
-      <w:r>
-        <w:rPr>
-          <w:i/>
-        </w:rPr>
-        <w:t>dev.off</w:t>
-      </w:r>
-      <w:proofErr w:type="spellEnd"/>
-      <w:r>
-        <w:rPr>
-          <w:i/>
-        </w:rPr>
-        <w:t>()</w:t>
-      </w:r>
-      <w:r>
-        <w:rPr>
-          <w:i/>
-        </w:rPr>
+        <w:t>(</w:t>
+      </w:r>
+      <w:proofErr w:type="gramEnd"/>
+      <w:r>
+        <w:t>) function is called</w:t>
+      </w:r>
+      <w:r>
         <w:t>.</w:t>
       </w:r>
     </w:p>
-    <w:p/>
-    <w:p>
-      <w:pPr>
-        <w:pStyle w:val="Rcode0"/>
-      </w:pPr>
-      <w:proofErr w:type="spellStart"/>
+    <w:p>
+      <w:pPr>
+        <w:pStyle w:val="Rcode0"/>
+      </w:pPr>
       <w:proofErr w:type="gramStart"/>
       <w:r>
-        <w:t>pdf</w:t>
+        <w:t>plot(</w:t>
+      </w:r>
+      <w:proofErr w:type="spellStart"/>
+      <w:proofErr w:type="gramEnd"/>
+      <w:r>
+        <w:t>x,y</w:t>
+      </w:r>
+      <w:proofErr w:type="spellEnd"/>
+      <w:r>
+        <w:t>)</w:t>
+      </w:r>
+    </w:p>
+    <w:p>
+      <w:pPr>
+        <w:pStyle w:val="Rcode0"/>
+      </w:pPr>
+    </w:p>
+    <w:p>
+      <w:pPr>
+        <w:pStyle w:val="Rcode0"/>
+      </w:pPr>
+      <w:proofErr w:type="gramStart"/>
+      <w:r>
+        <w:t>for(</w:t>
+      </w:r>
+      <w:proofErr w:type="spellStart"/>
+      <w:proofErr w:type="gramEnd"/>
+      <w:r>
+        <w:t>i</w:t>
+      </w:r>
+      <w:proofErr w:type="spellEnd"/>
+      <w:r>
+        <w:t xml:space="preserve"> in 1:length(</w:t>
+      </w:r>
+      <w:proofErr w:type="spellStart"/>
+      <w:r>
+        <w:t>hox</w:t>
+      </w:r>
+      <w:proofErr w:type="spellEnd"/>
+      <w:r>
+        <w:t>[,1]))</w:t>
+      </w:r>
+    </w:p>
+    <w:p>
+      <w:pPr>
+        <w:pStyle w:val="Rcode0"/>
+      </w:pPr>
+      <w:r>
+        <w:t>{</w:t>
+      </w:r>
+    </w:p>
+    <w:p>
+      <w:pPr>
+        <w:pStyle w:val="Rcode0"/>
+      </w:pPr>
+      <w:r>
+        <w:tab/>
+      </w:r>
+      <w:proofErr w:type="spellStart"/>
+      <w:r>
+        <w:t>barplot</w:t>
+      </w:r>
+      <w:proofErr w:type="spellEnd"/>
+      <w:r>
+        <w:t>(t(</w:t>
+      </w:r>
+      <w:proofErr w:type="spellStart"/>
+      <w:r>
+        <w:t>hox</w:t>
+      </w:r>
+      <w:proofErr w:type="spellEnd"/>
+      <w:r>
+        <w:t xml:space="preserve">[i,2:42]), beside=T, </w:t>
+      </w:r>
+      <w:proofErr w:type="spellStart"/>
+      <w:r>
+        <w:t>names.arg</w:t>
+      </w:r>
+      <w:proofErr w:type="spellEnd"/>
+      <w:r>
+        <w:t>=</w:t>
+      </w:r>
+      <w:proofErr w:type="spellStart"/>
+      <w:r>
+        <w:t>colnames</w:t>
       </w:r>
       <w:proofErr w:type="spellEnd"/>
       <w:r>
         <w:t>(</w:t>
       </w:r>
-      <w:proofErr w:type="gramEnd"/>
-      <w:r>
-        <w:t>"myplots.pdf")</w:t>
-      </w:r>
-    </w:p>
-    <w:p>
-      <w:pPr>
-        <w:pStyle w:val="Rcode0"/>
-      </w:pPr>
-    </w:p>
-    <w:p>
-      <w:pPr>
-        <w:pStyle w:val="Rcode0"/>
-      </w:pPr>
-      <w:r>
-        <w:t xml:space="preserve">#any plot you make here gets added to the </w:t>
-      </w:r>
-      <w:proofErr w:type="spellStart"/>
-      <w:r>
-        <w:t>pdf</w:t>
-      </w:r>
-      <w:proofErr w:type="spellEnd"/>
-      <w:r>
-        <w:t xml:space="preserve"> until the </w:t>
-      </w:r>
-      <w:proofErr w:type="spellStart"/>
-      <w:proofErr w:type="gramStart"/>
-      <w:r>
-        <w:t>dev.off</w:t>
-      </w:r>
-      <w:proofErr w:type="spellEnd"/>
-      <w:r>
-        <w:t>(</w:t>
-      </w:r>
-      <w:proofErr w:type="gramEnd"/>
-      <w:r>
-        <w:t>) function is called</w:t>
-      </w:r>
-      <w:r>
-        <w:t>.</w:t>
-      </w:r>
-    </w:p>
-    <w:p>
-      <w:pPr>
-        <w:pStyle w:val="Rcode0"/>
-      </w:pPr>
-      <w:proofErr w:type="gramStart"/>
-      <w:r>
-        <w:t>plot(</w:t>
-      </w:r>
-      <w:proofErr w:type="spellStart"/>
-      <w:proofErr w:type="gramEnd"/>
-      <w:r>
-        <w:t>x,y</w:t>
-      </w:r>
-      <w:proofErr w:type="spellEnd"/>
-      <w:r>
-        <w:t>)</w:t>
-      </w:r>
-    </w:p>
-    <w:p>
-      <w:pPr>
-        <w:pStyle w:val="Rcode0"/>
-      </w:pPr>
-    </w:p>
-    <w:p>
-      <w:pPr>
-        <w:pStyle w:val="Rcode0"/>
-      </w:pPr>
-      <w:proofErr w:type="gramStart"/>
-      <w:r>
-        <w:t>for(</w:t>
-      </w:r>
-      <w:proofErr w:type="spellStart"/>
-      <w:proofErr w:type="gramEnd"/>
+      <w:proofErr w:type="spellStart"/>
+      <w:r>
+        <w:t>hox</w:t>
+      </w:r>
+      <w:proofErr w:type="spellEnd"/>
+      <w:r>
+        <w:t>)[2:42], col=cols, main=</w:t>
+      </w:r>
+      <w:proofErr w:type="spellStart"/>
+      <w:r>
+        <w:t>hox</w:t>
+      </w:r>
+      <w:proofErr w:type="spellEnd"/>
+      <w:r>
+        <w:t>[</w:t>
+      </w:r>
+      <w:proofErr w:type="spellStart"/>
       <w:r>
         <w:t>i</w:t>
       </w:r>
       <w:proofErr w:type="spellEnd"/>
       <w:r>
-        <w:t xml:space="preserve"> in 1:length(</w:t>
-      </w:r>
-      <w:proofErr w:type="spellStart"/>
-      <w:r>
-        <w:t>hox</w:t>
-      </w:r>
-      <w:proofErr w:type="spellEnd"/>
-      <w:r>
-        <w:t>[,1]))</w:t>
-      </w:r>
-    </w:p>
-    <w:p>
-      <w:pPr>
-        <w:pStyle w:val="Rcode0"/>
-      </w:pPr>
-      <w:r>
-        <w:t>{</w:t>
-      </w:r>
-    </w:p>
-    <w:p>
-      <w:pPr>
-        <w:pStyle w:val="Rcode0"/>
-      </w:pPr>
-      <w:r>
-        <w:tab/>
-      </w:r>
-      <w:proofErr w:type="spellStart"/>
-      <w:r>
-        <w:t>barplot</w:t>
-      </w:r>
-      <w:proofErr w:type="spellEnd"/>
-      <w:r>
-        <w:t>(t(</w:t>
-      </w:r>
-      <w:proofErr w:type="spellStart"/>
-      <w:r>
-        <w:t>hox</w:t>
-      </w:r>
-      <w:proofErr w:type="spellEnd"/>
-      <w:r>
-        <w:t xml:space="preserve">[i,2:42]), beside=T, </w:t>
-      </w:r>
-      <w:proofErr w:type="spellStart"/>
-      <w:r>
-        <w:t>names.arg</w:t>
-      </w:r>
-      <w:proofErr w:type="spellEnd"/>
-      <w:r>
-        <w:t>=</w:t>
-      </w:r>
-      <w:proofErr w:type="spellStart"/>
-      <w:r>
-        <w:t>colnames</w:t>
-      </w:r>
-      <w:proofErr w:type="spellEnd"/>
-      <w:r>
-        <w:t>(</w:t>
-      </w:r>
-      <w:proofErr w:type="spellStart"/>
-      <w:r>
-        <w:t>hox</w:t>
-      </w:r>
-      <w:proofErr w:type="spellEnd"/>
-      <w:r>
-        <w:t>)[2:42], col=cols, main=</w:t>
-      </w:r>
-      <w:proofErr w:type="spellStart"/>
-      <w:r>
-        <w:t>hox</w:t>
-      </w:r>
-      <w:proofErr w:type="spellEnd"/>
-      <w:r>
-        <w:t>[</w:t>
-      </w:r>
-      <w:proofErr w:type="spellStart"/>
-      <w:r>
-        <w:t>i</w:t>
-      </w:r>
-      <w:proofErr w:type="spellEnd"/>
-      <w:r>
         <w:t>,"gene"],</w:t>
       </w:r>
       <w:proofErr w:type="spellStart"/>
@@ -13865,6 +13408,11 @@
       <w:r>
         <w:t>}</w:t>
       </w:r>
+    </w:p>
+    <w:p>
+      <w:pPr>
+        <w:pStyle w:val="Rcode0"/>
+      </w:pPr>
     </w:p>
     <w:p>
       <w:pPr>
@@ -13877,16 +13425,16 @@
         <mc:AlternateContent>
           <mc:Choice Requires="wps">
             <w:drawing>
-              <wp:anchor distT="182880" distB="182880" distL="114300" distR="114300" simplePos="0" relativeHeight="251687936" behindDoc="0" locked="0" layoutInCell="1" allowOverlap="1" wp14:anchorId="1CA07599" wp14:editId="52CC3444">
+              <wp:anchor distT="182880" distB="182880" distL="114300" distR="114300" simplePos="0" relativeHeight="251687936" behindDoc="0" locked="0" layoutInCell="1" allowOverlap="1" wp14:anchorId="09CFEA13" wp14:editId="085394D3">
                 <wp:simplePos x="0" y="0"/>
                 <wp:positionH relativeFrom="column">
-                  <wp:posOffset>457835</wp:posOffset>
+                  <wp:posOffset>212090</wp:posOffset>
                 </wp:positionH>
                 <wp:positionV relativeFrom="paragraph">
-                  <wp:posOffset>450850</wp:posOffset>
+                  <wp:posOffset>320040</wp:posOffset>
                 </wp:positionV>
-                <wp:extent cx="5453380" cy="612775"/>
-                <wp:effectExtent l="0" t="0" r="13970" b="15875"/>
+                <wp:extent cx="5901055" cy="612775"/>
+                <wp:effectExtent l="0" t="0" r="23495" b="14605"/>
                 <wp:wrapTopAndBottom/>
                 <wp:docPr id="43" name="Text Box 15"/>
                 <wp:cNvGraphicFramePr>
@@ -13901,7 +13449,7 @@
                       <wps:spPr bwMode="auto">
                         <a:xfrm>
                           <a:off x="0" y="0"/>
-                          <a:ext cx="5453380" cy="612775"/>
+                          <a:ext cx="5901055" cy="612775"/>
                         </a:xfrm>
                         <a:prstGeom prst="rect">
                           <a:avLst/>
@@ -13937,7 +13485,13 @@
                               <w:rPr>
                                 <w:i/>
                               </w:rPr>
-                              <w:t xml:space="preserve">Save one of your plots to a </w:t>
+                              <w:t>S</w:t>
+                            </w:r>
+                            <w:r>
+                              <w:rPr>
+                                <w:i/>
+                              </w:rPr>
+                              <w:t xml:space="preserve">ave one of your plots to a </w:t>
                             </w:r>
                             <w:proofErr w:type="spellStart"/>
                             <w:r>
@@ -13953,13 +13507,6 @@
                               </w:rPr>
                               <w:t>.</w:t>
                             </w:r>
-                          </w:p>
-                          <w:p>
-                            <w:pPr>
-                              <w:rPr>
-                                <w:i/>
-                              </w:rPr>
-                            </w:pPr>
                           </w:p>
                         </w:txbxContent>
                       </wps:txbx>
@@ -13980,7 +13527,7 @@
           </mc:Choice>
           <mc:Fallback>
             <w:pict>
-              <v:shape id="Text Box 15" o:spid="_x0000_s1043" type="#_x0000_t202" style="position:absolute;left:0;text-align:left;margin-left:36.05pt;margin-top:35.5pt;width:429.4pt;height:48.25pt;z-index:251687936;visibility:visible;mso-wrap-style:square;mso-width-percent:0;mso-height-percent:0;mso-wrap-distance-left:9pt;mso-wrap-distance-top:14.4pt;mso-wrap-distance-right:9pt;mso-wrap-distance-bottom:14.4pt;mso-position-horizontal:absolute;mso-position-horizontal-relative:text;mso-position-vertical:absolute;mso-position-vertical-relative:text;mso-width-percent:0;mso-height-percent:0;mso-width-relative:page;mso-height-relative:page;v-text-anchor:top" o:gfxdata="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" filled="f" strokecolor="#4e6128">
+              <v:shape id="Text Box 15" o:spid="_x0000_s1043" type="#_x0000_t202" style="position:absolute;left:0;text-align:left;margin-left:16.7pt;margin-top:25.2pt;width:464.65pt;height:48.25pt;z-index:251687936;visibility:visible;mso-wrap-style:square;mso-width-percent:0;mso-height-percent:0;mso-wrap-distance-left:9pt;mso-wrap-distance-top:14.4pt;mso-wrap-distance-right:9pt;mso-wrap-distance-bottom:14.4pt;mso-position-horizontal:absolute;mso-position-horizontal-relative:text;mso-position-vertical:absolute;mso-position-vertical-relative:text;mso-width-percent:0;mso-height-percent:0;mso-width-relative:page;mso-height-relative:page;v-text-anchor:top" o:gfxdata="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" filled="f" strokecolor="#4e6128">
                 <v:textbox style="mso-fit-shape-to-text:t">
                   <w:txbxContent>
                     <w:p>
@@ -13993,7 +13540,13 @@
                         <w:rPr>
                           <w:i/>
                         </w:rPr>
-                        <w:t xml:space="preserve">Save one of your plots to a </w:t>
+                        <w:t>S</w:t>
+                      </w:r>
+                      <w:r>
+                        <w:rPr>
+                          <w:i/>
+                        </w:rPr>
+                        <w:t xml:space="preserve">ave one of your plots to a </w:t>
                       </w:r>
                       <w:proofErr w:type="spellStart"/>
                       <w:r>
@@ -14010,13 +13563,6 @@
                         <w:t>.</w:t>
                       </w:r>
                     </w:p>
-                    <w:p>
-                      <w:pPr>
-                        <w:rPr>
-                          <w:i/>
-                        </w:rPr>
-                      </w:pPr>
-                    </w:p>
                   </w:txbxContent>
                 </v:textbox>
                 <w10:wrap type="topAndBottom"/>
@@ -14025,11 +13571,6 @@
           </mc:Fallback>
         </mc:AlternateContent>
       </w:r>
-    </w:p>
-    <w:p>
-      <w:pPr>
-        <w:pStyle w:val="Rcode0"/>
-      </w:pPr>
       <w:proofErr w:type="spellStart"/>
       <w:proofErr w:type="gramStart"/>
       <w:r>
@@ -14131,7 +13672,7 @@
                     </pic:cNvPicPr>
                   </pic:nvPicPr>
                   <pic:blipFill>
-                    <a:blip r:embed="rId38">
+                    <a:blip r:embed="rId37">
                       <a:extLst>
                         <a:ext uri="{28A0092B-C50C-407E-A947-70E740481C1C}">
                           <a14:useLocalDpi xmlns:a14="http://schemas.microsoft.com/office/drawing/2010/main" val="0"/>
@@ -14180,6 +13721,7 @@
         <w:pStyle w:val="BoldHeader0"/>
       </w:pPr>
       <w:r>
+        <w:lastRenderedPageBreak/>
         <w:t>Parts of a boxplot</w:t>
       </w:r>
       <w:bookmarkEnd w:id="84"/>
@@ -14193,7 +13735,6 @@
         <w:rPr>
           <w:noProof/>
         </w:rPr>
-        <w:lastRenderedPageBreak/>
         <mc:AlternateContent>
           <mc:Choice Requires="wps">
             <w:drawing>
@@ -15095,7 +14636,7 @@
                     </pic:cNvPicPr>
                   </pic:nvPicPr>
                   <pic:blipFill>
-                    <a:blip r:embed="rId39">
+                    <a:blip r:embed="rId38">
                       <a:extLst>
                         <a:ext uri="{28A0092B-C50C-407E-A947-70E740481C1C}">
                           <a14:useLocalDpi xmlns:a14="http://schemas.microsoft.com/office/drawing/2010/main" val="0"/>
@@ -15566,6 +15107,7 @@
         <w:pStyle w:val="Indent0"/>
       </w:pPr>
       <w:r>
+        <w:lastRenderedPageBreak/>
         <w:t xml:space="preserve">Plot the regression line </w:t>
       </w:r>
       <w:r>
@@ -15586,7 +15128,6 @@
       </w:pPr>
       <w:proofErr w:type="gramStart"/>
       <w:r>
-        <w:lastRenderedPageBreak/>
         <w:t>plot(</w:t>
       </w:r>
       <w:proofErr w:type="spellStart"/>
@@ -15827,7 +15368,7 @@
                     <pic:cNvPicPr/>
                   </pic:nvPicPr>
                   <pic:blipFill>
-                    <a:blip r:embed="rId40"/>
+                    <a:blip r:embed="rId39"/>
                     <a:stretch>
                       <a:fillRect/>
                     </a:stretch>
@@ -16223,7 +15764,7 @@
                     <pic:cNvPicPr/>
                   </pic:nvPicPr>
                   <pic:blipFill>
-                    <a:blip r:embed="rId41"/>
+                    <a:blip r:embed="rId40"/>
                     <a:stretch>
                       <a:fillRect/>
                     </a:stretch>
@@ -16249,6 +15790,7 @@
         <w:pStyle w:val="Indent0"/>
       </w:pPr>
       <w:r>
+        <w:lastRenderedPageBreak/>
         <w:t>Now that we have our index vector, we can use it to examine our data frame as well.</w:t>
       </w:r>
       <w:r>
@@ -16259,24 +15801,28 @@
       <w:pPr>
         <w:pStyle w:val="Rcode0"/>
       </w:pPr>
+    </w:p>
+    <w:p>
+      <w:pPr>
+        <w:pStyle w:val="Rcode0"/>
+      </w:pPr>
       <w:r>
         <w:rPr>
           <w:noProof/>
         </w:rPr>
-        <w:lastRenderedPageBreak/>
         <mc:AlternateContent>
           <mc:Choice Requires="wps">
             <w:drawing>
-              <wp:anchor distT="182880" distB="182880" distL="114300" distR="114300" simplePos="0" relativeHeight="251654144" behindDoc="0" locked="0" layoutInCell="1" allowOverlap="1" wp14:anchorId="3F8D7EA4" wp14:editId="324020B0">
+              <wp:anchor distT="182880" distB="182880" distL="114300" distR="114300" simplePos="0" relativeHeight="251654144" behindDoc="0" locked="0" layoutInCell="1" allowOverlap="1" wp14:anchorId="2D1F1E76" wp14:editId="1DE05F6C">
                 <wp:simplePos x="0" y="0"/>
                 <wp:positionH relativeFrom="column">
-                  <wp:posOffset>325755</wp:posOffset>
+                  <wp:posOffset>329565</wp:posOffset>
                 </wp:positionH>
                 <wp:positionV relativeFrom="paragraph">
-                  <wp:posOffset>488315</wp:posOffset>
+                  <wp:posOffset>354330</wp:posOffset>
                 </wp:positionV>
-                <wp:extent cx="5453380" cy="1806575"/>
-                <wp:effectExtent l="11430" t="12065" r="12065" b="10160"/>
+                <wp:extent cx="6315710" cy="1806575"/>
+                <wp:effectExtent l="0" t="0" r="27940" b="22860"/>
                 <wp:wrapTopAndBottom/>
                 <wp:docPr id="32" name="Text Box 26"/>
                 <wp:cNvGraphicFramePr>
@@ -16291,7 +15837,7 @@
                       <wps:spPr bwMode="auto">
                         <a:xfrm>
                           <a:off x="0" y="0"/>
-                          <a:ext cx="5453380" cy="1806575"/>
+                          <a:ext cx="6315710" cy="1806575"/>
                         </a:xfrm>
                         <a:prstGeom prst="rect">
                           <a:avLst/>
@@ -16479,7 +16025,7 @@
           </mc:Choice>
           <mc:Fallback>
             <w:pict>
-              <v:shape id="Text Box 26" o:spid="_x0000_s1054" type="#_x0000_t202" style="position:absolute;left:0;text-align:left;margin-left:25.65pt;margin-top:38.45pt;width:429.4pt;height:142.25pt;z-index:251654144;visibility:visible;mso-wrap-style:square;mso-width-percent:0;mso-height-percent:0;mso-wrap-distance-left:9pt;mso-wrap-distance-top:14.4pt;mso-wrap-distance-right:9pt;mso-wrap-distance-bottom:14.4pt;mso-position-horizontal:absolute;mso-position-horizontal-relative:text;mso-position-vertical:absolute;mso-position-vertical-relative:text;mso-width-percent:0;mso-height-percent:0;mso-width-relative:page;mso-height-relative:page;v-text-anchor:top" o:gfxdata="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" filled="f" strokecolor="#4e6128">
+              <v:shape id="Text Box 26" o:spid="_x0000_s1054" type="#_x0000_t202" style="position:absolute;left:0;text-align:left;margin-left:25.95pt;margin-top:27.9pt;width:497.3pt;height:142.25pt;z-index:251654144;visibility:visible;mso-wrap-style:square;mso-width-percent:0;mso-height-percent:0;mso-wrap-distance-left:9pt;mso-wrap-distance-top:14.4pt;mso-wrap-distance-right:9pt;mso-wrap-distance-bottom:14.4pt;mso-position-horizontal:absolute;mso-position-horizontal-relative:text;mso-position-vertical:absolute;mso-position-vertical-relative:text;mso-width-percent:0;mso-height-percent:0;mso-width-relative:page;mso-height-relative:page;v-text-anchor:top" o:gfxdata="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" filled="f" strokecolor="#4e6128">
                 <v:textbox style="mso-fit-shape-to-text:t">
                   <w:txbxContent>
                     <w:p>
@@ -16633,11 +16179,6 @@
           </mc:Fallback>
         </mc:AlternateContent>
       </w:r>
-    </w:p>
-    <w:p>
-      <w:pPr>
-        <w:pStyle w:val="Rcode0"/>
-      </w:pPr>
       <w:proofErr w:type="spellStart"/>
       <w:proofErr w:type="gramStart"/>
       <w:r>
@@ -17080,6 +16621,7 @@
         <w:pStyle w:val="indent"/>
       </w:pPr>
       <w:r>
+        <w:lastRenderedPageBreak/>
         <w:t>There is a lot of functionality built into R by itself (base), but there are also many interesting packages that have been created for R that you can use. In order to use these package, you will have to</w:t>
       </w:r>
       <w:r>
@@ -17149,7 +16691,7 @@
       <w:r>
         <w:t xml:space="preserve"> is focused on biological data. To browse around and see what packages are available at each, look at </w:t>
       </w:r>
-      <w:hyperlink r:id="rId42" w:history="1">
+      <w:hyperlink r:id="rId41" w:history="1">
         <w:r>
           <w:rPr>
             <w:rStyle w:val="Hyperlink"/>
@@ -17160,7 +16702,7 @@
       <w:r>
         <w:t xml:space="preserve"> or </w:t>
       </w:r>
-      <w:hyperlink r:id="rId43" w:history="1">
+      <w:hyperlink r:id="rId42" w:history="1">
         <w:r>
           <w:rPr>
             <w:rStyle w:val="Hyperlink"/>
@@ -17460,13 +17002,13 @@
               <wp:anchor distT="182880" distB="182880" distL="114300" distR="114300" simplePos="0" relativeHeight="251671552" behindDoc="0" locked="0" layoutInCell="1" allowOverlap="1" wp14:anchorId="2F536481" wp14:editId="2D436EC6">
                 <wp:simplePos x="0" y="0"/>
                 <wp:positionH relativeFrom="column">
-                  <wp:posOffset>732790</wp:posOffset>
+                  <wp:posOffset>318770</wp:posOffset>
                 </wp:positionH>
                 <wp:positionV relativeFrom="paragraph">
-                  <wp:posOffset>335915</wp:posOffset>
+                  <wp:posOffset>336550</wp:posOffset>
                 </wp:positionV>
-                <wp:extent cx="5453380" cy="1806575"/>
-                <wp:effectExtent l="0" t="0" r="13970" b="14605"/>
+                <wp:extent cx="5868035" cy="1806575"/>
+                <wp:effectExtent l="0" t="0" r="18415" b="14605"/>
                 <wp:wrapTopAndBottom/>
                 <wp:docPr id="59" name="Text Box 26"/>
                 <wp:cNvGraphicFramePr>
@@ -17481,7 +17023,7 @@
                       <wps:spPr bwMode="auto">
                         <a:xfrm>
                           <a:off x="0" y="0"/>
-                          <a:ext cx="5453380" cy="1806575"/>
+                          <a:ext cx="5868035" cy="1806575"/>
                         </a:xfrm>
                         <a:prstGeom prst="rect">
                           <a:avLst/>
@@ -17553,7 +17095,7 @@
           </mc:Choice>
           <mc:Fallback>
             <w:pict>
-              <v:shape id="_x0000_s1056" type="#_x0000_t202" style="position:absolute;left:0;text-align:left;margin-left:57.7pt;margin-top:26.45pt;width:429.4pt;height:142.25pt;z-index:251671552;visibility:visible;mso-wrap-style:square;mso-width-percent:0;mso-height-percent:0;mso-wrap-distance-left:9pt;mso-wrap-distance-top:14.4pt;mso-wrap-distance-right:9pt;mso-wrap-distance-bottom:14.4pt;mso-position-horizontal:absolute;mso-position-horizontal-relative:text;mso-position-vertical:absolute;mso-position-vertical-relative:text;mso-width-percent:0;mso-height-percent:0;mso-width-relative:page;mso-height-relative:page;v-text-anchor:top" o:gfxdata="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" filled="f" strokecolor="#4e6128">
+              <v:shape id="_x0000_s1056" type="#_x0000_t202" style="position:absolute;left:0;text-align:left;margin-left:25.1pt;margin-top:26.5pt;width:462.05pt;height:142.25pt;z-index:251671552;visibility:visible;mso-wrap-style:square;mso-width-percent:0;mso-height-percent:0;mso-wrap-distance-left:9pt;mso-wrap-distance-top:14.4pt;mso-wrap-distance-right:9pt;mso-wrap-distance-bottom:14.4pt;mso-position-horizontal:absolute;mso-position-horizontal-relative:text;mso-position-vertical:absolute;mso-position-vertical-relative:text;mso-width-percent:0;mso-height-percent:0;mso-width-relative:page;mso-height-relative:page;v-text-anchor:top" o:gfxdata="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" filled="f" strokecolor="#4e6128">
                 <v:textbox style="mso-fit-shape-to-text:t">
                   <w:txbxContent>
                     <w:p>
@@ -17632,7 +17174,7 @@
       <w:r>
         <w:t xml:space="preserve">You can do a lot in R with colors. </w:t>
       </w:r>
-      <w:hyperlink r:id="rId44" w:history="1">
+      <w:hyperlink r:id="rId43" w:history="1">
         <w:r>
           <w:rPr>
             <w:rStyle w:val="Hyperlink"/>
@@ -17754,6 +17296,7 @@
         <w:pStyle w:val="Rcode0"/>
       </w:pPr>
       <w:r>
+        <w:lastRenderedPageBreak/>
         <w:t>names(hoxb1_avg)&lt;-c("wt","t2","t4","t6","t8","t12_1","t12_2","t16","t24_1","t24_2","t36","t48","t60","t72")</w:t>
       </w:r>
     </w:p>
@@ -17910,7 +17453,7 @@
                     <pic:cNvPicPr/>
                   </pic:nvPicPr>
                   <pic:blipFill>
-                    <a:blip r:embed="rId45"/>
+                    <a:blip r:embed="rId44"/>
                     <a:stretch>
                       <a:fillRect/>
                     </a:stretch>
@@ -18124,7 +17667,7 @@
                     </pic:cNvPicPr>
                   </pic:nvPicPr>
                   <pic:blipFill>
-                    <a:blip r:embed="rId46">
+                    <a:blip r:embed="rId45">
                       <a:extLst>
                         <a:ext uri="{28A0092B-C50C-407E-A947-70E740481C1C}">
                           <a14:useLocalDpi xmlns:a14="http://schemas.microsoft.com/office/drawing/2010/main" val="0"/>
@@ -18581,7 +18124,7 @@
                     </pic:cNvPicPr>
                   </pic:nvPicPr>
                   <pic:blipFill>
-                    <a:blip r:embed="rId47">
+                    <a:blip r:embed="rId46">
                       <a:extLst>
                         <a:ext uri="{28A0092B-C50C-407E-A947-70E740481C1C}">
                           <a14:useLocalDpi xmlns:a14="http://schemas.microsoft.com/office/drawing/2010/main" val="0"/>
@@ -18810,13 +18353,13 @@
               <wp:anchor distT="182880" distB="182880" distL="114300" distR="114300" simplePos="0" relativeHeight="251667456" behindDoc="0" locked="0" layoutInCell="1" allowOverlap="1" wp14:anchorId="1FCF3C08" wp14:editId="6C3EBAD9">
                 <wp:simplePos x="0" y="0"/>
                 <wp:positionH relativeFrom="column">
-                  <wp:posOffset>830580</wp:posOffset>
+                  <wp:posOffset>393065</wp:posOffset>
                 </wp:positionH>
                 <wp:positionV relativeFrom="paragraph">
                   <wp:posOffset>2114550</wp:posOffset>
                 </wp:positionV>
-                <wp:extent cx="5453380" cy="441960"/>
-                <wp:effectExtent l="0" t="0" r="13970" b="15875"/>
+                <wp:extent cx="5888990" cy="441960"/>
+                <wp:effectExtent l="0" t="0" r="16510" b="15875"/>
                 <wp:wrapTopAndBottom/>
                 <wp:docPr id="31" name="Text Box 27"/>
                 <wp:cNvGraphicFramePr>
@@ -18831,7 +18374,7 @@
                       <wps:spPr bwMode="auto">
                         <a:xfrm>
                           <a:off x="0" y="0"/>
-                          <a:ext cx="5453380" cy="441960"/>
+                          <a:ext cx="5888990" cy="441960"/>
                         </a:xfrm>
                         <a:prstGeom prst="rect">
                           <a:avLst/>
@@ -18922,7 +18465,7 @@
           </mc:Choice>
           <mc:Fallback>
             <w:pict>
-              <v:shape id="Text Box 27" o:spid="_x0000_s1057" type="#_x0000_t202" style="position:absolute;left:0;text-align:left;margin-left:65.4pt;margin-top:166.5pt;width:429.4pt;height:34.8pt;z-index:251667456;visibility:visible;mso-wrap-style:square;mso-width-percent:0;mso-height-percent:0;mso-wrap-distance-left:9pt;mso-wrap-distance-top:14.4pt;mso-wrap-distance-right:9pt;mso-wrap-distance-bottom:14.4pt;mso-position-horizontal:absolute;mso-position-horizontal-relative:text;mso-position-vertical:absolute;mso-position-vertical-relative:text;mso-width-percent:0;mso-height-percent:0;mso-width-relative:page;mso-height-relative:page;v-text-anchor:top" o:gfxdata="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" filled="f" strokecolor="#4e6128">
+              <v:shape id="Text Box 27" o:spid="_x0000_s1057" type="#_x0000_t202" style="position:absolute;left:0;text-align:left;margin-left:30.95pt;margin-top:166.5pt;width:463.7pt;height:34.8pt;z-index:251667456;visibility:visible;mso-wrap-style:square;mso-width-percent:0;mso-height-percent:0;mso-wrap-distance-left:9pt;mso-wrap-distance-top:14.4pt;mso-wrap-distance-right:9pt;mso-wrap-distance-bottom:14.4pt;mso-position-horizontal:absolute;mso-position-horizontal-relative:text;mso-position-vertical:absolute;mso-position-vertical-relative:text;mso-width-percent:0;mso-height-percent:0;mso-width-relative:page;mso-height-relative:page;v-text-anchor:top" o:gfxdata="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" filled="f" strokecolor="#4e6128">
                 <v:textbox style="mso-fit-shape-to-text:t">
                   <w:txbxContent>
                     <w:p>
@@ -19001,7 +18544,7 @@
                     </pic:cNvPicPr>
                   </pic:nvPicPr>
                   <pic:blipFill>
-                    <a:blip r:embed="rId48">
+                    <a:blip r:embed="rId47">
                       <a:extLst>
                         <a:ext uri="{28A0092B-C50C-407E-A947-70E740481C1C}">
                           <a14:useLocalDpi xmlns:a14="http://schemas.microsoft.com/office/drawing/2010/main" val="0"/>
@@ -19228,6 +18771,7 @@
         <w:pStyle w:val="Rcode0"/>
       </w:pPr>
       <w:r>
+        <w:lastRenderedPageBreak/>
         <w:t>#or mac</w:t>
       </w:r>
     </w:p>
@@ -19271,7 +18815,6 @@
         <w:keepLines/>
       </w:pPr>
       <w:r>
-        <w:lastRenderedPageBreak/>
         <w:t xml:space="preserve">Let's select </w:t>
       </w:r>
       <w:r>
@@ -19446,27 +18989,157 @@
       <w:pPr>
         <w:pStyle w:val="Rcode0"/>
       </w:pPr>
-      <w:r>
-        <w:t>#set the colors</w:t>
-      </w:r>
-    </w:p>
-    <w:p>
-      <w:pPr>
-        <w:pStyle w:val="Rcode0"/>
-      </w:pPr>
+    </w:p>
+    <w:p>
+      <w:pPr>
+        <w:pStyle w:val="Rcode0"/>
+      </w:pPr>
+      <w:r>
+        <w:t xml:space="preserve">#create the </w:t>
+      </w:r>
+      <w:proofErr w:type="spellStart"/>
+      <w:r>
+        <w:t>heatmap</w:t>
+      </w:r>
+      <w:proofErr w:type="spellEnd"/>
+    </w:p>
+    <w:p>
+      <w:pPr>
+        <w:pStyle w:val="Rcode0"/>
+      </w:pPr>
+      <w:proofErr w:type="spellStart"/>
       <w:proofErr w:type="gramStart"/>
       <w:r>
+        <w:t>heatmap</w:t>
+      </w:r>
+      <w:proofErr w:type="spellEnd"/>
+      <w:r>
+        <w:t>(</w:t>
+      </w:r>
+      <w:proofErr w:type="spellStart"/>
+      <w:proofErr w:type="gramEnd"/>
+      <w:r>
+        <w:t>as.matrix</w:t>
+      </w:r>
+      <w:proofErr w:type="spellEnd"/>
+      <w:r>
+        <w:t>(</w:t>
+      </w:r>
+      <w:r>
+        <w:t>selected</w:t>
+      </w:r>
+      <w:r>
+        <w:t>[</w:t>
+      </w:r>
+      <w:r>
+        <w:t>1:1000</w:t>
+      </w:r>
+      <w:r>
+        <w:t>,</w:t>
+      </w:r>
+      <w:r>
+        <w:t>]</w:t>
+      </w:r>
+      <w:r>
+        <w:t>),</w:t>
+      </w:r>
+      <w:r>
+        <w:t xml:space="preserve"> </w:t>
+      </w:r>
+      <w:proofErr w:type="spellStart"/>
+      <w:r>
+        <w:t>cexCol</w:t>
+      </w:r>
+      <w:proofErr w:type="spellEnd"/>
+      <w:r>
+        <w:t>=.6,</w:t>
+      </w:r>
+      <w:r>
+        <w:t xml:space="preserve"> </w:t>
+      </w:r>
+      <w:proofErr w:type="spellStart"/>
+      <w:r>
+        <w:t>cexRow</w:t>
+      </w:r>
+      <w:proofErr w:type="spellEnd"/>
+      <w:r>
+        <w:t>=.3)</w:t>
+      </w:r>
+    </w:p>
+    <w:p>
+      <w:pPr>
+        <w:pStyle w:val="Rcode0"/>
+      </w:pPr>
+    </w:p>
+    <w:p>
+      <w:pPr>
+        <w:pStyle w:val="Rcode0"/>
+      </w:pPr>
+      <w:r>
+        <w:rPr>
+          <w:noProof/>
+        </w:rPr>
+        <w:drawing>
+          <wp:inline distT="0" distB="0" distL="0" distR="0" wp14:anchorId="16F6B7B8" wp14:editId="2ADAC259">
+            <wp:extent cx="1956391" cy="1956391"/>
+            <wp:effectExtent l="0" t="0" r="6350" b="6350"/>
+            <wp:docPr id="4" name="Picture 4"/>
+            <wp:cNvGraphicFramePr>
+              <a:graphicFrameLocks xmlns:a="http://schemas.openxmlformats.org/drawingml/2006/main" noChangeAspect="1"/>
+            </wp:cNvGraphicFramePr>
+            <a:graphic xmlns:a="http://schemas.openxmlformats.org/drawingml/2006/main">
+              <a:graphicData uri="http://schemas.openxmlformats.org/drawingml/2006/picture">
+                <pic:pic xmlns:pic="http://schemas.openxmlformats.org/drawingml/2006/picture">
+                  <pic:nvPicPr>
+                    <pic:cNvPr id="0" name=""/>
+                    <pic:cNvPicPr/>
+                  </pic:nvPicPr>
+                  <pic:blipFill>
+                    <a:blip r:embed="rId48"/>
+                    <a:stretch>
+                      <a:fillRect/>
+                    </a:stretch>
+                  </pic:blipFill>
+                  <pic:spPr>
+                    <a:xfrm>
+                      <a:off x="0" y="0"/>
+                      <a:ext cx="1956391" cy="1956391"/>
+                    </a:xfrm>
+                    <a:prstGeom prst="rect">
+                      <a:avLst/>
+                    </a:prstGeom>
+                  </pic:spPr>
+                </pic:pic>
+              </a:graphicData>
+            </a:graphic>
+          </wp:inline>
+        </w:drawing>
+      </w:r>
+    </w:p>
+    <w:p>
+      <w:pPr>
+        <w:pStyle w:val="Rcode0"/>
+      </w:pPr>
+    </w:p>
+    <w:p>
+      <w:pPr>
+        <w:pStyle w:val="Rcode0"/>
+      </w:pPr>
+      <w:r>
+        <w:t>#change the colors</w:t>
+      </w:r>
+    </w:p>
+    <w:p>
+      <w:pPr>
+        <w:pStyle w:val="Rcode0"/>
+      </w:pPr>
+      <w:proofErr w:type="gramStart"/>
+      <w:r>
         <w:t>cols</w:t>
       </w:r>
       <w:proofErr w:type="gramEnd"/>
       <w:r>
-        <w:t xml:space="preserve"> </w:t>
-      </w:r>
-      <w:r>
-        <w:t>&lt;-</w:t>
-      </w:r>
-      <w:r>
-        <w:t xml:space="preserve"> </w:t>
+        <w:t xml:space="preserve"> &lt;- </w:t>
       </w:r>
       <w:proofErr w:type="spellStart"/>
       <w:r>
@@ -19481,31 +19154,23 @@
       <w:pPr>
         <w:pStyle w:val="Rcode0"/>
       </w:pPr>
-    </w:p>
-    <w:p>
-      <w:pPr>
-        <w:pStyle w:val="Rcode0"/>
-      </w:pPr>
-      <w:r>
-        <w:t xml:space="preserve">#create the </w:t>
-      </w:r>
-      <w:proofErr w:type="spellStart"/>
+      <w:proofErr w:type="spellStart"/>
+      <w:proofErr w:type="gramStart"/>
       <w:r>
         <w:t>heatmap</w:t>
       </w:r>
       <w:proofErr w:type="spellEnd"/>
-    </w:p>
-    <w:p>
-      <w:pPr>
-        <w:pStyle w:val="Rcode0"/>
-      </w:pPr>
-      <w:proofErr w:type="gramStart"/>
-      <w:r>
-        <w:t>heatmap(</w:t>
-      </w:r>
+      <w:r>
+        <w:t>(</w:t>
+      </w:r>
+      <w:proofErr w:type="spellStart"/>
       <w:proofErr w:type="gramEnd"/>
       <w:r>
-        <w:t>as.matrix(</w:t>
+        <w:t>as.matrix</w:t>
+      </w:r>
+      <w:proofErr w:type="spellEnd"/>
+      <w:r>
+        <w:t>(</w:t>
       </w:r>
       <w:r>
         <w:t>selected</w:t>
@@ -19520,15 +19185,29 @@
         <w:t>,</w:t>
       </w:r>
       <w:r>
-        <w:t>]</w:t>
-      </w:r>
-      <w:r>
-        <w:t>),col=cols,cexCol=.6,cexRow=.3)</w:t>
-      </w:r>
-    </w:p>
-    <w:p>
-      <w:pPr>
-        <w:pStyle w:val="Rcode0"/>
+        <w:t xml:space="preserve">]), col="blue", </w:t>
+      </w:r>
+      <w:proofErr w:type="spellStart"/>
+      <w:r>
+        <w:t>cexCol</w:t>
+      </w:r>
+      <w:proofErr w:type="spellEnd"/>
+      <w:r>
+        <w:t xml:space="preserve">=.6, </w:t>
+      </w:r>
+      <w:proofErr w:type="spellStart"/>
+      <w:r>
+        <w:t>cexRow</w:t>
+      </w:r>
+      <w:proofErr w:type="spellEnd"/>
+      <w:r>
+        <w:t>=.3)</w:t>
+      </w:r>
+    </w:p>
+    <w:p>
+      <w:pPr>
+        <w:pStyle w:val="Rcode0"/>
+        <w:ind w:left="0"/>
       </w:pPr>
     </w:p>
     <w:p>
@@ -19756,6 +19435,7 @@
         <w:rPr>
           <w:noProof/>
         </w:rPr>
+        <w:lastRenderedPageBreak/>
         <w:drawing>
           <wp:inline distT="0" distB="0" distL="0" distR="0" wp14:anchorId="42888028" wp14:editId="09A95B39">
             <wp:extent cx="2105247" cy="2105247"/>
@@ -19950,11 +19630,10 @@
         <w:rPr>
           <w:noProof/>
         </w:rPr>
-        <w:lastRenderedPageBreak/>
         <mc:AlternateContent>
           <mc:Choice Requires="wps">
             <w:drawing>
-              <wp:anchor distT="182880" distB="182880" distL="114300" distR="114300" simplePos="0" relativeHeight="251673600" behindDoc="0" locked="0" layoutInCell="1" allowOverlap="1" wp14:anchorId="54953FDE" wp14:editId="7CC00B4D">
+              <wp:anchor distT="182880" distB="182880" distL="114300" distR="114300" simplePos="0" relativeHeight="251673600" behindDoc="0" locked="0" layoutInCell="1" allowOverlap="1" wp14:anchorId="337B6470" wp14:editId="1FC8FBB3">
                 <wp:simplePos x="0" y="0"/>
                 <wp:positionH relativeFrom="column">
                   <wp:posOffset>727075</wp:posOffset>
@@ -20228,22 +19907,382 @@
     <w:p>
       <w:pPr>
         <w:pStyle w:val="Heading2"/>
+      </w:pPr>
+      <w:bookmarkStart w:id="98" w:name="_Toc307301348"/>
+      <w:bookmarkStart w:id="99" w:name="_Toc307305610"/>
+      <w:bookmarkStart w:id="100" w:name="_Toc308008708"/>
+      <w:bookmarkStart w:id="101" w:name="_Toc308171365"/>
+      <w:r>
+        <w:t>Troubleshooting reading in data</w:t>
+      </w:r>
+    </w:p>
+    <w:p/>
+    <w:p>
+      <w:pPr>
+        <w:pStyle w:val="Indent0"/>
+      </w:pPr>
+      <w:r>
+        <w:t>R is designed to read in data from text files with fields separated by a tab ("\t"), comma, or other single-character. Each row has to contain the same number of fields. If your data doesn't look like that, options include</w:t>
+      </w:r>
+    </w:p>
+    <w:p>
+      <w:pPr>
+        <w:pStyle w:val="Indent0"/>
+      </w:pPr>
+    </w:p>
+    <w:p>
+      <w:pPr>
+        <w:pStyle w:val="indent"/>
+        <w:keepNext/>
+        <w:keepLines/>
+        <w:numPr>
+          <w:ilvl w:val="0"/>
+          <w:numId w:val="9"/>
+        </w:numPr>
+      </w:pPr>
+      <w:r>
+        <w:t>Edit it manually in Excel / Text editor if it's a text format and needs a minor change</w:t>
+      </w:r>
+    </w:p>
+    <w:p>
+      <w:pPr>
+        <w:pStyle w:val="indent"/>
+        <w:keepNext/>
+        <w:keepLines/>
+        <w:numPr>
+          <w:ilvl w:val="0"/>
+          <w:numId w:val="9"/>
+        </w:numPr>
+      </w:pPr>
+      <w:r>
+        <w:t xml:space="preserve">Edit it with a </w:t>
+      </w:r>
+      <w:proofErr w:type="spellStart"/>
+      <w:r>
+        <w:t>perl</w:t>
+      </w:r>
+      <w:proofErr w:type="spellEnd"/>
+      <w:r>
+        <w:t xml:space="preserve"> / python / ruby script or a </w:t>
+      </w:r>
+      <w:proofErr w:type="spellStart"/>
+      <w:r>
+        <w:t>linux</w:t>
+      </w:r>
+      <w:proofErr w:type="spellEnd"/>
+      <w:r>
+        <w:t xml:space="preserve"> command line tool like </w:t>
+      </w:r>
+      <w:proofErr w:type="spellStart"/>
+      <w:r>
+        <w:t>sed</w:t>
+      </w:r>
+      <w:proofErr w:type="spellEnd"/>
+      <w:r>
+        <w:t xml:space="preserve"> or </w:t>
+      </w:r>
+      <w:proofErr w:type="spellStart"/>
+      <w:r>
+        <w:t>awk</w:t>
+      </w:r>
+      <w:proofErr w:type="spellEnd"/>
+    </w:p>
+    <w:p>
+      <w:pPr>
+        <w:pStyle w:val="indent"/>
+        <w:keepNext/>
+        <w:keepLines/>
+        <w:numPr>
+          <w:ilvl w:val="0"/>
+          <w:numId w:val="9"/>
+        </w:numPr>
+      </w:pPr>
+      <w:r>
+        <w:t xml:space="preserve">Google refine? </w:t>
+      </w:r>
+      <w:hyperlink r:id="rId51" w:history="1">
+        <w:r>
+          <w:rPr>
+            <w:rStyle w:val="Hyperlink"/>
+          </w:rPr>
+          <w:t>http://code.google.com/p/google-refine/</w:t>
+        </w:r>
+      </w:hyperlink>
+    </w:p>
+    <w:p>
+      <w:pPr>
+        <w:pStyle w:val="indent"/>
+        <w:keepNext/>
+        <w:keepLines/>
+        <w:numPr>
+          <w:ilvl w:val="0"/>
+          <w:numId w:val="9"/>
+        </w:numPr>
+      </w:pPr>
+      <w:r>
+        <w:t>Use a specialized R package if it's a special file type (</w:t>
+      </w:r>
+      <w:proofErr w:type="spellStart"/>
+      <w:r>
+        <w:t>Rsamtools</w:t>
+      </w:r>
+      <w:proofErr w:type="spellEnd"/>
+      <w:r>
+        <w:t xml:space="preserve"> for BAM, </w:t>
+      </w:r>
+      <w:proofErr w:type="spellStart"/>
+      <w:r>
+        <w:t>affy</w:t>
+      </w:r>
+      <w:proofErr w:type="spellEnd"/>
+      <w:r>
+        <w:t xml:space="preserve"> for CEL, XML for XML)</w:t>
+      </w:r>
+    </w:p>
+    <w:p>
+      <w:pPr>
+        <w:pStyle w:val="indent"/>
+      </w:pPr>
+    </w:p>
+    <w:p>
+      <w:pPr>
+        <w:pStyle w:val="indent"/>
+      </w:pPr>
+      <w:r>
+        <w:t xml:space="preserve">At some point as you're learning R, you will run into problems reading in a data file. Try adding the following arguments to your </w:t>
+      </w:r>
+      <w:proofErr w:type="spellStart"/>
+      <w:proofErr w:type="gramStart"/>
+      <w:r>
+        <w:rPr>
+          <w:i/>
+        </w:rPr>
+        <w:t>read.table</w:t>
+      </w:r>
+      <w:proofErr w:type="spellEnd"/>
+      <w:r>
+        <w:rPr>
+          <w:i/>
+        </w:rPr>
+        <w:t>(</w:t>
+      </w:r>
+      <w:proofErr w:type="gramEnd"/>
+      <w:r>
+        <w:rPr>
+          <w:i/>
+        </w:rPr>
+        <w:t>)</w:t>
+      </w:r>
+      <w:r>
+        <w:t xml:space="preserve"> function.</w:t>
+      </w:r>
+    </w:p>
+    <w:p>
+      <w:pPr>
+        <w:pStyle w:val="indent"/>
+        <w:numPr>
+          <w:ilvl w:val="0"/>
+          <w:numId w:val="7"/>
+        </w:numPr>
+        <w:rPr>
+          <w:i/>
+        </w:rPr>
+      </w:pPr>
+      <w:proofErr w:type="spellStart"/>
+      <w:r>
+        <w:t>sep</w:t>
+      </w:r>
+      <w:proofErr w:type="spellEnd"/>
+      <w:r>
+        <w:t xml:space="preserve">="\t" </w:t>
+      </w:r>
+      <w:r>
+        <w:rPr>
+          <w:i/>
+          <w:color w:val="595959" w:themeColor="text1" w:themeTint="A6"/>
+        </w:rPr>
+        <w:t>(separation character is a tab)</w:t>
+      </w:r>
+    </w:p>
+    <w:p>
+      <w:pPr>
+        <w:pStyle w:val="indent"/>
+        <w:numPr>
+          <w:ilvl w:val="0"/>
+          <w:numId w:val="7"/>
+        </w:numPr>
+        <w:rPr>
+          <w:color w:val="595959" w:themeColor="text1" w:themeTint="A6"/>
+        </w:rPr>
+      </w:pPr>
+      <w:r>
+        <w:t xml:space="preserve">quote="" </w:t>
+      </w:r>
+      <w:r>
+        <w:rPr>
+          <w:i/>
+          <w:color w:val="595959" w:themeColor="text1" w:themeTint="A6"/>
+        </w:rPr>
+        <w:t>(ignore quotes)</w:t>
+      </w:r>
+    </w:p>
+    <w:p>
+      <w:pPr>
+        <w:pStyle w:val="indent"/>
+        <w:numPr>
+          <w:ilvl w:val="0"/>
+          <w:numId w:val="7"/>
+        </w:numPr>
+      </w:pPr>
+      <w:proofErr w:type="spellStart"/>
+      <w:r>
+        <w:t>comment.char</w:t>
+      </w:r>
+      <w:proofErr w:type="spellEnd"/>
+      <w:r>
+        <w:t>='""</w:t>
+      </w:r>
+      <w:r>
+        <w:rPr>
+          <w:i/>
+        </w:rPr>
+        <w:t xml:space="preserve"> </w:t>
+      </w:r>
+      <w:r>
+        <w:rPr>
+          <w:i/>
+          <w:color w:val="595959" w:themeColor="text1" w:themeTint="A6"/>
+        </w:rPr>
+        <w:t>(ignore comment character "#")</w:t>
+      </w:r>
+    </w:p>
+    <w:p>
+      <w:pPr>
+        <w:pStyle w:val="indent"/>
+        <w:numPr>
+          <w:ilvl w:val="0"/>
+          <w:numId w:val="7"/>
+        </w:numPr>
+      </w:pPr>
+      <w:proofErr w:type="spellStart"/>
+      <w:r>
+        <w:t>strip.white</w:t>
+      </w:r>
+      <w:proofErr w:type="spellEnd"/>
+      <w:r>
+        <w:t xml:space="preserve">=T </w:t>
+      </w:r>
+      <w:r>
+        <w:rPr>
+          <w:i/>
+          <w:color w:val="595959" w:themeColor="text1" w:themeTint="A6"/>
+        </w:rPr>
+        <w:t>(strip extra white space)</w:t>
+      </w:r>
+    </w:p>
+    <w:p>
+      <w:pPr>
+        <w:pStyle w:val="indent"/>
+        <w:numPr>
+          <w:ilvl w:val="0"/>
+          <w:numId w:val="7"/>
+        </w:numPr>
+      </w:pPr>
+      <w:r>
+        <w:t xml:space="preserve">try reading in the first few lines with </w:t>
+      </w:r>
+      <w:proofErr w:type="spellStart"/>
+      <w:r>
+        <w:t>nlines</w:t>
+      </w:r>
+      <w:proofErr w:type="spellEnd"/>
+      <w:r>
+        <w:t>=5 or skipping the first line with skip=1</w:t>
+      </w:r>
+    </w:p>
+    <w:p>
+      <w:pPr>
+        <w:pStyle w:val="indent"/>
+        <w:ind w:left="1008"/>
+      </w:pPr>
+    </w:p>
+    <w:p>
+      <w:pPr>
+        <w:pStyle w:val="Indent0"/>
+      </w:pPr>
+      <w:r>
+        <w:t>Other options outside of R</w:t>
+      </w:r>
+    </w:p>
+    <w:p>
+      <w:pPr>
+        <w:pStyle w:val="indent"/>
+        <w:numPr>
+          <w:ilvl w:val="0"/>
+          <w:numId w:val="7"/>
+        </w:numPr>
+      </w:pPr>
+      <w:proofErr w:type="gramStart"/>
+      <w:r>
+        <w:t>open</w:t>
+      </w:r>
+      <w:proofErr w:type="gramEnd"/>
+      <w:r>
+        <w:t xml:space="preserve"> in Excel or a text editor, look for weird characters or spacing problems, extra tabs, etc.</w:t>
+      </w:r>
+    </w:p>
+    <w:p>
+      <w:pPr>
+        <w:pStyle w:val="indent"/>
+        <w:numPr>
+          <w:ilvl w:val="0"/>
+          <w:numId w:val="7"/>
+        </w:numPr>
+      </w:pPr>
+      <w:r>
+        <w:t xml:space="preserve">Google the error (in quotes) along with the words </w:t>
+      </w:r>
+      <w:proofErr w:type="spellStart"/>
+      <w:r>
+        <w:t>cran</w:t>
+      </w:r>
+      <w:proofErr w:type="spellEnd"/>
+      <w:r>
+        <w:t xml:space="preserve"> or R</w:t>
+      </w:r>
+    </w:p>
+    <w:p>
+      <w:pPr>
+        <w:pStyle w:val="indent"/>
+        <w:numPr>
+          <w:ilvl w:val="0"/>
+          <w:numId w:val="7"/>
+        </w:numPr>
+      </w:pPr>
+      <w:r>
+        <w:t>If it gives you an error on a specific line, look at that line in the file using excel or a text editor that has line numbering</w:t>
+      </w:r>
+    </w:p>
+    <w:p>
+      <w:pPr>
+        <w:pStyle w:val="Heading2"/>
         <w:rPr>
           <w:rStyle w:val="Strong"/>
           <w:b/>
           <w:bCs/>
         </w:rPr>
       </w:pPr>
-      <w:bookmarkStart w:id="98" w:name="_Toc308171364"/>
+      <w:bookmarkStart w:id="102" w:name="_Toc308171364"/>
       <w:r>
         <w:rPr>
           <w:rStyle w:val="Strong"/>
           <w:b/>
           <w:bCs/>
         </w:rPr>
+        <w:lastRenderedPageBreak/>
         <w:t>Missing data</w:t>
       </w:r>
-      <w:bookmarkEnd w:id="98"/>
+      <w:bookmarkEnd w:id="102"/>
     </w:p>
     <w:p>
       <w:pPr>
@@ -20347,17 +20386,13 @@
       <w:pPr>
         <w:pStyle w:val="Heading2"/>
       </w:pPr>
-      <w:bookmarkStart w:id="99" w:name="_Toc307301348"/>
-      <w:bookmarkStart w:id="100" w:name="_Toc307305610"/>
-      <w:bookmarkStart w:id="101" w:name="_Toc308008708"/>
-      <w:bookmarkStart w:id="102" w:name="_Toc308171365"/>
       <w:r>
         <w:t>Lists</w:t>
       </w:r>
+      <w:bookmarkEnd w:id="98"/>
       <w:bookmarkEnd w:id="99"/>
       <w:bookmarkEnd w:id="100"/>
       <w:bookmarkEnd w:id="101"/>
-      <w:bookmarkEnd w:id="102"/>
     </w:p>
     <w:p/>
     <w:p>
@@ -20693,19 +20728,11 @@
       <w:r>
         <w:t xml:space="preserve">If you have a factor that you would like to treat as character strings instead, use </w:t>
       </w:r>
-      <w:proofErr w:type="spellStart"/>
       <w:r>
         <w:rPr>
           <w:i/>
         </w:rPr>
-        <w:t>as.character</w:t>
-      </w:r>
-      <w:proofErr w:type="spellEnd"/>
-      <w:r>
-        <w:rPr>
-          <w:i/>
-        </w:rPr>
-        <w:t>()</w:t>
+        <w:t>as.character()</w:t>
       </w:r>
       <w:r>
         <w:t>.</w:t>
@@ -20735,7 +20762,7 @@
       <w:r>
         <w:t xml:space="preserve">R search engine - </w:t>
       </w:r>
-      <w:hyperlink r:id="rId51" w:history="1">
+      <w:hyperlink r:id="rId52" w:history="1">
         <w:r>
           <w:rPr>
             <w:rStyle w:val="Hyperlink"/>
@@ -20751,7 +20778,7 @@
       <w:r>
         <w:t xml:space="preserve">Stack Overflow - </w:t>
       </w:r>
-      <w:hyperlink r:id="rId52" w:history="1">
+      <w:hyperlink r:id="rId53" w:history="1">
         <w:r>
           <w:rPr>
             <w:rStyle w:val="Hyperlink"/>
@@ -20770,7 +20797,7 @@
       <w:r>
         <w:t xml:space="preserve">R graph gallery - </w:t>
       </w:r>
-      <w:hyperlink r:id="rId53" w:history="1">
+      <w:hyperlink r:id="rId54" w:history="1">
         <w:r>
           <w:rPr>
             <w:rStyle w:val="Hyperlink"/>
@@ -20789,12 +20816,24 @@
       <w:r>
         <w:t xml:space="preserve">R reference card - </w:t>
       </w:r>
-      <w:hyperlink r:id="rId54" w:history="1">
+      <w:hyperlink r:id="rId55" w:history="1">
         <w:r>
           <w:rPr>
             <w:rStyle w:val="Hyperlink"/>
           </w:rPr>
-          <w:t>http://cran.r-project.org/doc/contrib/Short-refcard.pdf</w:t>
+          <w:t>htt</w:t>
+        </w:r>
+        <w:r>
+          <w:rPr>
+            <w:rStyle w:val="Hyperlink"/>
+          </w:rPr>
+          <w:t>p</w:t>
+        </w:r>
+        <w:r>
+          <w:rPr>
+            <w:rStyle w:val="Hyperlink"/>
+          </w:rPr>
+          <w:t>://cran.r-project.org/doc/contrib/Short-refcard.pdf</w:t>
         </w:r>
       </w:hyperlink>
     </w:p>
@@ -20814,7 +20853,7 @@
         </w:rPr>
         <w:t xml:space="preserve"> </w:t>
       </w:r>
-      <w:hyperlink r:id="rId55" w:history="1">
+      <w:hyperlink r:id="rId56" w:history="1">
         <w:r>
           <w:rPr>
             <w:rStyle w:val="Hyperlink"/>
@@ -20825,12 +20864,35 @@
     </w:p>
     <w:p>
       <w:pPr>
+        <w:pStyle w:val="indent"/>
+        <w:rPr>
+          <w:rStyle w:val="Hyperlink"/>
+        </w:rPr>
+      </w:pPr>
+      <w:hyperlink r:id="rId57" w:history="1">
+        <w:r>
+          <w:rPr>
+            <w:rStyle w:val="Hyperlink"/>
+          </w:rPr>
+          <w:t xml:space="preserve">The R Cookbook, by Paul </w:t>
+        </w:r>
+        <w:proofErr w:type="spellStart"/>
+        <w:r>
+          <w:rPr>
+            <w:rStyle w:val="Hyperlink"/>
+          </w:rPr>
+          <w:t>Teetor</w:t>
+        </w:r>
+        <w:proofErr w:type="spellEnd"/>
+      </w:hyperlink>
+    </w:p>
+    <w:p>
+      <w:pPr>
         <w:pStyle w:val="Heading1"/>
       </w:pPr>
       <w:bookmarkStart w:id="109" w:name="_Toc308171369"/>
       <w:proofErr w:type="gramStart"/>
       <w:r>
-        <w:lastRenderedPageBreak/>
         <w:t>Homework</w:t>
       </w:r>
       <w:r>
@@ -20902,6 +20964,7 @@
       </w:pPr>
       <w:bookmarkStart w:id="110" w:name="_Toc308171370"/>
       <w:r>
+        <w:lastRenderedPageBreak/>
         <w:t>Acknowledgements</w:t>
       </w:r>
       <w:r>
@@ -20939,17 +21002,33 @@
       <w:r>
         <w:t xml:space="preserve">adapted from </w:t>
       </w:r>
-      <w:r>
-        <w:t>"</w:t>
-      </w:r>
-      <w:r>
-        <w:t>25 recipes for getting started with R</w:t>
-      </w:r>
-      <w:r>
-        <w:t>"</w:t>
-      </w:r>
-      <w:r>
-        <w:t>, by Paul Teetor.</w:t>
+      <w:hyperlink r:id="rId58" w:history="1">
+        <w:r>
+          <w:rPr>
+            <w:rStyle w:val="Hyperlink"/>
+          </w:rPr>
+          <w:t>25 recipes for getting started with R</w:t>
+        </w:r>
+      </w:hyperlink>
+      <w:r>
+        <w:t>, by Paul Teetor</w:t>
+      </w:r>
+      <w:r>
+        <w:t xml:space="preserve"> (which is an excerpt of </w:t>
+      </w:r>
+      <w:hyperlink r:id="rId59" w:history="1">
+        <w:r>
+          <w:rPr>
+            <w:rStyle w:val="Hyperlink"/>
+          </w:rPr>
+          <w:t>The R Cookbook</w:t>
+        </w:r>
+      </w:hyperlink>
+      <w:r>
+        <w:t>)</w:t>
+      </w:r>
+      <w:r>
+        <w:t>.</w:t>
       </w:r>
     </w:p>
     <w:p>
@@ -20996,7 +21075,7 @@
       <w:r>
         <w:t xml:space="preserve">US Weather station data from the guardian </w:t>
       </w:r>
-      <w:hyperlink r:id="rId56" w:history="1">
+      <w:hyperlink r:id="rId60" w:history="1">
         <w:r>
           <w:rPr>
             <w:rStyle w:val="Hyperlink"/>
@@ -21015,7 +21094,7 @@
       <w:r>
         <w:t xml:space="preserve">Mouse Gene Atlas data from </w:t>
       </w:r>
-      <w:hyperlink r:id="rId57" w:history="1">
+      <w:hyperlink r:id="rId61" w:history="1">
         <w:r>
           <w:rPr>
             <w:rStyle w:val="Hyperlink"/>
@@ -21036,7 +21115,7 @@
       </w:r>
     </w:p>
     <w:sectPr>
-      <w:footerReference w:type="default" r:id="rId58"/>
+      <w:footerReference w:type="default" r:id="rId62"/>
       <w:pgSz w:w="12240" w:h="15840"/>
       <w:pgMar w:top="720" w:right="720" w:bottom="720" w:left="720" w:header="720" w:footer="720" w:gutter="0"/>
       <w:cols w:space="720"/>
@@ -21085,7 +21164,7 @@
       <w:rPr>
         <w:noProof/>
       </w:rPr>
-      <w:t>25</w:t>
+      <w:t>26</w:t>
     </w:r>
     <w:r>
       <w:rPr>
@@ -24474,7 +24553,7 @@
 </file>
 
 <file path=customXml/itemProps1.xml><?xml version="1.0" encoding="utf-8"?>
-<ds:datastoreItem xmlns:ds="http://schemas.openxmlformats.org/officeDocument/2006/customXml" ds:itemID="{9043B58B-21DB-43CA-AD6E-C97246539FE7}">
+<ds:datastoreItem xmlns:ds="http://schemas.openxmlformats.org/officeDocument/2006/customXml" ds:itemID="{252B370D-24D8-4F3F-B540-8A13E894421F}">
   <ds:schemaRefs>
     <ds:schemaRef ds:uri="http://schemas.openxmlformats.org/officeDocument/2006/bibliography"/>
   </ds:schemaRefs>

</xml_diff>

<commit_message>
final class version. 12/8/2011
</commit_message>
<xml_diff>
--- a/introR.docx
+++ b/introR.docx
@@ -337,8 +337,6 @@
           </w:rPr>
           <w:tab/>
         </w:r>
-        <w:bookmarkStart w:id="0" w:name="_GoBack"/>
-        <w:bookmarkEnd w:id="0"/>
         <w:r>
           <w:rPr>
             <w:noProof/>
@@ -601,7 +599,7 @@
             <w:webHidden/>
             <w:sz w:val="16"/>
           </w:rPr>
-          <w:t>9</w:t>
+          <w:t>10</w:t>
         </w:r>
         <w:r>
           <w:rPr>
@@ -676,7 +674,7 @@
             <w:webHidden/>
             <w:sz w:val="16"/>
           </w:rPr>
-          <w:t>14</w:t>
+          <w:t>15</w:t>
         </w:r>
         <w:r>
           <w:rPr>
@@ -826,7 +824,7 @@
             <w:webHidden/>
             <w:sz w:val="16"/>
           </w:rPr>
-          <w:t>15</w:t>
+          <w:t>16</w:t>
         </w:r>
         <w:r>
           <w:rPr>
@@ -976,7 +974,7 @@
             <w:webHidden/>
             <w:sz w:val="16"/>
           </w:rPr>
-          <w:t>17</w:t>
+          <w:t>18</w:t>
         </w:r>
         <w:r>
           <w:rPr>
@@ -1126,7 +1124,7 @@
             <w:webHidden/>
             <w:sz w:val="16"/>
           </w:rPr>
-          <w:t>19</w:t>
+          <w:t>20</w:t>
         </w:r>
         <w:r>
           <w:rPr>
@@ -1201,7 +1199,7 @@
             <w:webHidden/>
             <w:sz w:val="16"/>
           </w:rPr>
-          <w:t>19</w:t>
+          <w:t>20</w:t>
         </w:r>
         <w:r>
           <w:rPr>
@@ -1276,7 +1274,7 @@
             <w:webHidden/>
             <w:sz w:val="16"/>
           </w:rPr>
-          <w:t>20</w:t>
+          <w:t>21</w:t>
         </w:r>
         <w:r>
           <w:rPr>
@@ -1426,7 +1424,7 @@
             <w:webHidden/>
             <w:sz w:val="16"/>
           </w:rPr>
-          <w:t>23</w:t>
+          <w:t>24</w:t>
         </w:r>
         <w:r>
           <w:rPr>
@@ -1651,7 +1649,7 @@
             <w:webHidden/>
             <w:sz w:val="16"/>
           </w:rPr>
-          <w:t>25</w:t>
+          <w:t>26</w:t>
         </w:r>
         <w:r>
           <w:rPr>
@@ -1752,11 +1750,11 @@
         <w:pStyle w:val="Heading1"/>
         <w:spacing w:before="0"/>
       </w:pPr>
-      <w:bookmarkStart w:id="1" w:name="_Toc309118194"/>
+      <w:bookmarkStart w:id="0" w:name="_Toc309118194"/>
       <w:r>
         <w:t>Introduction</w:t>
       </w:r>
-      <w:bookmarkEnd w:id="1"/>
+      <w:bookmarkEnd w:id="0"/>
     </w:p>
     <w:p/>
     <w:p>
@@ -1785,8 +1783,8 @@
           <w:szCs w:val="28"/>
         </w:rPr>
       </w:pPr>
-      <w:bookmarkStart w:id="2" w:name="_Toc308008688"/>
-      <w:bookmarkStart w:id="3" w:name="_Toc308171323"/>
+      <w:bookmarkStart w:id="1" w:name="_Toc308008688"/>
+      <w:bookmarkStart w:id="2" w:name="_Toc308171323"/>
       <w:r>
         <w:drawing>
           <wp:anchor distT="0" distB="0" distL="114300" distR="114300" simplePos="0" relativeHeight="251681792" behindDoc="0" locked="0" layoutInCell="1" allowOverlap="1" wp14:anchorId="135046CF" wp14:editId="09B93E5B">
@@ -2356,40 +2354,187 @@
           </wp:anchor>
         </w:drawing>
       </w:r>
+      <w:bookmarkEnd w:id="1"/>
       <w:bookmarkEnd w:id="2"/>
+      <w:r>
+        <w:br w:type="page"/>
+      </w:r>
+    </w:p>
+    <w:p>
+      <w:bookmarkStart w:id="3" w:name="_Toc309118195"/>
+      <w:r>
+        <w:lastRenderedPageBreak/>
+        <w:t>This class will be in two parts of 1.5 hours each, one week apart.</w:t>
+      </w:r>
+    </w:p>
+    <w:p/>
+    <w:p>
+      <w:r>
+        <w:t>Part I</w:t>
+      </w:r>
+    </w:p>
+    <w:p>
+      <w:pPr>
+        <w:pStyle w:val="ListParagraph"/>
+        <w:numPr>
+          <w:ilvl w:val="0"/>
+          <w:numId w:val="21"/>
+        </w:numPr>
+      </w:pPr>
+      <w:r>
+        <w:t>Getting started</w:t>
+      </w:r>
+    </w:p>
+    <w:p>
+      <w:pPr>
+        <w:pStyle w:val="ListParagraph"/>
+        <w:numPr>
+          <w:ilvl w:val="0"/>
+          <w:numId w:val="21"/>
+        </w:numPr>
+      </w:pPr>
+      <w:r>
+        <w:t>variables and vectors</w:t>
+      </w:r>
+    </w:p>
+    <w:p>
+      <w:pPr>
+        <w:pStyle w:val="ListParagraph"/>
+        <w:numPr>
+          <w:ilvl w:val="0"/>
+          <w:numId w:val="21"/>
+        </w:numPr>
+      </w:pPr>
+      <w:r>
+        <w:t>basic plotting</w:t>
+      </w:r>
+    </w:p>
+    <w:p>
+      <w:pPr>
+        <w:pStyle w:val="ListParagraph"/>
+        <w:numPr>
+          <w:ilvl w:val="0"/>
+          <w:numId w:val="21"/>
+        </w:numPr>
+      </w:pPr>
+      <w:r>
+        <w:t>reading in data</w:t>
+      </w:r>
+    </w:p>
+    <w:p/>
+    <w:p>
+      <w:r>
+        <w:t>Part II</w:t>
+      </w:r>
+    </w:p>
+    <w:p>
+      <w:pPr>
+        <w:pStyle w:val="ListParagraph"/>
+        <w:numPr>
+          <w:ilvl w:val="0"/>
+          <w:numId w:val="22"/>
+        </w:numPr>
+      </w:pPr>
+      <w:r>
+        <w:t xml:space="preserve">More on plotting, </w:t>
+      </w:r>
+      <w:proofErr w:type="spellStart"/>
+      <w:r>
+        <w:t>barplots</w:t>
+      </w:r>
+      <w:proofErr w:type="spellEnd"/>
+      <w:r>
+        <w:t>, boxplots</w:t>
+      </w:r>
+    </w:p>
+    <w:p>
+      <w:pPr>
+        <w:pStyle w:val="ListParagraph"/>
+        <w:numPr>
+          <w:ilvl w:val="0"/>
+          <w:numId w:val="22"/>
+        </w:numPr>
+      </w:pPr>
+      <w:r>
+        <w:t>for loops</w:t>
+      </w:r>
+    </w:p>
+    <w:p>
+      <w:pPr>
+        <w:pStyle w:val="ListParagraph"/>
+        <w:numPr>
+          <w:ilvl w:val="0"/>
+          <w:numId w:val="22"/>
+        </w:numPr>
+      </w:pPr>
+      <w:r>
+        <w:t>t-test</w:t>
+      </w:r>
+    </w:p>
+    <w:p>
+      <w:pPr>
+        <w:pStyle w:val="ListParagraph"/>
+        <w:numPr>
+          <w:ilvl w:val="0"/>
+          <w:numId w:val="22"/>
+        </w:numPr>
+      </w:pPr>
+      <w:r>
+        <w:t>packages</w:t>
+      </w:r>
+    </w:p>
+    <w:p>
+      <w:pPr>
+        <w:pStyle w:val="ListParagraph"/>
+        <w:numPr>
+          <w:ilvl w:val="0"/>
+          <w:numId w:val="22"/>
+        </w:numPr>
+      </w:pPr>
+      <w:r>
+        <w:t>colors</w:t>
+      </w:r>
+    </w:p>
+    <w:p>
+      <w:pPr>
+        <w:pStyle w:val="ListParagraph"/>
+        <w:numPr>
+          <w:ilvl w:val="0"/>
+          <w:numId w:val="22"/>
+        </w:numPr>
+      </w:pPr>
+      <w:proofErr w:type="spellStart"/>
+      <w:r>
+        <w:t>heatmaps</w:t>
+      </w:r>
+      <w:proofErr w:type="spellEnd"/>
+    </w:p>
+    <w:p>
+      <w:pPr>
+        <w:pStyle w:val="Heading1"/>
+      </w:pPr>
+      <w:r>
+        <w:t>1. Getting Started</w:t>
+      </w:r>
       <w:bookmarkEnd w:id="3"/>
-      <w:r>
-        <w:br w:type="page"/>
-      </w:r>
-    </w:p>
-    <w:p>
-      <w:pPr>
-        <w:pStyle w:val="Heading1"/>
-      </w:pPr>
-      <w:bookmarkStart w:id="4" w:name="_Toc309118195"/>
-      <w:r>
-        <w:lastRenderedPageBreak/>
-        <w:t>1. Getting Started</w:t>
+    </w:p>
+    <w:p>
+      <w:pPr>
+        <w:pStyle w:val="Heading2"/>
+      </w:pPr>
+      <w:bookmarkStart w:id="4" w:name="_Toc307301332"/>
+      <w:bookmarkStart w:id="5" w:name="_Toc307305594"/>
+      <w:bookmarkStart w:id="6" w:name="_Toc308008690"/>
+      <w:bookmarkStart w:id="7" w:name="_Toc308171325"/>
+      <w:bookmarkStart w:id="8" w:name="_Toc309118196"/>
+      <w:r>
+        <w:t>Download and install R</w:t>
       </w:r>
       <w:bookmarkEnd w:id="4"/>
-    </w:p>
-    <w:p>
-      <w:pPr>
-        <w:pStyle w:val="Heading2"/>
-      </w:pPr>
-      <w:bookmarkStart w:id="5" w:name="_Toc307301332"/>
-      <w:bookmarkStart w:id="6" w:name="_Toc307305594"/>
-      <w:bookmarkStart w:id="7" w:name="_Toc308008690"/>
-      <w:bookmarkStart w:id="8" w:name="_Toc308171325"/>
-      <w:bookmarkStart w:id="9" w:name="_Toc309118196"/>
-      <w:r>
-        <w:t>Download and install R</w:t>
-      </w:r>
       <w:bookmarkEnd w:id="5"/>
       <w:bookmarkEnd w:id="6"/>
       <w:bookmarkEnd w:id="7"/>
       <w:bookmarkEnd w:id="8"/>
-      <w:bookmarkEnd w:id="9"/>
     </w:p>
     <w:p/>
     <w:p>
@@ -2487,13 +2632,13 @@
       <w:pPr>
         <w:pStyle w:val="Heading2"/>
       </w:pPr>
-      <w:bookmarkStart w:id="10" w:name="_Toc308171326"/>
-      <w:bookmarkStart w:id="11" w:name="_Toc309118197"/>
+      <w:bookmarkStart w:id="9" w:name="_Toc308171326"/>
+      <w:bookmarkStart w:id="10" w:name="_Toc309118197"/>
       <w:r>
         <w:t>R console</w:t>
       </w:r>
+      <w:bookmarkEnd w:id="9"/>
       <w:bookmarkEnd w:id="10"/>
-      <w:bookmarkEnd w:id="11"/>
     </w:p>
     <w:p>
       <w:pPr>
@@ -2786,17 +2931,17 @@
       <w:pPr>
         <w:pStyle w:val="Heading2"/>
       </w:pPr>
-      <w:bookmarkStart w:id="12" w:name="_Toc308171327"/>
-      <w:bookmarkStart w:id="13" w:name="_Toc309118198"/>
-      <w:bookmarkStart w:id="14" w:name="_Toc307301334"/>
-      <w:bookmarkStart w:id="15" w:name="_Toc307305596"/>
-      <w:bookmarkStart w:id="16" w:name="_Toc308008692"/>
+      <w:bookmarkStart w:id="11" w:name="_Toc308171327"/>
+      <w:bookmarkStart w:id="12" w:name="_Toc309118198"/>
+      <w:bookmarkStart w:id="13" w:name="_Toc307301334"/>
+      <w:bookmarkStart w:id="14" w:name="_Toc307305596"/>
+      <w:bookmarkStart w:id="15" w:name="_Toc308008692"/>
       <w:proofErr w:type="spellStart"/>
       <w:r>
         <w:t>Rstudio</w:t>
       </w:r>
+      <w:bookmarkEnd w:id="11"/>
       <w:bookmarkEnd w:id="12"/>
-      <w:bookmarkEnd w:id="13"/>
       <w:proofErr w:type="spellEnd"/>
     </w:p>
     <w:p/>
@@ -2834,7 +2979,7 @@
         <mc:AlternateContent>
           <mc:Choice Requires="wps">
             <w:drawing>
-              <wp:anchor distT="0" distB="0" distL="114300" distR="114300" simplePos="0" relativeHeight="251695104" behindDoc="0" locked="0" layoutInCell="1" allowOverlap="1" wp14:anchorId="0672A559" wp14:editId="773DE8AC">
+              <wp:anchor distT="0" distB="0" distL="114300" distR="114300" simplePos="0" relativeHeight="251695104" behindDoc="0" locked="0" layoutInCell="1" allowOverlap="1" wp14:anchorId="46E90749" wp14:editId="74C94B51">
                 <wp:simplePos x="0" y="0"/>
                 <wp:positionH relativeFrom="column">
                   <wp:posOffset>4269740</wp:posOffset>
@@ -2939,7 +3084,7 @@
         <mc:AlternateContent>
           <mc:Choice Requires="wps">
             <w:drawing>
-              <wp:anchor distT="0" distB="0" distL="114300" distR="114300" simplePos="0" relativeHeight="251691008" behindDoc="0" locked="0" layoutInCell="1" allowOverlap="1" wp14:anchorId="0D45A706" wp14:editId="4425476E">
+              <wp:anchor distT="0" distB="0" distL="114300" distR="114300" simplePos="0" relativeHeight="251691008" behindDoc="0" locked="0" layoutInCell="1" allowOverlap="1" wp14:anchorId="695B4D6C" wp14:editId="6EB610C2">
                 <wp:simplePos x="0" y="0"/>
                 <wp:positionH relativeFrom="column">
                   <wp:posOffset>765810</wp:posOffset>
@@ -3060,7 +3205,7 @@
         <mc:AlternateContent>
           <mc:Choice Requires="wps">
             <w:drawing>
-              <wp:anchor distT="0" distB="0" distL="114300" distR="114300" simplePos="0" relativeHeight="251697152" behindDoc="0" locked="0" layoutInCell="1" allowOverlap="1" wp14:anchorId="65320DEB" wp14:editId="4C4CCABC">
+              <wp:anchor distT="0" distB="0" distL="114300" distR="114300" simplePos="0" relativeHeight="251697152" behindDoc="0" locked="0" layoutInCell="1" allowOverlap="1" wp14:anchorId="59ADCB3A" wp14:editId="7B5A475C">
                 <wp:simplePos x="0" y="0"/>
                 <wp:positionH relativeFrom="column">
                   <wp:posOffset>3402330</wp:posOffset>
@@ -3139,7 +3284,7 @@
         <mc:AlternateContent>
           <mc:Choice Requires="wps">
             <w:drawing>
-              <wp:anchor distT="0" distB="0" distL="114300" distR="114300" simplePos="0" relativeHeight="251696128" behindDoc="0" locked="0" layoutInCell="1" allowOverlap="1" wp14:anchorId="390A6A62" wp14:editId="5FA01481">
+              <wp:anchor distT="0" distB="0" distL="114300" distR="114300" simplePos="0" relativeHeight="251696128" behindDoc="0" locked="0" layoutInCell="1" allowOverlap="1" wp14:anchorId="517085B6" wp14:editId="64C68988">
                 <wp:simplePos x="0" y="0"/>
                 <wp:positionH relativeFrom="column">
                   <wp:posOffset>4166235</wp:posOffset>
@@ -3244,7 +3389,7 @@
         <mc:AlternateContent>
           <mc:Choice Requires="wps">
             <w:drawing>
-              <wp:anchor distT="0" distB="0" distL="114300" distR="114300" simplePos="0" relativeHeight="251693056" behindDoc="0" locked="0" layoutInCell="1" allowOverlap="1" wp14:anchorId="1B3F9014" wp14:editId="7087025D">
+              <wp:anchor distT="0" distB="0" distL="114300" distR="114300" simplePos="0" relativeHeight="251693056" behindDoc="0" locked="0" layoutInCell="1" allowOverlap="1" wp14:anchorId="2F970E42" wp14:editId="510ACA60">
                 <wp:simplePos x="0" y="0"/>
                 <wp:positionH relativeFrom="column">
                   <wp:posOffset>1186180</wp:posOffset>
@@ -3365,7 +3510,7 @@
         <mc:AlternateContent>
           <mc:Choice Requires="wps">
             <w:drawing>
-              <wp:anchor distT="0" distB="0" distL="114300" distR="114300" simplePos="0" relativeHeight="251694080" behindDoc="0" locked="0" layoutInCell="1" allowOverlap="1" wp14:anchorId="2A0A4692" wp14:editId="67421834">
+              <wp:anchor distT="0" distB="0" distL="114300" distR="114300" simplePos="0" relativeHeight="251694080" behindDoc="0" locked="0" layoutInCell="1" allowOverlap="1" wp14:anchorId="26029AE5" wp14:editId="4CFD0ABF">
                 <wp:simplePos x="0" y="0"/>
                 <wp:positionH relativeFrom="column">
                   <wp:posOffset>3589655</wp:posOffset>
@@ -3440,7 +3585,7 @@
         <mc:AlternateContent>
           <mc:Choice Requires="wps">
             <w:drawing>
-              <wp:anchor distT="0" distB="0" distL="114300" distR="114300" simplePos="0" relativeHeight="251692032" behindDoc="0" locked="0" layoutInCell="1" allowOverlap="1" wp14:anchorId="0E4D440C" wp14:editId="45383DF3">
+              <wp:anchor distT="0" distB="0" distL="114300" distR="114300" simplePos="0" relativeHeight="251692032" behindDoc="0" locked="0" layoutInCell="1" allowOverlap="1" wp14:anchorId="22922D23" wp14:editId="5CDA52D5">
                 <wp:simplePos x="0" y="0"/>
                 <wp:positionH relativeFrom="column">
                   <wp:posOffset>527773</wp:posOffset>
@@ -3515,7 +3660,7 @@
         <mc:AlternateContent>
           <mc:Choice Requires="wps">
             <w:drawing>
-              <wp:anchor distT="0" distB="0" distL="114300" distR="114300" simplePos="0" relativeHeight="251689984" behindDoc="0" locked="0" layoutInCell="1" allowOverlap="1" wp14:anchorId="19AD78F5" wp14:editId="2F061523">
+              <wp:anchor distT="0" distB="0" distL="114300" distR="114300" simplePos="0" relativeHeight="251689984" behindDoc="0" locked="0" layoutInCell="1" allowOverlap="1" wp14:anchorId="3EA89B48" wp14:editId="6559F431">
                 <wp:simplePos x="0" y="0"/>
                 <wp:positionH relativeFrom="column">
                   <wp:posOffset>173355</wp:posOffset>
@@ -3588,7 +3733,7 @@
           <w:noProof/>
         </w:rPr>
         <w:drawing>
-          <wp:inline distT="0" distB="0" distL="0" distR="0" wp14:anchorId="1765BA28" wp14:editId="34A34D39">
+          <wp:inline distT="0" distB="0" distL="0" distR="0" wp14:anchorId="46F9F03D" wp14:editId="7D823856">
             <wp:extent cx="4354883" cy="2381693"/>
             <wp:effectExtent l="0" t="0" r="7620" b="0"/>
             <wp:docPr id="6148" name="Picture 6148"/>
@@ -3625,33 +3770,23 @@
       </w:r>
     </w:p>
     <w:p>
-      <w:pPr>
-        <w:rPr>
-          <w:rFonts w:eastAsia="Times New Roman" w:cs="Calibri"/>
-          <w:b/>
-          <w:bCs/>
-          <w:szCs w:val="26"/>
-        </w:rPr>
-      </w:pPr>
-      <w:bookmarkStart w:id="17" w:name="_Toc308171328"/>
-      <w:r>
-        <w:br w:type="page"/>
-      </w:r>
-    </w:p>
+      <w:bookmarkStart w:id="16" w:name="_Toc308171328"/>
+      <w:bookmarkStart w:id="17" w:name="_Toc309118199"/>
+    </w:p>
+    <w:p/>
+    <w:p/>
     <w:p>
       <w:pPr>
         <w:pStyle w:val="Heading2"/>
       </w:pPr>
-      <w:bookmarkStart w:id="18" w:name="_Toc309118199"/>
-      <w:r>
-        <w:lastRenderedPageBreak/>
+      <w:r>
         <w:t>Working with R</w:t>
       </w:r>
+      <w:bookmarkEnd w:id="13"/>
       <w:bookmarkEnd w:id="14"/>
       <w:bookmarkEnd w:id="15"/>
       <w:bookmarkEnd w:id="16"/>
       <w:bookmarkEnd w:id="17"/>
-      <w:bookmarkEnd w:id="18"/>
     </w:p>
     <w:p>
       <w:pPr>
@@ -3704,19 +3839,19 @@
       <w:pPr>
         <w:pStyle w:val="Heading2"/>
       </w:pPr>
-      <w:bookmarkStart w:id="19" w:name="_Toc307301335"/>
-      <w:bookmarkStart w:id="20" w:name="_Toc307305597"/>
-      <w:bookmarkStart w:id="21" w:name="_Toc308008693"/>
-      <w:bookmarkStart w:id="22" w:name="_Toc308171329"/>
-      <w:bookmarkStart w:id="23" w:name="_Toc309118200"/>
+      <w:bookmarkStart w:id="18" w:name="_Toc307301335"/>
+      <w:bookmarkStart w:id="19" w:name="_Toc307305597"/>
+      <w:bookmarkStart w:id="20" w:name="_Toc308008693"/>
+      <w:bookmarkStart w:id="21" w:name="_Toc308171329"/>
+      <w:bookmarkStart w:id="22" w:name="_Toc309118200"/>
       <w:r>
         <w:t>Set up for this tutorial</w:t>
       </w:r>
+      <w:bookmarkEnd w:id="18"/>
       <w:bookmarkEnd w:id="19"/>
       <w:bookmarkEnd w:id="20"/>
       <w:bookmarkEnd w:id="21"/>
       <w:bookmarkEnd w:id="22"/>
-      <w:bookmarkEnd w:id="23"/>
     </w:p>
     <w:p>
       <w:pPr>
@@ -4043,19 +4178,19 @@
       <w:pPr>
         <w:pStyle w:val="Heading2"/>
       </w:pPr>
-      <w:bookmarkStart w:id="24" w:name="_Toc307301336"/>
-      <w:bookmarkStart w:id="25" w:name="_Toc307305598"/>
-      <w:bookmarkStart w:id="26" w:name="_Toc308008694"/>
-      <w:bookmarkStart w:id="27" w:name="_Toc308171330"/>
-      <w:bookmarkStart w:id="28" w:name="_Toc309118201"/>
+      <w:bookmarkStart w:id="23" w:name="_Toc307301336"/>
+      <w:bookmarkStart w:id="24" w:name="_Toc307305598"/>
+      <w:bookmarkStart w:id="25" w:name="_Toc308008694"/>
+      <w:bookmarkStart w:id="26" w:name="_Toc308171330"/>
+      <w:bookmarkStart w:id="27" w:name="_Toc309118201"/>
       <w:r>
         <w:t>Set your working directory</w:t>
       </w:r>
+      <w:bookmarkEnd w:id="23"/>
       <w:bookmarkEnd w:id="24"/>
       <w:bookmarkEnd w:id="25"/>
       <w:bookmarkEnd w:id="26"/>
       <w:bookmarkEnd w:id="27"/>
-      <w:bookmarkEnd w:id="28"/>
     </w:p>
     <w:p>
       <w:pPr>
@@ -4136,6 +4271,7 @@
         <w:pStyle w:val="Rcode0"/>
       </w:pPr>
       <w:r>
+        <w:lastRenderedPageBreak/>
         <w:t>#or mac</w:t>
       </w:r>
     </w:p>
@@ -4217,19 +4353,19 @@
       <w:pPr>
         <w:pStyle w:val="Heading2"/>
       </w:pPr>
-      <w:bookmarkStart w:id="29" w:name="_Toc307301337"/>
-      <w:bookmarkStart w:id="30" w:name="_Toc307305599"/>
-      <w:bookmarkStart w:id="31" w:name="_Toc308008695"/>
-      <w:bookmarkStart w:id="32" w:name="_Toc308171331"/>
-      <w:bookmarkStart w:id="33" w:name="_Toc309118202"/>
+      <w:bookmarkStart w:id="28" w:name="_Toc307301337"/>
+      <w:bookmarkStart w:id="29" w:name="_Toc307305599"/>
+      <w:bookmarkStart w:id="30" w:name="_Toc308008695"/>
+      <w:bookmarkStart w:id="31" w:name="_Toc308171331"/>
+      <w:bookmarkStart w:id="32" w:name="_Toc309118202"/>
       <w:r>
         <w:t>Get help on a function</w:t>
       </w:r>
+      <w:bookmarkEnd w:id="28"/>
       <w:bookmarkEnd w:id="29"/>
       <w:bookmarkEnd w:id="30"/>
       <w:bookmarkEnd w:id="31"/>
       <w:bookmarkEnd w:id="32"/>
-      <w:bookmarkEnd w:id="33"/>
     </w:p>
     <w:p>
       <w:pPr>
@@ -4379,54 +4515,53 @@
       <w:pPr>
         <w:pStyle w:val="Heading2"/>
       </w:pPr>
-      <w:bookmarkStart w:id="34" w:name="_Toc307301338"/>
-      <w:bookmarkStart w:id="35" w:name="_Toc307305600"/>
-      <w:bookmarkStart w:id="36" w:name="_Toc308008696"/>
-      <w:bookmarkStart w:id="37" w:name="_Toc308171332"/>
-      <w:bookmarkStart w:id="38" w:name="_Toc309118203"/>
+      <w:bookmarkStart w:id="33" w:name="_Toc307301338"/>
+      <w:bookmarkStart w:id="34" w:name="_Toc307305600"/>
+      <w:bookmarkStart w:id="35" w:name="_Toc308008696"/>
+      <w:bookmarkStart w:id="36" w:name="_Toc308171332"/>
+      <w:bookmarkStart w:id="37" w:name="_Toc309118203"/>
       <w:r>
         <w:t>Browse Documentation</w:t>
       </w:r>
+      <w:bookmarkEnd w:id="33"/>
       <w:bookmarkEnd w:id="34"/>
       <w:bookmarkEnd w:id="35"/>
       <w:bookmarkEnd w:id="36"/>
       <w:bookmarkEnd w:id="37"/>
+    </w:p>
+    <w:p>
+      <w:pPr>
+        <w:pStyle w:val="Rcode0"/>
+      </w:pPr>
+    </w:p>
+    <w:p>
+      <w:pPr>
+        <w:pStyle w:val="Rcode0"/>
+      </w:pPr>
+      <w:proofErr w:type="spellStart"/>
+      <w:proofErr w:type="gramStart"/>
+      <w:r>
+        <w:t>help.start</w:t>
+      </w:r>
+      <w:proofErr w:type="spellEnd"/>
+      <w:r>
+        <w:t>()</w:t>
+      </w:r>
+      <w:proofErr w:type="gramEnd"/>
+    </w:p>
+    <w:p>
+      <w:pPr>
+        <w:pStyle w:val="BoldHeader0"/>
+      </w:pPr>
+      <w:bookmarkStart w:id="38" w:name="_Toc308008698"/>
+      <w:bookmarkStart w:id="39" w:name="_Toc308171333"/>
+      <w:bookmarkStart w:id="40" w:name="_Toc309118204"/>
+      <w:r>
+        <w:t>Learning a Programming Language</w:t>
+      </w:r>
       <w:bookmarkEnd w:id="38"/>
-    </w:p>
-    <w:p>
-      <w:pPr>
-        <w:pStyle w:val="Rcode0"/>
-      </w:pPr>
-    </w:p>
-    <w:p>
-      <w:pPr>
-        <w:pStyle w:val="Rcode0"/>
-      </w:pPr>
-      <w:proofErr w:type="spellStart"/>
-      <w:proofErr w:type="gramStart"/>
-      <w:r>
-        <w:t>help.start</w:t>
-      </w:r>
-      <w:proofErr w:type="spellEnd"/>
-      <w:r>
-        <w:t>()</w:t>
-      </w:r>
-      <w:proofErr w:type="gramEnd"/>
-    </w:p>
-    <w:p>
-      <w:pPr>
-        <w:pStyle w:val="BoldHeader0"/>
-      </w:pPr>
-      <w:bookmarkStart w:id="39" w:name="_Toc308008698"/>
-      <w:bookmarkStart w:id="40" w:name="_Toc308171333"/>
-      <w:bookmarkStart w:id="41" w:name="_Toc309118204"/>
-      <w:r>
-        <w:lastRenderedPageBreak/>
-        <w:t>Learning a Programming Language</w:t>
-      </w:r>
       <w:bookmarkEnd w:id="39"/>
       <w:bookmarkEnd w:id="40"/>
-      <w:bookmarkEnd w:id="41"/>
       <w:r>
         <w:br/>
       </w:r>
@@ -4524,207 +4659,207 @@
       <w:pPr>
         <w:pStyle w:val="BoldHeader0"/>
       </w:pPr>
-      <w:bookmarkStart w:id="42" w:name="_Toc308008699"/>
-      <w:bookmarkStart w:id="43" w:name="_Toc308171334"/>
-      <w:bookmarkStart w:id="44" w:name="_Toc309118205"/>
+      <w:bookmarkStart w:id="41" w:name="_Toc308008699"/>
+      <w:bookmarkStart w:id="42" w:name="_Toc308171334"/>
+      <w:bookmarkStart w:id="43" w:name="_Toc309118205"/>
       <w:r>
         <w:t>Definitions</w:t>
       </w:r>
+      <w:bookmarkEnd w:id="41"/>
       <w:bookmarkEnd w:id="42"/>
       <w:bookmarkEnd w:id="43"/>
+    </w:p>
+    <w:p>
+      <w:pPr>
+        <w:pStyle w:val="Indent0"/>
+      </w:pPr>
+    </w:p>
+    <w:p>
+      <w:pPr>
+        <w:pStyle w:val="def"/>
+      </w:pPr>
+      <w:r>
+        <w:t xml:space="preserve">A </w:t>
+      </w:r>
+      <w:r>
+        <w:rPr>
+          <w:color w:val="FF0000"/>
+        </w:rPr>
+        <w:t>variable</w:t>
+      </w:r>
+      <w:r>
+        <w:rPr>
+          <w:color w:val="FF0000"/>
+        </w:rPr>
+        <w:t xml:space="preserve"> </w:t>
+      </w:r>
+      <w:r>
+        <w:t>in R can be thought of as a named bucket that could contain any number of things - a single number, a string, a vector, or a data frame (table of data).</w:t>
+      </w:r>
+    </w:p>
+    <w:p/>
+    <w:p>
+      <w:pPr>
+        <w:pStyle w:val="def"/>
+      </w:pPr>
+      <w:r>
+        <w:t xml:space="preserve">A </w:t>
+      </w:r>
+      <w:r>
+        <w:rPr>
+          <w:color w:val="FF0000"/>
+        </w:rPr>
+        <w:t xml:space="preserve">string </w:t>
+      </w:r>
+      <w:r>
+        <w:t>is a sequence of characters. Strings are surrounded by quotes and can include letters, numbers, spaces, or symbols.</w:t>
+      </w:r>
+    </w:p>
+    <w:p>
+      <w:pPr>
+        <w:pStyle w:val="def"/>
+      </w:pPr>
+    </w:p>
+    <w:p>
+      <w:pPr>
+        <w:pStyle w:val="def"/>
+      </w:pPr>
+      <w:r>
+        <w:t xml:space="preserve">A </w:t>
+      </w:r>
+      <w:r>
+        <w:rPr>
+          <w:color w:val="FF0000"/>
+        </w:rPr>
+        <w:t xml:space="preserve">vector </w:t>
+      </w:r>
+      <w:r>
+        <w:t>in R is a linear data structure. You can think of it as a series of numbered buckets, each of which contains a number, or a string, or a logical value (TRUE or FALSE)</w:t>
+      </w:r>
+    </w:p>
+    <w:p>
+      <w:pPr>
+        <w:pStyle w:val="def"/>
+      </w:pPr>
+    </w:p>
+    <w:p>
+      <w:pPr>
+        <w:pStyle w:val="def"/>
+      </w:pPr>
+      <w:r>
+        <w:t xml:space="preserve">A </w:t>
+      </w:r>
+      <w:r>
+        <w:rPr>
+          <w:color w:val="FF0000"/>
+        </w:rPr>
+        <w:t xml:space="preserve">function </w:t>
+      </w:r>
+      <w:r>
+        <w:t xml:space="preserve">in R is like a command - you give it input, it gives you a result. Functions are structured like </w:t>
+      </w:r>
+      <w:proofErr w:type="gramStart"/>
+      <w:r>
+        <w:t>name(</w:t>
+      </w:r>
+      <w:proofErr w:type="gramEnd"/>
+      <w:r>
+        <w:t>input), where the name of the function is followed immediately by parentheses containing its inputs.</w:t>
+      </w:r>
+    </w:p>
+    <w:p>
+      <w:pPr>
+        <w:pStyle w:val="def"/>
+      </w:pPr>
+    </w:p>
+    <w:p>
+      <w:pPr>
+        <w:pStyle w:val="def"/>
+      </w:pPr>
+      <w:r>
+        <w:t xml:space="preserve">An </w:t>
+      </w:r>
+      <w:r>
+        <w:rPr>
+          <w:color w:val="FF0000"/>
+        </w:rPr>
+        <w:t xml:space="preserve">argument </w:t>
+      </w:r>
+      <w:r>
+        <w:t xml:space="preserve">is something you pass as input to a function. </w:t>
+      </w:r>
+      <w:proofErr w:type="gramStart"/>
+      <w:r>
+        <w:t>so</w:t>
+      </w:r>
+      <w:proofErr w:type="gramEnd"/>
+      <w:r>
+        <w:t xml:space="preserve"> when you say log2(</w:t>
+      </w:r>
+      <w:r>
+        <w:rPr>
+          <w:color w:val="7030A0"/>
+        </w:rPr>
+        <w:t>8</w:t>
+      </w:r>
+      <w:r>
+        <w:t xml:space="preserve">), </w:t>
+      </w:r>
+      <w:r>
+        <w:t xml:space="preserve">8 </w:t>
+      </w:r>
+      <w:r>
+        <w:t>is the argument</w:t>
+      </w:r>
+      <w:r>
+        <w:t xml:space="preserve"> and log2 is the function</w:t>
+      </w:r>
+      <w:r>
+        <w:t xml:space="preserve">. Or when you say </w:t>
+      </w:r>
+      <w:proofErr w:type="spellStart"/>
+      <w:proofErr w:type="gramStart"/>
+      <w:r>
+        <w:t>setwd</w:t>
+      </w:r>
+      <w:proofErr w:type="spellEnd"/>
+      <w:r>
+        <w:t>(</w:t>
+      </w:r>
+      <w:proofErr w:type="gramEnd"/>
+      <w:r>
+        <w:rPr>
+          <w:color w:val="7030A0"/>
+        </w:rPr>
+        <w:t>"H:/</w:t>
+      </w:r>
+      <w:proofErr w:type="spellStart"/>
+      <w:r>
+        <w:rPr>
+          <w:color w:val="7030A0"/>
+        </w:rPr>
+        <w:t>introR</w:t>
+      </w:r>
+      <w:proofErr w:type="spellEnd"/>
+      <w:r>
+        <w:rPr>
+          <w:color w:val="7030A0"/>
+        </w:rPr>
+        <w:t>"</w:t>
+      </w:r>
+      <w:r>
+        <w:t>), "H:/introR" is the argument.</w:t>
+      </w:r>
+    </w:p>
+    <w:p>
+      <w:pPr>
+        <w:pStyle w:val="Heading1"/>
+      </w:pPr>
+      <w:bookmarkStart w:id="44" w:name="_Toc309118206"/>
+      <w:r>
+        <w:t>2. R as a calculator</w:t>
+      </w:r>
       <w:bookmarkEnd w:id="44"/>
-    </w:p>
-    <w:p>
-      <w:pPr>
-        <w:pStyle w:val="Indent0"/>
-      </w:pPr>
-    </w:p>
-    <w:p>
-      <w:pPr>
-        <w:pStyle w:val="def"/>
-      </w:pPr>
-      <w:r>
-        <w:t xml:space="preserve">A </w:t>
-      </w:r>
-      <w:r>
-        <w:rPr>
-          <w:color w:val="FF0000"/>
-        </w:rPr>
-        <w:t>variable</w:t>
-      </w:r>
-      <w:r>
-        <w:rPr>
-          <w:color w:val="FF0000"/>
-        </w:rPr>
-        <w:t xml:space="preserve"> </w:t>
-      </w:r>
-      <w:r>
-        <w:t>in R can be thought of as a named bucket that could contain any number of things - a single number, a string, a vector, or a data frame (table of data).</w:t>
-      </w:r>
-    </w:p>
-    <w:p/>
-    <w:p>
-      <w:pPr>
-        <w:pStyle w:val="def"/>
-      </w:pPr>
-      <w:r>
-        <w:t xml:space="preserve">A </w:t>
-      </w:r>
-      <w:r>
-        <w:rPr>
-          <w:color w:val="FF0000"/>
-        </w:rPr>
-        <w:t xml:space="preserve">string </w:t>
-      </w:r>
-      <w:r>
-        <w:t>is a sequence of characters. Strings are surrounded by quotes and can include letters, numbers, spaces, or symbols.</w:t>
-      </w:r>
-    </w:p>
-    <w:p>
-      <w:pPr>
-        <w:pStyle w:val="def"/>
-      </w:pPr>
-    </w:p>
-    <w:p>
-      <w:pPr>
-        <w:pStyle w:val="def"/>
-      </w:pPr>
-      <w:r>
-        <w:t xml:space="preserve">A </w:t>
-      </w:r>
-      <w:r>
-        <w:rPr>
-          <w:color w:val="FF0000"/>
-        </w:rPr>
-        <w:t xml:space="preserve">vector </w:t>
-      </w:r>
-      <w:r>
-        <w:t>in R is a linear data structure. You can think of it as a series of numbered buckets, each of which contains a number, or a string, or a logical value (TRUE or FALSE)</w:t>
-      </w:r>
-    </w:p>
-    <w:p>
-      <w:pPr>
-        <w:pStyle w:val="def"/>
-      </w:pPr>
-    </w:p>
-    <w:p>
-      <w:pPr>
-        <w:pStyle w:val="def"/>
-      </w:pPr>
-      <w:r>
-        <w:t xml:space="preserve">A </w:t>
-      </w:r>
-      <w:r>
-        <w:rPr>
-          <w:color w:val="FF0000"/>
-        </w:rPr>
-        <w:t xml:space="preserve">function </w:t>
-      </w:r>
-      <w:r>
-        <w:t xml:space="preserve">in R is like a command - you give it input, it gives you a result. Functions are structured like </w:t>
-      </w:r>
-      <w:proofErr w:type="gramStart"/>
-      <w:r>
-        <w:t>name(</w:t>
-      </w:r>
-      <w:proofErr w:type="gramEnd"/>
-      <w:r>
-        <w:t>input), where the name of the function is followed immediately by parentheses containing its inputs.</w:t>
-      </w:r>
-    </w:p>
-    <w:p>
-      <w:pPr>
-        <w:pStyle w:val="def"/>
-      </w:pPr>
-    </w:p>
-    <w:p>
-      <w:pPr>
-        <w:pStyle w:val="def"/>
-      </w:pPr>
-      <w:r>
-        <w:t xml:space="preserve">An </w:t>
-      </w:r>
-      <w:r>
-        <w:rPr>
-          <w:color w:val="FF0000"/>
-        </w:rPr>
-        <w:t xml:space="preserve">argument </w:t>
-      </w:r>
-      <w:r>
-        <w:t xml:space="preserve">is something you pass as input to a function. </w:t>
-      </w:r>
-      <w:proofErr w:type="gramStart"/>
-      <w:r>
-        <w:t>so</w:t>
-      </w:r>
-      <w:proofErr w:type="gramEnd"/>
-      <w:r>
-        <w:t xml:space="preserve"> when you say log2(</w:t>
-      </w:r>
-      <w:r>
-        <w:rPr>
-          <w:color w:val="7030A0"/>
-        </w:rPr>
-        <w:t>8</w:t>
-      </w:r>
-      <w:r>
-        <w:t xml:space="preserve">), </w:t>
-      </w:r>
-      <w:r>
-        <w:t xml:space="preserve">8 </w:t>
-      </w:r>
-      <w:r>
-        <w:t>is the argument</w:t>
-      </w:r>
-      <w:r>
-        <w:t xml:space="preserve"> and log2 is the function</w:t>
-      </w:r>
-      <w:r>
-        <w:t xml:space="preserve">. Or when you say </w:t>
-      </w:r>
-      <w:proofErr w:type="spellStart"/>
-      <w:proofErr w:type="gramStart"/>
-      <w:r>
-        <w:t>setwd</w:t>
-      </w:r>
-      <w:proofErr w:type="spellEnd"/>
-      <w:r>
-        <w:t>(</w:t>
-      </w:r>
-      <w:proofErr w:type="gramEnd"/>
-      <w:r>
-        <w:rPr>
-          <w:color w:val="7030A0"/>
-        </w:rPr>
-        <w:t>"H:/</w:t>
-      </w:r>
-      <w:proofErr w:type="spellStart"/>
-      <w:r>
-        <w:rPr>
-          <w:color w:val="7030A0"/>
-        </w:rPr>
-        <w:t>introR</w:t>
-      </w:r>
-      <w:proofErr w:type="spellEnd"/>
-      <w:r>
-        <w:rPr>
-          <w:color w:val="7030A0"/>
-        </w:rPr>
-        <w:t>"</w:t>
-      </w:r>
-      <w:r>
-        <w:t>), "H:/introR" is the argument.</w:t>
-      </w:r>
-    </w:p>
-    <w:p>
-      <w:pPr>
-        <w:pStyle w:val="Heading1"/>
-      </w:pPr>
-      <w:bookmarkStart w:id="45" w:name="_Toc309118206"/>
-      <w:r>
-        <w:t>2. R as a calculator</w:t>
-      </w:r>
-      <w:bookmarkEnd w:id="45"/>
     </w:p>
     <w:p>
       <w:pPr>
@@ -4797,6 +4932,7 @@
         <w:pStyle w:val="Rcode0"/>
       </w:pPr>
       <w:r>
+        <w:lastRenderedPageBreak/>
         <w:t>100-20</w:t>
       </w:r>
     </w:p>
@@ -5156,15 +5292,14 @@
           <w:rFonts w:eastAsia="Calibri"/>
         </w:rPr>
       </w:pPr>
-      <w:bookmarkStart w:id="46" w:name="_Toc309118207"/>
+      <w:bookmarkStart w:id="45" w:name="_Toc309118207"/>
       <w:r>
         <w:rPr>
           <w:rFonts w:eastAsia="Calibri"/>
         </w:rPr>
-        <w:lastRenderedPageBreak/>
         <w:t>3. Variables</w:t>
       </w:r>
-      <w:bookmarkEnd w:id="46"/>
+      <w:bookmarkEnd w:id="45"/>
     </w:p>
     <w:p/>
     <w:p>
@@ -5596,7 +5731,7 @@
           <w:rFonts w:eastAsia="Calibri"/>
         </w:rPr>
       </w:pPr>
-      <w:bookmarkStart w:id="47" w:name="_Toc309118208"/>
+      <w:bookmarkStart w:id="46" w:name="_Toc309118208"/>
       <w:r>
         <w:rPr>
           <w:rFonts w:eastAsia="Calibri"/>
@@ -5609,7 +5744,7 @@
         </w:rPr>
         <w:t>. Vectors</w:t>
       </w:r>
-      <w:bookmarkEnd w:id="47"/>
+      <w:bookmarkEnd w:id="46"/>
     </w:p>
     <w:p>
       <w:pPr>
@@ -5684,20 +5819,287 @@
         <w:t>1,3,6,</w:t>
       </w:r>
       <w:r>
+        <w:t>8</w:t>
+      </w:r>
+      <w:r>
+        <w:t>,</w:t>
+      </w:r>
+      <w:r>
         <w:t>13</w:t>
       </w:r>
       <w:r>
+        <w:t>)</w:t>
+      </w:r>
+    </w:p>
+    <w:p>
+      <w:pPr>
+        <w:pStyle w:val="Ranswer0"/>
+      </w:pPr>
+      <w:r>
+        <w:t>[1</w:t>
+      </w:r>
+      <w:proofErr w:type="gramStart"/>
+      <w:r>
+        <w:t>]  1</w:t>
+      </w:r>
+      <w:proofErr w:type="gramEnd"/>
+      <w:r>
+        <w:t xml:space="preserve">  3  6  </w:t>
+      </w:r>
+      <w:r>
+        <w:t>8</w:t>
+      </w:r>
+      <w:r>
+        <w:t xml:space="preserve"> </w:t>
+      </w:r>
+      <w:r>
+        <w:t>13</w:t>
+      </w:r>
+    </w:p>
+    <w:p>
+      <w:pPr>
+        <w:pStyle w:val="Rcode0"/>
+      </w:pPr>
+    </w:p>
+    <w:p>
+      <w:pPr>
+        <w:pStyle w:val="Indent0"/>
+      </w:pPr>
+      <w:r>
+        <w:t>use the assignment operator "</w:t>
+      </w:r>
+      <w:r>
+        <w:rPr>
+          <w:i/>
+        </w:rPr>
+        <w:t>&lt;-</w:t>
+      </w:r>
+      <w:r>
+        <w:t>" to assign</w:t>
+      </w:r>
+      <w:r>
+        <w:t xml:space="preserve"> the vector</w:t>
+      </w:r>
+      <w:r>
+        <w:t xml:space="preserve"> to the variable x.</w:t>
+      </w:r>
+      <w:r>
+        <w:t xml:space="preserve"> I could have called x many other things here, like "heights" or "numbers" or "myvector".</w:t>
+      </w:r>
+    </w:p>
+    <w:p>
+      <w:pPr>
+        <w:pStyle w:val="Rcode0"/>
+      </w:pPr>
+    </w:p>
+    <w:p>
+      <w:pPr>
+        <w:pStyle w:val="Rcode0"/>
+      </w:pPr>
+      <w:r>
+        <w:t xml:space="preserve">x &lt;- </w:t>
+      </w:r>
+      <w:proofErr w:type="gramStart"/>
+      <w:r>
+        <w:t>c(</w:t>
+      </w:r>
+      <w:proofErr w:type="gramEnd"/>
+      <w:r>
+        <w:t>1,3,6,</w:t>
+      </w:r>
+      <w:r>
+        <w:t>8</w:t>
+      </w:r>
+      <w:r>
         <w:t>,</w:t>
       </w:r>
       <w:r>
+        <w:t>13</w:t>
+      </w:r>
+      <w:r>
+        <w:t>)</w:t>
+      </w:r>
+    </w:p>
+    <w:p>
+      <w:pPr>
+        <w:pStyle w:val="Rcode0"/>
+      </w:pPr>
+    </w:p>
+    <w:p>
+      <w:pPr>
+        <w:pStyle w:val="indent"/>
+      </w:pPr>
+      <w:r>
+        <w:t>W</w:t>
+      </w:r>
+      <w:r>
+        <w:t>hen you assign the vector</w:t>
+      </w:r>
+      <w:r>
+        <w:t xml:space="preserve"> to x</w:t>
+      </w:r>
+      <w:r>
+        <w:t xml:space="preserve">, it no longer shows up on your screen. To </w:t>
+      </w:r>
+      <w:r>
+        <w:t>see what x contains</w:t>
+      </w:r>
+      <w:r>
+        <w:t>, type x, then enter.</w:t>
+      </w:r>
+      <w:r>
+        <w:t xml:space="preserve"> Note: when you </w:t>
+      </w:r>
+      <w:proofErr w:type="gramStart"/>
+      <w:r>
+        <w:t>put</w:t>
+      </w:r>
+      <w:r>
+        <w:t xml:space="preserve"> a #</w:t>
+      </w:r>
+      <w:proofErr w:type="gramEnd"/>
+      <w:r>
+        <w:t xml:space="preserve"> in front of </w:t>
+      </w:r>
+      <w:r>
+        <w:t>a line</w:t>
+      </w:r>
+      <w:r>
+        <w:t xml:space="preserve">, </w:t>
+      </w:r>
+      <w:r>
+        <w:t>it becomes a comment and is ignored by R.</w:t>
+      </w:r>
+    </w:p>
+    <w:p>
+      <w:pPr>
+        <w:pStyle w:val="Rcode0"/>
+        <w:ind w:left="0"/>
+      </w:pPr>
+    </w:p>
+    <w:p>
+      <w:pPr>
+        <w:pStyle w:val="Rcode0"/>
+      </w:pPr>
+      <w:proofErr w:type="gramStart"/>
+      <w:r>
+        <w:t>x</w:t>
+      </w:r>
+      <w:proofErr w:type="gramEnd"/>
+    </w:p>
+    <w:p>
+      <w:pPr>
+        <w:pStyle w:val="Ranswer0"/>
+      </w:pPr>
+      <w:r>
+        <w:t>[1</w:t>
+      </w:r>
+      <w:proofErr w:type="gramStart"/>
+      <w:r>
+        <w:t>]  1</w:t>
+      </w:r>
+      <w:proofErr w:type="gramEnd"/>
+      <w:r>
+        <w:t xml:space="preserve">  3  6  </w:t>
+      </w:r>
+      <w:r>
         <w:t>8</w:t>
       </w:r>
       <w:r>
+        <w:t xml:space="preserve"> </w:t>
+      </w:r>
+      <w:r>
+        <w:t>13</w:t>
+      </w:r>
+    </w:p>
+    <w:p>
+      <w:pPr>
+        <w:pStyle w:val="Rcode0"/>
+      </w:pPr>
+    </w:p>
+    <w:p>
+      <w:pPr>
+        <w:pStyle w:val="Rcode0"/>
+      </w:pPr>
+      <w:r>
+        <w:t>#</w:t>
+      </w:r>
+      <w:proofErr w:type="gramStart"/>
+      <w:r>
+        <w:t>create</w:t>
+      </w:r>
+      <w:proofErr w:type="gramEnd"/>
+      <w:r>
+        <w:t xml:space="preserve"> another vector, y.</w:t>
+      </w:r>
+    </w:p>
+    <w:p>
+      <w:pPr>
+        <w:pStyle w:val="Rcode0"/>
+      </w:pPr>
+      <w:r>
+        <w:t>y</w:t>
+      </w:r>
+      <w:r>
+        <w:t xml:space="preserve"> </w:t>
+      </w:r>
+      <w:r>
+        <w:t>&lt;-</w:t>
+      </w:r>
+      <w:r>
+        <w:t xml:space="preserve"> </w:t>
+      </w:r>
+      <w:proofErr w:type="gramStart"/>
+      <w:r>
+        <w:t>c(</w:t>
+      </w:r>
+      <w:proofErr w:type="gramEnd"/>
+      <w:r>
+        <w:t>2,5,4,</w:t>
+      </w:r>
+      <w:r>
+        <w:t>7</w:t>
+      </w:r>
+      <w:r>
+        <w:t>,</w:t>
+      </w:r>
+      <w:r>
+        <w:t>12</w:t>
+      </w:r>
+      <w:r>
         <w:t>)</w:t>
       </w:r>
     </w:p>
     <w:p>
       <w:pPr>
+        <w:pStyle w:val="Rcode0"/>
+      </w:pPr>
+    </w:p>
+    <w:p>
+      <w:pPr>
+        <w:pStyle w:val="Indent0"/>
+      </w:pPr>
+      <w:r>
+        <w:t>To see what y contains, type y, then enter.</w:t>
+      </w:r>
+    </w:p>
+    <w:p>
+      <w:pPr>
+        <w:pStyle w:val="Indent0"/>
+      </w:pPr>
+    </w:p>
+    <w:p>
+      <w:pPr>
+        <w:pStyle w:val="Rcode0"/>
+      </w:pPr>
+      <w:proofErr w:type="gramStart"/>
+      <w:r>
+        <w:t>y</w:t>
+      </w:r>
+      <w:proofErr w:type="gramEnd"/>
+    </w:p>
+    <w:p>
+      <w:pPr>
         <w:pStyle w:val="Ranswer0"/>
       </w:pPr>
       <w:r>
@@ -5705,281 +6107,20 @@
       </w:r>
       <w:proofErr w:type="gramStart"/>
       <w:r>
-        <w:t>]  1</w:t>
+        <w:t>]  2</w:t>
       </w:r>
       <w:proofErr w:type="gramEnd"/>
       <w:r>
-        <w:t xml:space="preserve">  3  6  </w:t>
-      </w:r>
-      <w:r>
-        <w:t>13 8</w:t>
-      </w:r>
-    </w:p>
-    <w:p>
-      <w:pPr>
-        <w:pStyle w:val="Rcode0"/>
-      </w:pPr>
-    </w:p>
-    <w:p>
-      <w:pPr>
-        <w:pStyle w:val="Indent0"/>
-      </w:pPr>
-      <w:r>
-        <w:t>use the assignment operator "</w:t>
-      </w:r>
-      <w:r>
-        <w:rPr>
-          <w:i/>
-        </w:rPr>
-        <w:t>&lt;-</w:t>
-      </w:r>
-      <w:r>
-        <w:t>" to assign</w:t>
-      </w:r>
-      <w:r>
-        <w:t xml:space="preserve"> the vector</w:t>
-      </w:r>
-      <w:r>
-        <w:t xml:space="preserve"> to the variable x.</w:t>
-      </w:r>
-      <w:r>
-        <w:t xml:space="preserve"> I could have called x many other things here, like "heights" or "numbers" or "myvector".</w:t>
-      </w:r>
-    </w:p>
-    <w:p>
-      <w:pPr>
-        <w:pStyle w:val="Rcode0"/>
-      </w:pPr>
-    </w:p>
-    <w:p>
-      <w:pPr>
-        <w:pStyle w:val="Rcode0"/>
-      </w:pPr>
-      <w:r>
-        <w:t xml:space="preserve">x &lt;- </w:t>
-      </w:r>
-      <w:proofErr w:type="gramStart"/>
-      <w:r>
-        <w:t>c(</w:t>
-      </w:r>
-      <w:proofErr w:type="gramEnd"/>
-      <w:r>
-        <w:t>1,3,6,</w:t>
-      </w:r>
-      <w:r>
-        <w:t>13</w:t>
-      </w:r>
-      <w:r>
-        <w:t>,</w:t>
-      </w:r>
-      <w:r>
-        <w:t>8</w:t>
-      </w:r>
-      <w:r>
-        <w:t>)</w:t>
-      </w:r>
-    </w:p>
-    <w:p>
-      <w:pPr>
-        <w:pStyle w:val="Rcode0"/>
-      </w:pPr>
-    </w:p>
-    <w:p>
-      <w:pPr>
-        <w:pStyle w:val="indent"/>
-      </w:pPr>
-      <w:r>
-        <w:t>W</w:t>
-      </w:r>
-      <w:r>
-        <w:t>hen you assign the vector</w:t>
-      </w:r>
-      <w:r>
-        <w:t xml:space="preserve"> to x</w:t>
-      </w:r>
-      <w:r>
-        <w:t xml:space="preserve">, it no longer shows up on your screen. To </w:t>
-      </w:r>
-      <w:r>
-        <w:t>see what x contains</w:t>
-      </w:r>
-      <w:r>
-        <w:t>, type x, then enter.</w:t>
-      </w:r>
-      <w:r>
-        <w:t xml:space="preserve"> Note: when you </w:t>
-      </w:r>
-      <w:proofErr w:type="gramStart"/>
-      <w:r>
-        <w:t>put</w:t>
-      </w:r>
-      <w:r>
-        <w:t xml:space="preserve"> a #</w:t>
-      </w:r>
-      <w:proofErr w:type="gramEnd"/>
-      <w:r>
-        <w:t xml:space="preserve"> in front of </w:t>
-      </w:r>
-      <w:r>
-        <w:t>a line</w:t>
-      </w:r>
-      <w:r>
-        <w:t xml:space="preserve">, </w:t>
-      </w:r>
-      <w:r>
-        <w:t>it becomes a comment and is ignored by R.</w:t>
-      </w:r>
-    </w:p>
-    <w:p>
-      <w:pPr>
-        <w:pStyle w:val="Rcode0"/>
-        <w:ind w:left="0"/>
-      </w:pPr>
-    </w:p>
-    <w:p>
-      <w:pPr>
-        <w:pStyle w:val="Rcode0"/>
-      </w:pPr>
-      <w:proofErr w:type="gramStart"/>
-      <w:r>
-        <w:t>x</w:t>
-      </w:r>
-      <w:proofErr w:type="gramEnd"/>
-    </w:p>
-    <w:p>
-      <w:pPr>
-        <w:pStyle w:val="Ranswer0"/>
-      </w:pPr>
-      <w:r>
-        <w:t>[1</w:t>
-      </w:r>
-      <w:proofErr w:type="gramStart"/>
-      <w:r>
-        <w:t>]  1</w:t>
-      </w:r>
-      <w:proofErr w:type="gramEnd"/>
-      <w:r>
-        <w:t xml:space="preserve">  3  6  </w:t>
-      </w:r>
-      <w:r>
-        <w:t>13</w:t>
+        <w:t xml:space="preserve">  5  4  </w:t>
+      </w:r>
+      <w:r>
+        <w:t>7</w:t>
       </w:r>
       <w:r>
         <w:t xml:space="preserve"> </w:t>
       </w:r>
       <w:r>
-        <w:t>8</w:t>
-      </w:r>
-    </w:p>
-    <w:p>
-      <w:pPr>
-        <w:pStyle w:val="Rcode0"/>
-      </w:pPr>
-    </w:p>
-    <w:p>
-      <w:pPr>
-        <w:pStyle w:val="Rcode0"/>
-      </w:pPr>
-      <w:r>
-        <w:t>#</w:t>
-      </w:r>
-      <w:proofErr w:type="gramStart"/>
-      <w:r>
-        <w:t>create</w:t>
-      </w:r>
-      <w:proofErr w:type="gramEnd"/>
-      <w:r>
-        <w:t xml:space="preserve"> another vector, y.</w:t>
-      </w:r>
-    </w:p>
-    <w:p>
-      <w:pPr>
-        <w:pStyle w:val="Rcode0"/>
-      </w:pPr>
-      <w:r>
-        <w:t>y</w:t>
-      </w:r>
-      <w:r>
-        <w:t xml:space="preserve"> </w:t>
-      </w:r>
-      <w:r>
-        <w:t>&lt;-</w:t>
-      </w:r>
-      <w:r>
-        <w:t xml:space="preserve"> </w:t>
-      </w:r>
-      <w:proofErr w:type="gramStart"/>
-      <w:r>
-        <w:t>c(</w:t>
-      </w:r>
-      <w:proofErr w:type="gramEnd"/>
-      <w:r>
-        <w:t>2,5,4,</w:t>
-      </w:r>
-      <w:r>
         <w:t>12</w:t>
-      </w:r>
-      <w:r>
-        <w:t>,</w:t>
-      </w:r>
-      <w:r>
-        <w:t>7</w:t>
-      </w:r>
-      <w:r>
-        <w:t>)</w:t>
-      </w:r>
-    </w:p>
-    <w:p>
-      <w:pPr>
-        <w:pStyle w:val="Rcode0"/>
-      </w:pPr>
-    </w:p>
-    <w:p>
-      <w:pPr>
-        <w:pStyle w:val="Indent0"/>
-      </w:pPr>
-      <w:r>
-        <w:t>To see what y contains, type y, then enter.</w:t>
-      </w:r>
-    </w:p>
-    <w:p>
-      <w:pPr>
-        <w:pStyle w:val="Indent0"/>
-      </w:pPr>
-    </w:p>
-    <w:p>
-      <w:pPr>
-        <w:pStyle w:val="Rcode0"/>
-      </w:pPr>
-      <w:proofErr w:type="gramStart"/>
-      <w:r>
-        <w:t>y</w:t>
-      </w:r>
-      <w:proofErr w:type="gramEnd"/>
-    </w:p>
-    <w:p>
-      <w:pPr>
-        <w:pStyle w:val="Ranswer0"/>
-      </w:pPr>
-      <w:r>
-        <w:t>[1</w:t>
-      </w:r>
-      <w:proofErr w:type="gramStart"/>
-      <w:r>
-        <w:t>]  2</w:t>
-      </w:r>
-      <w:proofErr w:type="gramEnd"/>
-      <w:r>
-        <w:t xml:space="preserve">  5  4  </w:t>
-      </w:r>
-      <w:r>
-        <w:t>12</w:t>
-      </w:r>
-      <w:r>
-        <w:t xml:space="preserve"> </w:t>
-      </w:r>
-      <w:r>
-        <w:t>7</w:t>
       </w:r>
     </w:p>
     <w:p>
@@ -5994,7 +6135,6 @@
         <w:keepLines/>
       </w:pPr>
       <w:r>
-        <w:lastRenderedPageBreak/>
         <w:t xml:space="preserve">To access a specific element of a vector, use the square brackets - to access the </w:t>
       </w:r>
       <w:r>
@@ -6039,7 +6179,7 @@
         <w:t xml:space="preserve">[1] </w:t>
       </w:r>
       <w:r>
-        <w:t>8</w:t>
+        <w:t>13</w:t>
       </w:r>
     </w:p>
     <w:p>
@@ -6416,19 +6556,19 @@
       <w:pPr>
         <w:pStyle w:val="Heading2"/>
       </w:pPr>
-      <w:bookmarkStart w:id="48" w:name="_Toc307301343"/>
-      <w:bookmarkStart w:id="49" w:name="_Toc307305605"/>
-      <w:bookmarkStart w:id="50" w:name="_Toc308008703"/>
-      <w:bookmarkStart w:id="51" w:name="_Toc308171339"/>
-      <w:bookmarkStart w:id="52" w:name="_Toc309118209"/>
+      <w:bookmarkStart w:id="47" w:name="_Toc307301343"/>
+      <w:bookmarkStart w:id="48" w:name="_Toc307305605"/>
+      <w:bookmarkStart w:id="49" w:name="_Toc308008703"/>
+      <w:bookmarkStart w:id="50" w:name="_Toc308171339"/>
+      <w:bookmarkStart w:id="51" w:name="_Toc309118209"/>
       <w:r>
         <w:t>Calculate some basic statistics on vectors</w:t>
       </w:r>
+      <w:bookmarkEnd w:id="47"/>
       <w:bookmarkEnd w:id="48"/>
       <w:bookmarkEnd w:id="49"/>
       <w:bookmarkEnd w:id="50"/>
       <w:bookmarkEnd w:id="51"/>
-      <w:bookmarkEnd w:id="52"/>
     </w:p>
     <w:p>
       <w:pPr>
@@ -6638,6 +6778,7 @@
         <w:pStyle w:val="Ranswer0"/>
       </w:pPr>
       <w:r>
+        <w:lastRenderedPageBreak/>
         <w:t>[1] 5</w:t>
       </w:r>
     </w:p>
@@ -6802,7 +6943,6 @@
         <w:pStyle w:val="indent"/>
       </w:pPr>
       <w:r>
-        <w:lastRenderedPageBreak/>
         <w:t xml:space="preserve">Two </w:t>
       </w:r>
       <w:proofErr w:type="gramStart"/>
@@ -6828,6 +6968,9 @@
     <w:p>
       <w:pPr>
         <w:pStyle w:val="Rcode0"/>
+        <w:tabs>
+          <w:tab w:val="left" w:pos="1740"/>
+        </w:tabs>
       </w:pPr>
       <w:proofErr w:type="gramStart"/>
       <w:r>
@@ -6836,6 +6979,9 @@
       <w:proofErr w:type="gramEnd"/>
       <w:r>
         <w:t>==6</w:t>
+      </w:r>
+      <w:r>
+        <w:tab/>
       </w:r>
     </w:p>
     <w:p>
@@ -7207,11 +7353,11 @@
       <w:pPr>
         <w:pStyle w:val="Heading2"/>
       </w:pPr>
-      <w:bookmarkStart w:id="53" w:name="_Toc307301344"/>
-      <w:bookmarkStart w:id="54" w:name="_Toc307305606"/>
-      <w:bookmarkStart w:id="55" w:name="_Toc308008704"/>
-      <w:bookmarkStart w:id="56" w:name="_Toc308171340"/>
-      <w:bookmarkStart w:id="57" w:name="_Toc309118210"/>
+      <w:bookmarkStart w:id="52" w:name="_Toc307301344"/>
+      <w:bookmarkStart w:id="53" w:name="_Toc307305606"/>
+      <w:bookmarkStart w:id="54" w:name="_Toc308008704"/>
+      <w:bookmarkStart w:id="55" w:name="_Toc308171340"/>
+      <w:bookmarkStart w:id="56" w:name="_Toc309118210"/>
       <w:r>
         <w:t xml:space="preserve">Plot x </w:t>
       </w:r>
@@ -7223,11 +7369,11 @@
       <w:r>
         <w:t xml:space="preserve"> y</w:t>
       </w:r>
+      <w:bookmarkEnd w:id="52"/>
       <w:bookmarkEnd w:id="53"/>
       <w:bookmarkEnd w:id="54"/>
       <w:bookmarkEnd w:id="55"/>
       <w:bookmarkEnd w:id="56"/>
-      <w:bookmarkEnd w:id="57"/>
     </w:p>
     <w:p>
       <w:pPr>
@@ -7328,6 +7474,7 @@
         <w:keepLines/>
       </w:pPr>
       <w:r>
+        <w:lastRenderedPageBreak/>
         <w:t>To make a line plot instead, add an argument to the plot function of type="l".</w:t>
       </w:r>
     </w:p>
@@ -7443,6 +7590,153 @@
     </w:p>
     <w:p>
       <w:pPr>
+        <w:pStyle w:val="Indent0"/>
+      </w:pPr>
+      <w:r>
+        <w:rPr>
+          <w:i/>
+        </w:rPr>
+        <w:t>plot()</w:t>
+      </w:r>
+      <w:r>
+        <w:t xml:space="preserve"> is a function, which can take many arguments. The arguments you give to plot will determine how the plot looks.</w:t>
+      </w:r>
+    </w:p>
+    <w:p>
+      <w:pPr>
+        <w:pStyle w:val="Indent0"/>
+      </w:pPr>
+    </w:p>
+    <w:p>
+      <w:pPr>
+        <w:pStyle w:val="Rcode0"/>
+      </w:pPr>
+      <w:proofErr w:type="gramStart"/>
+      <w:r>
+        <w:t>plot(</w:t>
+      </w:r>
+      <w:proofErr w:type="gramEnd"/>
+      <w:r>
+        <w:t>x,y,col="blue")</w:t>
+      </w:r>
+    </w:p>
+    <w:p>
+      <w:pPr>
+        <w:pStyle w:val="Rcode0"/>
+      </w:pPr>
+      <w:proofErr w:type="gramStart"/>
+      <w:r>
+        <w:t>plot(</w:t>
+      </w:r>
+      <w:proofErr w:type="spellStart"/>
+      <w:proofErr w:type="gramEnd"/>
+      <w:r>
+        <w:t>x,y,main</w:t>
+      </w:r>
+      <w:proofErr w:type="spellEnd"/>
+      <w:r>
+        <w:t>="x vs. y")</w:t>
+      </w:r>
+    </w:p>
+    <w:p>
+      <w:pPr>
+        <w:pStyle w:val="Rcode0"/>
+      </w:pPr>
+      <w:proofErr w:type="gramStart"/>
+      <w:r>
+        <w:t>plot(</w:t>
+      </w:r>
+      <w:proofErr w:type="spellStart"/>
+      <w:proofErr w:type="gramEnd"/>
+      <w:r>
+        <w:t>x,y,main</w:t>
+      </w:r>
+      <w:proofErr w:type="spellEnd"/>
+      <w:r>
+        <w:t>="x vs. y",</w:t>
+      </w:r>
+      <w:r>
+        <w:t xml:space="preserve"> </w:t>
+      </w:r>
+      <w:r>
+        <w:t>col="blue",</w:t>
+      </w:r>
+      <w:r>
+        <w:t xml:space="preserve"> </w:t>
+      </w:r>
+      <w:proofErr w:type="spellStart"/>
+      <w:r>
+        <w:t>pch</w:t>
+      </w:r>
+      <w:proofErr w:type="spellEnd"/>
+      <w:r>
+        <w:t>=20)</w:t>
+      </w:r>
+    </w:p>
+    <w:p>
+      <w:pPr>
+        <w:pStyle w:val="Rcode0"/>
+      </w:pPr>
+      <w:proofErr w:type="gramStart"/>
+      <w:r>
+        <w:t>plot(</w:t>
+      </w:r>
+      <w:proofErr w:type="spellStart"/>
+      <w:proofErr w:type="gramEnd"/>
+      <w:r>
+        <w:t>x,y,main</w:t>
+      </w:r>
+      <w:proofErr w:type="spellEnd"/>
+      <w:r>
+        <w:t>="x vs. y",</w:t>
+      </w:r>
+      <w:r>
+        <w:t xml:space="preserve"> </w:t>
+      </w:r>
+      <w:proofErr w:type="spellStart"/>
+      <w:r>
+        <w:t>xlab</w:t>
+      </w:r>
+      <w:proofErr w:type="spellEnd"/>
+      <w:r>
+        <w:t>="x label",</w:t>
+      </w:r>
+      <w:r>
+        <w:t xml:space="preserve"> </w:t>
+      </w:r>
+      <w:proofErr w:type="spellStart"/>
+      <w:r>
+        <w:t>ylab</w:t>
+      </w:r>
+      <w:proofErr w:type="spellEnd"/>
+      <w:r>
+        <w:t>="y label",</w:t>
+      </w:r>
+      <w:r>
+        <w:t xml:space="preserve"> </w:t>
+      </w:r>
+      <w:r>
+        <w:t>type="b", col="red")</w:t>
+      </w:r>
+    </w:p>
+    <w:p>
+      <w:pPr>
+        <w:pStyle w:val="Rcode0"/>
+      </w:pPr>
+      <w:r>
+        <w:t>?plot</w:t>
+      </w:r>
+    </w:p>
+    <w:p>
+      <w:pPr>
+        <w:pStyle w:val="Rcode0"/>
+      </w:pPr>
+      <w:r>
+        <w:t>?par</w:t>
+      </w:r>
+    </w:p>
+    <w:p>
+      <w:pPr>
         <w:pStyle w:val="Rcode0"/>
         <w:ind w:left="0"/>
       </w:pPr>
@@ -7450,7 +7744,6 @@
         <w:rPr>
           <w:noProof/>
         </w:rPr>
-        <w:lastRenderedPageBreak/>
         <mc:AlternateContent>
           <mc:Choice Requires="wps">
             <w:drawing>
@@ -7685,7 +7978,7 @@
       <w:pPr>
         <w:pStyle w:val="Heading1"/>
       </w:pPr>
-      <w:bookmarkStart w:id="58" w:name="_Toc309118211"/>
+      <w:bookmarkStart w:id="57" w:name="_Toc309118211"/>
       <w:r>
         <w:t>5</w:t>
       </w:r>
@@ -7695,25 +7988,25 @@
       <w:r>
         <w:t xml:space="preserve"> from Files</w:t>
       </w:r>
+      <w:bookmarkEnd w:id="57"/>
+    </w:p>
+    <w:p>
+      <w:pPr>
+        <w:pStyle w:val="Heading2"/>
+      </w:pPr>
+      <w:bookmarkStart w:id="58" w:name="_Toc307301346"/>
+      <w:bookmarkStart w:id="59" w:name="_Toc307305608"/>
+      <w:bookmarkStart w:id="60" w:name="_Toc308008706"/>
+      <w:bookmarkStart w:id="61" w:name="_Toc308171342"/>
+      <w:bookmarkStart w:id="62" w:name="_Toc309118212"/>
+      <w:r>
+        <w:t>Read in some data</w:t>
+      </w:r>
       <w:bookmarkEnd w:id="58"/>
-    </w:p>
-    <w:p>
-      <w:pPr>
-        <w:pStyle w:val="Heading2"/>
-      </w:pPr>
-      <w:bookmarkStart w:id="59" w:name="_Toc307301346"/>
-      <w:bookmarkStart w:id="60" w:name="_Toc307305608"/>
-      <w:bookmarkStart w:id="61" w:name="_Toc308008706"/>
-      <w:bookmarkStart w:id="62" w:name="_Toc308171342"/>
-      <w:bookmarkStart w:id="63" w:name="_Toc309118212"/>
-      <w:r>
-        <w:t>Read in some data</w:t>
-      </w:r>
       <w:bookmarkEnd w:id="59"/>
       <w:bookmarkEnd w:id="60"/>
       <w:bookmarkEnd w:id="61"/>
       <w:bookmarkEnd w:id="62"/>
-      <w:bookmarkEnd w:id="63"/>
     </w:p>
     <w:p>
       <w:pPr>
@@ -7879,19 +8172,19 @@
       <w:pPr>
         <w:pStyle w:val="Heading2"/>
       </w:pPr>
-      <w:bookmarkStart w:id="64" w:name="_Toc307301347"/>
-      <w:bookmarkStart w:id="65" w:name="_Toc307305609"/>
-      <w:bookmarkStart w:id="66" w:name="_Toc308008707"/>
-      <w:bookmarkStart w:id="67" w:name="_Toc308171343"/>
-      <w:bookmarkStart w:id="68" w:name="_Toc309118213"/>
+      <w:bookmarkStart w:id="63" w:name="_Toc307301347"/>
+      <w:bookmarkStart w:id="64" w:name="_Toc307305609"/>
+      <w:bookmarkStart w:id="65" w:name="_Toc308008707"/>
+      <w:bookmarkStart w:id="66" w:name="_Toc308171343"/>
+      <w:bookmarkStart w:id="67" w:name="_Toc309118213"/>
       <w:r>
         <w:t>Data frames</w:t>
       </w:r>
+      <w:bookmarkEnd w:id="63"/>
       <w:bookmarkEnd w:id="64"/>
       <w:bookmarkEnd w:id="65"/>
       <w:bookmarkEnd w:id="66"/>
       <w:bookmarkEnd w:id="67"/>
-      <w:bookmarkEnd w:id="68"/>
     </w:p>
     <w:p/>
     <w:p>
@@ -7971,6 +8264,7 @@
         <w:pStyle w:val="indent"/>
       </w:pPr>
       <w:r>
+        <w:lastRenderedPageBreak/>
         <w:t>You can access an individual row</w:t>
       </w:r>
       <w:r>
@@ -8240,59 +8534,6 @@
     <w:p>
       <w:pPr>
         <w:pStyle w:val="Rcode0"/>
-      </w:pPr>
-    </w:p>
-    <w:p>
-      <w:pPr>
-        <w:pStyle w:val="Rcode0"/>
-      </w:pPr>
-      <w:r>
-        <w:t>#setting the row names to the gene names</w:t>
-      </w:r>
-    </w:p>
-    <w:p>
-      <w:pPr>
-        <w:pStyle w:val="Rcode0"/>
-        <w:ind w:left="0" w:firstLine="720"/>
-      </w:pPr>
-      <w:proofErr w:type="spellStart"/>
-      <w:proofErr w:type="gramStart"/>
-      <w:r>
-        <w:t>rownames</w:t>
-      </w:r>
-      <w:proofErr w:type="spellEnd"/>
-      <w:r>
-        <w:t>(</w:t>
-      </w:r>
-      <w:proofErr w:type="gramEnd"/>
-      <w:r>
-        <w:t>yeast</w:t>
-      </w:r>
-      <w:r>
-        <w:t>)</w:t>
-      </w:r>
-      <w:r>
-        <w:t xml:space="preserve"> </w:t>
-      </w:r>
-      <w:r>
-        <w:t>&lt;-</w:t>
-      </w:r>
-      <w:r>
-        <w:t xml:space="preserve"> </w:t>
-      </w:r>
-      <w:proofErr w:type="spellStart"/>
-      <w:r>
-        <w:t>yeast</w:t>
-      </w:r>
-      <w:r>
-        <w:t>$gene</w:t>
-      </w:r>
-      <w:proofErr w:type="spellEnd"/>
-    </w:p>
-    <w:p>
-      <w:pPr>
-        <w:pStyle w:val="Rcode0"/>
-        <w:ind w:left="0"/>
       </w:pPr>
     </w:p>
     <w:p>
@@ -8302,14 +8543,19 @@
         <w:keepLines/>
       </w:pPr>
       <w:r>
-        <w:lastRenderedPageBreak/>
-        <w:t xml:space="preserve">You can also access </w:t>
+        <w:t xml:space="preserve">You can access </w:t>
       </w:r>
       <w:r>
         <w:t xml:space="preserve">individual </w:t>
       </w:r>
       <w:r>
-        <w:t>columns by name, two different</w:t>
+        <w:t xml:space="preserve">columns by </w:t>
+      </w:r>
+      <w:r>
+        <w:t xml:space="preserve">their column </w:t>
+      </w:r>
+      <w:r>
+        <w:t>name, two different</w:t>
       </w:r>
       <w:r>
         <w:t>,</w:t>
@@ -8373,7 +8619,16 @@
         <w:pStyle w:val="Indent0"/>
       </w:pPr>
       <w:r>
-        <w:t xml:space="preserve">Or get a few columns </w:t>
+        <w:t xml:space="preserve">Or </w:t>
+      </w:r>
+      <w:r>
+        <w:t>pull out</w:t>
+      </w:r>
+      <w:r>
+        <w:t xml:space="preserve"> a few columns </w:t>
+      </w:r>
+      <w:r>
+        <w:t>by name</w:t>
       </w:r>
     </w:p>
     <w:p>
@@ -8574,6 +8829,7 @@
     <w:p>
       <w:pPr>
         <w:pStyle w:val="Rcode0"/>
+        <w:ind w:left="0"/>
       </w:pPr>
     </w:p>
     <w:p>
@@ -8581,147 +8837,108 @@
         <w:pStyle w:val="Indent0"/>
       </w:pPr>
       <w:r>
-        <w:t>Or you can do that all in one step, leaving out the explicit creation of the index vector named iv.</w:t>
-      </w:r>
+        <w:t xml:space="preserve">You can sort a data frame using </w:t>
+      </w:r>
+      <w:r>
+        <w:rPr>
+          <w:i/>
+        </w:rPr>
+        <w:t>order()</w:t>
+      </w:r>
+    </w:p>
+    <w:p>
+      <w:pPr>
+        <w:pStyle w:val="Rcode0"/>
+      </w:pPr>
+    </w:p>
+    <w:p>
+      <w:pPr>
+        <w:pStyle w:val="Rcode0"/>
+      </w:pPr>
+      <w:proofErr w:type="spellStart"/>
+      <w:r>
+        <w:t>yeast</w:t>
+      </w:r>
+      <w:r>
+        <w:t>.sort</w:t>
+      </w:r>
+      <w:proofErr w:type="spellEnd"/>
+      <w:r>
+        <w:t xml:space="preserve"> &lt;- </w:t>
+      </w:r>
+      <w:proofErr w:type="gramStart"/>
+      <w:r>
+        <w:t>yeast</w:t>
+      </w:r>
+      <w:r>
+        <w:t>[</w:t>
+      </w:r>
+      <w:proofErr w:type="gramEnd"/>
+      <w:r>
+        <w:t>order(</w:t>
+      </w:r>
+      <w:proofErr w:type="spellStart"/>
+      <w:r>
+        <w:t>yeast</w:t>
+      </w:r>
+      <w:r>
+        <w:t>$chrom</w:t>
+      </w:r>
+      <w:proofErr w:type="spellEnd"/>
+      <w:r>
+        <w:t>),]</w:t>
+      </w:r>
+    </w:p>
+    <w:p>
+      <w:pPr>
+        <w:pStyle w:val="Rcode0"/>
+      </w:pPr>
     </w:p>
     <w:p>
       <w:pPr>
         <w:pStyle w:val="Indent0"/>
       </w:pPr>
-    </w:p>
-    <w:p>
-      <w:pPr>
-        <w:pStyle w:val="Rcode0"/>
-      </w:pPr>
+      <w:r>
+        <w:t>You can use some neat functions to summarize over rows or columns of a data frame.</w:t>
+      </w:r>
+    </w:p>
+    <w:p>
+      <w:pPr>
+        <w:pStyle w:val="Rcode0"/>
+      </w:pPr>
+    </w:p>
+    <w:p>
+      <w:pPr>
+        <w:pStyle w:val="Rcode0"/>
+      </w:pPr>
+      <w:r>
+        <w:t xml:space="preserve">#Find the means of </w:t>
+      </w:r>
+      <w:r>
+        <w:t>two</w:t>
+      </w:r>
+      <w:r>
+        <w:t xml:space="preserve"> columns</w:t>
+      </w:r>
+    </w:p>
+    <w:p>
+      <w:pPr>
+        <w:pStyle w:val="Rcode0"/>
+      </w:pPr>
+      <w:proofErr w:type="spellStart"/>
       <w:proofErr w:type="gramStart"/>
       <w:r>
-        <w:t>sub</w:t>
+        <w:t>colMeans</w:t>
+      </w:r>
+      <w:proofErr w:type="spellEnd"/>
+      <w:r>
+        <w:t>(</w:t>
       </w:r>
       <w:proofErr w:type="gramEnd"/>
       <w:r>
-        <w:t xml:space="preserve"> &lt;- yeast[</w:t>
-      </w:r>
-      <w:proofErr w:type="spellStart"/>
-      <w:r>
-        <w:t>yeast$left_gene_relationship</w:t>
-      </w:r>
-      <w:proofErr w:type="spellEnd"/>
-      <w:r>
-        <w:t xml:space="preserve"> == "overlapping",]</w:t>
-      </w:r>
-    </w:p>
-    <w:p>
-      <w:pPr>
-        <w:pStyle w:val="Rcode0"/>
-      </w:pPr>
-    </w:p>
-    <w:p>
-      <w:pPr>
-        <w:pStyle w:val="Indent0"/>
-      </w:pPr>
-      <w:r>
-        <w:t xml:space="preserve">You can sort a data frame using </w:t>
-      </w:r>
-      <w:r>
-        <w:rPr>
-          <w:i/>
-        </w:rPr>
-        <w:t>order()</w:t>
-      </w:r>
-    </w:p>
-    <w:p>
-      <w:pPr>
-        <w:pStyle w:val="Rcode0"/>
-      </w:pPr>
-    </w:p>
-    <w:p>
-      <w:pPr>
-        <w:pStyle w:val="Rcode0"/>
-      </w:pPr>
-      <w:proofErr w:type="spellStart"/>
-      <w:r>
         <w:t>yeast</w:t>
       </w:r>
       <w:r>
-        <w:t>.sort</w:t>
-      </w:r>
-      <w:proofErr w:type="spellEnd"/>
-      <w:r>
-        <w:t xml:space="preserve"> &lt;- </w:t>
-      </w:r>
-      <w:proofErr w:type="gramStart"/>
-      <w:r>
-        <w:t>yeast</w:t>
-      </w:r>
-      <w:r>
-        <w:t>[</w:t>
-      </w:r>
-      <w:proofErr w:type="gramEnd"/>
-      <w:r>
-        <w:t>order(</w:t>
-      </w:r>
-      <w:proofErr w:type="spellStart"/>
-      <w:r>
-        <w:t>yeast</w:t>
-      </w:r>
-      <w:r>
-        <w:t>$chrom</w:t>
-      </w:r>
-      <w:proofErr w:type="spellEnd"/>
-      <w:r>
-        <w:t>),]</w:t>
-      </w:r>
-    </w:p>
-    <w:p>
-      <w:pPr>
-        <w:pStyle w:val="Rcode0"/>
-      </w:pPr>
-    </w:p>
-    <w:p>
-      <w:pPr>
-        <w:pStyle w:val="Indent0"/>
-      </w:pPr>
-      <w:r>
-        <w:t>You can use some neat functions to summarize over rows or columns of a data frame.</w:t>
-      </w:r>
-    </w:p>
-    <w:p>
-      <w:pPr>
-        <w:pStyle w:val="Rcode0"/>
-      </w:pPr>
-    </w:p>
-    <w:p>
-      <w:pPr>
-        <w:pStyle w:val="Rcode0"/>
-      </w:pPr>
-      <w:r>
-        <w:t xml:space="preserve">#Find the means of </w:t>
-      </w:r>
-      <w:r>
-        <w:t>two</w:t>
-      </w:r>
-      <w:r>
-        <w:t xml:space="preserve"> columns</w:t>
-      </w:r>
-    </w:p>
-    <w:p>
-      <w:pPr>
-        <w:pStyle w:val="Rcode0"/>
-      </w:pPr>
-      <w:proofErr w:type="spellStart"/>
-      <w:proofErr w:type="gramStart"/>
-      <w:r>
-        <w:t>colMeans</w:t>
-      </w:r>
-      <w:proofErr w:type="spellEnd"/>
-      <w:r>
-        <w:t>(</w:t>
-      </w:r>
-      <w:proofErr w:type="gramEnd"/>
-      <w:r>
-        <w:t>yeast</w:t>
-      </w:r>
-      <w:r>
         <w:t>[,c(8,11)])</w:t>
       </w:r>
     </w:p>
@@ -8752,6 +8969,7 @@
         <w:rPr>
           <w:noProof/>
         </w:rPr>
+        <w:lastRenderedPageBreak/>
         <mc:AlternateContent>
           <mc:Choice Requires="wps">
             <w:drawing>
@@ -9083,7 +9301,7 @@
       <w:pPr>
         <w:pStyle w:val="Heading1"/>
       </w:pPr>
-      <w:bookmarkStart w:id="69" w:name="_Toc309118214"/>
+      <w:bookmarkStart w:id="68" w:name="_Toc309118214"/>
       <w:r>
         <w:t>6</w:t>
       </w:r>
@@ -9093,25 +9311,25 @@
       <w:r>
         <w:t>Basic Plotting</w:t>
       </w:r>
+      <w:bookmarkEnd w:id="68"/>
+    </w:p>
+    <w:p>
+      <w:pPr>
+        <w:pStyle w:val="Heading2"/>
+      </w:pPr>
+      <w:bookmarkStart w:id="69" w:name="_Toc307301351"/>
+      <w:bookmarkStart w:id="70" w:name="_Toc307305613"/>
+      <w:bookmarkStart w:id="71" w:name="_Toc308008711"/>
+      <w:bookmarkStart w:id="72" w:name="_Toc308171345"/>
+      <w:bookmarkStart w:id="73" w:name="_Toc309118215"/>
+      <w:r>
+        <w:t>More on scatter plots</w:t>
+      </w:r>
       <w:bookmarkEnd w:id="69"/>
-    </w:p>
-    <w:p>
-      <w:pPr>
-        <w:pStyle w:val="Heading2"/>
-      </w:pPr>
-      <w:bookmarkStart w:id="70" w:name="_Toc307301351"/>
-      <w:bookmarkStart w:id="71" w:name="_Toc307305613"/>
-      <w:bookmarkStart w:id="72" w:name="_Toc308008711"/>
-      <w:bookmarkStart w:id="73" w:name="_Toc308171345"/>
-      <w:bookmarkStart w:id="74" w:name="_Toc309118215"/>
-      <w:r>
-        <w:t>More on scatter plots</w:t>
-      </w:r>
       <w:bookmarkEnd w:id="70"/>
       <w:bookmarkEnd w:id="71"/>
       <w:bookmarkEnd w:id="72"/>
       <w:bookmarkEnd w:id="73"/>
-      <w:bookmarkEnd w:id="74"/>
     </w:p>
     <w:p>
       <w:pPr>
@@ -9225,7 +9443,6 @@
         <w:keepLines/>
       </w:pPr>
       <w:r>
-        <w:lastRenderedPageBreak/>
         <w:t>#or mac</w:t>
       </w:r>
     </w:p>
@@ -9552,6 +9769,7 @@
         <w:keepLines/>
       </w:pPr>
       <w:r>
+        <w:lastRenderedPageBreak/>
         <w:t>Add a title</w:t>
       </w:r>
       <w:r>
@@ -9902,7 +10120,6 @@
         <w:pStyle w:val="indent"/>
       </w:pPr>
       <w:r>
-        <w:lastRenderedPageBreak/>
         <w:t xml:space="preserve">Here are some </w:t>
       </w:r>
       <w:r>
@@ -10124,19 +10341,19 @@
       <w:pPr>
         <w:pStyle w:val="Heading2"/>
       </w:pPr>
-      <w:bookmarkStart w:id="75" w:name="_Toc307301352"/>
-      <w:bookmarkStart w:id="76" w:name="_Toc307305614"/>
-      <w:bookmarkStart w:id="77" w:name="_Toc308008712"/>
-      <w:bookmarkStart w:id="78" w:name="_Toc308171346"/>
-      <w:bookmarkStart w:id="79" w:name="_Toc309118216"/>
+      <w:bookmarkStart w:id="74" w:name="_Toc307301352"/>
+      <w:bookmarkStart w:id="75" w:name="_Toc307305614"/>
+      <w:bookmarkStart w:id="76" w:name="_Toc308008712"/>
+      <w:bookmarkStart w:id="77" w:name="_Toc308171346"/>
+      <w:bookmarkStart w:id="78" w:name="_Toc309118216"/>
       <w:r>
         <w:t>Line plot</w:t>
       </w:r>
+      <w:bookmarkEnd w:id="74"/>
       <w:bookmarkEnd w:id="75"/>
       <w:bookmarkEnd w:id="76"/>
       <w:bookmarkEnd w:id="77"/>
       <w:bookmarkEnd w:id="78"/>
-      <w:bookmarkEnd w:id="79"/>
     </w:p>
     <w:p/>
     <w:p>
@@ -10648,19 +10865,19 @@
       <w:pPr>
         <w:pStyle w:val="BoldHeader0"/>
       </w:pPr>
-      <w:bookmarkStart w:id="80" w:name="_Toc307301353"/>
-      <w:bookmarkStart w:id="81" w:name="_Toc307305615"/>
-      <w:bookmarkStart w:id="82" w:name="_Toc308008713"/>
-      <w:bookmarkStart w:id="83" w:name="_Toc308171347"/>
-      <w:bookmarkStart w:id="84" w:name="_Toc309118217"/>
+      <w:bookmarkStart w:id="79" w:name="_Toc307301353"/>
+      <w:bookmarkStart w:id="80" w:name="_Toc307305615"/>
+      <w:bookmarkStart w:id="81" w:name="_Toc308008713"/>
+      <w:bookmarkStart w:id="82" w:name="_Toc308171347"/>
+      <w:bookmarkStart w:id="83" w:name="_Toc309118217"/>
       <w:r>
         <w:t>Legend</w:t>
       </w:r>
+      <w:bookmarkEnd w:id="79"/>
       <w:bookmarkEnd w:id="80"/>
       <w:bookmarkEnd w:id="81"/>
       <w:bookmarkEnd w:id="82"/>
       <w:bookmarkEnd w:id="83"/>
-      <w:bookmarkEnd w:id="84"/>
     </w:p>
     <w:p>
       <w:pPr>
@@ -10726,7 +10943,6 @@
         <w:pStyle w:val="Indent0"/>
       </w:pPr>
       <w:r>
-        <w:lastRenderedPageBreak/>
         <mc:AlternateContent>
           <mc:Choice Requires="wps">
             <w:drawing>
@@ -10790,77 +11006,33 @@
                               <w:rPr>
                                 <w:i/>
                               </w:rPr>
-                              <w:t xml:space="preserve">Remove the smoothing from the above line plots by getting rid of </w:t>
+                              <w:t xml:space="preserve">Add </w:t>
                             </w:r>
-                            <w:proofErr w:type="spellStart"/>
                             <w:proofErr w:type="gramStart"/>
                             <w:r>
                               <w:rPr>
                                 <w:i/>
                               </w:rPr>
-                              <w:t>lowess</w:t>
-                            </w:r>
-                            <w:proofErr w:type="spellEnd"/>
-                            <w:r>
-                              <w:rPr>
-                                <w:i/>
-                              </w:rPr>
-                              <w:t>(</w:t>
+                              <w:t>a</w:t>
                             </w:r>
                             <w:proofErr w:type="gramEnd"/>
                             <w:r>
                               <w:rPr>
                                 <w:i/>
                               </w:rPr>
-                              <w:t xml:space="preserve">) and change all lines into points by removing type="l" from the plot function and using points() instead of lines(). </w:t>
+                              <w:t xml:space="preserve"> orange line for March</w:t>
                             </w:r>
-                          </w:p>
-                          <w:p>
-                            <w:pPr>
-                              <w:rPr>
-                                <w:i/>
-                              </w:rPr>
-                            </w:pPr>
-                          </w:p>
-                          <w:p>
-                            <w:pPr>
-                              <w:rPr>
-                                <w:i/>
-                              </w:rPr>
-                            </w:pPr>
                             <w:r>
                               <w:rPr>
                                 <w:i/>
                               </w:rPr>
-                              <w:t xml:space="preserve">Create a legend with points instead of lines (get rid of </w:t>
+                              <w:t xml:space="preserve"> (Mar)</w:t>
                             </w:r>
-                            <w:proofErr w:type="spellStart"/>
                             <w:r>
                               <w:rPr>
                                 <w:i/>
                               </w:rPr>
-                              <w:t>lty</w:t>
-                            </w:r>
-                            <w:proofErr w:type="spellEnd"/>
-                            <w:r>
-                              <w:rPr>
-                                <w:i/>
-                              </w:rPr>
-                              <w:t xml:space="preserve"> argument and add </w:t>
-                            </w:r>
-                            <w:proofErr w:type="spellStart"/>
-                            <w:r>
-                              <w:rPr>
-                                <w:i/>
-                              </w:rPr>
-                              <w:t>pch</w:t>
-                            </w:r>
-                            <w:proofErr w:type="spellEnd"/>
-                            <w:r>
-                              <w:rPr>
-                                <w:i/>
-                              </w:rPr>
-                              <w:t>=1).</w:t>
+                              <w:t>.</w:t>
                             </w:r>
                           </w:p>
                         </w:txbxContent>
@@ -10882,6 +11054,10 @@
           </mc:Choice>
           <mc:Fallback>
             <w:pict>
+              <v:shapetype id="_x0000_t202" coordsize="21600,21600" o:spt="202" path="m,l,21600r21600,l21600,xe">
+                <v:stroke joinstyle="miter"/>
+                <v:path gradientshapeok="t" o:connecttype="rect"/>
+              </v:shapetype>
               <v:shape id="_x0000_s1039" type="#_x0000_t202" style="position:absolute;left:0;text-align:left;margin-left:30.7pt;margin-top:204.35pt;width:473.25pt;height:34.8pt;z-index:251669504;visibility:visible;mso-wrap-style:square;mso-width-percent:0;mso-height-percent:0;mso-wrap-distance-left:9pt;mso-wrap-distance-top:14.4pt;mso-wrap-distance-right:9pt;mso-wrap-distance-bottom:0;mso-position-horizontal:absolute;mso-position-horizontal-relative:text;mso-position-vertical:absolute;mso-position-vertical-relative:text;mso-width-percent:0;mso-height-percent:0;mso-width-relative:page;mso-height-relative:page;v-text-anchor:top" o:gfxdata="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" filled="f" strokecolor="#4e6128">
                 <v:textbox style="mso-fit-shape-to-text:t">
                   <w:txbxContent>
@@ -10895,77 +11071,33 @@
                         <w:rPr>
                           <w:i/>
                         </w:rPr>
-                        <w:t xml:space="preserve">Remove the smoothing from the above line plots by getting rid of </w:t>
+                        <w:t xml:space="preserve">Add </w:t>
                       </w:r>
-                      <w:proofErr w:type="spellStart"/>
                       <w:proofErr w:type="gramStart"/>
                       <w:r>
                         <w:rPr>
                           <w:i/>
                         </w:rPr>
-                        <w:t>lowess</w:t>
-                      </w:r>
-                      <w:proofErr w:type="spellEnd"/>
-                      <w:r>
-                        <w:rPr>
-                          <w:i/>
-                        </w:rPr>
-                        <w:t>(</w:t>
+                        <w:t>a</w:t>
                       </w:r>
                       <w:proofErr w:type="gramEnd"/>
                       <w:r>
                         <w:rPr>
                           <w:i/>
                         </w:rPr>
-                        <w:t xml:space="preserve">) and change all lines into points by removing type="l" from the plot function and using points() instead of lines(). </w:t>
+                        <w:t xml:space="preserve"> orange line for March</w:t>
                       </w:r>
-                    </w:p>
-                    <w:p>
-                      <w:pPr>
-                        <w:rPr>
-                          <w:i/>
-                        </w:rPr>
-                      </w:pPr>
-                    </w:p>
-                    <w:p>
-                      <w:pPr>
-                        <w:rPr>
-                          <w:i/>
-                        </w:rPr>
-                      </w:pPr>
                       <w:r>
                         <w:rPr>
                           <w:i/>
                         </w:rPr>
-                        <w:t xml:space="preserve">Create a legend with points instead of lines (get rid of </w:t>
+                        <w:t xml:space="preserve"> (Mar)</w:t>
                       </w:r>
-                      <w:proofErr w:type="spellStart"/>
                       <w:r>
                         <w:rPr>
                           <w:i/>
                         </w:rPr>
-                        <w:t>lty</w:t>
-                      </w:r>
-                      <w:proofErr w:type="spellEnd"/>
-                      <w:r>
-                        <w:rPr>
-                          <w:i/>
-                        </w:rPr>
-                        <w:t xml:space="preserve"> argument and add </w:t>
-                      </w:r>
-                      <w:proofErr w:type="spellStart"/>
-                      <w:r>
-                        <w:rPr>
-                          <w:i/>
-                        </w:rPr>
-                        <w:t>pch</w:t>
-                      </w:r>
-                      <w:proofErr w:type="spellEnd"/>
-                      <w:r>
-                        <w:rPr>
-                          <w:i/>
-                        </w:rPr>
-                        <w:t>=1).</w:t>
+                        <w:t>.</w:t>
                       </w:r>
                     </w:p>
                   </w:txbxContent>
@@ -11021,28 +11153,33 @@
       <w:pPr>
         <w:pStyle w:val="BoldHeader0"/>
       </w:pPr>
-      <w:bookmarkStart w:id="85" w:name="_Toc307301354"/>
-      <w:bookmarkStart w:id="86" w:name="_Toc307305616"/>
-      <w:bookmarkStart w:id="87" w:name="_Toc308008714"/>
-      <w:bookmarkStart w:id="88" w:name="_Toc308171348"/>
-      <w:bookmarkStart w:id="89" w:name="_Toc309118218"/>
-      <w:r>
+      <w:bookmarkStart w:id="84" w:name="_Toc307301354"/>
+      <w:bookmarkStart w:id="85" w:name="_Toc307305616"/>
+      <w:bookmarkStart w:id="86" w:name="_Toc308008714"/>
+      <w:bookmarkStart w:id="87" w:name="_Toc308171348"/>
+      <w:bookmarkStart w:id="88" w:name="_Toc309118218"/>
+      <w:r>
+        <w:lastRenderedPageBreak/>
         <w:t>Histogram</w:t>
       </w:r>
+      <w:bookmarkEnd w:id="84"/>
       <w:bookmarkEnd w:id="85"/>
       <w:bookmarkEnd w:id="86"/>
       <w:bookmarkEnd w:id="87"/>
       <w:bookmarkEnd w:id="88"/>
-      <w:bookmarkEnd w:id="89"/>
-    </w:p>
-    <w:p>
-      <w:pPr>
-        <w:pStyle w:val="Rcode0"/>
+    </w:p>
+    <w:p>
+      <w:pPr>
+        <w:pStyle w:val="Rcode0"/>
+        <w:keepNext/>
+        <w:keepLines/>
       </w:pPr>
     </w:p>
     <w:p>
       <w:pPr>
         <w:pStyle w:val="indent"/>
+        <w:keepNext/>
+        <w:keepLines/>
       </w:pPr>
       <w:r>
         <w:t xml:space="preserve">Make a histogram of the October mean temperatures in </w:t>
@@ -11057,6 +11194,8 @@
     <w:p>
       <w:pPr>
         <w:pStyle w:val="Rcode0"/>
+        <w:keepNext/>
+        <w:keepLines/>
       </w:pPr>
     </w:p>
     <w:p>
@@ -11223,6 +11362,64 @@
     <w:p>
       <w:pPr>
         <w:pStyle w:val="Rcode0"/>
+      </w:pPr>
+      <w:r>
+        <w:rPr>
+          <w:noProof/>
+        </w:rPr>
+        <w:t xml:space="preserve"> </w:t>
+      </w:r>
+      <w:r>
+        <w:rPr>
+          <w:noProof/>
+        </w:rPr>
+        <w:drawing>
+          <wp:inline distT="0" distB="0" distL="0" distR="0" wp14:anchorId="68E4AD63" wp14:editId="27DCB05E">
+            <wp:extent cx="2181225" cy="2181225"/>
+            <wp:effectExtent l="0" t="0" r="9525" b="9525"/>
+            <wp:docPr id="23" name="Picture 23"/>
+            <wp:cNvGraphicFramePr>
+              <a:graphicFrameLocks xmlns:a="http://schemas.openxmlformats.org/drawingml/2006/main" noChangeAspect="1"/>
+            </wp:cNvGraphicFramePr>
+            <a:graphic xmlns:a="http://schemas.openxmlformats.org/drawingml/2006/main">
+              <a:graphicData uri="http://schemas.openxmlformats.org/drawingml/2006/picture">
+                <pic:pic xmlns:pic="http://schemas.openxmlformats.org/drawingml/2006/picture">
+                  <pic:nvPicPr>
+                    <pic:cNvPr id="0" name=""/>
+                    <pic:cNvPicPr/>
+                  </pic:nvPicPr>
+                  <pic:blipFill>
+                    <a:blip r:embed="rId30"/>
+                    <a:stretch>
+                      <a:fillRect/>
+                    </a:stretch>
+                  </pic:blipFill>
+                  <pic:spPr>
+                    <a:xfrm>
+                      <a:off x="0" y="0"/>
+                      <a:ext cx="2183936" cy="2183936"/>
+                    </a:xfrm>
+                    <a:prstGeom prst="rect">
+                      <a:avLst/>
+                    </a:prstGeom>
+                  </pic:spPr>
+                </pic:pic>
+              </a:graphicData>
+            </a:graphic>
+          </wp:inline>
+        </w:drawing>
+      </w:r>
+      <w:bookmarkStart w:id="89" w:name="_GoBack"/>
+      <w:bookmarkEnd w:id="89"/>
+    </w:p>
+    <w:bookmarkStart w:id="90" w:name="_Toc307301355"/>
+    <w:bookmarkStart w:id="91" w:name="_Toc307305617"/>
+    <w:bookmarkStart w:id="92" w:name="_Toc308008715"/>
+    <w:bookmarkStart w:id="93" w:name="_Toc308171349"/>
+    <w:bookmarkStart w:id="94" w:name="_Toc309118219"/>
+    <w:p>
+      <w:pPr>
+        <w:pStyle w:val="Heading2"/>
       </w:pPr>
       <w:r>
         <w:rPr>
@@ -11231,13 +11428,13 @@
         <mc:AlternateContent>
           <mc:Choice Requires="wps">
             <w:drawing>
-              <wp:anchor distT="182880" distB="0" distL="114300" distR="114300" simplePos="0" relativeHeight="251660288" behindDoc="0" locked="0" layoutInCell="1" allowOverlap="1" wp14:anchorId="5B088120" wp14:editId="704E8276">
+              <wp:anchor distT="182880" distB="0" distL="114300" distR="114300" simplePos="0" relativeHeight="251660288" behindDoc="0" locked="0" layoutInCell="1" allowOverlap="1" wp14:anchorId="3FCC1F9E" wp14:editId="14E5C479">
                 <wp:simplePos x="0" y="0"/>
                 <wp:positionH relativeFrom="column">
                   <wp:posOffset>608965</wp:posOffset>
                 </wp:positionH>
                 <wp:positionV relativeFrom="paragraph">
-                  <wp:posOffset>2805430</wp:posOffset>
+                  <wp:posOffset>338455</wp:posOffset>
                 </wp:positionV>
                 <wp:extent cx="5453380" cy="441960"/>
                 <wp:effectExtent l="0" t="0" r="13970" b="14605"/>
@@ -11313,7 +11510,7 @@
           </mc:Choice>
           <mc:Fallback>
             <w:pict>
-              <v:shape id="Text Box 11" o:spid="_x0000_s1040" type="#_x0000_t202" style="position:absolute;left:0;text-align:left;margin-left:47.95pt;margin-top:220.9pt;width:429.4pt;height:34.8pt;z-index:251660288;visibility:visible;mso-wrap-style:square;mso-width-percent:0;mso-height-percent:0;mso-wrap-distance-left:9pt;mso-wrap-distance-top:14.4pt;mso-wrap-distance-right:9pt;mso-wrap-distance-bottom:0;mso-position-horizontal:absolute;mso-position-horizontal-relative:text;mso-position-vertical:absolute;mso-position-vertical-relative:text;mso-width-percent:0;mso-height-percent:0;mso-width-relative:page;mso-height-relative:page;v-text-anchor:top" o:gfxdata="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" filled="f" strokecolor="#4e6128">
+              <v:shape id="Text Box 11" o:spid="_x0000_s1040" type="#_x0000_t202" style="position:absolute;margin-left:47.95pt;margin-top:26.65pt;width:429.4pt;height:34.8pt;z-index:251660288;visibility:visible;mso-wrap-style:square;mso-width-percent:0;mso-height-percent:0;mso-wrap-distance-left:9pt;mso-wrap-distance-top:14.4pt;mso-wrap-distance-right:9pt;mso-wrap-distance-bottom:0;mso-position-horizontal:absolute;mso-position-horizontal-relative:text;mso-position-vertical:absolute;mso-position-vertical-relative:text;mso-width-percent:0;mso-height-percent:0;mso-width-relative:page;mso-height-relative:page;v-text-anchor:top" o:gfxdata="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" filled="f" strokecolor="#4e6128">
                 <v:textbox style="mso-fit-shape-to-text:t">
                   <w:txbxContent>
                     <w:p>
@@ -11338,63 +11535,6 @@
         </mc:AlternateContent>
       </w:r>
       <w:r>
-        <w:rPr>
-          <w:noProof/>
-        </w:rPr>
-        <w:t xml:space="preserve"> </w:t>
-      </w:r>
-      <w:r>
-        <w:rPr>
-          <w:noProof/>
-        </w:rPr>
-        <w:drawing>
-          <wp:inline distT="0" distB="0" distL="0" distR="0" wp14:anchorId="7086CE19" wp14:editId="7C8C3940">
-            <wp:extent cx="2498652" cy="2498652"/>
-            <wp:effectExtent l="0" t="0" r="0" b="0"/>
-            <wp:docPr id="23" name="Picture 23"/>
-            <wp:cNvGraphicFramePr>
-              <a:graphicFrameLocks xmlns:a="http://schemas.openxmlformats.org/drawingml/2006/main" noChangeAspect="1"/>
-            </wp:cNvGraphicFramePr>
-            <a:graphic xmlns:a="http://schemas.openxmlformats.org/drawingml/2006/main">
-              <a:graphicData uri="http://schemas.openxmlformats.org/drawingml/2006/picture">
-                <pic:pic xmlns:pic="http://schemas.openxmlformats.org/drawingml/2006/picture">
-                  <pic:nvPicPr>
-                    <pic:cNvPr id="0" name=""/>
-                    <pic:cNvPicPr/>
-                  </pic:nvPicPr>
-                  <pic:blipFill>
-                    <a:blip r:embed="rId30"/>
-                    <a:stretch>
-                      <a:fillRect/>
-                    </a:stretch>
-                  </pic:blipFill>
-                  <pic:spPr>
-                    <a:xfrm>
-                      <a:off x="0" y="0"/>
-                      <a:ext cx="2498652" cy="2498652"/>
-                    </a:xfrm>
-                    <a:prstGeom prst="rect">
-                      <a:avLst/>
-                    </a:prstGeom>
-                  </pic:spPr>
-                </pic:pic>
-              </a:graphicData>
-            </a:graphic>
-          </wp:inline>
-        </w:drawing>
-      </w:r>
-    </w:p>
-    <w:p>
-      <w:pPr>
-        <w:pStyle w:val="Heading2"/>
-      </w:pPr>
-      <w:bookmarkStart w:id="90" w:name="_Toc307301355"/>
-      <w:bookmarkStart w:id="91" w:name="_Toc307305617"/>
-      <w:bookmarkStart w:id="92" w:name="_Toc308008715"/>
-      <w:bookmarkStart w:id="93" w:name="_Toc308171349"/>
-      <w:bookmarkStart w:id="94" w:name="_Toc309118219"/>
-      <w:r>
-        <w:lastRenderedPageBreak/>
         <w:t xml:space="preserve">Create a </w:t>
       </w:r>
       <w:proofErr w:type="spellStart"/>
@@ -11590,6 +11730,22 @@
         <w:pStyle w:val="Rcode0"/>
       </w:pPr>
       <w:r>
+        <w:t xml:space="preserve">hoxb1.iv &lt;- </w:t>
+      </w:r>
+      <w:proofErr w:type="spellStart"/>
+      <w:r>
+        <w:t>hox$gene</w:t>
+      </w:r>
+      <w:proofErr w:type="spellEnd"/>
+      <w:r>
+        <w:t xml:space="preserve"> == "Hoxb1"</w:t>
+      </w:r>
+    </w:p>
+    <w:p>
+      <w:pPr>
+        <w:pStyle w:val="Rcode0"/>
+      </w:pPr>
+      <w:r>
         <w:t>hoxb1</w:t>
       </w:r>
       <w:r>
@@ -11607,23 +11763,12 @@
       <w:r>
         <w:t>[</w:t>
       </w:r>
-      <w:proofErr w:type="spellStart"/>
       <w:proofErr w:type="gramEnd"/>
       <w:r>
-        <w:t>hox$gene</w:t>
-      </w:r>
-      <w:proofErr w:type="spellEnd"/>
-      <w:r>
-        <w:t xml:space="preserve"> </w:t>
-      </w:r>
-      <w:r>
-        <w:t>==</w:t>
-      </w:r>
-      <w:r>
-        <w:t xml:space="preserve"> </w:t>
-      </w:r>
-      <w:r>
-        <w:t>"Hoxb1",2:42]</w:t>
+        <w:t>hoxb1.iv</w:t>
+      </w:r>
+      <w:r>
+        <w:t>,2:42]</w:t>
       </w:r>
     </w:p>
     <w:p>
@@ -11835,8 +11980,8 @@
         </w:rPr>
         <w:drawing>
           <wp:inline distT="0" distB="0" distL="0" distR="0" wp14:anchorId="24BA6E7F" wp14:editId="3870B549">
-            <wp:extent cx="2200275" cy="2200275"/>
-            <wp:effectExtent l="0" t="0" r="9525" b="9525"/>
+            <wp:extent cx="1866900" cy="1866900"/>
+            <wp:effectExtent l="0" t="0" r="0" b="0"/>
             <wp:docPr id="63" name="Picture 63"/>
             <wp:cNvGraphicFramePr>
               <a:graphicFrameLocks xmlns:a="http://schemas.openxmlformats.org/drawingml/2006/main" noChangeAspect="1"/>
@@ -11857,7 +12002,7 @@
                   <pic:spPr>
                     <a:xfrm>
                       <a:off x="0" y="0"/>
-                      <a:ext cx="2200275" cy="2200275"/>
+                      <a:ext cx="1866900" cy="1866900"/>
                     </a:xfrm>
                     <a:prstGeom prst="rect">
                       <a:avLst/>
@@ -12427,7 +12572,33 @@
                               <w:rPr>
                                 <w:i/>
                               </w:rPr>
-                              <w:t xml:space="preserve"> for hoxb2. First pull out the data into a variable called hoxb2, then make the plot.</w:t>
+                              <w:t xml:space="preserve"> for hoxb2. First pull out the data into a variable called hoxb2</w:t>
+                            </w:r>
+                            <w:r>
+                              <w:rPr>
+                                <w:i/>
+                              </w:rPr>
+                              <w:t xml:space="preserve"> using an index vector</w:t>
+                            </w:r>
+                            <w:r>
+                              <w:rPr>
+                                <w:i/>
+                              </w:rPr>
+                              <w:t xml:space="preserve">, </w:t>
+                            </w:r>
+                            <w:proofErr w:type="gramStart"/>
+                            <w:r>
+                              <w:rPr>
+                                <w:i/>
+                              </w:rPr>
+                              <w:t>then</w:t>
+                            </w:r>
+                            <w:proofErr w:type="gramEnd"/>
+                            <w:r>
+                              <w:rPr>
+                                <w:i/>
+                              </w:rPr>
+                              <w:t xml:space="preserve"> make the plot.</w:t>
                             </w:r>
                           </w:p>
                         </w:txbxContent>
@@ -12476,7 +12647,33 @@
                         <w:rPr>
                           <w:i/>
                         </w:rPr>
-                        <w:t xml:space="preserve"> for hoxb2. First pull out the data into a variable called hoxb2, then make the plot.</w:t>
+                        <w:t xml:space="preserve"> for hoxb2. First pull out the data into a variable called hoxb2</w:t>
+                      </w:r>
+                      <w:r>
+                        <w:rPr>
+                          <w:i/>
+                        </w:rPr>
+                        <w:t xml:space="preserve"> using an index vector</w:t>
+                      </w:r>
+                      <w:r>
+                        <w:rPr>
+                          <w:i/>
+                        </w:rPr>
+                        <w:t xml:space="preserve">, </w:t>
+                      </w:r>
+                      <w:proofErr w:type="gramStart"/>
+                      <w:r>
+                        <w:rPr>
+                          <w:i/>
+                        </w:rPr>
+                        <w:t>then</w:t>
+                      </w:r>
+                      <w:proofErr w:type="gramEnd"/>
+                      <w:r>
+                        <w:rPr>
+                          <w:i/>
+                        </w:rPr>
+                        <w:t xml:space="preserve"> make the plot.</w:t>
                       </w:r>
                     </w:p>
                   </w:txbxContent>
@@ -12540,6 +12737,7 @@
       </w:pPr>
       <w:bookmarkStart w:id="100" w:name="_Toc309118221"/>
       <w:r>
+        <w:lastRenderedPageBreak/>
         <w:t>7</w:t>
       </w:r>
       <w:r>
@@ -12924,7 +13122,6 @@
         <w:pStyle w:val="Indent0"/>
       </w:pPr>
       <w:r>
-        <w:lastRenderedPageBreak/>
         <w:t>Loops can be slow in R and can often be replaced with one of the following functions: apply</w:t>
       </w:r>
       <w:r>
@@ -13393,6 +13590,7 @@
         <w:rPr>
           <w:noProof/>
         </w:rPr>
+        <w:lastRenderedPageBreak/>
         <mc:AlternateContent>
           <mc:Choice Requires="wps">
             <w:drawing>
@@ -13645,7 +13843,6 @@
               <w:rPr>
                 <w:noProof/>
               </w:rPr>
-              <w:lastRenderedPageBreak/>
               <w:t>Bitmap</w:t>
             </w:r>
           </w:p>
@@ -14232,284 +14429,16 @@
     <w:p/>
     <w:p>
       <w:pPr>
-        <w:pStyle w:val="Indent0"/>
-      </w:pPr>
-      <w:r>
-        <w:t>A boxplot is another way (besides a histogram) to look at a distribution of numbers. Let's go back to our weather data set.</w:t>
-      </w:r>
+        <w:pStyle w:val="BoldHeader0"/>
+      </w:pPr>
+      <w:bookmarkStart w:id="104" w:name="_Toc309118225"/>
+      <w:r>
+        <w:t>Parts of a boxplot</w:t>
+      </w:r>
+      <w:bookmarkEnd w:id="104"/>
     </w:p>
     <w:p/>
     <w:p>
-      <w:pPr>
-        <w:pStyle w:val="Rcode0"/>
-      </w:pPr>
-      <w:proofErr w:type="gramStart"/>
-      <w:r>
-        <w:t>head(</w:t>
-      </w:r>
-      <w:proofErr w:type="spellStart"/>
-      <w:proofErr w:type="gramEnd"/>
-      <w:r>
-        <w:t>fweather</w:t>
-      </w:r>
-      <w:proofErr w:type="spellEnd"/>
-      <w:r>
-        <w:t>)</w:t>
-      </w:r>
-    </w:p>
-    <w:p>
-      <w:pPr>
-        <w:pStyle w:val="Rcode0"/>
-      </w:pPr>
-    </w:p>
-    <w:p>
-      <w:pPr>
-        <w:pStyle w:val="Rcode0"/>
-      </w:pPr>
-      <w:proofErr w:type="gramStart"/>
-      <w:r>
-        <w:t>boxplot(</w:t>
-      </w:r>
-      <w:proofErr w:type="spellStart"/>
-      <w:proofErr w:type="gramEnd"/>
-      <w:r>
-        <w:t>fweather</w:t>
-      </w:r>
-      <w:proofErr w:type="spellEnd"/>
-      <w:r>
-        <w:t>[,7:18], main="Monthly Temperatures, USA")</w:t>
-      </w:r>
-    </w:p>
-    <w:p/>
-    <w:p>
-      <w:r>
-        <w:rPr>
-          <w:noProof/>
-        </w:rPr>
-        <w:drawing>
-          <wp:inline distT="0" distB="0" distL="0" distR="0" wp14:anchorId="7D2450F2" wp14:editId="75424DD2">
-            <wp:extent cx="1850065" cy="1850065"/>
-            <wp:effectExtent l="0" t="0" r="0" b="0"/>
-            <wp:docPr id="16" name="Picture 292"/>
-            <wp:cNvGraphicFramePr>
-              <a:graphicFrameLocks xmlns:a="http://schemas.openxmlformats.org/drawingml/2006/main" noChangeAspect="1"/>
-            </wp:cNvGraphicFramePr>
-            <a:graphic xmlns:a="http://schemas.openxmlformats.org/drawingml/2006/main">
-              <a:graphicData uri="http://schemas.openxmlformats.org/drawingml/2006/picture">
-                <pic:pic xmlns:pic="http://schemas.openxmlformats.org/drawingml/2006/picture">
-                  <pic:nvPicPr>
-                    <pic:cNvPr id="0" name="Picture 292"/>
-                    <pic:cNvPicPr>
-                      <a:picLocks noChangeAspect="1" noChangeArrowheads="1"/>
-                    </pic:cNvPicPr>
-                  </pic:nvPicPr>
-                  <pic:blipFill>
-                    <a:blip r:embed="rId37">
-                      <a:extLst>
-                        <a:ext uri="{28A0092B-C50C-407E-A947-70E740481C1C}">
-                          <a14:useLocalDpi xmlns:a14="http://schemas.microsoft.com/office/drawing/2010/main" val="0"/>
-                        </a:ext>
-                      </a:extLst>
-                    </a:blip>
-                    <a:srcRect/>
-                    <a:stretch>
-                      <a:fillRect/>
-                    </a:stretch>
-                  </pic:blipFill>
-                  <pic:spPr bwMode="auto">
-                    <a:xfrm>
-                      <a:off x="0" y="0"/>
-                      <a:ext cx="1849983" cy="1849983"/>
-                    </a:xfrm>
-                    <a:prstGeom prst="rect">
-                      <a:avLst/>
-                    </a:prstGeom>
-                    <a:noFill/>
-                    <a:ln>
-                      <a:noFill/>
-                    </a:ln>
-                  </pic:spPr>
-                </pic:pic>
-              </a:graphicData>
-            </a:graphic>
-          </wp:inline>
-        </w:drawing>
-      </w:r>
-    </w:p>
-    <w:p>
-      <w:pPr>
-        <w:pStyle w:val="Indent0"/>
-      </w:pPr>
-      <w:r>
-        <w:t xml:space="preserve">Here we are seeing the distribution of temperatures for each month throughout the whole data set. </w:t>
-      </w:r>
-      <w:bookmarkStart w:id="104" w:name="_Toc307301361"/>
-      <w:bookmarkStart w:id="105" w:name="_Toc307305623"/>
-      <w:bookmarkStart w:id="106" w:name="_Toc308008721"/>
-      <w:bookmarkStart w:id="107" w:name="_Toc308171355"/>
-    </w:p>
-    <w:p>
-      <w:pPr>
-        <w:pStyle w:val="BoldHeader0"/>
-      </w:pPr>
-      <w:bookmarkStart w:id="108" w:name="_Toc309118225"/>
-      <w:r>
-        <w:lastRenderedPageBreak/>
-        <w:t>Parts of a boxplot</w:t>
-      </w:r>
-      <w:bookmarkEnd w:id="104"/>
-      <w:bookmarkEnd w:id="105"/>
-      <w:bookmarkEnd w:id="106"/>
-      <w:bookmarkEnd w:id="107"/>
-      <w:bookmarkEnd w:id="108"/>
-    </w:p>
-    <w:p/>
-    <w:p>
-      <w:r>
-        <w:rPr>
-          <w:noProof/>
-        </w:rPr>
-        <mc:AlternateContent>
-          <mc:Choice Requires="wps">
-            <w:drawing>
-              <wp:anchor distT="182880" distB="0" distL="114300" distR="114300" simplePos="0" relativeHeight="251664384" behindDoc="0" locked="0" layoutInCell="1" allowOverlap="1" wp14:anchorId="636A4D4D" wp14:editId="00246AFA">
-                <wp:simplePos x="0" y="0"/>
-                <wp:positionH relativeFrom="column">
-                  <wp:posOffset>116840</wp:posOffset>
-                </wp:positionH>
-                <wp:positionV relativeFrom="paragraph">
-                  <wp:posOffset>3342005</wp:posOffset>
-                </wp:positionV>
-                <wp:extent cx="6442075" cy="271780"/>
-                <wp:effectExtent l="0" t="0" r="15875" b="14605"/>
-                <wp:wrapTopAndBottom/>
-                <wp:docPr id="42" name="Text Box 16"/>
-                <wp:cNvGraphicFramePr>
-                  <a:graphicFrameLocks xmlns:a="http://schemas.openxmlformats.org/drawingml/2006/main"/>
-                </wp:cNvGraphicFramePr>
-                <a:graphic xmlns:a="http://schemas.openxmlformats.org/drawingml/2006/main">
-                  <a:graphicData uri="http://schemas.microsoft.com/office/word/2010/wordprocessingShape">
-                    <wps:wsp>
-                      <wps:cNvSpPr txBox="1">
-                        <a:spLocks noChangeArrowheads="1"/>
-                      </wps:cNvSpPr>
-                      <wps:spPr bwMode="auto">
-                        <a:xfrm>
-                          <a:off x="0" y="0"/>
-                          <a:ext cx="6442075" cy="271780"/>
-                        </a:xfrm>
-                        <a:prstGeom prst="rect">
-                          <a:avLst/>
-                        </a:prstGeom>
-                        <a:noFill/>
-                        <a:ln w="9525">
-                          <a:solidFill>
-                            <a:srgbClr val="4E6128"/>
-                          </a:solidFill>
-                          <a:miter lim="800000"/>
-                          <a:headEnd/>
-                          <a:tailEnd/>
-                        </a:ln>
-                        <a:extLst>
-                          <a:ext uri="{909E8E84-426E-40DD-AFC4-6F175D3DCCD1}">
-                            <a14:hiddenFill xmlns:a14="http://schemas.microsoft.com/office/drawing/2010/main">
-                              <a:solidFill>
-                                <a:srgbClr val="FFFFFF"/>
-                              </a:solidFill>
-                            </a14:hiddenFill>
-                          </a:ext>
-                        </a:extLst>
-                      </wps:spPr>
-                      <wps:txbx>
-                        <w:txbxContent>
-                          <w:p>
-                            <w:pPr>
-                              <w:rPr>
-                                <w:i/>
-                              </w:rPr>
-                            </w:pPr>
-                            <w:r>
-                              <w:rPr>
-                                <w:i/>
-                              </w:rPr>
-                              <w:t>Make a boxplot of Boston (</w:t>
-                            </w:r>
-                            <w:proofErr w:type="spellStart"/>
-                            <w:proofErr w:type="gramStart"/>
-                            <w:r>
-                              <w:rPr>
-                                <w:i/>
-                              </w:rPr>
-                              <w:t>boston</w:t>
-                            </w:r>
-                            <w:proofErr w:type="spellEnd"/>
-                            <w:proofErr w:type="gramEnd"/>
-                            <w:r>
-                              <w:rPr>
-                                <w:i/>
-                              </w:rPr>
-                              <w:t>) temperatures by month.</w:t>
-                            </w:r>
-                          </w:p>
-                        </w:txbxContent>
-                      </wps:txbx>
-                      <wps:bodyPr rot="0" vert="horz" wrap="square" lIns="91440" tIns="45720" rIns="91440" bIns="45720" anchor="t" anchorCtr="0" upright="1">
-                        <a:spAutoFit/>
-                      </wps:bodyPr>
-                    </wps:wsp>
-                  </a:graphicData>
-                </a:graphic>
-                <wp14:sizeRelH relativeFrom="page">
-                  <wp14:pctWidth>0</wp14:pctWidth>
-                </wp14:sizeRelH>
-                <wp14:sizeRelV relativeFrom="page">
-                  <wp14:pctHeight>0</wp14:pctHeight>
-                </wp14:sizeRelV>
-              </wp:anchor>
-            </w:drawing>
-          </mc:Choice>
-          <mc:Fallback>
-            <w:pict>
-              <v:shape id="Text Box 16" o:spid="_x0000_s1045" type="#_x0000_t202" style="position:absolute;margin-left:9.2pt;margin-top:263.15pt;width:507.25pt;height:21.4pt;z-index:251664384;visibility:visible;mso-wrap-style:square;mso-width-percent:0;mso-height-percent:0;mso-wrap-distance-left:9pt;mso-wrap-distance-top:14.4pt;mso-wrap-distance-right:9pt;mso-wrap-distance-bottom:0;mso-position-horizontal:absolute;mso-position-horizontal-relative:text;mso-position-vertical:absolute;mso-position-vertical-relative:text;mso-width-percent:0;mso-height-percent:0;mso-width-relative:page;mso-height-relative:page;v-text-anchor:top" o:gfxdata="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" filled="f" strokecolor="#4e6128">
-                <v:textbox style="mso-fit-shape-to-text:t">
-                  <w:txbxContent>
-                    <w:p>
-                      <w:pPr>
-                        <w:rPr>
-                          <w:i/>
-                        </w:rPr>
-                      </w:pPr>
-                      <w:r>
-                        <w:rPr>
-                          <w:i/>
-                        </w:rPr>
-                        <w:t>Make a boxplot of Boston (</w:t>
-                      </w:r>
-                      <w:proofErr w:type="spellStart"/>
-                      <w:proofErr w:type="gramStart"/>
-                      <w:r>
-                        <w:rPr>
-                          <w:i/>
-                        </w:rPr>
-                        <w:t>boston</w:t>
-                      </w:r>
-                      <w:proofErr w:type="spellEnd"/>
-                      <w:proofErr w:type="gramEnd"/>
-                      <w:r>
-                        <w:rPr>
-                          <w:i/>
-                        </w:rPr>
-                        <w:t>) temperatures by month.</w:t>
-                      </w:r>
-                    </w:p>
-                  </w:txbxContent>
-                </v:textbox>
-                <w10:wrap type="topAndBottom"/>
-              </v:shape>
-            </w:pict>
-          </mc:Fallback>
-        </mc:AlternateContent>
-      </w:r>
       <w:r>
         <w:rPr>
           <w:noProof/>
@@ -14517,7 +14446,7 @@
         <mc:AlternateContent>
           <mc:Choice Requires="wpg">
             <w:drawing>
-              <wp:anchor distT="0" distB="0" distL="114300" distR="114300" simplePos="0" relativeHeight="251658240" behindDoc="0" locked="0" layoutInCell="1" allowOverlap="1" wp14:anchorId="1028B0CC" wp14:editId="04132987">
+              <wp:anchor distT="0" distB="0" distL="114300" distR="114300" simplePos="0" relativeHeight="251703296" behindDoc="0" locked="0" layoutInCell="1" allowOverlap="1" wp14:anchorId="0A06F353" wp14:editId="47B15B7E">
                 <wp:simplePos x="0" y="0"/>
                 <wp:positionH relativeFrom="column">
                   <wp:posOffset>1966595</wp:posOffset>
@@ -15036,8 +14965,8 @@
           </mc:Choice>
           <mc:Fallback>
             <w:pict>
-              <v:group id="Group 293" o:spid="_x0000_s1046" style="position:absolute;margin-left:154.85pt;margin-top:-.3pt;width:272.05pt;height:231.8pt;z-index:251658240" coordsize="34555,29307" o:gfxdata="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">
-                <v:shape id="Text Box 18" o:spid="_x0000_s1047" type="#_x0000_t202" style="position:absolute;left:1810;top:12223;width:7437;height:2301;visibility:visible;mso-wrap-style:square;v-text-anchor:top" o:gfxdata="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" filled="f" stroked="f">
+              <v:group id="Group 293" o:spid="_x0000_s1045" style="position:absolute;margin-left:154.85pt;margin-top:-.3pt;width:272.05pt;height:231.8pt;z-index:251703296" coordsize="34555,29307" o:gfxdata="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">
+                <v:shape id="Text Box 18" o:spid="_x0000_s1046" type="#_x0000_t202" style="position:absolute;left:1810;top:12223;width:7437;height:2301;visibility:visible;mso-wrap-style:square;v-text-anchor:top" o:gfxdata="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" filled="f" stroked="f">
                   <v:textbox style="mso-fit-shape-to-text:t">
                     <w:txbxContent>
                       <w:p>
@@ -15060,7 +14989,7 @@
                     </w:txbxContent>
                   </v:textbox>
                 </v:shape>
-                <v:shape id="Text Box 19" o:spid="_x0000_s1048" type="#_x0000_t202" style="position:absolute;left:1702;top:14884;width:32853;height:2301;visibility:visible;mso-wrap-style:square;v-text-anchor:top" o:gfxdata="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" filled="f" stroked="f">
+                <v:shape id="Text Box 19" o:spid="_x0000_s1047" type="#_x0000_t202" style="position:absolute;left:1702;top:14884;width:32853;height:2301;visibility:visible;mso-wrap-style:square;v-text-anchor:top" o:gfxdata="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" filled="f" stroked="f">
                   <v:textbox style="mso-fit-shape-to-text:t">
                     <w:txbxContent>
                       <w:p>
@@ -15090,7 +15019,7 @@
                     </w:txbxContent>
                   </v:textbox>
                 </v:shape>
-                <v:shape id="Text Box 20" o:spid="_x0000_s1049" type="#_x0000_t202" style="position:absolute;left:1594;top:9252;width:32853;height:2301;visibility:visible;mso-wrap-style:square;v-text-anchor:top" o:gfxdata="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" filled="f" stroked="f">
+                <v:shape id="Text Box 20" o:spid="_x0000_s1048" type="#_x0000_t202" style="position:absolute;left:1594;top:9252;width:32853;height:2301;visibility:visible;mso-wrap-style:square;v-text-anchor:top" o:gfxdata="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" filled="f" stroked="f">
                   <v:textbox style="mso-fit-shape-to-text:t">
                     <w:txbxContent>
                       <w:p>
@@ -15120,7 +15049,7 @@
                     </w:txbxContent>
                   </v:textbox>
                 </v:shape>
-                <v:shape id="Text Box 21" o:spid="_x0000_s1050" type="#_x0000_t202" style="position:absolute;left:108;top:1911;width:32853;height:2301;visibility:visible;mso-wrap-style:square;v-text-anchor:top" o:gfxdata="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" filled="f" stroked="f">
+                <v:shape id="Text Box 21" o:spid="_x0000_s1049" type="#_x0000_t202" style="position:absolute;left:108;top:1911;width:32853;height:2301;visibility:visible;mso-wrap-style:square;v-text-anchor:top" o:gfxdata="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" filled="f" stroked="f">
                   <v:textbox style="mso-fit-shape-to-text:t">
                     <w:txbxContent>
                       <w:p>
@@ -15150,7 +15079,7 @@
                     </w:txbxContent>
                   </v:textbox>
                 </v:shape>
-                <v:shape id="Text Box 22" o:spid="_x0000_s1051" type="#_x0000_t202" style="position:absolute;left:108;width:32853;height:2301;visibility:visible;mso-wrap-style:square;v-text-anchor:top" o:gfxdata="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" filled="f" stroked="f">
+                <v:shape id="Text Box 22" o:spid="_x0000_s1050" type="#_x0000_t202" style="position:absolute;left:108;width:32853;height:2301;visibility:visible;mso-wrap-style:square;v-text-anchor:top" o:gfxdata="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" filled="f" stroked="f">
                   <v:textbox style="mso-fit-shape-to-text:t">
                     <w:txbxContent>
                       <w:p>
@@ -15180,7 +15109,7 @@
                     </w:txbxContent>
                   </v:textbox>
                 </v:shape>
-                <v:shape id="Text Box 23" o:spid="_x0000_s1052" type="#_x0000_t202" style="position:absolute;top:27006;width:32853;height:2301;visibility:visible;mso-wrap-style:square;v-text-anchor:top" o:gfxdata="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" filled="f" stroked="f">
+                <v:shape id="Text Box 23" o:spid="_x0000_s1051" type="#_x0000_t202" style="position:absolute;top:27006;width:32853;height:2301;visibility:visible;mso-wrap-style:square;v-text-anchor:top" o:gfxdata="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" filled="f" stroked="f">
                   <v:textbox style="mso-fit-shape-to-text:t">
                     <w:txbxContent>
                       <w:p>
@@ -15210,7 +15139,7 @@
                     </w:txbxContent>
                   </v:textbox>
                 </v:shape>
-                <v:shape id="Text Box 24" o:spid="_x0000_s1053" type="#_x0000_t202" style="position:absolute;left:635;top:22541;width:32859;height:2301;visibility:visible;mso-wrap-style:square;v-text-anchor:top" o:gfxdata="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" filled="f" stroked="f">
+                <v:shape id="Text Box 24" o:spid="_x0000_s1052" type="#_x0000_t202" style="position:absolute;left:635;top:22541;width:32859;height:2301;visibility:visible;mso-wrap-style:square;v-text-anchor:top" o:gfxdata="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" filled="f" stroked="f">
                   <v:textbox style="mso-fit-shape-to-text:t">
                     <w:txbxContent>
                       <w:p>
@@ -15253,7 +15182,7 @@
           <w:noProof/>
         </w:rPr>
         <w:drawing>
-          <wp:inline distT="0" distB="0" distL="0" distR="0" wp14:anchorId="6E2CD05A" wp14:editId="4841F474">
+          <wp:inline distT="0" distB="0" distL="0" distR="0" wp14:anchorId="7A0FCE48" wp14:editId="4B69945F">
             <wp:extent cx="510540" cy="3157855"/>
             <wp:effectExtent l="0" t="0" r="0" b="0"/>
             <wp:docPr id="17" name="Picture 26"/>
@@ -15270,7 +15199,7 @@
                     </pic:cNvPicPr>
                   </pic:nvPicPr>
                   <pic:blipFill>
-                    <a:blip r:embed="rId38">
+                    <a:blip r:embed="rId37">
                       <a:extLst>
                         <a:ext uri="{28A0092B-C50C-407E-A947-70E740481C1C}">
                           <a14:useLocalDpi xmlns:a14="http://schemas.microsoft.com/office/drawing/2010/main" val="0"/>
@@ -15302,12 +15231,279 @@
         </w:drawing>
       </w:r>
     </w:p>
+    <w:p/>
+    <w:p/>
+    <w:p>
+      <w:pPr>
+        <w:pStyle w:val="Indent0"/>
+      </w:pPr>
+      <w:r>
+        <w:t>A boxplot is another way (besides a histogram) to look at a distribution of numbers. Let's go back to our weather data set.</w:t>
+      </w:r>
+    </w:p>
+    <w:p/>
+    <w:p>
+      <w:pPr>
+        <w:pStyle w:val="Rcode0"/>
+      </w:pPr>
+      <w:proofErr w:type="gramStart"/>
+      <w:r>
+        <w:t>head(</w:t>
+      </w:r>
+      <w:proofErr w:type="spellStart"/>
+      <w:proofErr w:type="gramEnd"/>
+      <w:r>
+        <w:t>fweather</w:t>
+      </w:r>
+      <w:proofErr w:type="spellEnd"/>
+      <w:r>
+        <w:t>)</w:t>
+      </w:r>
+    </w:p>
+    <w:p>
+      <w:pPr>
+        <w:pStyle w:val="Rcode0"/>
+      </w:pPr>
+      <w:proofErr w:type="gramStart"/>
+      <w:r>
+        <w:t>boxplot(</w:t>
+      </w:r>
+      <w:proofErr w:type="spellStart"/>
+      <w:proofErr w:type="gramEnd"/>
+      <w:r>
+        <w:t>fweather</w:t>
+      </w:r>
+      <w:proofErr w:type="spellEnd"/>
+      <w:r>
+        <w:t>[,7:18], main="Monthly Temperatures, USA")</w:t>
+      </w:r>
+    </w:p>
+    <w:p/>
+    <w:p>
+      <w:r>
+        <w:rPr>
+          <w:noProof/>
+        </w:rPr>
+        <w:drawing>
+          <wp:inline distT="0" distB="0" distL="0" distR="0" wp14:anchorId="258110E8" wp14:editId="63725372">
+            <wp:extent cx="1850065" cy="1850065"/>
+            <wp:effectExtent l="0" t="0" r="0" b="0"/>
+            <wp:docPr id="16" name="Picture 292"/>
+            <wp:cNvGraphicFramePr>
+              <a:graphicFrameLocks xmlns:a="http://schemas.openxmlformats.org/drawingml/2006/main" noChangeAspect="1"/>
+            </wp:cNvGraphicFramePr>
+            <a:graphic xmlns:a="http://schemas.openxmlformats.org/drawingml/2006/main">
+              <a:graphicData uri="http://schemas.openxmlformats.org/drawingml/2006/picture">
+                <pic:pic xmlns:pic="http://schemas.openxmlformats.org/drawingml/2006/picture">
+                  <pic:nvPicPr>
+                    <pic:cNvPr id="0" name="Picture 292"/>
+                    <pic:cNvPicPr>
+                      <a:picLocks noChangeAspect="1" noChangeArrowheads="1"/>
+                    </pic:cNvPicPr>
+                  </pic:nvPicPr>
+                  <pic:blipFill>
+                    <a:blip r:embed="rId38">
+                      <a:extLst>
+                        <a:ext uri="{28A0092B-C50C-407E-A947-70E740481C1C}">
+                          <a14:useLocalDpi xmlns:a14="http://schemas.microsoft.com/office/drawing/2010/main" val="0"/>
+                        </a:ext>
+                      </a:extLst>
+                    </a:blip>
+                    <a:srcRect/>
+                    <a:stretch>
+                      <a:fillRect/>
+                    </a:stretch>
+                  </pic:blipFill>
+                  <pic:spPr bwMode="auto">
+                    <a:xfrm>
+                      <a:off x="0" y="0"/>
+                      <a:ext cx="1849983" cy="1849983"/>
+                    </a:xfrm>
+                    <a:prstGeom prst="rect">
+                      <a:avLst/>
+                    </a:prstGeom>
+                    <a:noFill/>
+                    <a:ln>
+                      <a:noFill/>
+                    </a:ln>
+                  </pic:spPr>
+                </pic:pic>
+              </a:graphicData>
+            </a:graphic>
+          </wp:inline>
+        </w:drawing>
+      </w:r>
+    </w:p>
+    <w:p>
+      <w:pPr>
+        <w:pStyle w:val="Indent0"/>
+      </w:pPr>
+      <w:r>
+        <w:t xml:space="preserve">Here we are seeing the distribution of temperatures for each month throughout the whole data set. </w:t>
+      </w:r>
+      <w:bookmarkStart w:id="105" w:name="_Toc307301361"/>
+      <w:bookmarkStart w:id="106" w:name="_Toc307305623"/>
+      <w:bookmarkStart w:id="107" w:name="_Toc308008721"/>
+      <w:bookmarkStart w:id="108" w:name="_Toc308171355"/>
+    </w:p>
+    <w:p>
+      <w:pPr>
+        <w:pStyle w:val="Indent0"/>
+      </w:pPr>
+      <w:r>
+        <mc:AlternateContent>
+          <mc:Choice Requires="wps">
+            <w:drawing>
+              <wp:anchor distT="182880" distB="0" distL="114300" distR="114300" simplePos="0" relativeHeight="251705344" behindDoc="0" locked="0" layoutInCell="1" allowOverlap="1" wp14:anchorId="21F289B7" wp14:editId="7099E34E">
+                <wp:simplePos x="0" y="0"/>
+                <wp:positionH relativeFrom="column">
+                  <wp:posOffset>240665</wp:posOffset>
+                </wp:positionH>
+                <wp:positionV relativeFrom="paragraph">
+                  <wp:posOffset>201930</wp:posOffset>
+                </wp:positionV>
+                <wp:extent cx="6442075" cy="271780"/>
+                <wp:effectExtent l="0" t="0" r="15875" b="14605"/>
+                <wp:wrapTopAndBottom/>
+                <wp:docPr id="42" name="Text Box 16"/>
+                <wp:cNvGraphicFramePr>
+                  <a:graphicFrameLocks xmlns:a="http://schemas.openxmlformats.org/drawingml/2006/main"/>
+                </wp:cNvGraphicFramePr>
+                <a:graphic xmlns:a="http://schemas.openxmlformats.org/drawingml/2006/main">
+                  <a:graphicData uri="http://schemas.microsoft.com/office/word/2010/wordprocessingShape">
+                    <wps:wsp>
+                      <wps:cNvSpPr txBox="1">
+                        <a:spLocks noChangeArrowheads="1"/>
+                      </wps:cNvSpPr>
+                      <wps:spPr bwMode="auto">
+                        <a:xfrm>
+                          <a:off x="0" y="0"/>
+                          <a:ext cx="6442075" cy="271780"/>
+                        </a:xfrm>
+                        <a:prstGeom prst="rect">
+                          <a:avLst/>
+                        </a:prstGeom>
+                        <a:noFill/>
+                        <a:ln w="9525">
+                          <a:solidFill>
+                            <a:srgbClr val="4E6128"/>
+                          </a:solidFill>
+                          <a:miter lim="800000"/>
+                          <a:headEnd/>
+                          <a:tailEnd/>
+                        </a:ln>
+                        <a:extLst>
+                          <a:ext uri="{909E8E84-426E-40DD-AFC4-6F175D3DCCD1}">
+                            <a14:hiddenFill xmlns:a14="http://schemas.microsoft.com/office/drawing/2010/main">
+                              <a:solidFill>
+                                <a:srgbClr val="FFFFFF"/>
+                              </a:solidFill>
+                            </a14:hiddenFill>
+                          </a:ext>
+                        </a:extLst>
+                      </wps:spPr>
+                      <wps:txbx>
+                        <w:txbxContent>
+                          <w:p>
+                            <w:pPr>
+                              <w:rPr>
+                                <w:i/>
+                              </w:rPr>
+                            </w:pPr>
+                            <w:r>
+                              <w:rPr>
+                                <w:i/>
+                              </w:rPr>
+                              <w:t>Make a boxplot of Boston (</w:t>
+                            </w:r>
+                            <w:proofErr w:type="spellStart"/>
+                            <w:proofErr w:type="gramStart"/>
+                            <w:r>
+                              <w:rPr>
+                                <w:i/>
+                              </w:rPr>
+                              <w:t>boston</w:t>
+                            </w:r>
+                            <w:proofErr w:type="spellEnd"/>
+                            <w:proofErr w:type="gramEnd"/>
+                            <w:r>
+                              <w:rPr>
+                                <w:i/>
+                              </w:rPr>
+                              <w:t>) temperatures by month.</w:t>
+                            </w:r>
+                          </w:p>
+                        </w:txbxContent>
+                      </wps:txbx>
+                      <wps:bodyPr rot="0" vert="horz" wrap="square" lIns="91440" tIns="45720" rIns="91440" bIns="45720" anchor="t" anchorCtr="0" upright="1">
+                        <a:spAutoFit/>
+                      </wps:bodyPr>
+                    </wps:wsp>
+                  </a:graphicData>
+                </a:graphic>
+                <wp14:sizeRelH relativeFrom="page">
+                  <wp14:pctWidth>0</wp14:pctWidth>
+                </wp14:sizeRelH>
+                <wp14:sizeRelV relativeFrom="page">
+                  <wp14:pctHeight>0</wp14:pctHeight>
+                </wp14:sizeRelV>
+              </wp:anchor>
+            </w:drawing>
+          </mc:Choice>
+          <mc:Fallback>
+            <w:pict>
+              <v:shape id="Text Box 16" o:spid="_x0000_s1053" type="#_x0000_t202" style="position:absolute;left:0;text-align:left;margin-left:18.95pt;margin-top:15.9pt;width:507.25pt;height:21.4pt;z-index:251705344;visibility:visible;mso-wrap-style:square;mso-width-percent:0;mso-height-percent:0;mso-wrap-distance-left:9pt;mso-wrap-distance-top:14.4pt;mso-wrap-distance-right:9pt;mso-wrap-distance-bottom:0;mso-position-horizontal:absolute;mso-position-horizontal-relative:text;mso-position-vertical:absolute;mso-position-vertical-relative:text;mso-width-percent:0;mso-height-percent:0;mso-width-relative:page;mso-height-relative:page;v-text-anchor:top" o:gfxdata="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" filled="f" strokecolor="#4e6128">
+                <v:textbox style="mso-fit-shape-to-text:t">
+                  <w:txbxContent>
+                    <w:p>
+                      <w:pPr>
+                        <w:rPr>
+                          <w:i/>
+                        </w:rPr>
+                      </w:pPr>
+                      <w:r>
+                        <w:rPr>
+                          <w:i/>
+                        </w:rPr>
+                        <w:t>Make a boxplot of Boston (</w:t>
+                      </w:r>
+                      <w:proofErr w:type="spellStart"/>
+                      <w:proofErr w:type="gramStart"/>
+                      <w:r>
+                        <w:rPr>
+                          <w:i/>
+                        </w:rPr>
+                        <w:t>boston</w:t>
+                      </w:r>
+                      <w:proofErr w:type="spellEnd"/>
+                      <w:proofErr w:type="gramEnd"/>
+                      <w:r>
+                        <w:rPr>
+                          <w:i/>
+                        </w:rPr>
+                        <w:t>) temperatures by month.</w:t>
+                      </w:r>
+                    </w:p>
+                  </w:txbxContent>
+                </v:textbox>
+                <w10:wrap type="topAndBottom"/>
+              </v:shape>
+            </w:pict>
+          </mc:Fallback>
+        </mc:AlternateContent>
+      </w:r>
+    </w:p>
     <w:p>
       <w:pPr>
         <w:pStyle w:val="Heading1"/>
       </w:pPr>
       <w:bookmarkStart w:id="109" w:name="_Toc309118226"/>
-      <w:r>
+      <w:bookmarkEnd w:id="105"/>
+      <w:bookmarkEnd w:id="106"/>
+      <w:bookmarkEnd w:id="107"/>
+      <w:bookmarkEnd w:id="108"/>
+      <w:r>
+        <w:lastRenderedPageBreak/>
         <w:t>1</w:t>
       </w:r>
       <w:r>
@@ -16107,6 +16303,7 @@
       <w:bookmarkStart w:id="112" w:name="_Toc308171357"/>
       <w:bookmarkStart w:id="113" w:name="_Toc309118227"/>
       <w:r>
+        <w:lastRenderedPageBreak/>
         <w:t>Highlighting points on a scatter plot</w:t>
       </w:r>
       <w:bookmarkEnd w:id="110"/>
@@ -17018,6 +17215,7 @@
       </w:pPr>
       <w:bookmarkStart w:id="115" w:name="_Toc309118229"/>
       <w:r>
+        <w:lastRenderedPageBreak/>
         <w:t>1</w:t>
       </w:r>
       <w:r>
@@ -17382,7 +17580,6 @@
         <w:pStyle w:val="indent"/>
       </w:pPr>
       <w:r>
-        <w:lastRenderedPageBreak/>
         <w:t xml:space="preserve">There are two </w:t>
       </w:r>
       <w:r>
@@ -17705,6 +17902,7 @@
         <w:pStyle w:val="Indent0"/>
       </w:pPr>
       <w:r>
+        <w:lastRenderedPageBreak/>
         <w:t>You can get</w:t>
       </w:r>
       <w:r>
@@ -17720,147 +17918,6 @@
       <w:pPr>
         <w:pStyle w:val="Rcode0"/>
       </w:pPr>
-      <w:r>
-        <w:rPr>
-          <w:noProof/>
-        </w:rPr>
-        <mc:AlternateContent>
-          <mc:Choice Requires="wps">
-            <w:drawing>
-              <wp:anchor distT="182880" distB="0" distL="114300" distR="114300" simplePos="0" relativeHeight="251671552" behindDoc="0" locked="0" layoutInCell="1" allowOverlap="1" wp14:anchorId="2F536481" wp14:editId="2D436EC6">
-                <wp:simplePos x="0" y="0"/>
-                <wp:positionH relativeFrom="column">
-                  <wp:posOffset>318770</wp:posOffset>
-                </wp:positionH>
-                <wp:positionV relativeFrom="paragraph">
-                  <wp:posOffset>336550</wp:posOffset>
-                </wp:positionV>
-                <wp:extent cx="5868035" cy="1806575"/>
-                <wp:effectExtent l="0" t="0" r="18415" b="14605"/>
-                <wp:wrapTopAndBottom/>
-                <wp:docPr id="59" name="Text Box 26"/>
-                <wp:cNvGraphicFramePr>
-                  <a:graphicFrameLocks xmlns:a="http://schemas.openxmlformats.org/drawingml/2006/main"/>
-                </wp:cNvGraphicFramePr>
-                <a:graphic xmlns:a="http://schemas.openxmlformats.org/drawingml/2006/main">
-                  <a:graphicData uri="http://schemas.microsoft.com/office/word/2010/wordprocessingShape">
-                    <wps:wsp>
-                      <wps:cNvSpPr txBox="1">
-                        <a:spLocks noChangeArrowheads="1"/>
-                      </wps:cNvSpPr>
-                      <wps:spPr bwMode="auto">
-                        <a:xfrm>
-                          <a:off x="0" y="0"/>
-                          <a:ext cx="5868035" cy="1806575"/>
-                        </a:xfrm>
-                        <a:prstGeom prst="rect">
-                          <a:avLst/>
-                        </a:prstGeom>
-                        <a:noFill/>
-                        <a:ln w="9525">
-                          <a:solidFill>
-                            <a:srgbClr val="4E6128"/>
-                          </a:solidFill>
-                          <a:miter lim="800000"/>
-                          <a:headEnd/>
-                          <a:tailEnd/>
-                        </a:ln>
-                        <a:extLst>
-                          <a:ext uri="{909E8E84-426E-40DD-AFC4-6F175D3DCCD1}">
-                            <a14:hiddenFill xmlns:a14="http://schemas.microsoft.com/office/drawing/2010/main">
-                              <a:solidFill>
-                                <a:srgbClr val="FFFFFF"/>
-                              </a:solidFill>
-                            </a14:hiddenFill>
-                          </a:ext>
-                        </a:extLst>
-                      </wps:spPr>
-                      <wps:txbx>
-                        <w:txbxContent>
-                          <w:p>
-                            <w:pPr>
-                              <w:rPr>
-                                <w:i/>
-                              </w:rPr>
-                            </w:pPr>
-                            <w:r>
-                              <w:rPr>
-                                <w:i/>
-                              </w:rPr>
-                              <w:t xml:space="preserve">What is the </w:t>
-                            </w:r>
-                            <w:proofErr w:type="spellStart"/>
-                            <w:r>
-                              <w:rPr>
-                                <w:i/>
-                              </w:rPr>
-                              <w:t>ChIPpeakAnno</w:t>
-                            </w:r>
-                            <w:proofErr w:type="spellEnd"/>
-                            <w:r>
-                              <w:rPr>
-                                <w:i/>
-                              </w:rPr>
-                              <w:t xml:space="preserve"> package for?</w:t>
-                            </w:r>
-                          </w:p>
-                        </w:txbxContent>
-                      </wps:txbx>
-                      <wps:bodyPr rot="0" vert="horz" wrap="square" lIns="91440" tIns="45720" rIns="91440" bIns="45720" anchor="t" anchorCtr="0" upright="1">
-                        <a:spAutoFit/>
-                      </wps:bodyPr>
-                    </wps:wsp>
-                  </a:graphicData>
-                </a:graphic>
-                <wp14:sizeRelH relativeFrom="page">
-                  <wp14:pctWidth>0</wp14:pctWidth>
-                </wp14:sizeRelH>
-                <wp14:sizeRelV relativeFrom="page">
-                  <wp14:pctHeight>0</wp14:pctHeight>
-                </wp14:sizeRelV>
-              </wp:anchor>
-            </w:drawing>
-          </mc:Choice>
-          <mc:Fallback>
-            <w:pict>
-              <v:shape id="_x0000_s1057" type="#_x0000_t202" style="position:absolute;left:0;text-align:left;margin-left:25.1pt;margin-top:26.5pt;width:462.05pt;height:142.25pt;z-index:251671552;visibility:visible;mso-wrap-style:square;mso-width-percent:0;mso-height-percent:0;mso-wrap-distance-left:9pt;mso-wrap-distance-top:14.4pt;mso-wrap-distance-right:9pt;mso-wrap-distance-bottom:0;mso-position-horizontal:absolute;mso-position-horizontal-relative:text;mso-position-vertical:absolute;mso-position-vertical-relative:text;mso-width-percent:0;mso-height-percent:0;mso-width-relative:page;mso-height-relative:page;v-text-anchor:top" o:gfxdata="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" filled="f" strokecolor="#4e6128">
-                <v:textbox style="mso-fit-shape-to-text:t">
-                  <w:txbxContent>
-                    <w:p>
-                      <w:pPr>
-                        <w:rPr>
-                          <w:i/>
-                        </w:rPr>
-                      </w:pPr>
-                      <w:r>
-                        <w:rPr>
-                          <w:i/>
-                        </w:rPr>
-                        <w:t xml:space="preserve">What is the </w:t>
-                      </w:r>
-                      <w:proofErr w:type="spellStart"/>
-                      <w:r>
-                        <w:rPr>
-                          <w:i/>
-                        </w:rPr>
-                        <w:t>ChIPpeakAnno</w:t>
-                      </w:r>
-                      <w:proofErr w:type="spellEnd"/>
-                      <w:r>
-                        <w:rPr>
-                          <w:i/>
-                        </w:rPr>
-                        <w:t xml:space="preserve"> package for?</w:t>
-                      </w:r>
-                    </w:p>
-                  </w:txbxContent>
-                </v:textbox>
-                <w10:wrap type="topAndBottom"/>
-              </v:shape>
-            </w:pict>
-          </mc:Fallback>
-        </mc:AlternateContent>
-      </w:r>
       <w:proofErr w:type="gramStart"/>
       <w:r>
         <w:t>help(</w:t>
@@ -18376,6 +18433,7 @@
         <w:rPr>
           <w:noProof/>
         </w:rPr>
+        <w:lastRenderedPageBreak/>
         <w:drawing>
           <wp:inline distT="0" distB="0" distL="0" distR="0" wp14:anchorId="23744178" wp14:editId="3E0060D3">
             <wp:extent cx="1807535" cy="1807535"/>
@@ -19434,56 +19492,7 @@
     <w:p>
       <w:pPr>
         <w:pStyle w:val="Rcode0"/>
-      </w:pPr>
-    </w:p>
-    <w:p>
-      <w:pPr>
-        <w:pStyle w:val="Rcode0"/>
-      </w:pPr>
-      <w:r>
-        <w:t xml:space="preserve">#setting the </w:t>
-      </w:r>
-      <w:proofErr w:type="spellStart"/>
-      <w:r>
-        <w:t>rownames</w:t>
-      </w:r>
-      <w:proofErr w:type="spellEnd"/>
-      <w:r>
-        <w:t xml:space="preserve"> to be </w:t>
-      </w:r>
-      <w:proofErr w:type="spellStart"/>
-      <w:r>
-        <w:t>probeset_id</w:t>
-      </w:r>
-      <w:proofErr w:type="spellEnd"/>
-      <w:r>
-        <w:t xml:space="preserve"> (</w:t>
-      </w:r>
-      <w:proofErr w:type="spellStart"/>
-      <w:r>
-        <w:t>gene_name</w:t>
-      </w:r>
-      <w:proofErr w:type="spellEnd"/>
-      <w:r>
-        <w:t>)</w:t>
-      </w:r>
-    </w:p>
-    <w:p>
-      <w:pPr>
-        <w:pStyle w:val="Rcode0"/>
-      </w:pPr>
-      <w:r>
-        <w:t>rownames(selected)&lt;-paste(exp[,1],"(",names[match(names[,1],exp[,1]),2],")")</w:t>
-      </w:r>
-    </w:p>
-    <w:p>
-      <w:pPr>
-        <w:pStyle w:val="Rcode0"/>
-      </w:pPr>
-    </w:p>
-    <w:p>
-      <w:pPr>
-        <w:pStyle w:val="Rcode0"/>
+        <w:ind w:left="0"/>
       </w:pPr>
     </w:p>
     <w:p>
@@ -19622,7 +19631,6 @@
         <w:pStyle w:val="Rcode0"/>
       </w:pPr>
       <w:r>
-        <w:lastRenderedPageBreak/>
         <w:t>#change the colors</w:t>
       </w:r>
     </w:p>
@@ -19682,7 +19690,10 @@
         <w:t>,</w:t>
       </w:r>
       <w:r>
-        <w:t xml:space="preserve">]), col="blue", </w:t>
+        <w:t>]), col=cols</w:t>
+      </w:r>
+      <w:r>
+        <w:t xml:space="preserve">, </w:t>
       </w:r>
       <w:proofErr w:type="spellStart"/>
       <w:r>
@@ -19932,6 +19943,7 @@
         <w:rPr>
           <w:noProof/>
         </w:rPr>
+        <w:lastRenderedPageBreak/>
         <w:drawing>
           <wp:inline distT="0" distB="0" distL="0" distR="0" wp14:anchorId="42888028" wp14:editId="09A95B39">
             <wp:extent cx="1676400" cy="1676400"/>
@@ -20441,7 +20453,6 @@
         </w:numPr>
       </w:pPr>
       <w:r>
-        <w:lastRenderedPageBreak/>
         <w:t>Edit it manually in Excel / Text editor if it's a text format and needs a minor change</w:t>
       </w:r>
     </w:p>
@@ -20781,6 +20792,7 @@
           <w:b/>
           <w:bCs/>
         </w:rPr>
+        <w:lastRenderedPageBreak/>
         <w:t>Missing data</w:t>
       </w:r>
       <w:bookmarkEnd w:id="126"/>
@@ -21252,7 +21264,6 @@
       <w:bookmarkStart w:id="135" w:name="_Toc308171368"/>
       <w:bookmarkStart w:id="136" w:name="_Toc309118238"/>
       <w:r>
-        <w:lastRenderedPageBreak/>
         <w:t>Resources</w:t>
       </w:r>
       <w:bookmarkEnd w:id="134"/>
@@ -21262,11 +21273,15 @@
     <w:p>
       <w:pPr>
         <w:pStyle w:val="indent"/>
+        <w:keepNext/>
+        <w:keepLines/>
       </w:pPr>
     </w:p>
     <w:p>
       <w:pPr>
         <w:pStyle w:val="indent"/>
+        <w:keepNext/>
+        <w:keepLines/>
       </w:pPr>
       <w:r>
         <w:t xml:space="preserve">R search engine - </w:t>
@@ -21283,6 +21298,8 @@
     <w:p>
       <w:pPr>
         <w:pStyle w:val="indent"/>
+        <w:keepNext/>
+        <w:keepLines/>
       </w:pPr>
       <w:r>
         <w:t xml:space="preserve">Stack Overflow - </w:t>
@@ -21299,6 +21316,8 @@
     <w:p>
       <w:pPr>
         <w:pStyle w:val="indent"/>
+        <w:keepNext/>
+        <w:keepLines/>
         <w:rPr>
           <w:rStyle w:val="Hyperlink"/>
         </w:rPr>
@@ -21318,6 +21337,8 @@
     <w:p>
       <w:pPr>
         <w:pStyle w:val="indent"/>
+        <w:keepNext/>
+        <w:keepLines/>
         <w:rPr>
           <w:rStyle w:val="Hyperlink"/>
         </w:rPr>
@@ -21337,6 +21358,8 @@
     <w:p>
       <w:pPr>
         <w:pStyle w:val="indent"/>
+        <w:keepNext/>
+        <w:keepLines/>
         <w:rPr>
           <w:rStyle w:val="Hyperlink"/>
         </w:rPr>
@@ -21362,6 +21385,8 @@
     <w:p>
       <w:pPr>
         <w:pStyle w:val="indent"/>
+        <w:keepNext/>
+        <w:keepLines/>
         <w:rPr>
           <w:rStyle w:val="Hyperlink"/>
         </w:rPr>
@@ -21597,7 +21622,7 @@
       <w:r>
         <w:drawing>
           <wp:inline distT="0" distB="0" distL="0" distR="0">
-            <wp:extent cx="2209800" cy="1826850"/>
+            <wp:extent cx="3352803" cy="2771775"/>
             <wp:effectExtent l="0" t="0" r="0" b="0"/>
             <wp:docPr id="22" name="Picture 22"/>
             <wp:cNvGraphicFramePr>
@@ -21626,7 +21651,7 @@
                   <pic:spPr bwMode="auto">
                     <a:xfrm>
                       <a:off x="0" y="0"/>
-                      <a:ext cx="2220256" cy="1835494"/>
+                      <a:ext cx="3368667" cy="2784890"/>
                     </a:xfrm>
                     <a:prstGeom prst="rect">
                       <a:avLst/>
@@ -21730,6 +21755,8 @@
     <w:p>
       <w:pPr>
         <w:pStyle w:val="Indent0"/>
+        <w:keepNext/>
+        <w:keepLines/>
       </w:pPr>
       <w:r>
         <w:t xml:space="preserve">Data sets </w:t>
@@ -21744,11 +21771,15 @@
     <w:p>
       <w:pPr>
         <w:pStyle w:val="Indent0"/>
+        <w:keepNext/>
+        <w:keepLines/>
       </w:pPr>
     </w:p>
     <w:p>
       <w:pPr>
         <w:pStyle w:val="Indent0"/>
+        <w:keepNext/>
+        <w:keepLines/>
         <w:numPr>
           <w:ilvl w:val="0"/>
           <w:numId w:val="20"/>
@@ -21764,6 +21795,8 @@
     <w:p>
       <w:pPr>
         <w:pStyle w:val="Indent0"/>
+        <w:keepNext/>
+        <w:keepLines/>
         <w:numPr>
           <w:ilvl w:val="0"/>
           <w:numId w:val="20"/>
@@ -21776,6 +21809,8 @@
     <w:p>
       <w:pPr>
         <w:pStyle w:val="Indent0"/>
+        <w:keepNext/>
+        <w:keepLines/>
         <w:numPr>
           <w:ilvl w:val="0"/>
           <w:numId w:val="20"/>
@@ -21800,6 +21835,8 @@
     <w:p>
       <w:pPr>
         <w:pStyle w:val="Indent0"/>
+        <w:keepNext/>
+        <w:keepLines/>
         <w:numPr>
           <w:ilvl w:val="0"/>
           <w:numId w:val="20"/>
@@ -21825,6 +21862,8 @@
     <w:p>
       <w:pPr>
         <w:pStyle w:val="Indent0"/>
+        <w:keepNext/>
+        <w:keepLines/>
         <w:numPr>
           <w:ilvl w:val="0"/>
           <w:numId w:val="20"/>
@@ -21890,7 +21929,6 @@
       </w:pPr>
       <w:bookmarkStart w:id="141" w:name="_Toc309118241"/>
       <w:r>
-        <w:lastRenderedPageBreak/>
         <w:t>Help after the class</w:t>
       </w:r>
       <w:bookmarkEnd w:id="141"/>
@@ -22072,7 +22110,7 @@
       <w:rPr>
         <w:noProof/>
       </w:rPr>
-      <w:t>1</w:t>
+      <w:t>13</w:t>
     </w:r>
     <w:r>
       <w:rPr>
@@ -23100,9 +23138,9 @@
     </w:lvl>
   </w:abstractNum>
   <w:abstractNum w:abstractNumId="17">
-    <w:nsid w:val="56B93A55"/>
+    <w:nsid w:val="4F7D2C30"/>
     <w:multiLevelType w:val="hybridMultilevel"/>
-    <w:tmpl w:val="25A23D88"/>
+    <w:tmpl w:val="D9B217F0"/>
     <w:lvl w:ilvl="0" w:tplc="04090001">
       <w:start w:val="1"/>
       <w:numFmt w:val="bullet"/>
@@ -23213,9 +23251,9 @@
     </w:lvl>
   </w:abstractNum>
   <w:abstractNum w:abstractNumId="18">
-    <w:nsid w:val="6E382187"/>
+    <w:nsid w:val="56B93A55"/>
     <w:multiLevelType w:val="hybridMultilevel"/>
-    <w:tmpl w:val="D4541606"/>
+    <w:tmpl w:val="25A23D88"/>
     <w:lvl w:ilvl="0" w:tplc="04090001">
       <w:start w:val="1"/>
       <w:numFmt w:val="bullet"/>
@@ -23237,7 +23275,7 @@
         <w:ind w:left="1440" w:hanging="360"/>
       </w:pPr>
       <w:rPr>
-        <w:rFonts w:ascii="Courier New" w:hAnsi="Courier New" w:hint="default"/>
+        <w:rFonts w:ascii="Courier New" w:hAnsi="Courier New" w:cs="Courier New" w:hint="default"/>
       </w:rPr>
     </w:lvl>
     <w:lvl w:ilvl="2" w:tplc="04090005" w:tentative="1">
@@ -23273,7 +23311,7 @@
         <w:ind w:left="3600" w:hanging="360"/>
       </w:pPr>
       <w:rPr>
-        <w:rFonts w:ascii="Courier New" w:hAnsi="Courier New" w:hint="default"/>
+        <w:rFonts w:ascii="Courier New" w:hAnsi="Courier New" w:cs="Courier New" w:hint="default"/>
       </w:rPr>
     </w:lvl>
     <w:lvl w:ilvl="5" w:tplc="04090005" w:tentative="1">
@@ -23309,6 +23347,232 @@
         <w:ind w:left="5760" w:hanging="360"/>
       </w:pPr>
       <w:rPr>
+        <w:rFonts w:ascii="Courier New" w:hAnsi="Courier New" w:cs="Courier New" w:hint="default"/>
+      </w:rPr>
+    </w:lvl>
+    <w:lvl w:ilvl="8" w:tplc="04090005" w:tentative="1">
+      <w:start w:val="1"/>
+      <w:numFmt w:val="bullet"/>
+      <w:lvlText w:val=""/>
+      <w:lvlJc w:val="left"/>
+      <w:pPr>
+        <w:ind w:left="6480" w:hanging="360"/>
+      </w:pPr>
+      <w:rPr>
+        <w:rFonts w:ascii="Wingdings" w:hAnsi="Wingdings" w:hint="default"/>
+      </w:rPr>
+    </w:lvl>
+  </w:abstractNum>
+  <w:abstractNum w:abstractNumId="19">
+    <w:nsid w:val="60794386"/>
+    <w:multiLevelType w:val="hybridMultilevel"/>
+    <w:tmpl w:val="7B40CF24"/>
+    <w:lvl w:ilvl="0" w:tplc="04090001">
+      <w:start w:val="1"/>
+      <w:numFmt w:val="bullet"/>
+      <w:lvlText w:val=""/>
+      <w:lvlJc w:val="left"/>
+      <w:pPr>
+        <w:ind w:left="720" w:hanging="360"/>
+      </w:pPr>
+      <w:rPr>
+        <w:rFonts w:ascii="Symbol" w:hAnsi="Symbol" w:hint="default"/>
+      </w:rPr>
+    </w:lvl>
+    <w:lvl w:ilvl="1" w:tplc="04090003" w:tentative="1">
+      <w:start w:val="1"/>
+      <w:numFmt w:val="bullet"/>
+      <w:lvlText w:val="o"/>
+      <w:lvlJc w:val="left"/>
+      <w:pPr>
+        <w:ind w:left="1440" w:hanging="360"/>
+      </w:pPr>
+      <w:rPr>
+        <w:rFonts w:ascii="Courier New" w:hAnsi="Courier New" w:cs="Courier New" w:hint="default"/>
+      </w:rPr>
+    </w:lvl>
+    <w:lvl w:ilvl="2" w:tplc="04090005" w:tentative="1">
+      <w:start w:val="1"/>
+      <w:numFmt w:val="bullet"/>
+      <w:lvlText w:val=""/>
+      <w:lvlJc w:val="left"/>
+      <w:pPr>
+        <w:ind w:left="2160" w:hanging="360"/>
+      </w:pPr>
+      <w:rPr>
+        <w:rFonts w:ascii="Wingdings" w:hAnsi="Wingdings" w:hint="default"/>
+      </w:rPr>
+    </w:lvl>
+    <w:lvl w:ilvl="3" w:tplc="04090001" w:tentative="1">
+      <w:start w:val="1"/>
+      <w:numFmt w:val="bullet"/>
+      <w:lvlText w:val=""/>
+      <w:lvlJc w:val="left"/>
+      <w:pPr>
+        <w:ind w:left="2880" w:hanging="360"/>
+      </w:pPr>
+      <w:rPr>
+        <w:rFonts w:ascii="Symbol" w:hAnsi="Symbol" w:hint="default"/>
+      </w:rPr>
+    </w:lvl>
+    <w:lvl w:ilvl="4" w:tplc="04090003" w:tentative="1">
+      <w:start w:val="1"/>
+      <w:numFmt w:val="bullet"/>
+      <w:lvlText w:val="o"/>
+      <w:lvlJc w:val="left"/>
+      <w:pPr>
+        <w:ind w:left="3600" w:hanging="360"/>
+      </w:pPr>
+      <w:rPr>
+        <w:rFonts w:ascii="Courier New" w:hAnsi="Courier New" w:cs="Courier New" w:hint="default"/>
+      </w:rPr>
+    </w:lvl>
+    <w:lvl w:ilvl="5" w:tplc="04090005" w:tentative="1">
+      <w:start w:val="1"/>
+      <w:numFmt w:val="bullet"/>
+      <w:lvlText w:val=""/>
+      <w:lvlJc w:val="left"/>
+      <w:pPr>
+        <w:ind w:left="4320" w:hanging="360"/>
+      </w:pPr>
+      <w:rPr>
+        <w:rFonts w:ascii="Wingdings" w:hAnsi="Wingdings" w:hint="default"/>
+      </w:rPr>
+    </w:lvl>
+    <w:lvl w:ilvl="6" w:tplc="04090001" w:tentative="1">
+      <w:start w:val="1"/>
+      <w:numFmt w:val="bullet"/>
+      <w:lvlText w:val=""/>
+      <w:lvlJc w:val="left"/>
+      <w:pPr>
+        <w:ind w:left="5040" w:hanging="360"/>
+      </w:pPr>
+      <w:rPr>
+        <w:rFonts w:ascii="Symbol" w:hAnsi="Symbol" w:hint="default"/>
+      </w:rPr>
+    </w:lvl>
+    <w:lvl w:ilvl="7" w:tplc="04090003" w:tentative="1">
+      <w:start w:val="1"/>
+      <w:numFmt w:val="bullet"/>
+      <w:lvlText w:val="o"/>
+      <w:lvlJc w:val="left"/>
+      <w:pPr>
+        <w:ind w:left="5760" w:hanging="360"/>
+      </w:pPr>
+      <w:rPr>
+        <w:rFonts w:ascii="Courier New" w:hAnsi="Courier New" w:cs="Courier New" w:hint="default"/>
+      </w:rPr>
+    </w:lvl>
+    <w:lvl w:ilvl="8" w:tplc="04090005" w:tentative="1">
+      <w:start w:val="1"/>
+      <w:numFmt w:val="bullet"/>
+      <w:lvlText w:val=""/>
+      <w:lvlJc w:val="left"/>
+      <w:pPr>
+        <w:ind w:left="6480" w:hanging="360"/>
+      </w:pPr>
+      <w:rPr>
+        <w:rFonts w:ascii="Wingdings" w:hAnsi="Wingdings" w:hint="default"/>
+      </w:rPr>
+    </w:lvl>
+  </w:abstractNum>
+  <w:abstractNum w:abstractNumId="20">
+    <w:nsid w:val="6E382187"/>
+    <w:multiLevelType w:val="hybridMultilevel"/>
+    <w:tmpl w:val="D4541606"/>
+    <w:lvl w:ilvl="0" w:tplc="04090001">
+      <w:start w:val="1"/>
+      <w:numFmt w:val="bullet"/>
+      <w:lvlText w:val=""/>
+      <w:lvlJc w:val="left"/>
+      <w:pPr>
+        <w:ind w:left="720" w:hanging="360"/>
+      </w:pPr>
+      <w:rPr>
+        <w:rFonts w:ascii="Symbol" w:hAnsi="Symbol" w:hint="default"/>
+      </w:rPr>
+    </w:lvl>
+    <w:lvl w:ilvl="1" w:tplc="04090003" w:tentative="1">
+      <w:start w:val="1"/>
+      <w:numFmt w:val="bullet"/>
+      <w:lvlText w:val="o"/>
+      <w:lvlJc w:val="left"/>
+      <w:pPr>
+        <w:ind w:left="1440" w:hanging="360"/>
+      </w:pPr>
+      <w:rPr>
+        <w:rFonts w:ascii="Courier New" w:hAnsi="Courier New" w:hint="default"/>
+      </w:rPr>
+    </w:lvl>
+    <w:lvl w:ilvl="2" w:tplc="04090005" w:tentative="1">
+      <w:start w:val="1"/>
+      <w:numFmt w:val="bullet"/>
+      <w:lvlText w:val=""/>
+      <w:lvlJc w:val="left"/>
+      <w:pPr>
+        <w:ind w:left="2160" w:hanging="360"/>
+      </w:pPr>
+      <w:rPr>
+        <w:rFonts w:ascii="Wingdings" w:hAnsi="Wingdings" w:hint="default"/>
+      </w:rPr>
+    </w:lvl>
+    <w:lvl w:ilvl="3" w:tplc="04090001" w:tentative="1">
+      <w:start w:val="1"/>
+      <w:numFmt w:val="bullet"/>
+      <w:lvlText w:val=""/>
+      <w:lvlJc w:val="left"/>
+      <w:pPr>
+        <w:ind w:left="2880" w:hanging="360"/>
+      </w:pPr>
+      <w:rPr>
+        <w:rFonts w:ascii="Symbol" w:hAnsi="Symbol" w:hint="default"/>
+      </w:rPr>
+    </w:lvl>
+    <w:lvl w:ilvl="4" w:tplc="04090003" w:tentative="1">
+      <w:start w:val="1"/>
+      <w:numFmt w:val="bullet"/>
+      <w:lvlText w:val="o"/>
+      <w:lvlJc w:val="left"/>
+      <w:pPr>
+        <w:ind w:left="3600" w:hanging="360"/>
+      </w:pPr>
+      <w:rPr>
+        <w:rFonts w:ascii="Courier New" w:hAnsi="Courier New" w:hint="default"/>
+      </w:rPr>
+    </w:lvl>
+    <w:lvl w:ilvl="5" w:tplc="04090005" w:tentative="1">
+      <w:start w:val="1"/>
+      <w:numFmt w:val="bullet"/>
+      <w:lvlText w:val=""/>
+      <w:lvlJc w:val="left"/>
+      <w:pPr>
+        <w:ind w:left="4320" w:hanging="360"/>
+      </w:pPr>
+      <w:rPr>
+        <w:rFonts w:ascii="Wingdings" w:hAnsi="Wingdings" w:hint="default"/>
+      </w:rPr>
+    </w:lvl>
+    <w:lvl w:ilvl="6" w:tplc="04090001" w:tentative="1">
+      <w:start w:val="1"/>
+      <w:numFmt w:val="bullet"/>
+      <w:lvlText w:val=""/>
+      <w:lvlJc w:val="left"/>
+      <w:pPr>
+        <w:ind w:left="5040" w:hanging="360"/>
+      </w:pPr>
+      <w:rPr>
+        <w:rFonts w:ascii="Symbol" w:hAnsi="Symbol" w:hint="default"/>
+      </w:rPr>
+    </w:lvl>
+    <w:lvl w:ilvl="7" w:tplc="04090003" w:tentative="1">
+      <w:start w:val="1"/>
+      <w:numFmt w:val="bullet"/>
+      <w:lvlText w:val="o"/>
+      <w:lvlJc w:val="left"/>
+      <w:pPr>
+        <w:ind w:left="5760" w:hanging="360"/>
+      </w:pPr>
+      <w:rPr>
         <w:rFonts w:ascii="Courier New" w:hAnsi="Courier New" w:hint="default"/>
       </w:rPr>
     </w:lvl>
@@ -23325,7 +23589,7 @@
       </w:rPr>
     </w:lvl>
   </w:abstractNum>
-  <w:abstractNum w:abstractNumId="19">
+  <w:abstractNum w:abstractNumId="21">
     <w:nsid w:val="7BD03402"/>
     <w:multiLevelType w:val="hybridMultilevel"/>
     <w:tmpl w:val="EE98E310"/>
@@ -23448,10 +23712,10 @@
     <w:abstractNumId w:val="14"/>
   </w:num>
   <w:num w:numId="4">
-    <w:abstractNumId w:val="18"/>
+    <w:abstractNumId w:val="20"/>
   </w:num>
   <w:num w:numId="5">
-    <w:abstractNumId w:val="19"/>
+    <w:abstractNumId w:val="21"/>
   </w:num>
   <w:num w:numId="6">
     <w:abstractNumId w:val="16"/>
@@ -23496,7 +23760,13 @@
     <w:abstractNumId w:val="0"/>
   </w:num>
   <w:num w:numId="20">
+    <w:abstractNumId w:val="18"/>
+  </w:num>
+  <w:num w:numId="21">
     <w:abstractNumId w:val="17"/>
+  </w:num>
+  <w:num w:numId="22">
+    <w:abstractNumId w:val="19"/>
   </w:num>
 </w:numbering>
 </file>
@@ -25577,7 +25847,7 @@
 </file>
 
 <file path=customXml/itemProps1.xml><?xml version="1.0" encoding="utf-8"?>
-<ds:datastoreItem xmlns:ds="http://schemas.openxmlformats.org/officeDocument/2006/customXml" ds:itemID="{5A975DD6-A981-40FD-BA53-ABAD6BA54793}">
+<ds:datastoreItem xmlns:ds="http://schemas.openxmlformats.org/officeDocument/2006/customXml" ds:itemID="{D97329F5-81F5-4187-8CE0-1DC1FFB9B0A2}">
   <ds:schemaRefs>
     <ds:schemaRef ds:uri="http://schemas.openxmlformats.org/officeDocument/2006/bibliography"/>
   </ds:schemaRefs>

</xml_diff>